<commit_message>
Desarrollado el punto de planificación de la memoria y actualizado el diario de trabajo
</commit_message>
<xml_diff>
--- a/documents/memoria.docx
+++ b/documents/memoria.docx
@@ -164,6 +164,7 @@
           <w:szCs w:val="56"/>
         </w:rPr>
       </w:pPr>
+      <w:proofErr w:type="spellStart"/>
       <w:r>
         <w:rPr>
           <w:rFonts w:ascii="Proxima Nova" w:eastAsia="Proxima Nova" w:hAnsi="Proxima Nova" w:cs="Proxima Nova"/>
@@ -173,6 +174,7 @@
         </w:rPr>
         <w:t>RacingTracker</w:t>
       </w:r>
+      <w:proofErr w:type="spellEnd"/>
     </w:p>
     <w:p/>
     <w:p/>
@@ -275,10 +277,10 @@
         <w:br w:type="page"/>
       </w:r>
     </w:p>
+    <w:bookmarkStart w:id="2" w:name="_Toc192432786" w:displacedByCustomXml="next"/>
     <w:sdt>
       <w:sdtPr>
         <w:rPr>
-          <w:rFonts w:ascii="Arial" w:eastAsia="Arial" w:hAnsi="Arial" w:cs="Arial"/>
           <w:b w:val="0"/>
           <w:color w:val="auto"/>
           <w:sz w:val="24"/>
@@ -300,46 +302,18 @@
       <w:sdtContent>
         <w:p>
           <w:pPr>
-            <w:pStyle w:val="TtuloTDC"/>
+            <w:pStyle w:val="Ttulo1"/>
             <w:rPr>
-              <w:rFonts w:ascii="Arial" w:hAnsi="Arial" w:cs="Arial"/>
-              <w:b w:val="0"/>
-              <w:bCs/>
               <w:color w:val="auto"/>
-              <w:sz w:val="36"/>
-              <w:szCs w:val="36"/>
             </w:rPr>
           </w:pPr>
           <w:r>
-            <w:rPr>
-              <w:rFonts w:ascii="Arial" w:hAnsi="Arial" w:cs="Arial"/>
-              <w:bCs/>
-              <w:color w:val="auto"/>
-              <w:sz w:val="36"/>
-              <w:szCs w:val="36"/>
-            </w:rPr>
             <w:t>Índice</w:t>
           </w:r>
           <w:r>
-            <w:rPr>
-              <w:rFonts w:ascii="Arial" w:hAnsi="Arial" w:cs="Arial"/>
-              <w:bCs/>
-              <w:color w:val="auto"/>
-              <w:sz w:val="36"/>
-              <w:szCs w:val="36"/>
-            </w:rPr>
             <w:t xml:space="preserve"> de contenidos</w:t>
           </w:r>
-          <w:r>
-            <w:rPr>
-              <w:rFonts w:ascii="Arial" w:hAnsi="Arial" w:cs="Arial"/>
-              <w:bCs/>
-              <w:color w:val="auto"/>
-              <w:sz w:val="36"/>
-              <w:szCs w:val="36"/>
-            </w:rPr>
-            <w:t>:</w:t>
-          </w:r>
+          <w:bookmarkEnd w:id="2"/>
         </w:p>
         <w:p>
           <w:pPr>
@@ -363,13 +337,13 @@
           <w:r>
             <w:fldChar w:fldCharType="separate"/>
           </w:r>
-          <w:hyperlink w:anchor="_Toc191749776" w:history="1">
+          <w:hyperlink w:anchor="_Toc192432786" w:history="1">
             <w:r>
               <w:rPr>
                 <w:rStyle w:val="Hipervnculo"/>
                 <w:noProof/>
               </w:rPr>
-              <w:t>Índice de ilustraciones</w:t>
+              <w:t>Índice de contenidos</w:t>
             </w:r>
             <w:r>
               <w:rPr>
@@ -390,7 +364,7 @@
                 <w:noProof/>
                 <w:webHidden/>
               </w:rPr>
-              <w:instrText xml:space="preserve"> PAGEREF _Toc191749776 \h </w:instrText>
+              <w:instrText xml:space="preserve"> PAGEREF _Toc192432786 \h </w:instrText>
             </w:r>
             <w:r>
               <w:rPr>
@@ -410,7 +384,7 @@
                 <w:noProof/>
                 <w:webHidden/>
               </w:rPr>
-              <w:t>3</w:t>
+              <w:t>2</w:t>
             </w:r>
             <w:r>
               <w:rPr>
@@ -434,12 +408,83 @@
               <w:lang w:val="es-ES_tradnl" w:eastAsia="es-ES_tradnl"/>
             </w:rPr>
           </w:pPr>
-          <w:hyperlink w:anchor="_Toc191749777" w:history="1">
+          <w:hyperlink w:anchor="_Toc192432787" w:history="1">
             <w:r>
               <w:rPr>
                 <w:rStyle w:val="Hipervnculo"/>
                 <w:noProof/>
               </w:rPr>
+              <w:t>Índice de ilustraciones</w:t>
+            </w:r>
+            <w:r>
+              <w:rPr>
+                <w:noProof/>
+                <w:webHidden/>
+              </w:rPr>
+              <w:tab/>
+            </w:r>
+            <w:r>
+              <w:rPr>
+                <w:noProof/>
+                <w:webHidden/>
+              </w:rPr>
+              <w:fldChar w:fldCharType="begin"/>
+            </w:r>
+            <w:r>
+              <w:rPr>
+                <w:noProof/>
+                <w:webHidden/>
+              </w:rPr>
+              <w:instrText xml:space="preserve"> PAGEREF _Toc192432787 \h </w:instrText>
+            </w:r>
+            <w:r>
+              <w:rPr>
+                <w:noProof/>
+                <w:webHidden/>
+              </w:rPr>
+            </w:r>
+            <w:r>
+              <w:rPr>
+                <w:noProof/>
+                <w:webHidden/>
+              </w:rPr>
+              <w:fldChar w:fldCharType="separate"/>
+            </w:r>
+            <w:r>
+              <w:rPr>
+                <w:noProof/>
+                <w:webHidden/>
+              </w:rPr>
+              <w:t>3</w:t>
+            </w:r>
+            <w:r>
+              <w:rPr>
+                <w:noProof/>
+                <w:webHidden/>
+              </w:rPr>
+              <w:fldChar w:fldCharType="end"/>
+            </w:r>
+          </w:hyperlink>
+        </w:p>
+        <w:p>
+          <w:pPr>
+            <w:pStyle w:val="TDC1"/>
+            <w:tabs>
+              <w:tab w:val="right" w:leader="dot" w:pos="9016"/>
+            </w:tabs>
+            <w:rPr>
+              <w:rFonts w:asciiTheme="minorHAnsi" w:eastAsiaTheme="minorEastAsia" w:hAnsiTheme="minorHAnsi" w:cstheme="minorBidi"/>
+              <w:noProof/>
+              <w:sz w:val="22"/>
+              <w:lang w:val="es-ES_tradnl" w:eastAsia="es-ES_tradnl"/>
+            </w:rPr>
+          </w:pPr>
+          <w:hyperlink w:anchor="_Toc192432788" w:history="1">
+            <w:r>
+              <w:rPr>
+                <w:rStyle w:val="Hipervnculo"/>
+                <w:noProof/>
+              </w:rPr>
               <w:t>Planificación</w:t>
             </w:r>
             <w:r>
@@ -461,7 +506,7 @@
                 <w:noProof/>
                 <w:webHidden/>
               </w:rPr>
-              <w:instrText xml:space="preserve"> PAGEREF _Toc191749777 \h </w:instrText>
+              <w:instrText xml:space="preserve"> PAGEREF _Toc192432788 \h </w:instrText>
             </w:r>
             <w:r>
               <w:rPr>
@@ -505,7 +550,7 @@
               <w:lang w:val="es-ES_tradnl" w:eastAsia="es-ES_tradnl"/>
             </w:rPr>
           </w:pPr>
-          <w:hyperlink w:anchor="_Toc191749778" w:history="1">
+          <w:hyperlink w:anchor="_Toc192432789" w:history="1">
             <w:r>
               <w:rPr>
                 <w:rStyle w:val="Hipervnculo"/>
@@ -532,7 +577,7 @@
                 <w:noProof/>
                 <w:webHidden/>
               </w:rPr>
-              <w:instrText xml:space="preserve"> PAGEREF _Toc191749778 \h </w:instrText>
+              <w:instrText xml:space="preserve"> PAGEREF _Toc192432789 \h </w:instrText>
             </w:r>
             <w:r>
               <w:rPr>
@@ -576,7 +621,7 @@
               <w:lang w:val="es-ES_tradnl" w:eastAsia="es-ES_tradnl"/>
             </w:rPr>
           </w:pPr>
-          <w:hyperlink w:anchor="_Toc191749779" w:history="1">
+          <w:hyperlink w:anchor="_Toc192432790" w:history="1">
             <w:r>
               <w:rPr>
                 <w:rStyle w:val="Hipervnculo"/>
@@ -603,7 +648,7 @@
                 <w:noProof/>
                 <w:webHidden/>
               </w:rPr>
-              <w:instrText xml:space="preserve"> PAGEREF _Toc191749779 \h </w:instrText>
+              <w:instrText xml:space="preserve"> PAGEREF _Toc192432790 \h </w:instrText>
             </w:r>
             <w:r>
               <w:rPr>
@@ -647,7 +692,7 @@
               <w:lang w:val="es-ES_tradnl" w:eastAsia="es-ES_tradnl"/>
             </w:rPr>
           </w:pPr>
-          <w:hyperlink w:anchor="_Toc191749780" w:history="1">
+          <w:hyperlink w:anchor="_Toc192432791" w:history="1">
             <w:r>
               <w:rPr>
                 <w:rStyle w:val="Hipervnculo"/>
@@ -674,7 +719,7 @@
                 <w:noProof/>
                 <w:webHidden/>
               </w:rPr>
-              <w:instrText xml:space="preserve"> PAGEREF _Toc191749780 \h </w:instrText>
+              <w:instrText xml:space="preserve"> PAGEREF _Toc192432791 \h </w:instrText>
             </w:r>
             <w:r>
               <w:rPr>
@@ -718,7 +763,7 @@
               <w:lang w:val="es-ES_tradnl" w:eastAsia="es-ES_tradnl"/>
             </w:rPr>
           </w:pPr>
-          <w:hyperlink w:anchor="_Toc191749781" w:history="1">
+          <w:hyperlink w:anchor="_Toc192432792" w:history="1">
             <w:r>
               <w:rPr>
                 <w:rStyle w:val="Hipervnculo"/>
@@ -745,7 +790,7 @@
                 <w:noProof/>
                 <w:webHidden/>
               </w:rPr>
-              <w:instrText xml:space="preserve"> PAGEREF _Toc191749781 \h </w:instrText>
+              <w:instrText xml:space="preserve"> PAGEREF _Toc192432792 \h </w:instrText>
             </w:r>
             <w:r>
               <w:rPr>
@@ -789,7 +834,7 @@
               <w:lang w:val="es-ES_tradnl" w:eastAsia="es-ES_tradnl"/>
             </w:rPr>
           </w:pPr>
-          <w:hyperlink w:anchor="_Toc191749782" w:history="1">
+          <w:hyperlink w:anchor="_Toc192432793" w:history="1">
             <w:r>
               <w:rPr>
                 <w:rStyle w:val="Hipervnculo"/>
@@ -816,7 +861,7 @@
                 <w:noProof/>
                 <w:webHidden/>
               </w:rPr>
-              <w:instrText xml:space="preserve"> PAGEREF _Toc191749782 \h </w:instrText>
+              <w:instrText xml:space="preserve"> PAGEREF _Toc192432793 \h </w:instrText>
             </w:r>
             <w:r>
               <w:rPr>
@@ -860,7 +905,7 @@
               <w:lang w:val="es-ES_tradnl" w:eastAsia="es-ES_tradnl"/>
             </w:rPr>
           </w:pPr>
-          <w:hyperlink w:anchor="_Toc191749783" w:history="1">
+          <w:hyperlink w:anchor="_Toc192432794" w:history="1">
             <w:r>
               <w:rPr>
                 <w:rStyle w:val="Hipervnculo"/>
@@ -887,7 +932,7 @@
                 <w:noProof/>
                 <w:webHidden/>
               </w:rPr>
-              <w:instrText xml:space="preserve"> PAGEREF _Toc191749783 \h </w:instrText>
+              <w:instrText xml:space="preserve"> PAGEREF _Toc192432794 \h </w:instrText>
             </w:r>
             <w:r>
               <w:rPr>
@@ -931,7 +976,7 @@
               <w:lang w:val="es-ES_tradnl" w:eastAsia="es-ES_tradnl"/>
             </w:rPr>
           </w:pPr>
-          <w:hyperlink w:anchor="_Toc191749784" w:history="1">
+          <w:hyperlink w:anchor="_Toc192432795" w:history="1">
             <w:r>
               <w:rPr>
                 <w:rStyle w:val="Hipervnculo"/>
@@ -958,7 +1003,7 @@
                 <w:noProof/>
                 <w:webHidden/>
               </w:rPr>
-              <w:instrText xml:space="preserve"> PAGEREF _Toc191749784 \h </w:instrText>
+              <w:instrText xml:space="preserve"> PAGEREF _Toc192432795 \h </w:instrText>
             </w:r>
             <w:r>
               <w:rPr>
@@ -1002,7 +1047,7 @@
               <w:lang w:val="es-ES_tradnl" w:eastAsia="es-ES_tradnl"/>
             </w:rPr>
           </w:pPr>
-          <w:hyperlink w:anchor="_Toc191749785" w:history="1">
+          <w:hyperlink w:anchor="_Toc192432796" w:history="1">
             <w:r>
               <w:rPr>
                 <w:rStyle w:val="Hipervnculo"/>
@@ -1029,7 +1074,7 @@
                 <w:noProof/>
                 <w:webHidden/>
               </w:rPr>
-              <w:instrText xml:space="preserve"> PAGEREF _Toc191749785 \h </w:instrText>
+              <w:instrText xml:space="preserve"> PAGEREF _Toc192432796 \h </w:instrText>
             </w:r>
             <w:r>
               <w:rPr>
@@ -1073,7 +1118,7 @@
               <w:lang w:val="es-ES_tradnl" w:eastAsia="es-ES_tradnl"/>
             </w:rPr>
           </w:pPr>
-          <w:hyperlink w:anchor="_Toc191749786" w:history="1">
+          <w:hyperlink w:anchor="_Toc192432797" w:history="1">
             <w:r>
               <w:rPr>
                 <w:rStyle w:val="Hipervnculo"/>
@@ -1100,7 +1145,7 @@
                 <w:noProof/>
                 <w:webHidden/>
               </w:rPr>
-              <w:instrText xml:space="preserve"> PAGEREF _Toc191749786 \h </w:instrText>
+              <w:instrText xml:space="preserve"> PAGEREF _Toc192432797 \h </w:instrText>
             </w:r>
             <w:r>
               <w:rPr>
@@ -1144,7 +1189,7 @@
               <w:lang w:val="es-ES_tradnl" w:eastAsia="es-ES_tradnl"/>
             </w:rPr>
           </w:pPr>
-          <w:hyperlink w:anchor="_Toc191749787" w:history="1">
+          <w:hyperlink w:anchor="_Toc192432798" w:history="1">
             <w:r>
               <w:rPr>
                 <w:rStyle w:val="Hipervnculo"/>
@@ -1171,7 +1216,7 @@
                 <w:noProof/>
                 <w:webHidden/>
               </w:rPr>
-              <w:instrText xml:space="preserve"> PAGEREF _Toc191749787 \h </w:instrText>
+              <w:instrText xml:space="preserve"> PAGEREF _Toc192432798 \h </w:instrText>
             </w:r>
             <w:r>
               <w:rPr>
@@ -1215,7 +1260,7 @@
               <w:lang w:val="es-ES_tradnl" w:eastAsia="es-ES_tradnl"/>
             </w:rPr>
           </w:pPr>
-          <w:hyperlink w:anchor="_Toc191749788" w:history="1">
+          <w:hyperlink w:anchor="_Toc192432799" w:history="1">
             <w:r>
               <w:rPr>
                 <w:rStyle w:val="Hipervnculo"/>
@@ -1242,7 +1287,7 @@
                 <w:noProof/>
                 <w:webHidden/>
               </w:rPr>
-              <w:instrText xml:space="preserve"> PAGEREF _Toc191749788 \h </w:instrText>
+              <w:instrText xml:space="preserve"> PAGEREF _Toc192432799 \h </w:instrText>
             </w:r>
             <w:r>
               <w:rPr>
@@ -1286,7 +1331,7 @@
               <w:lang w:val="es-ES_tradnl" w:eastAsia="es-ES_tradnl"/>
             </w:rPr>
           </w:pPr>
-          <w:hyperlink w:anchor="_Toc191749789" w:history="1">
+          <w:hyperlink w:anchor="_Toc192432800" w:history="1">
             <w:r>
               <w:rPr>
                 <w:rStyle w:val="Hipervnculo"/>
@@ -1313,7 +1358,7 @@
                 <w:noProof/>
                 <w:webHidden/>
               </w:rPr>
-              <w:instrText xml:space="preserve"> PAGEREF _Toc191749789 \h </w:instrText>
+              <w:instrText xml:space="preserve"> PAGEREF _Toc192432800 \h </w:instrText>
             </w:r>
             <w:r>
               <w:rPr>
@@ -1357,7 +1402,7 @@
               <w:lang w:val="es-ES_tradnl" w:eastAsia="es-ES_tradnl"/>
             </w:rPr>
           </w:pPr>
-          <w:hyperlink w:anchor="_Toc191749790" w:history="1">
+          <w:hyperlink w:anchor="_Toc192432801" w:history="1">
             <w:r>
               <w:rPr>
                 <w:rStyle w:val="Hipervnculo"/>
@@ -1384,7 +1429,7 @@
                 <w:noProof/>
                 <w:webHidden/>
               </w:rPr>
-              <w:instrText xml:space="preserve"> PAGEREF _Toc191749790 \h </w:instrText>
+              <w:instrText xml:space="preserve"> PAGEREF _Toc192432801 \h </w:instrText>
             </w:r>
             <w:r>
               <w:rPr>
@@ -1404,7 +1449,7 @@
                 <w:noProof/>
                 <w:webHidden/>
               </w:rPr>
-              <w:t>6</w:t>
+              <w:t>7</w:t>
             </w:r>
             <w:r>
               <w:rPr>
@@ -1428,7 +1473,7 @@
               <w:lang w:val="es-ES_tradnl" w:eastAsia="es-ES_tradnl"/>
             </w:rPr>
           </w:pPr>
-          <w:hyperlink w:anchor="_Toc191749791" w:history="1">
+          <w:hyperlink w:anchor="_Toc192432802" w:history="1">
             <w:r>
               <w:rPr>
                 <w:rStyle w:val="Hipervnculo"/>
@@ -1455,7 +1500,7 @@
                 <w:noProof/>
                 <w:webHidden/>
               </w:rPr>
-              <w:instrText xml:space="preserve"> PAGEREF _Toc191749791 \h </w:instrText>
+              <w:instrText xml:space="preserve"> PAGEREF _Toc192432802 \h </w:instrText>
             </w:r>
             <w:r>
               <w:rPr>
@@ -1475,7 +1520,7 @@
                 <w:noProof/>
                 <w:webHidden/>
               </w:rPr>
-              <w:t>6</w:t>
+              <w:t>7</w:t>
             </w:r>
             <w:r>
               <w:rPr>
@@ -1499,7 +1544,7 @@
               <w:lang w:val="es-ES_tradnl" w:eastAsia="es-ES_tradnl"/>
             </w:rPr>
           </w:pPr>
-          <w:hyperlink w:anchor="_Toc191749792" w:history="1">
+          <w:hyperlink w:anchor="_Toc192432803" w:history="1">
             <w:r>
               <w:rPr>
                 <w:rStyle w:val="Hipervnculo"/>
@@ -1526,7 +1571,7 @@
                 <w:noProof/>
                 <w:webHidden/>
               </w:rPr>
-              <w:instrText xml:space="preserve"> PAGEREF _Toc191749792 \h </w:instrText>
+              <w:instrText xml:space="preserve"> PAGEREF _Toc192432803 \h </w:instrText>
             </w:r>
             <w:r>
               <w:rPr>
@@ -1570,7 +1615,7 @@
               <w:lang w:val="es-ES_tradnl" w:eastAsia="es-ES_tradnl"/>
             </w:rPr>
           </w:pPr>
-          <w:hyperlink w:anchor="_Toc191749793" w:history="1">
+          <w:hyperlink w:anchor="_Toc192432804" w:history="1">
             <w:r>
               <w:rPr>
                 <w:rStyle w:val="Hipervnculo"/>
@@ -1597,7 +1642,7 @@
                 <w:noProof/>
                 <w:webHidden/>
               </w:rPr>
-              <w:instrText xml:space="preserve"> PAGEREF _Toc191749793 \h </w:instrText>
+              <w:instrText xml:space="preserve"> PAGEREF _Toc192432804 \h </w:instrText>
             </w:r>
             <w:r>
               <w:rPr>
@@ -1617,7 +1662,7 @@
                 <w:noProof/>
                 <w:webHidden/>
               </w:rPr>
-              <w:t>7</w:t>
+              <w:t>8</w:t>
             </w:r>
             <w:r>
               <w:rPr>
@@ -1641,7 +1686,7 @@
               <w:lang w:val="es-ES_tradnl" w:eastAsia="es-ES_tradnl"/>
             </w:rPr>
           </w:pPr>
-          <w:hyperlink w:anchor="_Toc191749794" w:history="1">
+          <w:hyperlink w:anchor="_Toc192432805" w:history="1">
             <w:r>
               <w:rPr>
                 <w:rStyle w:val="Hipervnculo"/>
@@ -1668,7 +1713,7 @@
                 <w:noProof/>
                 <w:webHidden/>
               </w:rPr>
-              <w:instrText xml:space="preserve"> PAGEREF _Toc191749794 \h </w:instrText>
+              <w:instrText xml:space="preserve"> PAGEREF _Toc192432805 \h </w:instrText>
             </w:r>
             <w:r>
               <w:rPr>
@@ -1688,7 +1733,7 @@
                 <w:noProof/>
                 <w:webHidden/>
               </w:rPr>
-              <w:t>7</w:t>
+              <w:t>8</w:t>
             </w:r>
             <w:r>
               <w:rPr>
@@ -1712,7 +1757,7 @@
               <w:lang w:val="es-ES_tradnl" w:eastAsia="es-ES_tradnl"/>
             </w:rPr>
           </w:pPr>
-          <w:hyperlink w:anchor="_Toc191749795" w:history="1">
+          <w:hyperlink w:anchor="_Toc192432806" w:history="1">
             <w:r>
               <w:rPr>
                 <w:rStyle w:val="Hipervnculo"/>
@@ -1739,7 +1784,7 @@
                 <w:noProof/>
                 <w:webHidden/>
               </w:rPr>
-              <w:instrText xml:space="preserve"> PAGEREF _Toc191749795 \h </w:instrText>
+              <w:instrText xml:space="preserve"> PAGEREF _Toc192432806 \h </w:instrText>
             </w:r>
             <w:r>
               <w:rPr>
@@ -1759,7 +1804,7 @@
                 <w:noProof/>
                 <w:webHidden/>
               </w:rPr>
-              <w:t>7</w:t>
+              <w:t>8</w:t>
             </w:r>
             <w:r>
               <w:rPr>
@@ -1783,7 +1828,7 @@
               <w:lang w:val="es-ES_tradnl" w:eastAsia="es-ES_tradnl"/>
             </w:rPr>
           </w:pPr>
-          <w:hyperlink w:anchor="_Toc191749796" w:history="1">
+          <w:hyperlink w:anchor="_Toc192432807" w:history="1">
             <w:r>
               <w:rPr>
                 <w:rStyle w:val="Hipervnculo"/>
@@ -1810,7 +1855,7 @@
                 <w:noProof/>
                 <w:webHidden/>
               </w:rPr>
-              <w:instrText xml:space="preserve"> PAGEREF _Toc191749796 \h </w:instrText>
+              <w:instrText xml:space="preserve"> PAGEREF _Toc192432807 \h </w:instrText>
             </w:r>
             <w:r>
               <w:rPr>
@@ -1830,7 +1875,7 @@
                 <w:noProof/>
                 <w:webHidden/>
               </w:rPr>
-              <w:t>7</w:t>
+              <w:t>8</w:t>
             </w:r>
             <w:r>
               <w:rPr>
@@ -1854,7 +1899,7 @@
               <w:lang w:val="es-ES_tradnl" w:eastAsia="es-ES_tradnl"/>
             </w:rPr>
           </w:pPr>
-          <w:hyperlink w:anchor="_Toc191749797" w:history="1">
+          <w:hyperlink w:anchor="_Toc192432808" w:history="1">
             <w:r>
               <w:rPr>
                 <w:rStyle w:val="Hipervnculo"/>
@@ -1881,7 +1926,7 @@
                 <w:noProof/>
                 <w:webHidden/>
               </w:rPr>
-              <w:instrText xml:space="preserve"> PAGEREF _Toc191749797 \h </w:instrText>
+              <w:instrText xml:space="preserve"> PAGEREF _Toc192432808 \h </w:instrText>
             </w:r>
             <w:r>
               <w:rPr>
@@ -1925,7 +1970,7 @@
               <w:lang w:val="es-ES_tradnl" w:eastAsia="es-ES_tradnl"/>
             </w:rPr>
           </w:pPr>
-          <w:hyperlink w:anchor="_Toc191749798" w:history="1">
+          <w:hyperlink w:anchor="_Toc192432809" w:history="1">
             <w:r>
               <w:rPr>
                 <w:rStyle w:val="Hipervnculo"/>
@@ -1952,7 +1997,7 @@
                 <w:noProof/>
                 <w:webHidden/>
               </w:rPr>
-              <w:instrText xml:space="preserve"> PAGEREF _Toc191749798 \h </w:instrText>
+              <w:instrText xml:space="preserve"> PAGEREF _Toc192432809 \h </w:instrText>
             </w:r>
             <w:r>
               <w:rPr>
@@ -1996,7 +2041,7 @@
               <w:lang w:val="es-ES_tradnl" w:eastAsia="es-ES_tradnl"/>
             </w:rPr>
           </w:pPr>
-          <w:hyperlink w:anchor="_Toc191749799" w:history="1">
+          <w:hyperlink w:anchor="_Toc192432810" w:history="1">
             <w:r>
               <w:rPr>
                 <w:rStyle w:val="Hipervnculo"/>
@@ -2023,7 +2068,7 @@
                 <w:noProof/>
                 <w:webHidden/>
               </w:rPr>
-              <w:instrText xml:space="preserve"> PAGEREF _Toc191749799 \h </w:instrText>
+              <w:instrText xml:space="preserve"> PAGEREF _Toc192432810 \h </w:instrText>
             </w:r>
             <w:r>
               <w:rPr>
@@ -2067,7 +2112,7 @@
               <w:lang w:val="es-ES_tradnl" w:eastAsia="es-ES_tradnl"/>
             </w:rPr>
           </w:pPr>
-          <w:hyperlink w:anchor="_Toc191749800" w:history="1">
+          <w:hyperlink w:anchor="_Toc192432811" w:history="1">
             <w:r>
               <w:rPr>
                 <w:rStyle w:val="Hipervnculo"/>
@@ -2094,7 +2139,7 @@
                 <w:noProof/>
                 <w:webHidden/>
               </w:rPr>
-              <w:instrText xml:space="preserve"> PAGEREF _Toc191749800 \h </w:instrText>
+              <w:instrText xml:space="preserve"> PAGEREF _Toc192432811 \h </w:instrText>
             </w:r>
             <w:r>
               <w:rPr>
@@ -2138,7 +2183,7 @@
               <w:lang w:val="es-ES_tradnl" w:eastAsia="es-ES_tradnl"/>
             </w:rPr>
           </w:pPr>
-          <w:hyperlink w:anchor="_Toc191749801" w:history="1">
+          <w:hyperlink w:anchor="_Toc192432812" w:history="1">
             <w:r>
               <w:rPr>
                 <w:rStyle w:val="Hipervnculo"/>
@@ -2165,7 +2210,7 @@
                 <w:noProof/>
                 <w:webHidden/>
               </w:rPr>
-              <w:instrText xml:space="preserve"> PAGEREF _Toc191749801 \h </w:instrText>
+              <w:instrText xml:space="preserve"> PAGEREF _Toc192432812 \h </w:instrText>
             </w:r>
             <w:r>
               <w:rPr>
@@ -2185,7 +2230,7 @@
                 <w:noProof/>
                 <w:webHidden/>
               </w:rPr>
-              <w:t>8</w:t>
+              <w:t>9</w:t>
             </w:r>
             <w:r>
               <w:rPr>
@@ -2209,7 +2254,7 @@
               <w:lang w:val="es-ES_tradnl" w:eastAsia="es-ES_tradnl"/>
             </w:rPr>
           </w:pPr>
-          <w:hyperlink w:anchor="_Toc191749802" w:history="1">
+          <w:hyperlink w:anchor="_Toc192432813" w:history="1">
             <w:r>
               <w:rPr>
                 <w:rStyle w:val="Hipervnculo"/>
@@ -2236,7 +2281,7 @@
                 <w:noProof/>
                 <w:webHidden/>
               </w:rPr>
-              <w:instrText xml:space="preserve"> PAGEREF _Toc191749802 \h </w:instrText>
+              <w:instrText xml:space="preserve"> PAGEREF _Toc192432813 \h </w:instrText>
             </w:r>
             <w:r>
               <w:rPr>
@@ -2256,7 +2301,7 @@
                 <w:noProof/>
                 <w:webHidden/>
               </w:rPr>
-              <w:t>10</w:t>
+              <w:t>11</w:t>
             </w:r>
             <w:r>
               <w:rPr>
@@ -2280,7 +2325,7 @@
               <w:lang w:val="es-ES_tradnl" w:eastAsia="es-ES_tradnl"/>
             </w:rPr>
           </w:pPr>
-          <w:hyperlink w:anchor="_Toc191749803" w:history="1">
+          <w:hyperlink w:anchor="_Toc192432814" w:history="1">
             <w:r>
               <w:rPr>
                 <w:rStyle w:val="Hipervnculo"/>
@@ -2307,7 +2352,7 @@
                 <w:noProof/>
                 <w:webHidden/>
               </w:rPr>
-              <w:instrText xml:space="preserve"> PAGEREF _Toc191749803 \h </w:instrText>
+              <w:instrText xml:space="preserve"> PAGEREF _Toc192432814 \h </w:instrText>
             </w:r>
             <w:r>
               <w:rPr>
@@ -2327,7 +2372,7 @@
                 <w:noProof/>
                 <w:webHidden/>
               </w:rPr>
-              <w:t>10</w:t>
+              <w:t>11</w:t>
             </w:r>
             <w:r>
               <w:rPr>
@@ -2351,7 +2396,7 @@
               <w:lang w:val="es-ES_tradnl" w:eastAsia="es-ES_tradnl"/>
             </w:rPr>
           </w:pPr>
-          <w:hyperlink w:anchor="_Toc191749804" w:history="1">
+          <w:hyperlink w:anchor="_Toc192432815" w:history="1">
             <w:r>
               <w:rPr>
                 <w:rStyle w:val="Hipervnculo"/>
@@ -2378,7 +2423,7 @@
                 <w:noProof/>
                 <w:webHidden/>
               </w:rPr>
-              <w:instrText xml:space="preserve"> PAGEREF _Toc191749804 \h </w:instrText>
+              <w:instrText xml:space="preserve"> PAGEREF _Toc192432815 \h </w:instrText>
             </w:r>
             <w:r>
               <w:rPr>
@@ -2398,7 +2443,7 @@
                 <w:noProof/>
                 <w:webHidden/>
               </w:rPr>
-              <w:t>10</w:t>
+              <w:t>11</w:t>
             </w:r>
             <w:r>
               <w:rPr>
@@ -2422,7 +2467,7 @@
               <w:lang w:val="es-ES_tradnl" w:eastAsia="es-ES_tradnl"/>
             </w:rPr>
           </w:pPr>
-          <w:hyperlink w:anchor="_Toc191749805" w:history="1">
+          <w:hyperlink w:anchor="_Toc192432816" w:history="1">
             <w:r>
               <w:rPr>
                 <w:rStyle w:val="Hipervnculo"/>
@@ -2449,7 +2494,7 @@
                 <w:noProof/>
                 <w:webHidden/>
               </w:rPr>
-              <w:instrText xml:space="preserve"> PAGEREF _Toc191749805 \h </w:instrText>
+              <w:instrText xml:space="preserve"> PAGEREF _Toc192432816 \h </w:instrText>
             </w:r>
             <w:r>
               <w:rPr>
@@ -2469,7 +2514,7 @@
                 <w:noProof/>
                 <w:webHidden/>
               </w:rPr>
-              <w:t>10</w:t>
+              <w:t>11</w:t>
             </w:r>
             <w:r>
               <w:rPr>
@@ -2493,7 +2538,7 @@
               <w:lang w:val="es-ES_tradnl" w:eastAsia="es-ES_tradnl"/>
             </w:rPr>
           </w:pPr>
-          <w:hyperlink w:anchor="_Toc191749806" w:history="1">
+          <w:hyperlink w:anchor="_Toc192432817" w:history="1">
             <w:r>
               <w:rPr>
                 <w:rStyle w:val="Hipervnculo"/>
@@ -2520,7 +2565,7 @@
                 <w:noProof/>
                 <w:webHidden/>
               </w:rPr>
-              <w:instrText xml:space="preserve"> PAGEREF _Toc191749806 \h </w:instrText>
+              <w:instrText xml:space="preserve"> PAGEREF _Toc192432817 \h </w:instrText>
             </w:r>
             <w:r>
               <w:rPr>
@@ -2540,7 +2585,7 @@
                 <w:noProof/>
                 <w:webHidden/>
               </w:rPr>
-              <w:t>10</w:t>
+              <w:t>11</w:t>
             </w:r>
             <w:r>
               <w:rPr>
@@ -2564,7 +2609,7 @@
               <w:lang w:val="es-ES_tradnl" w:eastAsia="es-ES_tradnl"/>
             </w:rPr>
           </w:pPr>
-          <w:hyperlink w:anchor="_Toc191749807" w:history="1">
+          <w:hyperlink w:anchor="_Toc192432818" w:history="1">
             <w:r>
               <w:rPr>
                 <w:rStyle w:val="Hipervnculo"/>
@@ -2591,7 +2636,7 @@
                 <w:noProof/>
                 <w:webHidden/>
               </w:rPr>
-              <w:instrText xml:space="preserve"> PAGEREF _Toc191749807 \h </w:instrText>
+              <w:instrText xml:space="preserve"> PAGEREF _Toc192432818 \h </w:instrText>
             </w:r>
             <w:r>
               <w:rPr>
@@ -2611,7 +2656,7 @@
                 <w:noProof/>
                 <w:webHidden/>
               </w:rPr>
-              <w:t>10</w:t>
+              <w:t>11</w:t>
             </w:r>
             <w:r>
               <w:rPr>
@@ -2634,6 +2679,7 @@
               <w:b/>
               <w:bCs/>
             </w:rPr>
+            <w:lastRenderedPageBreak/>
             <w:fldChar w:fldCharType="end"/>
           </w:r>
         </w:p>
@@ -2651,12 +2697,11 @@
       <w:pPr>
         <w:pStyle w:val="Ttulo1"/>
       </w:pPr>
-      <w:bookmarkStart w:id="2" w:name="_Toc191749776"/>
-      <w:r>
-        <w:lastRenderedPageBreak/>
+      <w:bookmarkStart w:id="3" w:name="_Toc192432787"/>
+      <w:r>
         <w:t>Índice de ilustraciones</w:t>
       </w:r>
-      <w:bookmarkEnd w:id="2"/>
+      <w:bookmarkEnd w:id="3"/>
     </w:p>
     <w:p>
       <w:pPr>
@@ -2680,13 +2725,13 @@
       <w:r>
         <w:fldChar w:fldCharType="separate"/>
       </w:r>
-      <w:hyperlink w:anchor="_Toc191749770" w:history="1">
+      <w:hyperlink w:anchor="_Toc192432782" w:history="1">
         <w:r>
           <w:rPr>
             <w:rStyle w:val="Hipervnculo"/>
             <w:noProof/>
           </w:rPr>
-          <w:t>Ilustración 1: Diagrama Entidad-Relación de la base de datos principal de la aplicación</w:t>
+          <w:t>Ilustración 1: Diagrama de Gantt</w:t>
         </w:r>
         <w:r>
           <w:rPr>
@@ -2707,7 +2752,78 @@
             <w:noProof/>
             <w:webHidden/>
           </w:rPr>
-          <w:instrText xml:space="preserve"> PAGEREF _Toc191749770 \h </w:instrText>
+          <w:instrText xml:space="preserve"> PAGEREF _Toc192432782 \h </w:instrText>
+        </w:r>
+        <w:r>
+          <w:rPr>
+            <w:noProof/>
+            <w:webHidden/>
+          </w:rPr>
+        </w:r>
+        <w:r>
+          <w:rPr>
+            <w:noProof/>
+            <w:webHidden/>
+          </w:rPr>
+          <w:fldChar w:fldCharType="separate"/>
+        </w:r>
+        <w:r>
+          <w:rPr>
+            <w:noProof/>
+            <w:webHidden/>
+          </w:rPr>
+          <w:t>6</w:t>
+        </w:r>
+        <w:r>
+          <w:rPr>
+            <w:noProof/>
+            <w:webHidden/>
+          </w:rPr>
+          <w:fldChar w:fldCharType="end"/>
+        </w:r>
+      </w:hyperlink>
+    </w:p>
+    <w:p>
+      <w:pPr>
+        <w:pStyle w:val="Tabladeilustraciones"/>
+        <w:tabs>
+          <w:tab w:val="right" w:leader="dot" w:pos="9016"/>
+        </w:tabs>
+        <w:rPr>
+          <w:rFonts w:asciiTheme="minorHAnsi" w:eastAsiaTheme="minorEastAsia" w:hAnsiTheme="minorHAnsi" w:cstheme="minorBidi"/>
+          <w:noProof/>
+          <w:sz w:val="22"/>
+          <w:lang w:val="es-ES_tradnl" w:eastAsia="es-ES_tradnl"/>
+        </w:rPr>
+      </w:pPr>
+      <w:hyperlink w:anchor="_Toc192432783" w:history="1">
+        <w:r>
+          <w:rPr>
+            <w:rStyle w:val="Hipervnculo"/>
+            <w:noProof/>
+          </w:rPr>
+          <w:t>Ilustración 2: Diagrama Entidad-Relación de la base de datos principal de la aplicación</w:t>
+        </w:r>
+        <w:r>
+          <w:rPr>
+            <w:noProof/>
+            <w:webHidden/>
+          </w:rPr>
+          <w:tab/>
+        </w:r>
+        <w:r>
+          <w:rPr>
+            <w:noProof/>
+            <w:webHidden/>
+          </w:rPr>
+          <w:fldChar w:fldCharType="begin"/>
+        </w:r>
+        <w:r>
+          <w:rPr>
+            <w:noProof/>
+            <w:webHidden/>
+          </w:rPr>
+          <w:instrText xml:space="preserve"> PAGEREF _Toc192432783 \h </w:instrText>
         </w:r>
         <w:r>
           <w:rPr>
@@ -2751,13 +2867,13 @@
           <w:lang w:val="es-ES_tradnl" w:eastAsia="es-ES_tradnl"/>
         </w:rPr>
       </w:pPr>
-      <w:hyperlink w:anchor="_Toc191749771" w:history="1">
+      <w:hyperlink w:anchor="_Toc192432784" w:history="1">
         <w:r>
           <w:rPr>
             <w:rStyle w:val="Hipervnculo"/>
             <w:noProof/>
           </w:rPr>
-          <w:t>Ilustración 2: Diagrama relacional de la base de datos principal</w:t>
+          <w:t>Ilustración 3: Diagrama relacional de la base de datos principal</w:t>
         </w:r>
         <w:r>
           <w:rPr>
@@ -2778,7 +2894,7 @@
             <w:noProof/>
             <w:webHidden/>
           </w:rPr>
-          <w:instrText xml:space="preserve"> PAGEREF _Toc191749771 \h </w:instrText>
+          <w:instrText xml:space="preserve"> PAGEREF _Toc192432784 \h </w:instrText>
         </w:r>
         <w:r>
           <w:rPr>
@@ -2822,34 +2938,42 @@
     <w:p>
       <w:pPr>
         <w:pStyle w:val="Ttulo1"/>
-      </w:pPr>
-      <w:bookmarkStart w:id="3" w:name="_Toc191749777"/>
+        <w:jc w:val="both"/>
+      </w:pPr>
+      <w:bookmarkStart w:id="4" w:name="_Toc192432788"/>
       <w:r>
         <w:lastRenderedPageBreak/>
         <w:t>Planificación</w:t>
       </w:r>
-      <w:bookmarkEnd w:id="3"/>
-    </w:p>
-    <w:p/>
+      <w:bookmarkEnd w:id="4"/>
+    </w:p>
     <w:p>
       <w:pPr>
         <w:pStyle w:val="Ttulo2"/>
-      </w:pPr>
-      <w:bookmarkStart w:id="4" w:name="_Toc191749778"/>
+        <w:jc w:val="both"/>
+      </w:pPr>
+      <w:bookmarkStart w:id="5" w:name="_Toc192432789"/>
       <w:r>
         <w:t xml:space="preserve">Presentación del problema </w:t>
       </w:r>
       <w:r>
         <w:t>planteado</w:t>
       </w:r>
-      <w:bookmarkEnd w:id="4"/>
-    </w:p>
-    <w:p>
-      <w:r>
-        <w:t>En el ámbito de las competiciones de motor, el sistema de puntuación utilizado en la mayoría de las grandes competiciones se basa exclusivamente en la posición final de los participantes. Este enfoque tradicional asigna una puntuación fija a cada posición, sin considerar factores adicionales como el rendimiento esperado, las condiciones específicas de cada piloto o equipo, o el contexto de la competición. Como resultado, el sistema actual presenta varias limitaciones:</w:t>
-      </w:r>
-    </w:p>
-    <w:p/>
+      <w:bookmarkEnd w:id="5"/>
+    </w:p>
+    <w:p>
+      <w:pPr>
+        <w:jc w:val="both"/>
+      </w:pPr>
+      <w:r>
+        <w:t>En las competiciones de motor, el sistema de puntuación predominante se basa exclusivamente en la posición final de los participantes. Este enfoque tradicional asigna puntuaciones fijas a cada puesto sin considerar factores clave como el rendimiento relativo, las expectativas previas o las condiciones particulares de cada piloto o equipo. Como consecuencia, el sistema actual presenta dos deficiencias principales:</w:t>
+      </w:r>
+    </w:p>
+    <w:p>
+      <w:pPr>
+        <w:jc w:val="both"/>
+      </w:pPr>
+    </w:p>
     <w:p>
       <w:pPr>
         <w:pStyle w:val="Prrafodelista"/>
@@ -2857,12 +2981,24 @@
           <w:ilvl w:val="0"/>
           <w:numId w:val="5"/>
         </w:numPr>
-      </w:pPr>
-      <w:r>
-        <w:t>Falta de reconocimiento al desempeño relativo: Un piloto o equipo que compite con recursos limitados y logra un resultado modesto podría estar teniendo un rendimiento excepcional en comparación con sus capacidades, pero el sistema no lo reconoce.</w:t>
-      </w:r>
-    </w:p>
-    <w:p/>
+        <w:jc w:val="both"/>
+      </w:pPr>
+      <w:r>
+        <w:rPr>
+          <w:b/>
+          <w:bCs/>
+        </w:rPr>
+        <w:t>Falta de reconocimiento al desempeño relativo</w:t>
+      </w:r>
+      <w:r>
+        <w:t>: Un piloto o equipo con recursos limitados que logra un resultado modesto podría estar rindiendo a un nivel excepcional en función de sus capacidades, pero el sistema no refleja este mérito.</w:t>
+      </w:r>
+    </w:p>
+    <w:p>
+      <w:pPr>
+        <w:pStyle w:val="Prrafodelista"/>
+      </w:pPr>
+    </w:p>
     <w:p>
       <w:pPr>
         <w:pStyle w:val="Prrafodelista"/>
@@ -2870,46 +3006,47 @@
           <w:ilvl w:val="0"/>
           <w:numId w:val="5"/>
         </w:numPr>
-      </w:pPr>
-      <w:r>
-        <w:t>Poca valoración de la superación de expectativas: Un piloto de un equipo líder que termina en una posición alta simplemente cumple con lo esperado, pero no se premia si su desempeño supera las proyecciones iniciales.</w:t>
-      </w:r>
-    </w:p>
-    <w:p/>
-    <w:p>
-      <w:pPr>
-        <w:pStyle w:val="Prrafodelista"/>
-        <w:numPr>
-          <w:ilvl w:val="0"/>
-          <w:numId w:val="5"/>
-        </w:numPr>
-      </w:pPr>
-      <w:r>
-        <w:t>Rigidez en la evaluación: El sistema actual no tiene en cuenta variables como</w:t>
-      </w:r>
-      <w:r>
-        <w:t xml:space="preserve"> </w:t>
-      </w:r>
-      <w:r>
-        <w:t>el nivel de competencia, lo que limita su capacidad para reflejar de manera justa el esfuerzo y la habilidad de los participantes.</w:t>
-      </w:r>
-    </w:p>
-    <w:p/>
-    <w:p>
-      <w:r>
-        <w:t>Estas limitaciones plantean una pregunta fundamental: ¿es realmente equitativo un sistema de puntuación que solo considera la posición final, sin tener en cuenta el contexto o el rendimiento relativo? La respuesta, desde mi perspectiva, es que no. Por ello, he identificado la necesidad de desarrollar un sistema de clasificación más justo y dinámico.</w:t>
-      </w:r>
-    </w:p>
-    <w:p/>
+        <w:jc w:val="both"/>
+      </w:pPr>
+      <w:r>
+        <w:rPr>
+          <w:b/>
+          <w:bCs/>
+        </w:rPr>
+        <w:t>Poca valoración de la superación de expectativas</w:t>
+      </w:r>
+      <w:r>
+        <w:t>: Un piloto de un equipo líder que finaliza en una posición alta simplemente cumple con lo esperado, sin recibir reconocimiento adicional si su desempeño supera las proyecciones iniciales.</w:t>
+      </w:r>
+    </w:p>
+    <w:p>
+      <w:pPr>
+        <w:jc w:val="both"/>
+      </w:pPr>
+    </w:p>
+    <w:p>
+      <w:pPr>
+        <w:jc w:val="both"/>
+      </w:pPr>
+      <w:r>
+        <w:t>Estas limitaciones plantean una pregunta fundamental: ¿es realmente equitativo un sistema de puntuación que solo considera la posición final sin evaluar el contexto ni el rendimiento relativo? La respuesta, desde mi perspectiva, es no. Por ello, propongo el desarrollo de un sistema de clasificación más justo y dinámico, capaz de reflejar con mayor precisión el verdadero mérito de cada piloto y equipo.</w:t>
+      </w:r>
+    </w:p>
+    <w:p>
+      <w:pPr>
+        <w:jc w:val="both"/>
+      </w:pPr>
+    </w:p>
     <w:p>
       <w:pPr>
         <w:pStyle w:val="Ttulo2"/>
-      </w:pPr>
-      <w:bookmarkStart w:id="5" w:name="_Toc191749779"/>
+        <w:jc w:val="both"/>
+      </w:pPr>
+      <w:bookmarkStart w:id="6" w:name="_Toc192432790"/>
       <w:r>
         <w:t>Objetivos</w:t>
       </w:r>
-      <w:bookmarkEnd w:id="5"/>
+      <w:bookmarkEnd w:id="6"/>
     </w:p>
     <w:p>
       <w:pPr>
@@ -2918,12 +3055,25 @@
           <w:ilvl w:val="0"/>
           <w:numId w:val="6"/>
         </w:numPr>
-      </w:pPr>
-      <w:r>
-        <w:t>Diseñar un sistema para gestionar carreras: Desarrollar una aplicación web que permita gestionar competiciones de motor de manera eficiente.</w:t>
-      </w:r>
-    </w:p>
-    <w:p/>
+        <w:jc w:val="both"/>
+      </w:pPr>
+      <w:r>
+        <w:rPr>
+          <w:b/>
+          <w:bCs/>
+        </w:rPr>
+        <w:t>Desarrollar un sistema eficiente para la gestión de carreras</w:t>
+      </w:r>
+      <w:r>
+        <w:t>: Diseñar una aplicación web intuitiva y funcional que facilite la organización y administración de competiciones de motor, optimizando la gestión de participantes, clasificaciones y resultados.</w:t>
+      </w:r>
+    </w:p>
+    <w:p>
+      <w:pPr>
+        <w:pStyle w:val="Prrafodelista"/>
+        <w:jc w:val="both"/>
+      </w:pPr>
+    </w:p>
     <w:p>
       <w:pPr>
         <w:pStyle w:val="Prrafodelista"/>
@@ -2931,12 +3081,51 @@
           <w:ilvl w:val="0"/>
           <w:numId w:val="6"/>
         </w:numPr>
-      </w:pPr>
-      <w:r>
-        <w:t>Implementar un sistema de puntuación justo: Crear un modelo de puntuación basado en un sistema ELO múltiple, que evalúe el rendimiento de los participantes no solo en función de su posición final, sino también considerando factores como el rendimiento esperado, el contexto de la competición y la evolución del desempeño a lo largo del tiempo. Este sistema permitirá reconocer no solo a quienes ganan, sino también a quienes superan sus propios límites y expectativas.</w:t>
-      </w:r>
-    </w:p>
-    <w:p/>
+        <w:jc w:val="both"/>
+      </w:pPr>
+      <w:r>
+        <w:rPr>
+          <w:b/>
+          <w:bCs/>
+        </w:rPr>
+        <w:t>Implementar un sistema de puntuación equitativo</w:t>
+      </w:r>
+      <w:r>
+        <w:t xml:space="preserve">: Integrar un modelo basado en </w:t>
+      </w:r>
+      <w:proofErr w:type="spellStart"/>
+      <w:r>
+        <w:t>TrueSkill</w:t>
+      </w:r>
+      <w:proofErr w:type="spellEnd"/>
+      <w:r>
+        <w:t xml:space="preserve"> (sistema de clasificación desarrollado por Microsoft </w:t>
+      </w:r>
+      <w:proofErr w:type="spellStart"/>
+      <w:r>
+        <w:t>Research</w:t>
+      </w:r>
+      <w:proofErr w:type="spellEnd"/>
+      <w:r>
+        <w:t xml:space="preserve"> </w:t>
+      </w:r>
+      <w:r>
+        <w:t xml:space="preserve">para el servicio de clasificación y </w:t>
+      </w:r>
+      <w:proofErr w:type="spellStart"/>
+      <w:r>
+        <w:t>matchmaking</w:t>
+      </w:r>
+      <w:proofErr w:type="spellEnd"/>
+      <w:r>
+        <w:t>), que no solo evalúe la posición final de los participantes, sino que también considere factores como el rendimiento esperado y la evolución del desempeño a lo largo del tiempo. Este enfoque permitirá reconocer tanto a los ganadores como a quienes superan sus propios límites y expectativas.</w:t>
+      </w:r>
+    </w:p>
+    <w:p>
+      <w:pPr>
+        <w:pStyle w:val="Prrafodelista"/>
+      </w:pPr>
+    </w:p>
     <w:p>
       <w:pPr>
         <w:pStyle w:val="Prrafodelista"/>
@@ -2944,88 +3133,309 @@
           <w:ilvl w:val="0"/>
           <w:numId w:val="6"/>
         </w:numPr>
-      </w:pPr>
+        <w:jc w:val="both"/>
+      </w:pPr>
+      <w:r>
+        <w:rPr>
+          <w:b/>
+          <w:bCs/>
+        </w:rPr>
+        <w:t>Optimizar la eficiencia y experiencia de usuario</w:t>
+      </w:r>
+      <w:r>
+        <w:t xml:space="preserve">: Garantizar el máximo rendimiento de la plataforma mediante una interfaz intuitiva, tiempos de carga </w:t>
+      </w:r>
       <w:r>
         <w:lastRenderedPageBreak/>
-        <w:t>Garantizar la máxima eficiencia de la aplicación web: Optimizar el rendimiento de la plataforma para asegurar una mayor fluidez y una experiencia de usuario excepcional, tanto para el público (aficionados y competidores) como para las organizaciones que gestionen sus carreras a través de la aplicación. Esto incluye una interfaz intuitiva, tiempos de carga reducidos y una navegación sin interrupciones.</w:t>
-      </w:r>
-    </w:p>
-    <w:p/>
+        <w:t>reducidos y una navegación fluida. El objetivo es ofrecer una experiencia excepcional tanto para aficionados y competidores como para las organizaciones encargadas de gestionar las carreras.</w:t>
+      </w:r>
+    </w:p>
+    <w:p>
+      <w:pPr>
+        <w:jc w:val="both"/>
+      </w:pPr>
+    </w:p>
     <w:p>
       <w:pPr>
         <w:pStyle w:val="Ttulo2"/>
-      </w:pPr>
-      <w:bookmarkStart w:id="6" w:name="_Toc191749780"/>
+        <w:jc w:val="both"/>
+      </w:pPr>
+      <w:bookmarkStart w:id="7" w:name="_Toc192432791"/>
       <w:r>
         <w:t>Requisitos</w:t>
       </w:r>
-      <w:bookmarkEnd w:id="6"/>
-    </w:p>
-    <w:p/>
-    <w:p>
-      <w:pPr>
-        <w:ind w:left="720" w:hanging="720"/>
-      </w:pPr>
+      <w:bookmarkEnd w:id="7"/>
     </w:p>
     <w:p>
       <w:pPr>
         <w:pStyle w:val="Ttulo3"/>
-      </w:pPr>
-      <w:bookmarkStart w:id="7" w:name="_Toc191749781"/>
+        <w:jc w:val="both"/>
+      </w:pPr>
+      <w:bookmarkStart w:id="8" w:name="_Toc192432792"/>
       <w:r>
         <w:t>Requisitos funcionales</w:t>
       </w:r>
-      <w:bookmarkEnd w:id="7"/>
-    </w:p>
-    <w:p/>
-    <w:p/>
+      <w:bookmarkEnd w:id="8"/>
+    </w:p>
+    <w:p>
+      <w:pPr>
+        <w:pStyle w:val="Prrafodelista"/>
+        <w:numPr>
+          <w:ilvl w:val="0"/>
+          <w:numId w:val="10"/>
+        </w:numPr>
+      </w:pPr>
+      <w:r>
+        <w:rPr>
+          <w:b/>
+          <w:bCs/>
+        </w:rPr>
+        <w:t>Gestión de competiciones</w:t>
+      </w:r>
+      <w:r>
+        <w:t>: Los usuarios con permisos de administrador podrán gestionar pilotos, escuderías y carreras.</w:t>
+      </w:r>
+    </w:p>
+    <w:p>
+      <w:pPr>
+        <w:pStyle w:val="Prrafodelista"/>
+      </w:pPr>
+    </w:p>
+    <w:p>
+      <w:pPr>
+        <w:pStyle w:val="Prrafodelista"/>
+        <w:numPr>
+          <w:ilvl w:val="0"/>
+          <w:numId w:val="10"/>
+        </w:numPr>
+      </w:pPr>
+      <w:r>
+        <w:rPr>
+          <w:b/>
+          <w:bCs/>
+        </w:rPr>
+        <w:t>Visualización de estadísticas</w:t>
+      </w:r>
+      <w:r>
+        <w:t xml:space="preserve">: Todos los usuarios podrán acceder a: </w:t>
+      </w:r>
+    </w:p>
+    <w:p>
+      <w:pPr>
+        <w:pStyle w:val="Prrafodelista"/>
+        <w:numPr>
+          <w:ilvl w:val="1"/>
+          <w:numId w:val="10"/>
+        </w:numPr>
+      </w:pPr>
+      <w:r>
+        <w:t>Estadísticas detalladas de cada temporada, incluyendo puntos obtenidos por pilotos y equipos en cada carrera.</w:t>
+      </w:r>
+    </w:p>
+    <w:p>
+      <w:pPr>
+        <w:pStyle w:val="Prrafodelista"/>
+        <w:numPr>
+          <w:ilvl w:val="1"/>
+          <w:numId w:val="10"/>
+        </w:numPr>
+      </w:pPr>
+      <w:r>
+        <w:t>Historial de c</w:t>
+      </w:r>
+      <w:r>
+        <w:t>lasificaciones</w:t>
+      </w:r>
+      <w:r>
+        <w:t xml:space="preserve"> y las mejores estadísticas </w:t>
+      </w:r>
+      <w:r>
+        <w:t>de toda la historia</w:t>
+      </w:r>
+      <w:r>
+        <w:t xml:space="preserve"> tanto de escuderías como de pilotos</w:t>
+      </w:r>
+      <w:r>
+        <w:t>.</w:t>
+      </w:r>
+    </w:p>
+    <w:p>
+      <w:pPr>
+        <w:pStyle w:val="Prrafodelista"/>
+        <w:numPr>
+          <w:ilvl w:val="1"/>
+          <w:numId w:val="10"/>
+        </w:numPr>
+      </w:pPr>
+      <w:r>
+        <w:t>Listado de carreras disputadas en cada temporada.</w:t>
+      </w:r>
+    </w:p>
+    <w:p>
+      <w:pPr>
+        <w:pStyle w:val="Prrafodelista"/>
+        <w:numPr>
+          <w:ilvl w:val="1"/>
+          <w:numId w:val="10"/>
+        </w:numPr>
+      </w:pPr>
+      <w:r>
+        <w:t xml:space="preserve">Perfiles de pilotos y </w:t>
+      </w:r>
+      <w:r>
+        <w:t>escuderías</w:t>
+      </w:r>
+      <w:r>
+        <w:t xml:space="preserve"> con sus respectivas estadísticas.</w:t>
+      </w:r>
+    </w:p>
+    <w:p>
+      <w:pPr>
+        <w:jc w:val="both"/>
+      </w:pPr>
+    </w:p>
     <w:p>
       <w:pPr>
         <w:pStyle w:val="Ttulo3"/>
-      </w:pPr>
-      <w:bookmarkStart w:id="8" w:name="_Toc191749782"/>
+        <w:jc w:val="both"/>
+      </w:pPr>
+      <w:bookmarkStart w:id="9" w:name="_Toc192432793"/>
       <w:r>
         <w:t>Requisitos no funcionales</w:t>
       </w:r>
-      <w:bookmarkEnd w:id="8"/>
-    </w:p>
-    <w:p/>
-    <w:p/>
+      <w:bookmarkEnd w:id="9"/>
+    </w:p>
+    <w:p>
+      <w:pPr>
+        <w:pStyle w:val="Prrafodelista"/>
+        <w:numPr>
+          <w:ilvl w:val="0"/>
+          <w:numId w:val="11"/>
+        </w:numPr>
+        <w:jc w:val="both"/>
+      </w:pPr>
+      <w:r>
+        <w:t>A</w:t>
+      </w:r>
+      <w:r>
+        <w:t>ccesible desde dispositivos de escritorio y móviles.</w:t>
+      </w:r>
+    </w:p>
+    <w:p>
+      <w:pPr>
+        <w:pStyle w:val="Prrafodelista"/>
+        <w:numPr>
+          <w:ilvl w:val="0"/>
+          <w:numId w:val="11"/>
+        </w:numPr>
+        <w:jc w:val="both"/>
+      </w:pPr>
+      <w:r>
+        <w:t>D</w:t>
+      </w:r>
+      <w:r>
+        <w:t>isponible en inglés.</w:t>
+      </w:r>
+    </w:p>
+    <w:p>
+      <w:pPr>
+        <w:pStyle w:val="Prrafodelista"/>
+        <w:numPr>
+          <w:ilvl w:val="0"/>
+          <w:numId w:val="11"/>
+        </w:numPr>
+        <w:jc w:val="both"/>
+      </w:pPr>
+      <w:r>
+        <w:t>P</w:t>
+      </w:r>
+      <w:r>
+        <w:t>roba</w:t>
+      </w:r>
+      <w:r>
+        <w:t>da</w:t>
+      </w:r>
+      <w:r>
+        <w:t xml:space="preserve"> en navegadores basados en Firefox y Chrome.</w:t>
+      </w:r>
+    </w:p>
+    <w:p>
+      <w:pPr>
+        <w:jc w:val="both"/>
+      </w:pPr>
+    </w:p>
     <w:p>
       <w:pPr>
         <w:pStyle w:val="Ttulo2"/>
-      </w:pPr>
-      <w:bookmarkStart w:id="9" w:name="_Toc191749783"/>
+        <w:jc w:val="both"/>
+      </w:pPr>
+      <w:bookmarkStart w:id="10" w:name="_Toc192432794"/>
       <w:r>
         <w:t>Recursos</w:t>
       </w:r>
-      <w:bookmarkEnd w:id="9"/>
-    </w:p>
-    <w:p/>
+      <w:bookmarkEnd w:id="10"/>
+    </w:p>
     <w:p>
       <w:pPr>
         <w:pStyle w:val="Ttulo3"/>
-      </w:pPr>
-      <w:bookmarkStart w:id="10" w:name="_Toc191749784"/>
+        <w:jc w:val="both"/>
+      </w:pPr>
+      <w:bookmarkStart w:id="11" w:name="_Toc192432795"/>
       <w:r>
         <w:t>Recursos</w:t>
       </w:r>
       <w:r>
         <w:t xml:space="preserve"> de Hardware</w:t>
       </w:r>
-      <w:bookmarkEnd w:id="10"/>
-    </w:p>
-    <w:p/>
-    <w:p/>
+      <w:bookmarkEnd w:id="11"/>
+    </w:p>
+    <w:p>
+      <w:pPr>
+        <w:pStyle w:val="Prrafodelista"/>
+        <w:numPr>
+          <w:ilvl w:val="0"/>
+          <w:numId w:val="9"/>
+        </w:numPr>
+        <w:jc w:val="both"/>
+      </w:pPr>
+      <w:r>
+        <w:t>Ento</w:t>
+      </w:r>
+      <w:r>
+        <w:t>r</w:t>
+      </w:r>
+      <w:r>
+        <w:t>no de escritorio Windows 11</w:t>
+      </w:r>
+    </w:p>
+    <w:p>
+      <w:pPr>
+        <w:pStyle w:val="Prrafodelista"/>
+        <w:numPr>
+          <w:ilvl w:val="0"/>
+          <w:numId w:val="9"/>
+        </w:numPr>
+        <w:jc w:val="both"/>
+      </w:pPr>
+      <w:r>
+        <w:t>Dispositivo móvil</w:t>
+      </w:r>
+    </w:p>
+    <w:p>
+      <w:pPr>
+        <w:jc w:val="both"/>
+      </w:pPr>
+    </w:p>
     <w:p>
       <w:pPr>
         <w:pStyle w:val="Ttulo3"/>
-      </w:pPr>
-      <w:bookmarkStart w:id="11" w:name="_Toc191749785"/>
+        <w:jc w:val="both"/>
+      </w:pPr>
+      <w:bookmarkStart w:id="12" w:name="_Toc192432796"/>
       <w:r>
         <w:t>Recursos de Software</w:t>
       </w:r>
-      <w:bookmarkEnd w:id="11"/>
+      <w:bookmarkEnd w:id="12"/>
     </w:p>
     <w:p>
       <w:pPr>
@@ -3034,16 +3444,27 @@
           <w:ilvl w:val="0"/>
           <w:numId w:val="8"/>
         </w:numPr>
+        <w:jc w:val="both"/>
       </w:pPr>
       <w:r>
         <w:t>E</w:t>
       </w:r>
       <w:r>
-        <w:t>ntorno de ejecución de Javascript</w:t>
-      </w:r>
-      <w:r>
-        <w:t>: Bun</w:t>
-      </w:r>
+        <w:t xml:space="preserve">ntorno de ejecución de </w:t>
+      </w:r>
+      <w:proofErr w:type="spellStart"/>
+      <w:r>
+        <w:t>Javascript</w:t>
+      </w:r>
+      <w:proofErr w:type="spellEnd"/>
+      <w:r>
+        <w:t xml:space="preserve">: </w:t>
+      </w:r>
+      <w:proofErr w:type="spellStart"/>
+      <w:r>
+        <w:t>Bun</w:t>
+      </w:r>
+      <w:proofErr w:type="spellEnd"/>
     </w:p>
     <w:p>
       <w:pPr>
@@ -3052,6 +3473,7 @@
           <w:ilvl w:val="0"/>
           <w:numId w:val="8"/>
         </w:numPr>
+        <w:jc w:val="both"/>
       </w:pPr>
       <w:r>
         <w:t>S</w:t>
@@ -3070,9 +3492,18 @@
           <w:ilvl w:val="0"/>
           <w:numId w:val="8"/>
         </w:numPr>
-      </w:pPr>
-      <w:r>
-        <w:t>Framework de React: Next.js</w:t>
+        <w:jc w:val="both"/>
+      </w:pPr>
+      <w:r>
+        <w:t xml:space="preserve">Framework de </w:t>
+      </w:r>
+      <w:proofErr w:type="spellStart"/>
+      <w:r>
+        <w:t>React</w:t>
+      </w:r>
+      <w:proofErr w:type="spellEnd"/>
+      <w:r>
+        <w:t>: Next.js</w:t>
       </w:r>
     </w:p>
     <w:p>
@@ -3082,12 +3513,18 @@
           <w:ilvl w:val="0"/>
           <w:numId w:val="8"/>
         </w:numPr>
-      </w:pPr>
+        <w:jc w:val="both"/>
+      </w:pPr>
+      <w:proofErr w:type="spellStart"/>
       <w:r>
         <w:t>M</w:t>
       </w:r>
       <w:r>
-        <w:t>apeador relacional de objetos</w:t>
+        <w:t>apeador</w:t>
+      </w:r>
+      <w:proofErr w:type="spellEnd"/>
+      <w:r>
+        <w:t xml:space="preserve"> relacional de objetos</w:t>
       </w:r>
       <w:r>
         <w:t xml:space="preserve"> (ORM): Prisma</w:t>
@@ -3100,6 +3537,7 @@
           <w:ilvl w:val="0"/>
           <w:numId w:val="8"/>
         </w:numPr>
+        <w:jc w:val="both"/>
       </w:pPr>
       <w:r>
         <w:rPr>
@@ -3107,8 +3545,13 @@
         </w:rPr>
         <w:t xml:space="preserve">Framework de CSS: </w:t>
       </w:r>
-      <w:r>
-        <w:t>Tailwind CSS</w:t>
+      <w:proofErr w:type="spellStart"/>
+      <w:r>
+        <w:t>Tailwind</w:t>
+      </w:r>
+      <w:proofErr w:type="spellEnd"/>
+      <w:r>
+        <w:t xml:space="preserve"> CSS</w:t>
       </w:r>
     </w:p>
     <w:p>
@@ -3118,6 +3561,7 @@
           <w:ilvl w:val="0"/>
           <w:numId w:val="8"/>
         </w:numPr>
+        <w:jc w:val="both"/>
       </w:pPr>
       <w:r>
         <w:t>S</w:t>
@@ -3126,8 +3570,13 @@
         <w:t>ervidor web local</w:t>
       </w:r>
       <w:r>
-        <w:t>: Xampp</w:t>
-      </w:r>
+        <w:t xml:space="preserve">: </w:t>
+      </w:r>
+      <w:proofErr w:type="spellStart"/>
+      <w:r>
+        <w:t>Xampp</w:t>
+      </w:r>
+      <w:proofErr w:type="spellEnd"/>
     </w:p>
     <w:p>
       <w:pPr>
@@ -3136,6 +3585,7 @@
           <w:ilvl w:val="0"/>
           <w:numId w:val="8"/>
         </w:numPr>
+        <w:jc w:val="both"/>
         <w:rPr>
           <w:rStyle w:val="yh5dpc"/>
         </w:rPr>
@@ -3144,8 +3594,16 @@
         <w:rPr>
           <w:rStyle w:val="yh5dpc"/>
         </w:rPr>
-        <w:t>Editor de código: Visual Studio Code</w:t>
-      </w:r>
+        <w:t xml:space="preserve">Editor de código: Visual Studio </w:t>
+      </w:r>
+      <w:proofErr w:type="spellStart"/>
+      <w:r>
+        <w:rPr>
+          <w:rStyle w:val="yh5dpc"/>
+        </w:rPr>
+        <w:t>Code</w:t>
+      </w:r>
+      <w:proofErr w:type="spellEnd"/>
     </w:p>
     <w:p>
       <w:pPr>
@@ -3154,9 +3612,7 @@
           <w:ilvl w:val="0"/>
           <w:numId w:val="8"/>
         </w:numPr>
-        <w:rPr>
-          <w:rStyle w:val="yh5dpc"/>
-        </w:rPr>
+        <w:jc w:val="both"/>
       </w:pPr>
       <w:r>
         <w:rPr>
@@ -3170,154 +3626,298 @@
         </w:rPr>
         <w:t xml:space="preserve"> de programación:</w:t>
       </w:r>
-    </w:p>
-    <w:p>
-      <w:pPr>
-        <w:pStyle w:val="Prrafodelista"/>
-        <w:numPr>
-          <w:ilvl w:val="1"/>
-          <w:numId w:val="8"/>
-        </w:numPr>
+      <w:r>
         <w:rPr>
           <w:rStyle w:val="yh5dpc"/>
         </w:rPr>
-      </w:pPr>
+        <w:t xml:space="preserve"> </w:t>
+      </w:r>
+      <w:proofErr w:type="spellStart"/>
       <w:r>
         <w:rPr>
           <w:rStyle w:val="yh5dpc"/>
         </w:rPr>
-        <w:t>TypeScript y TSX (JSX de TypeScript)</w:t>
+        <w:t>TypeScript</w:t>
+      </w:r>
+      <w:proofErr w:type="spellEnd"/>
+      <w:r>
+        <w:rPr>
+          <w:rStyle w:val="yh5dpc"/>
+        </w:rPr>
+        <w:t xml:space="preserve"> y TSX (JSX de </w:t>
+      </w:r>
+      <w:proofErr w:type="spellStart"/>
+      <w:r>
+        <w:rPr>
+          <w:rStyle w:val="yh5dpc"/>
+        </w:rPr>
+        <w:t>TypeScript</w:t>
+      </w:r>
+      <w:proofErr w:type="spellEnd"/>
+      <w:r>
+        <w:rPr>
+          <w:rStyle w:val="yh5dpc"/>
+        </w:rPr>
+        <w:t>)</w:t>
       </w:r>
     </w:p>
     <w:p>
       <w:pPr>
         <w:pStyle w:val="Prrafodelista"/>
         <w:numPr>
-          <w:ilvl w:val="1"/>
+          <w:ilvl w:val="0"/>
           <w:numId w:val="8"/>
         </w:numPr>
-      </w:pPr>
-      <w:r>
-        <w:t>JavaScript</w:t>
-      </w:r>
-    </w:p>
-    <w:p>
-      <w:pPr>
-        <w:pStyle w:val="Prrafodelista"/>
-        <w:numPr>
-          <w:ilvl w:val="1"/>
-          <w:numId w:val="8"/>
-        </w:numPr>
-      </w:pPr>
-      <w:r>
-        <w:t>CSS</w:t>
-      </w:r>
-    </w:p>
-    <w:p/>
+        <w:jc w:val="both"/>
+      </w:pPr>
+      <w:r>
+        <w:lastRenderedPageBreak/>
+        <w:t>Navegadores: Firefox</w:t>
+      </w:r>
+      <w:r>
+        <w:t xml:space="preserve"> y</w:t>
+      </w:r>
+      <w:r>
+        <w:t xml:space="preserve"> Chrome entre otros</w:t>
+      </w:r>
+    </w:p>
+    <w:p>
+      <w:pPr>
+        <w:jc w:val="both"/>
+      </w:pPr>
+    </w:p>
     <w:p>
       <w:pPr>
         <w:pStyle w:val="Ttulo2"/>
-      </w:pPr>
-      <w:bookmarkStart w:id="12" w:name="_Toc191749786"/>
-      <w:r>
-        <w:lastRenderedPageBreak/>
+        <w:jc w:val="both"/>
+      </w:pPr>
+      <w:bookmarkStart w:id="13" w:name="_Toc192432797"/>
+      <w:r>
         <w:t>Planificación del trabajo</w:t>
       </w:r>
-      <w:bookmarkEnd w:id="12"/>
-    </w:p>
-    <w:p/>
-    <w:p/>
-    <w:p>
-      <w:pPr>
-        <w:pStyle w:val="Ttulo2"/>
-      </w:pPr>
-      <w:bookmarkStart w:id="13" w:name="_Toc191749787"/>
-      <w:r>
-        <w:t>Planificación económica</w:t>
-      </w:r>
       <w:bookmarkEnd w:id="13"/>
     </w:p>
-    <w:p/>
-    <w:p/>
-    <w:p>
-      <w:pPr>
-        <w:pStyle w:val="Ttulo1"/>
-      </w:pPr>
-      <w:bookmarkStart w:id="14" w:name="_Toc191749788"/>
-      <w:r>
-        <w:t>Análisis</w:t>
-      </w:r>
-      <w:bookmarkEnd w:id="14"/>
-    </w:p>
-    <w:p>
-      <w:pPr>
-        <w:pStyle w:val="Ttulo2"/>
-      </w:pPr>
-      <w:bookmarkStart w:id="15" w:name="_Toc191749789"/>
-      <w:r>
-        <w:t>Público</w:t>
-      </w:r>
-      <w:r>
-        <w:t xml:space="preserve"> objetivo</w:t>
-      </w:r>
-      <w:bookmarkEnd w:id="15"/>
-    </w:p>
-    <w:p>
-      <w:r>
-        <w:t>Esta aplicación web está dirigida principalmente a empresas que organizan y gestionan eventos de motor, ya que la plataforma está diseñada para ser implementada en sus sitios web.</w:t>
-      </w:r>
-    </w:p>
-    <w:p>
-      <w:r>
-        <w:t>En segundo lugar, está orientada a aficionados que desean seguir el desempeño de sus pilotos o equipos favoritos, así como a pilotos y equipos que usan la plataforma para ver su puntuación, analizar su rendimiento y compararse con otros competidores.</w:t>
-      </w:r>
-    </w:p>
-    <w:p/>
-    <w:p>
-      <w:pPr>
-        <w:pStyle w:val="Ttulo2"/>
-      </w:pPr>
-      <w:bookmarkStart w:id="16" w:name="_Toc191749790"/>
-      <w:r>
-        <w:t>Nombre de la aplicación</w:t>
-      </w:r>
-      <w:bookmarkEnd w:id="16"/>
-    </w:p>
-    <w:p/>
-    <w:p>
-      <w:pPr>
-        <w:pStyle w:val="Ttulo2"/>
-      </w:pPr>
-      <w:bookmarkStart w:id="17" w:name="_Toc191749791"/>
-      <w:r>
-        <w:t>Reglas de negocio</w:t>
-      </w:r>
-      <w:bookmarkEnd w:id="17"/>
-    </w:p>
-    <w:p/>
-    <w:p>
-      <w:pPr>
-        <w:pStyle w:val="Ttulo2"/>
-      </w:pPr>
-      <w:bookmarkStart w:id="18" w:name="_Toc191749792"/>
-      <w:r>
-        <w:lastRenderedPageBreak/>
-        <w:t>Diagrama Entidad-Relación</w:t>
-      </w:r>
-      <w:bookmarkEnd w:id="18"/>
-    </w:p>
-    <w:p>
-      <w:pPr>
-        <w:keepNext/>
-      </w:pPr>
+    <w:p>
       <w:r>
         <w:rPr>
           <w:noProof/>
         </w:rPr>
         <w:drawing>
-          <wp:inline distT="0" distB="0" distL="0" distR="0" wp14:anchorId="18060CBF" wp14:editId="71F7D692">
-            <wp:extent cx="5543550" cy="4962525"/>
-            <wp:effectExtent l="0" t="0" r="0" b="9525"/>
+          <wp:inline distT="0" distB="0" distL="0" distR="0" wp14:anchorId="6BD8E9B1" wp14:editId="7B8A1672">
+            <wp:extent cx="5686425" cy="4063248"/>
+            <wp:effectExtent l="0" t="0" r="0" b="0"/>
+            <wp:docPr id="4" name="Imagen 4"/>
+            <wp:cNvGraphicFramePr>
+              <a:graphicFrameLocks xmlns:a="http://schemas.openxmlformats.org/drawingml/2006/main" noChangeAspect="1"/>
+            </wp:cNvGraphicFramePr>
+            <a:graphic xmlns:a="http://schemas.openxmlformats.org/drawingml/2006/main">
+              <a:graphicData uri="http://schemas.openxmlformats.org/drawingml/2006/picture">
+                <pic:pic xmlns:pic="http://schemas.openxmlformats.org/drawingml/2006/picture">
+                  <pic:nvPicPr>
+                    <pic:cNvPr id="0" name="Picture 1"/>
+                    <pic:cNvPicPr>
+                      <a:picLocks noChangeAspect="1" noChangeArrowheads="1"/>
+                    </pic:cNvPicPr>
+                  </pic:nvPicPr>
+                  <pic:blipFill rotWithShape="1">
+                    <a:blip r:embed="rId9">
+                      <a:extLst>
+                        <a:ext uri="{28A0092B-C50C-407E-A947-70E740481C1C}">
+                          <a14:useLocalDpi xmlns:a14="http://schemas.microsoft.com/office/drawing/2010/main" val="0"/>
+                        </a:ext>
+                      </a:extLst>
+                    </a:blip>
+                    <a:srcRect l="5484" t="8198" r="5439" b="6942"/>
+                    <a:stretch/>
+                  </pic:blipFill>
+                  <pic:spPr bwMode="auto">
+                    <a:xfrm>
+                      <a:off x="0" y="0"/>
+                      <a:ext cx="5697268" cy="4070996"/>
+                    </a:xfrm>
+                    <a:prstGeom prst="rect">
+                      <a:avLst/>
+                    </a:prstGeom>
+                    <a:noFill/>
+                    <a:ln>
+                      <a:noFill/>
+                    </a:ln>
+                    <a:extLst>
+                      <a:ext uri="{53640926-AAD7-44D8-BBD7-CCE9431645EC}">
+                        <a14:shadowObscured xmlns:a14="http://schemas.microsoft.com/office/drawing/2010/main"/>
+                      </a:ext>
+                    </a:extLst>
+                  </pic:spPr>
+                </pic:pic>
+              </a:graphicData>
+            </a:graphic>
+          </wp:inline>
+        </w:drawing>
+      </w:r>
+    </w:p>
+    <w:p>
+      <w:pPr>
+        <w:pStyle w:val="Descripcin"/>
+        <w:jc w:val="both"/>
+      </w:pPr>
+      <w:bookmarkStart w:id="14" w:name="_Toc192432782"/>
+      <w:r>
+        <w:t xml:space="preserve">Ilustración </w:t>
+      </w:r>
+      <w:r>
+        <w:fldChar w:fldCharType="begin"/>
+      </w:r>
+      <w:r>
+        <w:instrText xml:space="preserve"> SEQ Ilustración \* ARABIC </w:instrText>
+      </w:r>
+      <w:r>
+        <w:fldChar w:fldCharType="separate"/>
+      </w:r>
+      <w:r>
+        <w:rPr>
+          <w:noProof/>
+        </w:rPr>
+        <w:t>1</w:t>
+      </w:r>
+      <w:r>
+        <w:fldChar w:fldCharType="end"/>
+      </w:r>
+      <w:r>
+        <w:t>: Diagrama de Gantt</w:t>
+      </w:r>
+      <w:bookmarkEnd w:id="14"/>
+    </w:p>
+    <w:p>
+      <w:pPr>
+        <w:jc w:val="both"/>
+      </w:pPr>
+    </w:p>
+    <w:p>
+      <w:pPr>
+        <w:pStyle w:val="Ttulo2"/>
+        <w:jc w:val="both"/>
+      </w:pPr>
+      <w:bookmarkStart w:id="15" w:name="_Toc192432798"/>
+      <w:r>
+        <w:t>Planificación económica</w:t>
+      </w:r>
+      <w:bookmarkEnd w:id="15"/>
+    </w:p>
+    <w:p>
+      <w:pPr>
+        <w:jc w:val="both"/>
+      </w:pPr>
+      <w:r>
+        <w:t>Se ha previsto un presupuesto únicamente para aquellos casos en los que la infraestructura o la plataforma de despliegue requieran servicios de pago, como el registro y mantenimiento del dominio o herramientas específicas que no dispongan de alternativas gratuitas.</w:t>
+      </w:r>
+    </w:p>
+    <w:p>
+      <w:pPr>
+        <w:jc w:val="both"/>
+      </w:pPr>
+    </w:p>
+    <w:p>
+      <w:pPr>
+        <w:pStyle w:val="Ttulo1"/>
+        <w:jc w:val="both"/>
+        <w:rPr>
+          <w:lang w:val="en-US"/>
+        </w:rPr>
+      </w:pPr>
+      <w:bookmarkStart w:id="16" w:name="_Toc192432799"/>
+      <w:r>
+        <w:t>Análisis</w:t>
+      </w:r>
+      <w:bookmarkEnd w:id="16"/>
+    </w:p>
+    <w:p>
+      <w:pPr>
+        <w:pStyle w:val="Ttulo2"/>
+        <w:jc w:val="both"/>
+      </w:pPr>
+      <w:bookmarkStart w:id="17" w:name="_Toc192432800"/>
+      <w:r>
+        <w:t>Público</w:t>
+      </w:r>
+      <w:r>
+        <w:t xml:space="preserve"> objetivo</w:t>
+      </w:r>
+      <w:bookmarkEnd w:id="17"/>
+    </w:p>
+    <w:p>
+      <w:pPr>
+        <w:jc w:val="both"/>
+      </w:pPr>
+      <w:r>
+        <w:t>Esta aplicación web está dirigida principalmente a empresas que organizan y gestionan eventos de motor, ya que la plataforma está diseñada para ser implementada en sus sitios web.</w:t>
+      </w:r>
+    </w:p>
+    <w:p>
+      <w:pPr>
+        <w:jc w:val="both"/>
+      </w:pPr>
+      <w:r>
+        <w:lastRenderedPageBreak/>
+        <w:t>En segundo lugar, está orientada a aficionados que desean seguir el desempeño de sus pilotos o equipos favoritos, así como a pilotos y equipos que usan la plataforma para ver su puntuación, analizar su rendimiento y compararse con otros competidores.</w:t>
+      </w:r>
+    </w:p>
+    <w:p>
+      <w:pPr>
+        <w:jc w:val="both"/>
+      </w:pPr>
+    </w:p>
+    <w:p>
+      <w:pPr>
+        <w:pStyle w:val="Ttulo2"/>
+        <w:jc w:val="both"/>
+      </w:pPr>
+      <w:bookmarkStart w:id="18" w:name="_Toc192432801"/>
+      <w:r>
+        <w:t>Nombre de la aplicación</w:t>
+      </w:r>
+      <w:bookmarkEnd w:id="18"/>
+    </w:p>
+    <w:p>
+      <w:pPr>
+        <w:jc w:val="both"/>
+      </w:pPr>
+    </w:p>
+    <w:p>
+      <w:pPr>
+        <w:pStyle w:val="Ttulo2"/>
+        <w:jc w:val="both"/>
+      </w:pPr>
+      <w:bookmarkStart w:id="19" w:name="_Toc192432802"/>
+      <w:r>
+        <w:t>Reglas de negocio</w:t>
+      </w:r>
+      <w:bookmarkEnd w:id="19"/>
+    </w:p>
+    <w:p>
+      <w:pPr>
+        <w:jc w:val="both"/>
+      </w:pPr>
+    </w:p>
+    <w:p>
+      <w:pPr>
+        <w:pStyle w:val="Ttulo2"/>
+        <w:jc w:val="both"/>
+      </w:pPr>
+      <w:bookmarkStart w:id="20" w:name="_Toc192432803"/>
+      <w:r>
+        <w:t>Diagrama Entidad-Relación</w:t>
+      </w:r>
+      <w:bookmarkEnd w:id="20"/>
+    </w:p>
+    <w:p>
+      <w:r>
+        <w:rPr>
+          <w:noProof/>
+        </w:rPr>
+        <w:drawing>
+          <wp:inline distT="0" distB="0" distL="0" distR="0" wp14:anchorId="14588C8B" wp14:editId="241471FC">
+            <wp:extent cx="5686425" cy="5090425"/>
+            <wp:effectExtent l="0" t="0" r="0" b="0"/>
             <wp:docPr id="1" name="Imagen 1"/>
             <wp:cNvGraphicFramePr>
               <a:graphicFrameLocks xmlns:a="http://schemas.openxmlformats.org/drawingml/2006/main" noChangeAspect="1"/>
@@ -3332,7 +3932,7 @@
                     </pic:cNvPicPr>
                   </pic:nvPicPr>
                   <pic:blipFill>
-                    <a:blip r:embed="rId9">
+                    <a:blip r:embed="rId10">
                       <a:extLst>
                         <a:ext uri="{28A0092B-C50C-407E-A947-70E740481C1C}">
                           <a14:useLocalDpi xmlns:a14="http://schemas.microsoft.com/office/drawing/2010/main" val="0"/>
@@ -3346,7 +3946,7 @@
                   <pic:spPr bwMode="auto">
                     <a:xfrm>
                       <a:off x="0" y="0"/>
-                      <a:ext cx="5543550" cy="4962525"/>
+                      <a:ext cx="5690096" cy="5093711"/>
                     </a:xfrm>
                     <a:prstGeom prst="rect">
                       <a:avLst/>
@@ -3366,8 +3966,9 @@
     <w:p>
       <w:pPr>
         <w:pStyle w:val="Descripcin"/>
-      </w:pPr>
-      <w:bookmarkStart w:id="19" w:name="_Toc191749770"/>
+        <w:jc w:val="both"/>
+      </w:pPr>
+      <w:bookmarkStart w:id="21" w:name="_Toc192432783"/>
       <w:r>
         <w:t xml:space="preserve">Ilustración </w:t>
       </w:r>
@@ -3384,7 +3985,7 @@
         <w:rPr>
           <w:noProof/>
         </w:rPr>
-        <w:t>1</w:t>
+        <w:t>2</w:t>
       </w:r>
       <w:r>
         <w:fldChar w:fldCharType="end"/>
@@ -3392,77 +3993,102 @@
       <w:r>
         <w:t>: Diagrama Entidad-Relación de la base de datos principal de la aplicación</w:t>
       </w:r>
-      <w:bookmarkEnd w:id="19"/>
-    </w:p>
-    <w:p/>
+      <w:bookmarkEnd w:id="21"/>
+    </w:p>
+    <w:p>
+      <w:pPr>
+        <w:jc w:val="both"/>
+      </w:pPr>
+    </w:p>
     <w:p>
       <w:pPr>
         <w:pStyle w:val="Ttulo2"/>
-      </w:pPr>
-      <w:bookmarkStart w:id="20" w:name="_Toc191749793"/>
-      <w:r>
+        <w:jc w:val="both"/>
+      </w:pPr>
+      <w:bookmarkStart w:id="22" w:name="_Toc192432804"/>
+      <w:r>
+        <w:lastRenderedPageBreak/>
         <w:t>Diagrama de la aplicación</w:t>
       </w:r>
-      <w:bookmarkEnd w:id="20"/>
-    </w:p>
-    <w:p/>
-    <w:p/>
+      <w:bookmarkEnd w:id="22"/>
+    </w:p>
+    <w:p>
+      <w:pPr>
+        <w:jc w:val="both"/>
+      </w:pPr>
+    </w:p>
+    <w:p>
+      <w:pPr>
+        <w:jc w:val="both"/>
+      </w:pPr>
+    </w:p>
     <w:p>
       <w:pPr>
         <w:pStyle w:val="Ttulo2"/>
-      </w:pPr>
-      <w:bookmarkStart w:id="21" w:name="_Toc191749794"/>
+        <w:jc w:val="both"/>
+      </w:pPr>
+      <w:bookmarkStart w:id="23" w:name="_Toc192432805"/>
       <w:r>
         <w:t>Diagrama de casos de uso</w:t>
       </w:r>
-      <w:bookmarkEnd w:id="21"/>
-    </w:p>
-    <w:p/>
+      <w:bookmarkEnd w:id="23"/>
+    </w:p>
+    <w:p>
+      <w:pPr>
+        <w:jc w:val="both"/>
+      </w:pPr>
+    </w:p>
     <w:p>
       <w:pPr>
         <w:pStyle w:val="Ttulo1"/>
-      </w:pPr>
-      <w:bookmarkStart w:id="22" w:name="_Toc191749795"/>
+        <w:jc w:val="both"/>
+      </w:pPr>
+      <w:bookmarkStart w:id="24" w:name="_Toc192432806"/>
       <w:r>
         <w:t>Diseño</w:t>
       </w:r>
-      <w:bookmarkEnd w:id="22"/>
-    </w:p>
-    <w:p/>
+      <w:bookmarkEnd w:id="24"/>
+    </w:p>
     <w:p>
       <w:pPr>
         <w:pStyle w:val="Ttulo2"/>
-      </w:pPr>
-      <w:bookmarkStart w:id="23" w:name="_Toc191749796"/>
+        <w:jc w:val="both"/>
+      </w:pPr>
+      <w:bookmarkStart w:id="25" w:name="_Toc192432807"/>
       <w:r>
         <w:t>Prototipo de la interfaz</w:t>
       </w:r>
-      <w:bookmarkEnd w:id="23"/>
-    </w:p>
-    <w:p/>
+      <w:bookmarkEnd w:id="25"/>
+    </w:p>
+    <w:p>
+      <w:pPr>
+        <w:jc w:val="both"/>
+      </w:pPr>
+    </w:p>
     <w:p>
       <w:pPr>
         <w:pStyle w:val="Ttulo2"/>
-      </w:pPr>
-      <w:bookmarkStart w:id="24" w:name="_Toc191749797"/>
-      <w:r>
-        <w:lastRenderedPageBreak/>
+        <w:jc w:val="both"/>
+      </w:pPr>
+      <w:bookmarkStart w:id="26" w:name="_Toc192432808"/>
+      <w:r>
         <w:t>Diagrama relacional</w:t>
       </w:r>
-      <w:bookmarkEnd w:id="24"/>
+      <w:bookmarkEnd w:id="26"/>
     </w:p>
     <w:p>
       <w:pPr>
         <w:keepNext/>
+        <w:jc w:val="both"/>
       </w:pPr>
       <w:r>
         <w:rPr>
           <w:noProof/>
         </w:rPr>
         <w:drawing>
-          <wp:inline distT="0" distB="0" distL="0" distR="0" wp14:anchorId="54F98AE5" wp14:editId="55238687">
-            <wp:extent cx="5731510" cy="2632338"/>
-            <wp:effectExtent l="0" t="0" r="2540" b="0"/>
+          <wp:inline distT="0" distB="0" distL="0" distR="0" wp14:anchorId="54F98AE5" wp14:editId="3ED9E633">
+            <wp:extent cx="5695950" cy="2616006"/>
+            <wp:effectExtent l="0" t="0" r="0" b="0"/>
             <wp:docPr id="3" name="Imagen 3"/>
             <wp:cNvGraphicFramePr>
               <a:graphicFrameLocks xmlns:a="http://schemas.openxmlformats.org/drawingml/2006/main" noChangeAspect="1"/>
@@ -3477,7 +4103,7 @@
                     </pic:cNvPicPr>
                   </pic:nvPicPr>
                   <pic:blipFill>
-                    <a:blip r:embed="rId10" cstate="print">
+                    <a:blip r:embed="rId11" cstate="print">
                       <a:extLst>
                         <a:ext uri="{28A0092B-C50C-407E-A947-70E740481C1C}">
                           <a14:useLocalDpi xmlns:a14="http://schemas.microsoft.com/office/drawing/2010/main" val="0"/>
@@ -3491,7 +4117,7 @@
                   <pic:spPr bwMode="auto">
                     <a:xfrm>
                       <a:off x="0" y="0"/>
-                      <a:ext cx="5731510" cy="2632338"/>
+                      <a:ext cx="5702590" cy="2619056"/>
                     </a:xfrm>
                     <a:prstGeom prst="rect">
                       <a:avLst/>
@@ -3511,8 +4137,9 @@
     <w:p>
       <w:pPr>
         <w:pStyle w:val="Descripcin"/>
-      </w:pPr>
-      <w:bookmarkStart w:id="25" w:name="_Toc191749771"/>
+        <w:jc w:val="both"/>
+      </w:pPr>
+      <w:bookmarkStart w:id="27" w:name="_Toc192432784"/>
       <w:r>
         <w:t xml:space="preserve">Ilustración </w:t>
       </w:r>
@@ -3529,7 +4156,7 @@
         <w:rPr>
           <w:noProof/>
         </w:rPr>
-        <w:t>2</w:t>
+        <w:t>3</w:t>
       </w:r>
       <w:r>
         <w:fldChar w:fldCharType="end"/>
@@ -3537,54 +4164,82 @@
       <w:r>
         <w:t>: Diagrama relacional de la base de datos principal</w:t>
       </w:r>
-      <w:bookmarkEnd w:id="25"/>
-    </w:p>
-    <w:p/>
+      <w:bookmarkEnd w:id="27"/>
+    </w:p>
+    <w:p>
+      <w:pPr>
+        <w:jc w:val="both"/>
+      </w:pPr>
+    </w:p>
     <w:p>
       <w:pPr>
         <w:pStyle w:val="Ttulo2"/>
-      </w:pPr>
-      <w:bookmarkStart w:id="26" w:name="_Toc191749798"/>
+        <w:jc w:val="both"/>
+      </w:pPr>
+      <w:bookmarkStart w:id="28" w:name="_Toc192432809"/>
       <w:r>
         <w:t>Paleta de colores</w:t>
       </w:r>
-      <w:bookmarkEnd w:id="26"/>
-    </w:p>
-    <w:p/>
+      <w:bookmarkEnd w:id="28"/>
+    </w:p>
+    <w:p>
+      <w:pPr>
+        <w:jc w:val="both"/>
+      </w:pPr>
+    </w:p>
     <w:p>
       <w:pPr>
         <w:pStyle w:val="Ttulo2"/>
-      </w:pPr>
-      <w:bookmarkStart w:id="27" w:name="_Toc191749799"/>
+        <w:jc w:val="both"/>
+      </w:pPr>
+      <w:bookmarkStart w:id="29" w:name="_Toc192432810"/>
       <w:r>
         <w:t>Tipografía</w:t>
       </w:r>
-      <w:bookmarkEnd w:id="27"/>
-    </w:p>
-    <w:p/>
+      <w:bookmarkEnd w:id="29"/>
+    </w:p>
+    <w:p>
+      <w:pPr>
+        <w:jc w:val="both"/>
+      </w:pPr>
+    </w:p>
     <w:p>
       <w:pPr>
         <w:pStyle w:val="Ttulo1"/>
-      </w:pPr>
-      <w:bookmarkStart w:id="28" w:name="_Toc191749800"/>
+        <w:jc w:val="both"/>
+      </w:pPr>
+      <w:bookmarkStart w:id="30" w:name="_Toc192432811"/>
       <w:r>
         <w:t>Pruebas</w:t>
       </w:r>
-      <w:bookmarkEnd w:id="28"/>
-    </w:p>
-    <w:p/>
-    <w:p/>
+      <w:bookmarkEnd w:id="30"/>
+    </w:p>
+    <w:p>
+      <w:pPr>
+        <w:jc w:val="both"/>
+      </w:pPr>
+    </w:p>
+    <w:p>
+      <w:pPr>
+        <w:jc w:val="both"/>
+      </w:pPr>
+    </w:p>
     <w:p>
       <w:pPr>
         <w:pStyle w:val="Ttulo1"/>
-      </w:pPr>
-      <w:bookmarkStart w:id="29" w:name="_Toc191749801"/>
-      <w:r>
+        <w:jc w:val="both"/>
+      </w:pPr>
+      <w:bookmarkStart w:id="31" w:name="_Toc192432812"/>
+      <w:r>
+        <w:lastRenderedPageBreak/>
         <w:t>Diario de trabajo</w:t>
       </w:r>
-      <w:bookmarkEnd w:id="29"/>
-    </w:p>
-    <w:p>
+      <w:bookmarkEnd w:id="31"/>
+    </w:p>
+    <w:p>
+      <w:pPr>
+        <w:jc w:val="both"/>
+      </w:pPr>
       <w:r>
         <w:t xml:space="preserve">09/10/2024 </w:t>
       </w:r>
@@ -3596,6 +4251,9 @@
       </w:r>
     </w:p>
     <w:p>
+      <w:pPr>
+        <w:jc w:val="both"/>
+      </w:pPr>
       <w:r>
         <w:tab/>
       </w:r>
@@ -3604,11 +4262,17 @@
       </w:r>
     </w:p>
     <w:p>
+      <w:pPr>
+        <w:jc w:val="both"/>
+      </w:pPr>
       <w:r>
         <w:t>13/01/2025</w:t>
       </w:r>
     </w:p>
     <w:p>
+      <w:pPr>
+        <w:jc w:val="both"/>
+      </w:pPr>
       <w:r>
         <w:tab/>
       </w:r>
@@ -3617,11 +4281,17 @@
       </w:r>
     </w:p>
     <w:p>
+      <w:pPr>
+        <w:jc w:val="both"/>
+      </w:pPr>
       <w:r>
         <w:t>14/01/2025</w:t>
       </w:r>
     </w:p>
     <w:p>
+      <w:pPr>
+        <w:jc w:val="both"/>
+      </w:pPr>
       <w:r>
         <w:tab/>
         <w:t xml:space="preserve">Investigación </w:t>
@@ -3631,11 +4301,17 @@
       </w:r>
     </w:p>
     <w:p>
+      <w:pPr>
+        <w:jc w:val="both"/>
+      </w:pPr>
       <w:r>
         <w:t>18/01/2025</w:t>
       </w:r>
     </w:p>
     <w:p>
+      <w:pPr>
+        <w:jc w:val="both"/>
+      </w:pPr>
       <w:r>
         <w:tab/>
         <w:t xml:space="preserve">Investigación </w:t>
@@ -3645,6 +4321,9 @@
       </w:r>
     </w:p>
     <w:p>
+      <w:pPr>
+        <w:jc w:val="both"/>
+      </w:pPr>
       <w:r>
         <w:tab/>
       </w:r>
@@ -3653,6 +4332,9 @@
       </w:r>
     </w:p>
     <w:p>
+      <w:pPr>
+        <w:jc w:val="both"/>
+      </w:pPr>
       <w:r>
         <w:t>19/</w:t>
       </w:r>
@@ -3667,263 +4349,380 @@
       </w:r>
     </w:p>
     <w:p>
+      <w:pPr>
+        <w:jc w:val="both"/>
+      </w:pPr>
+      <w:r>
+        <w:tab/>
+        <w:t xml:space="preserve">Desarrollo del </w:t>
+      </w:r>
+      <w:r>
+        <w:t>diseño de la base de datos.</w:t>
+      </w:r>
+    </w:p>
+    <w:p>
+      <w:pPr>
+        <w:jc w:val="both"/>
+      </w:pPr>
+      <w:r>
+        <w:t>23/01/2025</w:t>
+      </w:r>
+    </w:p>
+    <w:p>
+      <w:pPr>
+        <w:jc w:val="both"/>
+      </w:pPr>
+      <w:r>
+        <w:tab/>
+      </w:r>
+      <w:r>
+        <w:t xml:space="preserve">Corrección del diseño de la base de datos con la profesora del </w:t>
+      </w:r>
+      <w:r>
+        <w:t>módulo</w:t>
+      </w:r>
+      <w:r>
+        <w:t xml:space="preserve"> de Desarrollo Web en Entorno</w:t>
+      </w:r>
+      <w:r>
+        <w:t xml:space="preserve"> Servidor.</w:t>
+      </w:r>
+    </w:p>
+    <w:p>
+      <w:pPr>
+        <w:jc w:val="both"/>
+      </w:pPr>
+      <w:r>
+        <w:t>24/01/2025</w:t>
+      </w:r>
+    </w:p>
+    <w:p>
+      <w:pPr>
+        <w:jc w:val="both"/>
+      </w:pPr>
+      <w:r>
+        <w:tab/>
+        <w:t>Desarrollo del diagrama entidad relación y relacional.</w:t>
+      </w:r>
+    </w:p>
+    <w:p>
+      <w:pPr>
+        <w:jc w:val="both"/>
+      </w:pPr>
+      <w:r>
+        <w:t>26/01/2025</w:t>
+      </w:r>
+    </w:p>
+    <w:p>
+      <w:pPr>
+        <w:jc w:val="both"/>
+      </w:pPr>
+      <w:r>
+        <w:tab/>
+        <w:t xml:space="preserve">Investigación de la </w:t>
+      </w:r>
+      <w:r>
+        <w:t>fórmula</w:t>
+      </w:r>
+      <w:r>
+        <w:t xml:space="preserve"> para calcular la puntuación.</w:t>
+      </w:r>
+    </w:p>
+    <w:p>
+      <w:pPr>
+        <w:jc w:val="both"/>
+      </w:pPr>
+      <w:r>
+        <w:tab/>
+        <w:t>Diseño del logotipo de la aplicación.</w:t>
+      </w:r>
+    </w:p>
+    <w:p>
+      <w:pPr>
+        <w:jc w:val="both"/>
+      </w:pPr>
+      <w:r>
+        <w:t>27/01/2025</w:t>
+      </w:r>
+    </w:p>
+    <w:p>
+      <w:pPr>
+        <w:jc w:val="both"/>
+      </w:pPr>
+      <w:r>
+        <w:tab/>
+        <w:t>Desarrollo del problema planteado y los objetivos.</w:t>
+      </w:r>
+    </w:p>
+    <w:p>
+      <w:pPr>
+        <w:jc w:val="both"/>
+      </w:pPr>
+      <w:r>
+        <w:tab/>
+        <w:t>Desarrollo de</w:t>
+      </w:r>
+      <w:r>
+        <w:t>l</w:t>
+      </w:r>
+      <w:r>
+        <w:t xml:space="preserve"> </w:t>
+      </w:r>
+      <w:r>
+        <w:t>boceto</w:t>
+      </w:r>
+      <w:r>
+        <w:t xml:space="preserve"> de la </w:t>
+      </w:r>
+      <w:r>
+        <w:t>página</w:t>
+      </w:r>
+      <w:r>
+        <w:t xml:space="preserve"> de pilotos.</w:t>
+      </w:r>
+    </w:p>
+    <w:p>
+      <w:pPr>
+        <w:jc w:val="both"/>
+      </w:pPr>
+      <w:r>
+        <w:t>28/01/2025</w:t>
+      </w:r>
+    </w:p>
+    <w:p>
+      <w:pPr>
+        <w:jc w:val="both"/>
+      </w:pPr>
+      <w:r>
+        <w:tab/>
+        <w:t>Documentado el público objetivo del proyecto.</w:t>
+      </w:r>
+    </w:p>
+    <w:p>
+      <w:pPr>
+        <w:jc w:val="both"/>
+      </w:pPr>
+      <w:r>
+        <w:t>05/02/2025</w:t>
+      </w:r>
+    </w:p>
+    <w:p>
+      <w:pPr>
+        <w:jc w:val="both"/>
+      </w:pPr>
+      <w:r>
+        <w:tab/>
+        <w:t>Investigación sobre servidores de hosting gratuitos.</w:t>
+      </w:r>
+    </w:p>
+    <w:p>
+      <w:pPr>
+        <w:jc w:val="both"/>
+      </w:pPr>
+      <w:r>
+        <w:t>20/02/2025</w:t>
+      </w:r>
+    </w:p>
+    <w:p>
+      <w:pPr>
+        <w:jc w:val="both"/>
+      </w:pPr>
+      <w:r>
+        <w:tab/>
+        <w:t>Rediseño de la base de datos</w:t>
+      </w:r>
+      <w:r>
+        <w:t>.</w:t>
+      </w:r>
+    </w:p>
+    <w:p>
+      <w:pPr>
+        <w:jc w:val="both"/>
+      </w:pPr>
+      <w:r>
+        <w:t>21/02/2025</w:t>
+      </w:r>
+    </w:p>
+    <w:p>
+      <w:pPr>
+        <w:jc w:val="both"/>
+      </w:pPr>
+      <w:r>
+        <w:tab/>
+      </w:r>
+      <w:r>
+        <w:t>Corrección</w:t>
+      </w:r>
+      <w:r>
+        <w:t xml:space="preserve"> del diseño de la base de datos con la profesora del módulo de Desarrollo Web en Entorno Servidor</w:t>
+      </w:r>
+      <w:r>
+        <w:t>.</w:t>
+      </w:r>
+    </w:p>
+    <w:p>
+      <w:pPr>
+        <w:jc w:val="both"/>
+      </w:pPr>
+      <w:r>
+        <w:tab/>
+        <w:t>Investigación de las tecnologías a utilizar</w:t>
+      </w:r>
+      <w:r>
+        <w:t xml:space="preserve"> en el proyecto</w:t>
+      </w:r>
+      <w:r>
+        <w:t>.</w:t>
+      </w:r>
+    </w:p>
+    <w:p>
+      <w:pPr>
+        <w:jc w:val="both"/>
+      </w:pPr>
+      <w:r>
+        <w:t>22/02/2025</w:t>
+      </w:r>
+    </w:p>
+    <w:p>
+      <w:pPr>
+        <w:jc w:val="both"/>
+      </w:pPr>
+      <w:r>
+        <w:tab/>
+        <w:t xml:space="preserve">Desarrollo del diagrama </w:t>
+      </w:r>
+      <w:r>
+        <w:t>e</w:t>
+      </w:r>
+      <w:r>
+        <w:t>ntidad-</w:t>
+      </w:r>
+      <w:r>
+        <w:t>r</w:t>
+      </w:r>
+      <w:r>
+        <w:t>elación y el diagrama relacional</w:t>
+      </w:r>
+      <w:r>
+        <w:t>.</w:t>
+      </w:r>
+    </w:p>
+    <w:p>
+      <w:pPr>
+        <w:jc w:val="both"/>
+      </w:pPr>
+      <w:r>
+        <w:tab/>
+        <w:t>Creación de la base de datos</w:t>
+      </w:r>
+      <w:r>
+        <w:t>.</w:t>
+      </w:r>
+    </w:p>
+    <w:p>
+      <w:pPr>
+        <w:jc w:val="both"/>
+      </w:pPr>
+      <w:r>
+        <w:tab/>
+        <w:t>Desarrollo del diseño del logo de la aplicación</w:t>
+      </w:r>
+      <w:r>
+        <w:t>.</w:t>
+      </w:r>
+    </w:p>
+    <w:p>
+      <w:pPr>
+        <w:jc w:val="both"/>
+      </w:pPr>
+      <w:r>
+        <w:t>23/02/2025</w:t>
+      </w:r>
+    </w:p>
+    <w:p>
+      <w:pPr>
+        <w:jc w:val="both"/>
+      </w:pPr>
+      <w:r>
+        <w:tab/>
+        <w:t xml:space="preserve">Desarrollo del </w:t>
+      </w:r>
+      <w:proofErr w:type="spellStart"/>
+      <w:r>
+        <w:t>backend</w:t>
+      </w:r>
+      <w:proofErr w:type="spellEnd"/>
+      <w:r>
+        <w:t xml:space="preserve"> de la aplicación; configuración de Next.js, el ORM de Prisma y un modelo y controlador de prueba.</w:t>
+      </w:r>
+    </w:p>
+    <w:p>
+      <w:pPr>
+        <w:jc w:val="both"/>
+      </w:pPr>
+      <w:r>
+        <w:t>24/02/2025</w:t>
+      </w:r>
+    </w:p>
+    <w:p>
+      <w:pPr>
+        <w:jc w:val="both"/>
+      </w:pPr>
+      <w:r>
+        <w:tab/>
+        <w:t>Anteproyecto desarrollado</w:t>
+      </w:r>
+      <w:r>
+        <w:t>.</w:t>
+      </w:r>
+    </w:p>
+    <w:p>
+      <w:pPr>
+        <w:jc w:val="both"/>
+      </w:pPr>
+      <w:r>
+        <w:tab/>
+        <w:t xml:space="preserve">Corrección de la implementación de la base de datos en el </w:t>
+      </w:r>
+      <w:proofErr w:type="spellStart"/>
+      <w:r>
+        <w:t>backend</w:t>
+      </w:r>
+      <w:proofErr w:type="spellEnd"/>
+      <w:r>
+        <w:t>.</w:t>
+      </w:r>
+    </w:p>
+    <w:p>
+      <w:pPr>
+        <w:jc w:val="both"/>
+      </w:pPr>
       <w:r>
         <w:lastRenderedPageBreak/>
         <w:tab/>
-        <w:t xml:space="preserve">Desarrollo del </w:t>
-      </w:r>
-      <w:r>
-        <w:t>diseño de la base de datos.</w:t>
-      </w:r>
-    </w:p>
-    <w:p>
-      <w:r>
-        <w:t>23/01/2025</w:t>
-      </w:r>
-    </w:p>
-    <w:p>
-      <w:r>
-        <w:tab/>
-      </w:r>
-      <w:r>
-        <w:t xml:space="preserve">Corrección del diseño de la base de datos con la profesora del </w:t>
-      </w:r>
-      <w:r>
-        <w:t>módulo</w:t>
-      </w:r>
-      <w:r>
-        <w:t xml:space="preserve"> de Desarrollo Web en Entorno</w:t>
-      </w:r>
-      <w:r>
-        <w:t xml:space="preserve"> Servidor.</w:t>
-      </w:r>
-    </w:p>
-    <w:p>
-      <w:r>
-        <w:t>24/01/2025</w:t>
-      </w:r>
-    </w:p>
-    <w:p>
-      <w:r>
-        <w:tab/>
-        <w:t>Desarrollo del diagrama entidad relación y relacional.</w:t>
-      </w:r>
-    </w:p>
-    <w:p>
-      <w:r>
-        <w:t>26/01/2025</w:t>
-      </w:r>
-    </w:p>
-    <w:p>
-      <w:r>
-        <w:tab/>
-        <w:t xml:space="preserve">Investigación de la </w:t>
-      </w:r>
-      <w:r>
-        <w:t>fórmula</w:t>
-      </w:r>
-      <w:r>
-        <w:t xml:space="preserve"> para calcular la puntuación.</w:t>
-      </w:r>
-    </w:p>
-    <w:p>
-      <w:r>
-        <w:tab/>
-        <w:t>Diseño del logotipo de la aplicación.</w:t>
-      </w:r>
-    </w:p>
-    <w:p>
-      <w:r>
-        <w:t>27/01/2025</w:t>
-      </w:r>
-    </w:p>
-    <w:p>
-      <w:r>
-        <w:tab/>
-        <w:t>Desarrollo del problema planteado y los objetivos.</w:t>
-      </w:r>
-    </w:p>
-    <w:p>
-      <w:r>
-        <w:tab/>
-        <w:t>Desarrollo de</w:t>
-      </w:r>
-      <w:r>
-        <w:t>l</w:t>
-      </w:r>
-      <w:r>
-        <w:t xml:space="preserve"> </w:t>
-      </w:r>
-      <w:r>
-        <w:t>boceto</w:t>
-      </w:r>
-      <w:r>
-        <w:t xml:space="preserve"> de la </w:t>
-      </w:r>
-      <w:r>
-        <w:t>página</w:t>
-      </w:r>
-      <w:r>
-        <w:t xml:space="preserve"> de pilotos.</w:t>
-      </w:r>
-    </w:p>
-    <w:p>
-      <w:r>
-        <w:t>28/01/2025</w:t>
-      </w:r>
-    </w:p>
-    <w:p>
-      <w:r>
-        <w:tab/>
-        <w:t>Documentado el público objetivo del proyecto.</w:t>
-      </w:r>
-    </w:p>
-    <w:p>
-      <w:r>
-        <w:t>05/02/2025</w:t>
-      </w:r>
-    </w:p>
-    <w:p>
-      <w:r>
-        <w:tab/>
-        <w:t>Investigación sobre servidores de hosting gratuitos.</w:t>
-      </w:r>
-    </w:p>
-    <w:p>
-      <w:r>
-        <w:t>20/02/2025</w:t>
-      </w:r>
-    </w:p>
-    <w:p>
-      <w:r>
-        <w:tab/>
-        <w:t>Rediseño de la base de datos</w:t>
-      </w:r>
-      <w:r>
-        <w:t>.</w:t>
-      </w:r>
-    </w:p>
-    <w:p>
-      <w:r>
-        <w:t>21/02/2025</w:t>
-      </w:r>
-    </w:p>
-    <w:p>
-      <w:r>
-        <w:tab/>
-      </w:r>
-      <w:r>
-        <w:t>Corrección</w:t>
-      </w:r>
-      <w:r>
-        <w:t xml:space="preserve"> del diseño de la base de datos con la profesora del módulo de Desarrollo Web en Entorno Servidor</w:t>
-      </w:r>
-      <w:r>
-        <w:t>.</w:t>
-      </w:r>
-    </w:p>
-    <w:p>
-      <w:r>
-        <w:tab/>
-        <w:t>Investigación de las tecnologías a utilizar</w:t>
-      </w:r>
-      <w:r>
-        <w:t xml:space="preserve"> en el proyecto</w:t>
-      </w:r>
-      <w:r>
-        <w:t>.</w:t>
-      </w:r>
-    </w:p>
-    <w:p>
-      <w:r>
-        <w:t>22/02/2025</w:t>
-      </w:r>
-    </w:p>
-    <w:p>
-      <w:r>
-        <w:tab/>
-        <w:t xml:space="preserve">Desarrollo del diagrama </w:t>
-      </w:r>
-      <w:r>
-        <w:t>e</w:t>
-      </w:r>
-      <w:r>
-        <w:t>ntidad-</w:t>
-      </w:r>
-      <w:r>
-        <w:t>r</w:t>
-      </w:r>
-      <w:r>
-        <w:t>elación y el diagrama relacional</w:t>
-      </w:r>
-      <w:r>
-        <w:t>.</w:t>
-      </w:r>
-    </w:p>
-    <w:p>
-      <w:r>
-        <w:tab/>
-        <w:t>Creación de la base de datos</w:t>
-      </w:r>
-      <w:r>
-        <w:t>.</w:t>
-      </w:r>
-    </w:p>
-    <w:p>
-      <w:r>
-        <w:tab/>
-        <w:t>Desarrollo del diseño del logo de la aplicación</w:t>
-      </w:r>
-      <w:r>
-        <w:t>.</w:t>
-      </w:r>
-    </w:p>
-    <w:p>
-      <w:r>
-        <w:t>23/02/2025</w:t>
-      </w:r>
-    </w:p>
-    <w:p>
-      <w:r>
-        <w:tab/>
-        <w:t>Desarrollo del backend de la aplicación; configuración de Next.js, el ORM de Prisma y un modelo y controlador de prueba.</w:t>
-      </w:r>
-    </w:p>
-    <w:p>
-      <w:r>
-        <w:t>24/02/2025</w:t>
-      </w:r>
-    </w:p>
-    <w:p>
-      <w:r>
-        <w:tab/>
-        <w:t>Anteproyecto desarrollado</w:t>
-      </w:r>
-      <w:r>
-        <w:t>.</w:t>
-      </w:r>
-    </w:p>
-    <w:p>
-      <w:r>
-        <w:tab/>
-        <w:t>Corrección de la implementación de la base de datos en el backend</w:t>
-      </w:r>
-      <w:r>
-        <w:t>.</w:t>
-      </w:r>
-    </w:p>
-    <w:p>
-      <w:r>
-        <w:tab/>
-        <w:t>Probado que el mvc funciona correctamente.</w:t>
-      </w:r>
-    </w:p>
-    <w:p>
+        <w:t xml:space="preserve">Probado que el </w:t>
+      </w:r>
+      <w:proofErr w:type="spellStart"/>
+      <w:r>
+        <w:t>mvc</w:t>
+      </w:r>
+      <w:proofErr w:type="spellEnd"/>
+      <w:r>
+        <w:t xml:space="preserve"> funciona correctamente.</w:t>
+      </w:r>
+    </w:p>
+    <w:p>
+      <w:pPr>
+        <w:jc w:val="both"/>
+      </w:pPr>
       <w:r>
         <w:t>26/02/2025</w:t>
       </w:r>
     </w:p>
     <w:p>
+      <w:pPr>
+        <w:jc w:val="both"/>
+      </w:pPr>
       <w:r>
         <w:tab/>
         <w:t>Corrección del tipo de dato de la posición en la base de datos</w:t>
@@ -3933,6 +4732,9 @@
       </w:r>
     </w:p>
     <w:p>
+      <w:pPr>
+        <w:jc w:val="both"/>
+      </w:pPr>
       <w:r>
         <w:tab/>
         <w:t>Investigación de la paleta de colores de la aplicación</w:t>
@@ -3942,6 +4744,9 @@
       </w:r>
     </w:p>
     <w:p>
+      <w:pPr>
+        <w:jc w:val="both"/>
+      </w:pPr>
       <w:r>
         <w:tab/>
         <w:t>Documentación de las tecnologías a implementar</w:t>
@@ -3951,11 +4756,17 @@
       </w:r>
     </w:p>
     <w:p>
+      <w:pPr>
+        <w:jc w:val="both"/>
+      </w:pPr>
       <w:r>
         <w:t>27/02/2025</w:t>
       </w:r>
     </w:p>
     <w:p>
+      <w:pPr>
+        <w:jc w:val="both"/>
+      </w:pPr>
       <w:r>
         <w:tab/>
         <w:t>Desarrollando funciones sobre las nacionalidades de equipos y pilotos</w:t>
@@ -3965,124 +4776,401 @@
       </w:r>
     </w:p>
     <w:p>
+      <w:pPr>
+        <w:jc w:val="both"/>
+      </w:pPr>
       <w:r>
         <w:t>28/02/2025</w:t>
       </w:r>
     </w:p>
     <w:p>
+      <w:pPr>
+        <w:jc w:val="both"/>
+      </w:pPr>
       <w:r>
         <w:tab/>
         <w:t>Inserción de datos de prueba en la base de datos.</w:t>
       </w:r>
     </w:p>
     <w:p>
+      <w:pPr>
+        <w:jc w:val="both"/>
+      </w:pPr>
       <w:r>
         <w:tab/>
         <w:t>Corrección de errores en las vistas para poder visualizar el contenido de la base de datos.</w:t>
       </w:r>
     </w:p>
     <w:p>
+      <w:pPr>
+        <w:jc w:val="both"/>
+      </w:pPr>
       <w:r>
         <w:tab/>
         <w:t>Investigación sobre la codificación de la base de datos y prisma para que los caracteres extraños se mostrasen correctamente.</w:t>
       </w:r>
     </w:p>
     <w:p>
+      <w:pPr>
+        <w:jc w:val="both"/>
+      </w:pPr>
       <w:r>
         <w:t>01/03/2025</w:t>
       </w:r>
     </w:p>
     <w:p>
-      <w:r>
-        <w:lastRenderedPageBreak/>
+      <w:pPr>
+        <w:jc w:val="both"/>
+      </w:pPr>
+      <w:r>
         <w:tab/>
         <w:t>Desarrollado un componente para mostrar el icono de la bandera dependiendo de la nacionalidad e implementado.</w:t>
       </w:r>
     </w:p>
     <w:p>
+      <w:pPr>
+        <w:jc w:val="both"/>
+      </w:pPr>
       <w:r>
         <w:tab/>
         <w:t>Modificación de la base de datos eliminando el campo del color de la tabla equipo y la modificación de los diagramas, entidad relación y relacional.</w:t>
       </w:r>
     </w:p>
     <w:p>
+      <w:pPr>
+        <w:jc w:val="both"/>
+      </w:pPr>
       <w:r>
         <w:t>02/03/2025</w:t>
       </w:r>
     </w:p>
     <w:p>
+      <w:pPr>
+        <w:jc w:val="both"/>
+      </w:pPr>
       <w:r>
         <w:tab/>
         <w:t xml:space="preserve">Investigación sobre el uso de </w:t>
       </w:r>
+      <w:proofErr w:type="spellStart"/>
       <w:r>
         <w:t>APIs</w:t>
       </w:r>
+      <w:proofErr w:type="spellEnd"/>
       <w:r>
         <w:t xml:space="preserve"> en la aplicación.</w:t>
       </w:r>
     </w:p>
     <w:p>
       <w:pPr>
+        <w:jc w:val="both"/>
+      </w:pPr>
+      <w:r>
+        <w:t>03/03/2025</w:t>
+      </w:r>
+    </w:p>
+    <w:p>
+      <w:pPr>
+        <w:jc w:val="both"/>
+      </w:pPr>
+      <w:r>
+        <w:tab/>
+        <w:t>Desarrollo del diagrama de Gantt</w:t>
+      </w:r>
+      <w:r>
+        <w:t>.</w:t>
+      </w:r>
+    </w:p>
+    <w:p>
+      <w:pPr>
+        <w:jc w:val="both"/>
+      </w:pPr>
+      <w:r>
+        <w:t>04/03/2025</w:t>
+      </w:r>
+    </w:p>
+    <w:p>
+      <w:pPr>
+        <w:jc w:val="both"/>
+      </w:pPr>
+      <w:r>
+        <w:tab/>
+        <w:t xml:space="preserve">Desarrollo de la </w:t>
+      </w:r>
+      <w:r>
+        <w:t>página</w:t>
+      </w:r>
+      <w:r>
+        <w:t xml:space="preserve"> de gestión de los pilotos, tabla, botón de borrar, botón de actualizar</w:t>
+      </w:r>
+      <w:r>
+        <w:t>.</w:t>
+      </w:r>
+    </w:p>
+    <w:p>
+      <w:pPr>
+        <w:jc w:val="both"/>
+      </w:pPr>
+      <w:r>
+        <w:t>05/03/2025</w:t>
+      </w:r>
+    </w:p>
+    <w:p>
+      <w:pPr>
+        <w:jc w:val="both"/>
+      </w:pPr>
+      <w:r>
+        <w:tab/>
+        <w:t>Implementada la funcionalidad de borrar un piloto en su página de gestión</w:t>
+      </w:r>
+      <w:r>
+        <w:t>.</w:t>
+      </w:r>
+    </w:p>
+    <w:p>
+      <w:pPr>
+        <w:jc w:val="both"/>
+      </w:pPr>
+      <w:r>
+        <w:tab/>
+        <w:t>Desarrollado un buscador para filtrar por el nombre o apellido de los pilotos</w:t>
+      </w:r>
+      <w:r>
+        <w:t>.</w:t>
+      </w:r>
+    </w:p>
+    <w:p>
+      <w:pPr>
+        <w:jc w:val="both"/>
+      </w:pPr>
+      <w:r>
+        <w:t>06/03/2025</w:t>
+      </w:r>
+    </w:p>
+    <w:p>
+      <w:pPr>
+        <w:jc w:val="both"/>
+      </w:pPr>
+      <w:r>
+        <w:tab/>
+        <w:t>Desarrollado la funcionalidad para crear un piloto en la página de gestión.</w:t>
+      </w:r>
+    </w:p>
+    <w:p>
+      <w:pPr>
+        <w:jc w:val="both"/>
+      </w:pPr>
+      <w:r>
+        <w:tab/>
+        <w:t>Desarrollada la interfaz de modificación de pilotos</w:t>
+      </w:r>
+      <w:r>
+        <w:t xml:space="preserve"> y de la funcionalidad para editar los campos.</w:t>
+      </w:r>
+    </w:p>
+    <w:p>
+      <w:pPr>
+        <w:jc w:val="both"/>
+      </w:pPr>
+      <w:r>
+        <w:t>07/03/2025</w:t>
+      </w:r>
+    </w:p>
+    <w:p>
+      <w:pPr>
+        <w:jc w:val="both"/>
+      </w:pPr>
+      <w:r>
+        <w:tab/>
+      </w:r>
+      <w:r>
+        <w:t>Optimizando el CRUD de los pilotos.</w:t>
+      </w:r>
+    </w:p>
+    <w:p>
+      <w:pPr>
+        <w:jc w:val="both"/>
+      </w:pPr>
+      <w:r>
+        <w:tab/>
+        <w:t>Editando el logo de la aplicación</w:t>
+      </w:r>
+    </w:p>
+    <w:p>
+      <w:pPr>
+        <w:jc w:val="both"/>
+      </w:pPr>
+      <w:r>
+        <w:t>08/03/2025</w:t>
+      </w:r>
+    </w:p>
+    <w:p>
+      <w:pPr>
+        <w:jc w:val="both"/>
+      </w:pPr>
+      <w:r>
+        <w:tab/>
+        <w:t>Abstracción del código del CRUD de los pilotos.</w:t>
+      </w:r>
+    </w:p>
+    <w:p>
+      <w:pPr>
+        <w:jc w:val="both"/>
+        <w:rPr>
+          <w:lang w:val="en-US"/>
+        </w:rPr>
+      </w:pPr>
+      <w:r>
+        <w:t>09</w:t>
+      </w:r>
+      <w:r>
+        <w:rPr>
+          <w:lang w:val="en-US"/>
+        </w:rPr>
+        <w:t>/03/2025</w:t>
+      </w:r>
+    </w:p>
+    <w:p>
+      <w:pPr>
+        <w:jc w:val="both"/>
+        <w:rPr>
+          <w:lang w:val="en-US"/>
+        </w:rPr>
+      </w:pPr>
+      <w:r>
+        <w:rPr>
+          <w:lang w:val="en-US"/>
+        </w:rPr>
+        <w:tab/>
+      </w:r>
+      <w:proofErr w:type="spellStart"/>
+      <w:r>
+        <w:rPr>
+          <w:lang w:val="en-US"/>
+        </w:rPr>
+        <w:t>Documentada</w:t>
+      </w:r>
+      <w:proofErr w:type="spellEnd"/>
+      <w:r>
+        <w:rPr>
+          <w:lang w:val="en-US"/>
+        </w:rPr>
+        <w:t xml:space="preserve"> la </w:t>
+      </w:r>
+      <w:proofErr w:type="spellStart"/>
+      <w:r>
+        <w:rPr>
+          <w:lang w:val="en-US"/>
+        </w:rPr>
+        <w:t>planificaci</w:t>
+      </w:r>
+      <w:r>
+        <w:t>ón</w:t>
+      </w:r>
+      <w:proofErr w:type="spellEnd"/>
+      <w:r>
+        <w:t xml:space="preserve"> en la memoria del proyecto</w:t>
+      </w:r>
+      <w:r>
+        <w:rPr>
+          <w:lang w:val="en-US"/>
+        </w:rPr>
+        <w:t>.</w:t>
+      </w:r>
+    </w:p>
+    <w:p>
+      <w:pPr>
+        <w:jc w:val="both"/>
+      </w:pPr>
+      <w:r>
+        <w:tab/>
+        <w:t>Abstracción del código del CRUD de los pilotos.</w:t>
+      </w:r>
+    </w:p>
+    <w:p>
+      <w:pPr>
+        <w:jc w:val="both"/>
+        <w:rPr>
+          <w:lang w:val="en-US"/>
+        </w:rPr>
+      </w:pPr>
+    </w:p>
+    <w:p>
+      <w:pPr>
         <w:pStyle w:val="Ttulo1"/>
-      </w:pPr>
-      <w:bookmarkStart w:id="30" w:name="_Toc191749802"/>
-      <w:r>
+        <w:jc w:val="both"/>
+      </w:pPr>
+      <w:bookmarkStart w:id="32" w:name="_Toc192432813"/>
+      <w:r>
+        <w:lastRenderedPageBreak/>
         <w:t>Conclusiones</w:t>
       </w:r>
-      <w:bookmarkEnd w:id="30"/>
+      <w:bookmarkEnd w:id="32"/>
     </w:p>
     <w:p>
       <w:pPr>
         <w:pStyle w:val="Ttulo2"/>
-      </w:pPr>
-      <w:bookmarkStart w:id="31" w:name="_Toc191749803"/>
+        <w:jc w:val="both"/>
+      </w:pPr>
+      <w:bookmarkStart w:id="33" w:name="_Toc192432814"/>
       <w:r>
         <w:t>Objetivos cumplidos</w:t>
       </w:r>
-      <w:bookmarkEnd w:id="31"/>
+      <w:bookmarkEnd w:id="33"/>
     </w:p>
     <w:p>
       <w:pPr>
         <w:pStyle w:val="Ttulo2"/>
-      </w:pPr>
-      <w:bookmarkStart w:id="32" w:name="_Toc191749804"/>
+        <w:jc w:val="both"/>
+      </w:pPr>
+      <w:bookmarkStart w:id="34" w:name="_Toc192432815"/>
       <w:r>
         <w:t>Propuestas de mejora y ampliaciones futuras</w:t>
       </w:r>
-      <w:bookmarkEnd w:id="32"/>
+      <w:bookmarkEnd w:id="34"/>
     </w:p>
     <w:p>
       <w:pPr>
         <w:pStyle w:val="Ttulo2"/>
-      </w:pPr>
-      <w:bookmarkStart w:id="33" w:name="_Toc191749805"/>
+        <w:jc w:val="both"/>
+      </w:pPr>
+      <w:bookmarkStart w:id="35" w:name="_Toc192432816"/>
       <w:r>
         <w:t>Reflexiones sobre el proyecto</w:t>
       </w:r>
-      <w:bookmarkEnd w:id="33"/>
-    </w:p>
-    <w:p/>
-    <w:p/>
+      <w:bookmarkEnd w:id="35"/>
+    </w:p>
+    <w:p>
+      <w:pPr>
+        <w:jc w:val="both"/>
+      </w:pPr>
+    </w:p>
+    <w:p>
+      <w:pPr>
+        <w:jc w:val="both"/>
+      </w:pPr>
+    </w:p>
     <w:p>
       <w:pPr>
         <w:pStyle w:val="Ttulo1"/>
-      </w:pPr>
-      <w:bookmarkStart w:id="34" w:name="_Toc191749806"/>
+        <w:jc w:val="both"/>
+      </w:pPr>
+      <w:bookmarkStart w:id="36" w:name="_Toc192432817"/>
       <w:r>
         <w:t>Guía</w:t>
       </w:r>
-      <w:bookmarkEnd w:id="34"/>
+      <w:bookmarkEnd w:id="36"/>
     </w:p>
     <w:p>
       <w:pPr>
         <w:pStyle w:val="Ttulo1"/>
-      </w:pPr>
-      <w:bookmarkStart w:id="35" w:name="_Toc191749807"/>
+        <w:jc w:val="both"/>
+      </w:pPr>
+      <w:bookmarkStart w:id="37" w:name="_Toc192432818"/>
       <w:r>
         <w:t>Bibliografía</w:t>
       </w:r>
-      <w:bookmarkEnd w:id="35"/>
+      <w:bookmarkEnd w:id="37"/>
     </w:p>
     <w:p>
       <w:pPr>
@@ -4091,6 +5179,7 @@
           <w:ilvl w:val="0"/>
           <w:numId w:val="4"/>
         </w:numPr>
+        <w:jc w:val="both"/>
       </w:pPr>
       <w:r>
         <w:t>Editor de diagramas de base de datos</w:t>
@@ -4115,6 +5204,7 @@
           <w:ilvl w:val="0"/>
           <w:numId w:val="4"/>
         </w:numPr>
+        <w:jc w:val="both"/>
       </w:pPr>
       <w:r>
         <w:t xml:space="preserve">Editor de diagramas </w:t>
@@ -4136,6 +5226,7 @@
           <w:ilvl w:val="0"/>
           <w:numId w:val="4"/>
         </w:numPr>
+        <w:jc w:val="both"/>
       </w:pPr>
       <w:r>
         <w:t xml:space="preserve">Inteligencia artificial </w:t>
@@ -4157,6 +5248,7 @@
           <w:ilvl w:val="0"/>
           <w:numId w:val="4"/>
         </w:numPr>
+        <w:jc w:val="both"/>
       </w:pPr>
       <w:r>
         <w:t xml:space="preserve">Editor de prototipos </w:t>
@@ -4178,6 +5270,7 @@
           <w:ilvl w:val="0"/>
           <w:numId w:val="4"/>
         </w:numPr>
+        <w:jc w:val="both"/>
       </w:pPr>
       <w:r>
         <w:t xml:space="preserve">Iconos de banderas </w:t>
@@ -4199,9 +5292,16 @@
           <w:ilvl w:val="0"/>
           <w:numId w:val="4"/>
         </w:numPr>
-      </w:pPr>
-      <w:r>
-        <w:t xml:space="preserve">Logotipo </w:t>
+        <w:jc w:val="both"/>
+      </w:pPr>
+      <w:r>
+        <w:t xml:space="preserve">Iconos </w:t>
+      </w:r>
+      <w:r>
+        <w:t>SVG</w:t>
+      </w:r>
+      <w:r>
+        <w:t xml:space="preserve"> </w:t>
       </w:r>
       <w:r>
         <w:t>→</w:t>
@@ -4210,14 +5310,46 @@
         <w:t xml:space="preserve"> </w:t>
       </w:r>
       <w:r>
+        <w:t>tablericons.com</w:t>
+      </w:r>
+    </w:p>
+    <w:p>
+      <w:pPr>
+        <w:pStyle w:val="Prrafodelista"/>
+        <w:numPr>
+          <w:ilvl w:val="0"/>
+          <w:numId w:val="4"/>
+        </w:numPr>
+        <w:jc w:val="both"/>
+      </w:pPr>
+      <w:r>
+        <w:t>Logotipo</w:t>
+      </w:r>
+      <w:r>
+        <w:t xml:space="preserve"> y diagrama de Gantt</w:t>
+      </w:r>
+      <w:r>
+        <w:t xml:space="preserve"> </w:t>
+      </w:r>
+      <w:r>
+        <w:t>→</w:t>
+      </w:r>
+      <w:r>
+        <w:t xml:space="preserve"> </w:t>
+      </w:r>
+      <w:r>
         <w:t>canva.com</w:t>
       </w:r>
     </w:p>
     <w:bookmarkEnd w:id="0"/>
-    <w:p/>
+    <w:p>
+      <w:pPr>
+        <w:jc w:val="both"/>
+      </w:pPr>
+    </w:p>
     <w:sectPr>
-      <w:headerReference w:type="default" r:id="rId11"/>
-      <w:footerReference w:type="default" r:id="rId12"/>
+      <w:headerReference w:type="default" r:id="rId12"/>
+      <w:footerReference w:type="default" r:id="rId13"/>
       <w:pgSz w:w="11906" w:h="16838"/>
       <w:pgMar w:top="1135" w:right="1440" w:bottom="1135" w:left="1440" w:header="430" w:footer="395" w:gutter="0"/>
       <w:pgNumType w:start="1"/>
@@ -4288,7 +5420,6 @@
               <w:rPr>
                 <w:b/>
                 <w:bCs/>
-                <w:color w:val="4F81BD" w:themeColor="accent1"/>
                 <w:szCs w:val="24"/>
               </w:rPr>
               <w:fldChar w:fldCharType="begin"/>
@@ -4297,7 +5428,6 @@
               <w:rPr>
                 <w:b/>
                 <w:bCs/>
-                <w:color w:val="4F81BD" w:themeColor="accent1"/>
               </w:rPr>
               <w:instrText>PAGE</w:instrText>
             </w:r>
@@ -4305,7 +5435,6 @@
               <w:rPr>
                 <w:b/>
                 <w:bCs/>
-                <w:color w:val="4F81BD" w:themeColor="accent1"/>
                 <w:szCs w:val="24"/>
               </w:rPr>
               <w:fldChar w:fldCharType="separate"/>
@@ -4314,7 +5443,6 @@
               <w:rPr>
                 <w:b/>
                 <w:bCs/>
-                <w:color w:val="4F81BD" w:themeColor="accent1"/>
               </w:rPr>
               <w:t>2</w:t>
             </w:r>
@@ -4322,7 +5450,6 @@
               <w:rPr>
                 <w:b/>
                 <w:bCs/>
-                <w:color w:val="4F81BD" w:themeColor="accent1"/>
                 <w:szCs w:val="24"/>
               </w:rPr>
               <w:fldChar w:fldCharType="end"/>
@@ -4424,6 +5551,119 @@
 <file path=word/numbering.xml><?xml version="1.0" encoding="utf-8"?>
 <w:numbering xmlns:wpc="http://schemas.microsoft.com/office/word/2010/wordprocessingCanvas" xmlns:cx="http://schemas.microsoft.com/office/drawing/2014/chartex" xmlns:cx1="http://schemas.microsoft.com/office/drawing/2015/9/8/chartex" xmlns:cx2="http://schemas.microsoft.com/office/drawing/2015/10/21/chartex" xmlns:cx3="http://schemas.microsoft.com/office/drawing/2016/5/9/chartex" xmlns:cx4="http://schemas.microsoft.com/office/drawing/2016/5/10/chartex" xmlns:cx5="http://schemas.microsoft.com/office/drawing/2016/5/11/chartex" xmlns:cx6="http://schemas.microsoft.com/office/drawing/2016/5/12/chartex" xmlns:cx7="http://schemas.microsoft.com/office/drawing/2016/5/13/chartex" xmlns:cx8="http://schemas.microsoft.com/office/drawing/2016/5/14/chartex" xmlns:mc="http://schemas.openxmlformats.org/markup-compatibility/2006" xmlns:aink="http://schemas.microsoft.com/office/drawing/2016/ink" xmlns:am3d="http://schemas.microsoft.com/office/drawing/2017/model3d" xmlns:o="urn:schemas-microsoft-com:office:office" xmlns:r="http://schemas.openxmlformats.org/officeDocument/2006/relationships" xmlns:m="http://schemas.openxmlformats.org/officeDocument/2006/math" xmlns:v="urn:schemas-microsoft-com:vml" xmlns:wp14="http://schemas.microsoft.com/office/word/2010/wordprocessingDrawing" xmlns:wp="http://schemas.openxmlformats.org/drawingml/2006/wordprocessingDrawing" xmlns:w10="urn:schemas-microsoft-com:office:word" xmlns:w="http://schemas.openxmlformats.org/wordprocessingml/2006/main" xmlns:w14="http://schemas.microsoft.com/office/word/2010/wordml" xmlns:w15="http://schemas.microsoft.com/office/word/2012/wordml" xmlns:w16cex="http://schemas.microsoft.com/office/word/2018/wordml/cex" xmlns:w16cid="http://schemas.microsoft.com/office/word/2016/wordml/cid" xmlns:w16="http://schemas.microsoft.com/office/word/2018/wordml" xmlns:w16sdtdh="http://schemas.microsoft.com/office/word/2020/wordml/sdtdatahash" xmlns:w16se="http://schemas.microsoft.com/office/word/2015/wordml/symex" xmlns:wpg="http://schemas.microsoft.com/office/word/2010/wordprocessingGroup" xmlns:wpi="http://schemas.microsoft.com/office/word/2010/wordprocessingInk" xmlns:wne="http://schemas.microsoft.com/office/word/2006/wordml" xmlns:wps="http://schemas.microsoft.com/office/word/2010/wordprocessingShape" mc:Ignorable="w14 w15 w16se w16cid w16 w16cex w16sdtdh wp14">
   <w:abstractNum w:abstractNumId="0" w15:restartNumberingAfterBreak="0">
+    <w:nsid w:val="13E3145E"/>
+    <w:multiLevelType w:val="hybridMultilevel"/>
+    <w:tmpl w:val="04BCEACC"/>
+    <w:lvl w:ilvl="0" w:tplc="040A0001">
+      <w:start w:val="1"/>
+      <w:numFmt w:val="bullet"/>
+      <w:lvlText w:val=""/>
+      <w:lvlJc w:val="left"/>
+      <w:pPr>
+        <w:ind w:left="720" w:hanging="360"/>
+      </w:pPr>
+      <w:rPr>
+        <w:rFonts w:ascii="Symbol" w:hAnsi="Symbol" w:hint="default"/>
+      </w:rPr>
+    </w:lvl>
+    <w:lvl w:ilvl="1" w:tplc="040A0003" w:tentative="1">
+      <w:start w:val="1"/>
+      <w:numFmt w:val="bullet"/>
+      <w:lvlText w:val="o"/>
+      <w:lvlJc w:val="left"/>
+      <w:pPr>
+        <w:ind w:left="1440" w:hanging="360"/>
+      </w:pPr>
+      <w:rPr>
+        <w:rFonts w:ascii="Courier New" w:hAnsi="Courier New" w:cs="Courier New" w:hint="default"/>
+      </w:rPr>
+    </w:lvl>
+    <w:lvl w:ilvl="2" w:tplc="040A0005" w:tentative="1">
+      <w:start w:val="1"/>
+      <w:numFmt w:val="bullet"/>
+      <w:lvlText w:val=""/>
+      <w:lvlJc w:val="left"/>
+      <w:pPr>
+        <w:ind w:left="2160" w:hanging="360"/>
+      </w:pPr>
+      <w:rPr>
+        <w:rFonts w:ascii="Wingdings" w:hAnsi="Wingdings" w:hint="default"/>
+      </w:rPr>
+    </w:lvl>
+    <w:lvl w:ilvl="3" w:tplc="040A0001" w:tentative="1">
+      <w:start w:val="1"/>
+      <w:numFmt w:val="bullet"/>
+      <w:lvlText w:val=""/>
+      <w:lvlJc w:val="left"/>
+      <w:pPr>
+        <w:ind w:left="2880" w:hanging="360"/>
+      </w:pPr>
+      <w:rPr>
+        <w:rFonts w:ascii="Symbol" w:hAnsi="Symbol" w:hint="default"/>
+      </w:rPr>
+    </w:lvl>
+    <w:lvl w:ilvl="4" w:tplc="040A0003" w:tentative="1">
+      <w:start w:val="1"/>
+      <w:numFmt w:val="bullet"/>
+      <w:lvlText w:val="o"/>
+      <w:lvlJc w:val="left"/>
+      <w:pPr>
+        <w:ind w:left="3600" w:hanging="360"/>
+      </w:pPr>
+      <w:rPr>
+        <w:rFonts w:ascii="Courier New" w:hAnsi="Courier New" w:cs="Courier New" w:hint="default"/>
+      </w:rPr>
+    </w:lvl>
+    <w:lvl w:ilvl="5" w:tplc="040A0005" w:tentative="1">
+      <w:start w:val="1"/>
+      <w:numFmt w:val="bullet"/>
+      <w:lvlText w:val=""/>
+      <w:lvlJc w:val="left"/>
+      <w:pPr>
+        <w:ind w:left="4320" w:hanging="360"/>
+      </w:pPr>
+      <w:rPr>
+        <w:rFonts w:ascii="Wingdings" w:hAnsi="Wingdings" w:hint="default"/>
+      </w:rPr>
+    </w:lvl>
+    <w:lvl w:ilvl="6" w:tplc="040A0001" w:tentative="1">
+      <w:start w:val="1"/>
+      <w:numFmt w:val="bullet"/>
+      <w:lvlText w:val=""/>
+      <w:lvlJc w:val="left"/>
+      <w:pPr>
+        <w:ind w:left="5040" w:hanging="360"/>
+      </w:pPr>
+      <w:rPr>
+        <w:rFonts w:ascii="Symbol" w:hAnsi="Symbol" w:hint="default"/>
+      </w:rPr>
+    </w:lvl>
+    <w:lvl w:ilvl="7" w:tplc="040A0003" w:tentative="1">
+      <w:start w:val="1"/>
+      <w:numFmt w:val="bullet"/>
+      <w:lvlText w:val="o"/>
+      <w:lvlJc w:val="left"/>
+      <w:pPr>
+        <w:ind w:left="5760" w:hanging="360"/>
+      </w:pPr>
+      <w:rPr>
+        <w:rFonts w:ascii="Courier New" w:hAnsi="Courier New" w:cs="Courier New" w:hint="default"/>
+      </w:rPr>
+    </w:lvl>
+    <w:lvl w:ilvl="8" w:tplc="040A0005" w:tentative="1">
+      <w:start w:val="1"/>
+      <w:numFmt w:val="bullet"/>
+      <w:lvlText w:val=""/>
+      <w:lvlJc w:val="left"/>
+      <w:pPr>
+        <w:ind w:left="6480" w:hanging="360"/>
+      </w:pPr>
+      <w:rPr>
+        <w:rFonts w:ascii="Wingdings" w:hAnsi="Wingdings" w:hint="default"/>
+      </w:rPr>
+    </w:lvl>
+  </w:abstractNum>
+  <w:abstractNum w:abstractNumId="1" w15:restartNumberingAfterBreak="0">
     <w:nsid w:val="1433212B"/>
     <w:multiLevelType w:val="hybridMultilevel"/>
     <w:tmpl w:val="4AAE5858"/>
@@ -4509,7 +5749,7 @@
       </w:pPr>
     </w:lvl>
   </w:abstractNum>
-  <w:abstractNum w:abstractNumId="1" w15:restartNumberingAfterBreak="0">
+  <w:abstractNum w:abstractNumId="2" w15:restartNumberingAfterBreak="0">
     <w:nsid w:val="1E281C62"/>
     <w:multiLevelType w:val="hybridMultilevel"/>
     <w:tmpl w:val="1D3ABE84"/>
@@ -4622,7 +5862,120 @@
       </w:rPr>
     </w:lvl>
   </w:abstractNum>
-  <w:abstractNum w:abstractNumId="2" w15:restartNumberingAfterBreak="0">
+  <w:abstractNum w:abstractNumId="3" w15:restartNumberingAfterBreak="0">
+    <w:nsid w:val="270F16D8"/>
+    <w:multiLevelType w:val="hybridMultilevel"/>
+    <w:tmpl w:val="00D2F4DA"/>
+    <w:lvl w:ilvl="0" w:tplc="040A0001">
+      <w:start w:val="1"/>
+      <w:numFmt w:val="bullet"/>
+      <w:lvlText w:val=""/>
+      <w:lvlJc w:val="left"/>
+      <w:pPr>
+        <w:ind w:left="720" w:hanging="360"/>
+      </w:pPr>
+      <w:rPr>
+        <w:rFonts w:ascii="Symbol" w:hAnsi="Symbol" w:hint="default"/>
+      </w:rPr>
+    </w:lvl>
+    <w:lvl w:ilvl="1" w:tplc="040A0003">
+      <w:start w:val="1"/>
+      <w:numFmt w:val="bullet"/>
+      <w:lvlText w:val="o"/>
+      <w:lvlJc w:val="left"/>
+      <w:pPr>
+        <w:ind w:left="1440" w:hanging="360"/>
+      </w:pPr>
+      <w:rPr>
+        <w:rFonts w:ascii="Courier New" w:hAnsi="Courier New" w:cs="Courier New" w:hint="default"/>
+      </w:rPr>
+    </w:lvl>
+    <w:lvl w:ilvl="2" w:tplc="040A0005" w:tentative="1">
+      <w:start w:val="1"/>
+      <w:numFmt w:val="bullet"/>
+      <w:lvlText w:val=""/>
+      <w:lvlJc w:val="left"/>
+      <w:pPr>
+        <w:ind w:left="2160" w:hanging="360"/>
+      </w:pPr>
+      <w:rPr>
+        <w:rFonts w:ascii="Wingdings" w:hAnsi="Wingdings" w:hint="default"/>
+      </w:rPr>
+    </w:lvl>
+    <w:lvl w:ilvl="3" w:tplc="040A0001" w:tentative="1">
+      <w:start w:val="1"/>
+      <w:numFmt w:val="bullet"/>
+      <w:lvlText w:val=""/>
+      <w:lvlJc w:val="left"/>
+      <w:pPr>
+        <w:ind w:left="2880" w:hanging="360"/>
+      </w:pPr>
+      <w:rPr>
+        <w:rFonts w:ascii="Symbol" w:hAnsi="Symbol" w:hint="default"/>
+      </w:rPr>
+    </w:lvl>
+    <w:lvl w:ilvl="4" w:tplc="040A0003" w:tentative="1">
+      <w:start w:val="1"/>
+      <w:numFmt w:val="bullet"/>
+      <w:lvlText w:val="o"/>
+      <w:lvlJc w:val="left"/>
+      <w:pPr>
+        <w:ind w:left="3600" w:hanging="360"/>
+      </w:pPr>
+      <w:rPr>
+        <w:rFonts w:ascii="Courier New" w:hAnsi="Courier New" w:cs="Courier New" w:hint="default"/>
+      </w:rPr>
+    </w:lvl>
+    <w:lvl w:ilvl="5" w:tplc="040A0005" w:tentative="1">
+      <w:start w:val="1"/>
+      <w:numFmt w:val="bullet"/>
+      <w:lvlText w:val=""/>
+      <w:lvlJc w:val="left"/>
+      <w:pPr>
+        <w:ind w:left="4320" w:hanging="360"/>
+      </w:pPr>
+      <w:rPr>
+        <w:rFonts w:ascii="Wingdings" w:hAnsi="Wingdings" w:hint="default"/>
+      </w:rPr>
+    </w:lvl>
+    <w:lvl w:ilvl="6" w:tplc="040A0001" w:tentative="1">
+      <w:start w:val="1"/>
+      <w:numFmt w:val="bullet"/>
+      <w:lvlText w:val=""/>
+      <w:lvlJc w:val="left"/>
+      <w:pPr>
+        <w:ind w:left="5040" w:hanging="360"/>
+      </w:pPr>
+      <w:rPr>
+        <w:rFonts w:ascii="Symbol" w:hAnsi="Symbol" w:hint="default"/>
+      </w:rPr>
+    </w:lvl>
+    <w:lvl w:ilvl="7" w:tplc="040A0003" w:tentative="1">
+      <w:start w:val="1"/>
+      <w:numFmt w:val="bullet"/>
+      <w:lvlText w:val="o"/>
+      <w:lvlJc w:val="left"/>
+      <w:pPr>
+        <w:ind w:left="5760" w:hanging="360"/>
+      </w:pPr>
+      <w:rPr>
+        <w:rFonts w:ascii="Courier New" w:hAnsi="Courier New" w:cs="Courier New" w:hint="default"/>
+      </w:rPr>
+    </w:lvl>
+    <w:lvl w:ilvl="8" w:tplc="040A0005" w:tentative="1">
+      <w:start w:val="1"/>
+      <w:numFmt w:val="bullet"/>
+      <w:lvlText w:val=""/>
+      <w:lvlJc w:val="left"/>
+      <w:pPr>
+        <w:ind w:left="6480" w:hanging="360"/>
+      </w:pPr>
+      <w:rPr>
+        <w:rFonts w:ascii="Wingdings" w:hAnsi="Wingdings" w:hint="default"/>
+      </w:rPr>
+    </w:lvl>
+  </w:abstractNum>
+  <w:abstractNum w:abstractNumId="4" w15:restartNumberingAfterBreak="0">
     <w:nsid w:val="27214444"/>
     <w:multiLevelType w:val="hybridMultilevel"/>
     <w:tmpl w:val="2BC21E66"/>
@@ -4708,7 +6061,7 @@
       </w:pPr>
     </w:lvl>
   </w:abstractNum>
-  <w:abstractNum w:abstractNumId="3" w15:restartNumberingAfterBreak="0">
+  <w:abstractNum w:abstractNumId="5" w15:restartNumberingAfterBreak="0">
     <w:nsid w:val="2B5D4397"/>
     <w:multiLevelType w:val="multilevel"/>
     <w:tmpl w:val="4F9C9B20"/>
@@ -4821,7 +6174,120 @@
       </w:rPr>
     </w:lvl>
   </w:abstractNum>
-  <w:abstractNum w:abstractNumId="4" w15:restartNumberingAfterBreak="0">
+  <w:abstractNum w:abstractNumId="6" w15:restartNumberingAfterBreak="0">
+    <w:nsid w:val="2D375942"/>
+    <w:multiLevelType w:val="hybridMultilevel"/>
+    <w:tmpl w:val="FB8499A2"/>
+    <w:lvl w:ilvl="0" w:tplc="040A0001">
+      <w:start w:val="1"/>
+      <w:numFmt w:val="bullet"/>
+      <w:lvlText w:val=""/>
+      <w:lvlJc w:val="left"/>
+      <w:pPr>
+        <w:ind w:left="720" w:hanging="360"/>
+      </w:pPr>
+      <w:rPr>
+        <w:rFonts w:ascii="Symbol" w:hAnsi="Symbol" w:hint="default"/>
+      </w:rPr>
+    </w:lvl>
+    <w:lvl w:ilvl="1" w:tplc="040A0003" w:tentative="1">
+      <w:start w:val="1"/>
+      <w:numFmt w:val="bullet"/>
+      <w:lvlText w:val="o"/>
+      <w:lvlJc w:val="left"/>
+      <w:pPr>
+        <w:ind w:left="1440" w:hanging="360"/>
+      </w:pPr>
+      <w:rPr>
+        <w:rFonts w:ascii="Courier New" w:hAnsi="Courier New" w:cs="Courier New" w:hint="default"/>
+      </w:rPr>
+    </w:lvl>
+    <w:lvl w:ilvl="2" w:tplc="040A0005" w:tentative="1">
+      <w:start w:val="1"/>
+      <w:numFmt w:val="bullet"/>
+      <w:lvlText w:val=""/>
+      <w:lvlJc w:val="left"/>
+      <w:pPr>
+        <w:ind w:left="2160" w:hanging="360"/>
+      </w:pPr>
+      <w:rPr>
+        <w:rFonts w:ascii="Wingdings" w:hAnsi="Wingdings" w:hint="default"/>
+      </w:rPr>
+    </w:lvl>
+    <w:lvl w:ilvl="3" w:tplc="040A0001" w:tentative="1">
+      <w:start w:val="1"/>
+      <w:numFmt w:val="bullet"/>
+      <w:lvlText w:val=""/>
+      <w:lvlJc w:val="left"/>
+      <w:pPr>
+        <w:ind w:left="2880" w:hanging="360"/>
+      </w:pPr>
+      <w:rPr>
+        <w:rFonts w:ascii="Symbol" w:hAnsi="Symbol" w:hint="default"/>
+      </w:rPr>
+    </w:lvl>
+    <w:lvl w:ilvl="4" w:tplc="040A0003" w:tentative="1">
+      <w:start w:val="1"/>
+      <w:numFmt w:val="bullet"/>
+      <w:lvlText w:val="o"/>
+      <w:lvlJc w:val="left"/>
+      <w:pPr>
+        <w:ind w:left="3600" w:hanging="360"/>
+      </w:pPr>
+      <w:rPr>
+        <w:rFonts w:ascii="Courier New" w:hAnsi="Courier New" w:cs="Courier New" w:hint="default"/>
+      </w:rPr>
+    </w:lvl>
+    <w:lvl w:ilvl="5" w:tplc="040A0005" w:tentative="1">
+      <w:start w:val="1"/>
+      <w:numFmt w:val="bullet"/>
+      <w:lvlText w:val=""/>
+      <w:lvlJc w:val="left"/>
+      <w:pPr>
+        <w:ind w:left="4320" w:hanging="360"/>
+      </w:pPr>
+      <w:rPr>
+        <w:rFonts w:ascii="Wingdings" w:hAnsi="Wingdings" w:hint="default"/>
+      </w:rPr>
+    </w:lvl>
+    <w:lvl w:ilvl="6" w:tplc="040A0001" w:tentative="1">
+      <w:start w:val="1"/>
+      <w:numFmt w:val="bullet"/>
+      <w:lvlText w:val=""/>
+      <w:lvlJc w:val="left"/>
+      <w:pPr>
+        <w:ind w:left="5040" w:hanging="360"/>
+      </w:pPr>
+      <w:rPr>
+        <w:rFonts w:ascii="Symbol" w:hAnsi="Symbol" w:hint="default"/>
+      </w:rPr>
+    </w:lvl>
+    <w:lvl w:ilvl="7" w:tplc="040A0003" w:tentative="1">
+      <w:start w:val="1"/>
+      <w:numFmt w:val="bullet"/>
+      <w:lvlText w:val="o"/>
+      <w:lvlJc w:val="left"/>
+      <w:pPr>
+        <w:ind w:left="5760" w:hanging="360"/>
+      </w:pPr>
+      <w:rPr>
+        <w:rFonts w:ascii="Courier New" w:hAnsi="Courier New" w:cs="Courier New" w:hint="default"/>
+      </w:rPr>
+    </w:lvl>
+    <w:lvl w:ilvl="8" w:tplc="040A0005" w:tentative="1">
+      <w:start w:val="1"/>
+      <w:numFmt w:val="bullet"/>
+      <w:lvlText w:val=""/>
+      <w:lvlJc w:val="left"/>
+      <w:pPr>
+        <w:ind w:left="6480" w:hanging="360"/>
+      </w:pPr>
+      <w:rPr>
+        <w:rFonts w:ascii="Wingdings" w:hAnsi="Wingdings" w:hint="default"/>
+      </w:rPr>
+    </w:lvl>
+  </w:abstractNum>
+  <w:abstractNum w:abstractNumId="7" w15:restartNumberingAfterBreak="0">
     <w:nsid w:val="377F32CA"/>
     <w:multiLevelType w:val="hybridMultilevel"/>
     <w:tmpl w:val="45DA17A0"/>
@@ -4907,7 +6373,7 @@
       </w:pPr>
     </w:lvl>
   </w:abstractNum>
-  <w:abstractNum w:abstractNumId="5" w15:restartNumberingAfterBreak="0">
+  <w:abstractNum w:abstractNumId="8" w15:restartNumberingAfterBreak="0">
     <w:nsid w:val="44150E12"/>
     <w:multiLevelType w:val="multilevel"/>
     <w:tmpl w:val="DF9C1408"/>
@@ -5020,7 +6486,7 @@
       </w:rPr>
     </w:lvl>
   </w:abstractNum>
-  <w:abstractNum w:abstractNumId="6" w15:restartNumberingAfterBreak="0">
+  <w:abstractNum w:abstractNumId="9" w15:restartNumberingAfterBreak="0">
     <w:nsid w:val="70F961E2"/>
     <w:multiLevelType w:val="hybridMultilevel"/>
     <w:tmpl w:val="E3D89B18"/>
@@ -5133,7 +6599,7 @@
       </w:rPr>
     </w:lvl>
   </w:abstractNum>
-  <w:abstractNum w:abstractNumId="7" w15:restartNumberingAfterBreak="0">
+  <w:abstractNum w:abstractNumId="10" w15:restartNumberingAfterBreak="0">
     <w:nsid w:val="75324F35"/>
     <w:multiLevelType w:val="multilevel"/>
     <w:tmpl w:val="BE8A6C6E"/>
@@ -5247,28 +6713,37 @@
     </w:lvl>
   </w:abstractNum>
   <w:num w:numId="1">
+    <w:abstractNumId w:val="8"/>
+  </w:num>
+  <w:num w:numId="2">
+    <w:abstractNumId w:val="10"/>
+  </w:num>
+  <w:num w:numId="3">
     <w:abstractNumId w:val="5"/>
   </w:num>
-  <w:num w:numId="2">
+  <w:num w:numId="4">
+    <w:abstractNumId w:val="2"/>
+  </w:num>
+  <w:num w:numId="5">
+    <w:abstractNumId w:val="1"/>
+  </w:num>
+  <w:num w:numId="6">
     <w:abstractNumId w:val="7"/>
   </w:num>
-  <w:num w:numId="3">
+  <w:num w:numId="7">
+    <w:abstractNumId w:val="4"/>
+  </w:num>
+  <w:num w:numId="8">
+    <w:abstractNumId w:val="9"/>
+  </w:num>
+  <w:num w:numId="9">
+    <w:abstractNumId w:val="6"/>
+  </w:num>
+  <w:num w:numId="10">
     <w:abstractNumId w:val="3"/>
   </w:num>
-  <w:num w:numId="4">
-    <w:abstractNumId w:val="1"/>
-  </w:num>
-  <w:num w:numId="5">
+  <w:num w:numId="11">
     <w:abstractNumId w:val="0"/>
-  </w:num>
-  <w:num w:numId="6">
-    <w:abstractNumId w:val="4"/>
-  </w:num>
-  <w:num w:numId="7">
-    <w:abstractNumId w:val="2"/>
-  </w:num>
-  <w:num w:numId="8">
-    <w:abstractNumId w:val="6"/>
   </w:num>
 </w:numbering>
 </file>
@@ -5683,7 +7158,7 @@
     <w:next w:val="Normal"/>
     <w:uiPriority w:val="9"/>
     <w:qFormat/>
-    <w:rsid w:val="00C0649C"/>
+    <w:rsid w:val="003B25EA"/>
     <w:pPr>
       <w:keepNext/>
       <w:keepLines/>
@@ -5692,7 +7167,7 @@
     </w:pPr>
     <w:rPr>
       <w:b/>
-      <w:color w:val="D62828"/>
+      <w:color w:val="FFC43D"/>
       <w:sz w:val="36"/>
       <w:szCs w:val="40"/>
     </w:rPr>

</xml_diff>

<commit_message>
Diario de la memoria actualizado
</commit_message>
<xml_diff>
--- a/documents/memoria.docx
+++ b/documents/memoria.docx
@@ -164,7 +164,6 @@
           <w:szCs w:val="56"/>
         </w:rPr>
       </w:pPr>
-      <w:proofErr w:type="spellStart"/>
       <w:r>
         <w:rPr>
           <w:rFonts w:ascii="Proxima Nova" w:eastAsia="Proxima Nova" w:hAnsi="Proxima Nova" w:cs="Proxima Nova"/>
@@ -174,7 +173,6 @@
         </w:rPr>
         <w:t>RacingTracker</w:t>
       </w:r>
-      <w:proofErr w:type="spellEnd"/>
     </w:p>
     <w:p/>
     <w:p/>
@@ -2189,7 +2187,21 @@
                 <w:rStyle w:val="Hipervnculo"/>
                 <w:noProof/>
               </w:rPr>
-              <w:t>Diario de trabajo</w:t>
+              <w:t>Diario de trab</w:t>
+            </w:r>
+            <w:r>
+              <w:rPr>
+                <w:rStyle w:val="Hipervnculo"/>
+                <w:noProof/>
+              </w:rPr>
+              <w:t>a</w:t>
+            </w:r>
+            <w:r>
+              <w:rPr>
+                <w:rStyle w:val="Hipervnculo"/>
+                <w:noProof/>
+              </w:rPr>
+              <w:t>jo</w:t>
             </w:r>
             <w:r>
               <w:rPr>
@@ -3091,32 +3103,11 @@
         <w:t>Implementar un sistema de puntuación equitativo</w:t>
       </w:r>
       <w:r>
-        <w:t xml:space="preserve">: Integrar un modelo basado en </w:t>
-      </w:r>
-      <w:proofErr w:type="spellStart"/>
-      <w:r>
-        <w:t>TrueSkill</w:t>
-      </w:r>
-      <w:proofErr w:type="spellEnd"/>
-      <w:r>
-        <w:t xml:space="preserve"> (sistema de clasificación desarrollado por Microsoft </w:t>
-      </w:r>
-      <w:proofErr w:type="spellStart"/>
-      <w:r>
-        <w:t>Research</w:t>
-      </w:r>
-      <w:proofErr w:type="spellEnd"/>
-      <w:r>
-        <w:t xml:space="preserve"> </w:t>
-      </w:r>
-      <w:r>
-        <w:t xml:space="preserve">para el servicio de clasificación y </w:t>
-      </w:r>
-      <w:proofErr w:type="spellStart"/>
-      <w:r>
-        <w:t>matchmaking</w:t>
-      </w:r>
-      <w:proofErr w:type="spellEnd"/>
+        <w:t xml:space="preserve">: Integrar un modelo basado en TrueSkill (sistema de clasificación desarrollado por Microsoft Research </w:t>
+      </w:r>
+      <w:r>
+        <w:t>para el servicio de clasificación y matchmaking</w:t>
+      </w:r>
       <w:r>
         <w:t>), que no solo evalúe la posición final de los participantes, sino que también considere factores como el rendimiento esperado y la evolución del desempeño a lo largo del tiempo. Este enfoque permitirá reconocer tanto a los ganadores como a quienes superan sus propios límites y expectativas.</w:t>
       </w:r>
@@ -3450,21 +3441,11 @@
         <w:t>E</w:t>
       </w:r>
       <w:r>
-        <w:t xml:space="preserve">ntorno de ejecución de </w:t>
-      </w:r>
-      <w:proofErr w:type="spellStart"/>
-      <w:r>
-        <w:t>Javascript</w:t>
-      </w:r>
-      <w:proofErr w:type="spellEnd"/>
-      <w:r>
-        <w:t xml:space="preserve">: </w:t>
-      </w:r>
-      <w:proofErr w:type="spellStart"/>
-      <w:r>
-        <w:t>Bun</w:t>
-      </w:r>
-      <w:proofErr w:type="spellEnd"/>
+        <w:t>ntorno de ejecución de Javascript</w:t>
+      </w:r>
+      <w:r>
+        <w:t>: Bun</w:t>
+      </w:r>
     </w:p>
     <w:p>
       <w:pPr>
@@ -3495,15 +3476,7 @@
         <w:jc w:val="both"/>
       </w:pPr>
       <w:r>
-        <w:t xml:space="preserve">Framework de </w:t>
-      </w:r>
-      <w:proofErr w:type="spellStart"/>
-      <w:r>
-        <w:t>React</w:t>
-      </w:r>
-      <w:proofErr w:type="spellEnd"/>
-      <w:r>
-        <w:t>: Next.js</w:t>
+        <w:t>Framework de React: Next.js</w:t>
       </w:r>
     </w:p>
     <w:p>
@@ -3515,16 +3488,11 @@
         </w:numPr>
         <w:jc w:val="both"/>
       </w:pPr>
-      <w:proofErr w:type="spellStart"/>
       <w:r>
         <w:t>M</w:t>
       </w:r>
       <w:r>
-        <w:t>apeador</w:t>
-      </w:r>
-      <w:proofErr w:type="spellEnd"/>
-      <w:r>
-        <w:t xml:space="preserve"> relacional de objetos</w:t>
+        <w:t>apeador relacional de objetos</w:t>
       </w:r>
       <w:r>
         <w:t xml:space="preserve"> (ORM): Prisma</w:t>
@@ -3540,18 +3508,7 @@
         <w:jc w:val="both"/>
       </w:pPr>
       <w:r>
-        <w:rPr>
-          <w:rStyle w:val="yh5dpc"/>
-        </w:rPr>
-        <w:t xml:space="preserve">Framework de CSS: </w:t>
-      </w:r>
-      <w:proofErr w:type="spellStart"/>
-      <w:r>
-        <w:t>Tailwind</w:t>
-      </w:r>
-      <w:proofErr w:type="spellEnd"/>
-      <w:r>
-        <w:t xml:space="preserve"> CSS</w:t>
+        <w:t>Esquema de validaciones: Zod</w:t>
       </w:r>
     </w:p>
     <w:p>
@@ -3564,19 +3521,14 @@
         <w:jc w:val="both"/>
       </w:pPr>
       <w:r>
-        <w:t>S</w:t>
-      </w:r>
-      <w:r>
-        <w:t>ervidor web local</w:t>
-      </w:r>
-      <w:r>
-        <w:t xml:space="preserve">: </w:t>
-      </w:r>
-      <w:proofErr w:type="spellStart"/>
-      <w:r>
-        <w:t>Xampp</w:t>
-      </w:r>
-      <w:proofErr w:type="spellEnd"/>
+        <w:rPr>
+          <w:rStyle w:val="yh5dpc"/>
+        </w:rPr>
+        <w:t xml:space="preserve">Framework de CSS: </w:t>
+      </w:r>
+      <w:r>
+        <w:t>Tailwind CSS</w:t>
+      </w:r>
     </w:p>
     <w:p>
       <w:pPr>
@@ -3586,24 +3538,16 @@
           <w:numId w:val="8"/>
         </w:numPr>
         <w:jc w:val="both"/>
-        <w:rPr>
-          <w:rStyle w:val="yh5dpc"/>
-        </w:rPr>
-      </w:pPr>
-      <w:r>
-        <w:rPr>
-          <w:rStyle w:val="yh5dpc"/>
-        </w:rPr>
-        <w:t xml:space="preserve">Editor de código: Visual Studio </w:t>
-      </w:r>
-      <w:proofErr w:type="spellStart"/>
-      <w:r>
-        <w:rPr>
-          <w:rStyle w:val="yh5dpc"/>
-        </w:rPr>
-        <w:t>Code</w:t>
-      </w:r>
-      <w:proofErr w:type="spellEnd"/>
+      </w:pPr>
+      <w:r>
+        <w:t>S</w:t>
+      </w:r>
+      <w:r>
+        <w:t>ervidor web local</w:t>
+      </w:r>
+      <w:r>
+        <w:t>: Xampp</w:t>
+      </w:r>
     </w:p>
     <w:p>
       <w:pPr>
@@ -3613,52 +3557,15 @@
           <w:numId w:val="8"/>
         </w:numPr>
         <w:jc w:val="both"/>
-      </w:pPr>
-      <w:r>
         <w:rPr>
           <w:rStyle w:val="yh5dpc"/>
         </w:rPr>
-        <w:t>Lenguajes</w:t>
-      </w:r>
+      </w:pPr>
       <w:r>
         <w:rPr>
           <w:rStyle w:val="yh5dpc"/>
         </w:rPr>
-        <w:t xml:space="preserve"> de programación:</w:t>
-      </w:r>
-      <w:r>
-        <w:rPr>
-          <w:rStyle w:val="yh5dpc"/>
-        </w:rPr>
-        <w:t xml:space="preserve"> </w:t>
-      </w:r>
-      <w:proofErr w:type="spellStart"/>
-      <w:r>
-        <w:rPr>
-          <w:rStyle w:val="yh5dpc"/>
-        </w:rPr>
-        <w:t>TypeScript</w:t>
-      </w:r>
-      <w:proofErr w:type="spellEnd"/>
-      <w:r>
-        <w:rPr>
-          <w:rStyle w:val="yh5dpc"/>
-        </w:rPr>
-        <w:t xml:space="preserve"> y TSX (JSX de </w:t>
-      </w:r>
-      <w:proofErr w:type="spellStart"/>
-      <w:r>
-        <w:rPr>
-          <w:rStyle w:val="yh5dpc"/>
-        </w:rPr>
-        <w:t>TypeScript</w:t>
-      </w:r>
-      <w:proofErr w:type="spellEnd"/>
-      <w:r>
-        <w:rPr>
-          <w:rStyle w:val="yh5dpc"/>
-        </w:rPr>
-        <w:t>)</w:t>
+        <w:t>Editor de código: Visual Studio Code</w:t>
       </w:r>
     </w:p>
     <w:p>
@@ -3671,7 +3578,41 @@
         <w:jc w:val="both"/>
       </w:pPr>
       <w:r>
+        <w:rPr>
+          <w:rStyle w:val="yh5dpc"/>
+        </w:rPr>
         <w:lastRenderedPageBreak/>
+        <w:t>Lenguajes</w:t>
+      </w:r>
+      <w:r>
+        <w:rPr>
+          <w:rStyle w:val="yh5dpc"/>
+        </w:rPr>
+        <w:t xml:space="preserve"> de programación:</w:t>
+      </w:r>
+      <w:r>
+        <w:rPr>
+          <w:rStyle w:val="yh5dpc"/>
+        </w:rPr>
+        <w:t xml:space="preserve"> </w:t>
+      </w:r>
+      <w:r>
+        <w:rPr>
+          <w:rStyle w:val="yh5dpc"/>
+        </w:rPr>
+        <w:t>TypeScript y TSX (JSX de TypeScript)</w:t>
+      </w:r>
+    </w:p>
+    <w:p>
+      <w:pPr>
+        <w:pStyle w:val="Prrafodelista"/>
+        <w:numPr>
+          <w:ilvl w:val="0"/>
+          <w:numId w:val="8"/>
+        </w:numPr>
+        <w:jc w:val="both"/>
+      </w:pPr>
+      <w:r>
         <w:t>Navegadores: Firefox</w:t>
       </w:r>
       <w:r>
@@ -4645,15 +4586,7 @@
       </w:pPr>
       <w:r>
         <w:tab/>
-        <w:t xml:space="preserve">Desarrollo del </w:t>
-      </w:r>
-      <w:proofErr w:type="spellStart"/>
-      <w:r>
-        <w:t>backend</w:t>
-      </w:r>
-      <w:proofErr w:type="spellEnd"/>
-      <w:r>
-        <w:t xml:space="preserve"> de la aplicación; configuración de Next.js, el ORM de Prisma y un modelo y controlador de prueba.</w:t>
+        <w:t>Desarrollo del backend de la aplicación; configuración de Next.js, el ORM de Prisma y un modelo y controlador de prueba.</w:t>
       </w:r>
     </w:p>
     <w:p>
@@ -4682,13 +4615,8 @@
       </w:pPr>
       <w:r>
         <w:tab/>
-        <w:t xml:space="preserve">Corrección de la implementación de la base de datos en el </w:t>
-      </w:r>
-      <w:proofErr w:type="spellStart"/>
-      <w:r>
-        <w:t>backend</w:t>
-      </w:r>
-      <w:proofErr w:type="spellEnd"/>
+        <w:t>Corrección de la implementación de la base de datos en el backend</w:t>
+      </w:r>
       <w:r>
         <w:t>.</w:t>
       </w:r>
@@ -4700,15 +4628,7 @@
       <w:r>
         <w:lastRenderedPageBreak/>
         <w:tab/>
-        <w:t xml:space="preserve">Probado que el </w:t>
-      </w:r>
-      <w:proofErr w:type="spellStart"/>
-      <w:r>
-        <w:t>mvc</w:t>
-      </w:r>
-      <w:proofErr w:type="spellEnd"/>
-      <w:r>
-        <w:t xml:space="preserve"> funciona correctamente.</w:t>
+        <w:t>Probado que el mvc funciona correctamente.</w:t>
       </w:r>
     </w:p>
     <w:p>
@@ -4852,11 +4772,9 @@
         <w:tab/>
         <w:t xml:space="preserve">Investigación sobre el uso de </w:t>
       </w:r>
-      <w:proofErr w:type="spellStart"/>
       <w:r>
         <w:t>APIs</w:t>
       </w:r>
-      <w:proofErr w:type="spellEnd"/>
       <w:r>
         <w:t xml:space="preserve"> en la aplicación.</w:t>
       </w:r>
@@ -5042,34 +4960,10 @@
           <w:lang w:val="en-US"/>
         </w:rPr>
         <w:tab/>
-      </w:r>
-      <w:proofErr w:type="spellStart"/>
-      <w:r>
-        <w:rPr>
-          <w:lang w:val="en-US"/>
-        </w:rPr>
-        <w:t>Documentada</w:t>
-      </w:r>
-      <w:proofErr w:type="spellEnd"/>
-      <w:r>
-        <w:rPr>
-          <w:lang w:val="en-US"/>
-        </w:rPr>
-        <w:t xml:space="preserve"> la </w:t>
-      </w:r>
-      <w:proofErr w:type="spellStart"/>
-      <w:r>
-        <w:rPr>
-          <w:lang w:val="en-US"/>
-        </w:rPr>
-        <w:t>planificaci</w:t>
-      </w:r>
-      <w:r>
-        <w:t>ón</w:t>
-      </w:r>
-      <w:proofErr w:type="spellEnd"/>
-      <w:r>
-        <w:t xml:space="preserve"> en la memoria del proyecto</w:t>
+        <w:t>Documentada la planificaci</w:t>
+      </w:r>
+      <w:r>
+        <w:t>ón en la memoria del proyecto</w:t>
       </w:r>
       <w:r>
         <w:rPr>
@@ -5094,6 +4988,374 @@
           <w:lang w:val="en-US"/>
         </w:rPr>
       </w:pPr>
+      <w:r>
+        <w:rPr>
+          <w:lang w:val="en-US"/>
+        </w:rPr>
+        <w:t>10/03/2025</w:t>
+      </w:r>
+    </w:p>
+    <w:p>
+      <w:pPr>
+        <w:jc w:val="both"/>
+        <w:rPr>
+          <w:lang w:val="en-US"/>
+        </w:rPr>
+      </w:pPr>
+      <w:r>
+        <w:rPr>
+          <w:lang w:val="en-US"/>
+        </w:rPr>
+        <w:tab/>
+        <w:t>Desarrollado la p</w:t>
+      </w:r>
+      <w:r>
+        <w:t>á</w:t>
+      </w:r>
+      <w:r>
+        <w:rPr>
+          <w:lang w:val="en-US"/>
+        </w:rPr>
+        <w:t>gina de gesti</w:t>
+      </w:r>
+      <w:r>
+        <w:rPr>
+          <w:lang w:val="en-US"/>
+        </w:rPr>
+        <w:t>ó</w:t>
+      </w:r>
+      <w:r>
+        <w:rPr>
+          <w:lang w:val="en-US"/>
+        </w:rPr>
+        <w:t>n de escuderias.</w:t>
+      </w:r>
+    </w:p>
+    <w:p>
+      <w:pPr>
+        <w:jc w:val="both"/>
+        <w:rPr>
+          <w:lang w:val="en-US"/>
+        </w:rPr>
+      </w:pPr>
+      <w:r>
+        <w:rPr>
+          <w:lang w:val="en-US"/>
+        </w:rPr>
+        <w:t>11/03/2025</w:t>
+      </w:r>
+    </w:p>
+    <w:p>
+      <w:pPr>
+        <w:jc w:val="both"/>
+        <w:rPr>
+          <w:lang w:val="en-US"/>
+        </w:rPr>
+      </w:pPr>
+      <w:r>
+        <w:rPr>
+          <w:lang w:val="en-US"/>
+        </w:rPr>
+        <w:tab/>
+        <w:t>Desarrollo de la página de gestión de carreras.</w:t>
+      </w:r>
+    </w:p>
+    <w:p>
+      <w:pPr>
+        <w:jc w:val="both"/>
+        <w:rPr>
+          <w:lang w:val="en-US"/>
+        </w:rPr>
+      </w:pPr>
+      <w:r>
+        <w:rPr>
+          <w:lang w:val="en-US"/>
+        </w:rPr>
+        <w:t>12/03/2025</w:t>
+      </w:r>
+    </w:p>
+    <w:p>
+      <w:pPr>
+        <w:ind w:left="720" w:hanging="720"/>
+        <w:jc w:val="both"/>
+      </w:pPr>
+      <w:r>
+        <w:rPr>
+          <w:lang w:val="en-US"/>
+        </w:rPr>
+        <w:tab/>
+        <w:t>Desarrollo de algunas</w:t>
+      </w:r>
+      <w:r>
+        <w:t xml:space="preserve"> funciones de los controladores.</w:t>
+      </w:r>
+    </w:p>
+    <w:p>
+      <w:pPr>
+        <w:ind w:left="720" w:hanging="720"/>
+        <w:jc w:val="both"/>
+        <w:rPr>
+          <w:lang w:val="en-US"/>
+        </w:rPr>
+      </w:pPr>
+      <w:r>
+        <w:lastRenderedPageBreak/>
+        <w:t>13</w:t>
+      </w:r>
+      <w:r>
+        <w:rPr>
+          <w:lang w:val="en-US"/>
+        </w:rPr>
+        <w:t>/03/2025</w:t>
+      </w:r>
+    </w:p>
+    <w:p>
+      <w:pPr>
+        <w:ind w:left="720" w:hanging="720"/>
+        <w:jc w:val="both"/>
+      </w:pPr>
+      <w:r>
+        <w:rPr>
+          <w:lang w:val="en-US"/>
+        </w:rPr>
+        <w:tab/>
+        <w:t>Optimizaci</w:t>
+      </w:r>
+      <w:r>
+        <w:t>ón de las funciones de los controladores</w:t>
+      </w:r>
+    </w:p>
+    <w:p>
+      <w:pPr>
+        <w:ind w:left="720" w:hanging="720"/>
+        <w:jc w:val="both"/>
+      </w:pPr>
+      <w:r>
+        <w:tab/>
+        <w:t xml:space="preserve">Redesarrollo de la </w:t>
+      </w:r>
+      <w:r>
+        <w:t>página</w:t>
+      </w:r>
+      <w:r>
+        <w:t xml:space="preserve"> de gestión de carreras debido a una mala estructuración del código.</w:t>
+      </w:r>
+    </w:p>
+    <w:p>
+      <w:pPr>
+        <w:ind w:left="720" w:hanging="720"/>
+        <w:jc w:val="both"/>
+      </w:pPr>
+      <w:r>
+        <w:tab/>
+        <w:t>Desarrollo de las propuestas de mejora en la memoria.</w:t>
+      </w:r>
+    </w:p>
+    <w:p>
+      <w:pPr>
+        <w:ind w:left="720" w:hanging="720"/>
+        <w:jc w:val="both"/>
+      </w:pPr>
+      <w:r>
+        <w:t>14/03/2025</w:t>
+      </w:r>
+    </w:p>
+    <w:p>
+      <w:pPr>
+        <w:ind w:left="720" w:hanging="720"/>
+        <w:jc w:val="both"/>
+      </w:pPr>
+      <w:r>
+        <w:tab/>
+        <w:t>Abstracción del código de la página de gestión de pilotos.</w:t>
+      </w:r>
+    </w:p>
+    <w:p>
+      <w:pPr>
+        <w:ind w:left="720" w:hanging="720"/>
+        <w:jc w:val="both"/>
+        <w:rPr>
+          <w:lang w:val="en-US"/>
+        </w:rPr>
+      </w:pPr>
+      <w:r>
+        <w:tab/>
+        <w:t>Optimización del componente de la bandera.</w:t>
+      </w:r>
+    </w:p>
+    <w:p>
+      <w:pPr>
+        <w:ind w:left="720" w:hanging="720"/>
+        <w:jc w:val="both"/>
+      </w:pPr>
+      <w:r>
+        <w:t>15/03/2025</w:t>
+      </w:r>
+    </w:p>
+    <w:p>
+      <w:pPr>
+        <w:ind w:left="720" w:hanging="720"/>
+        <w:jc w:val="both"/>
+      </w:pPr>
+      <w:r>
+        <w:tab/>
+        <w:t>Abstracción del código de gestión de pilotos, creando componentes para los modales, el formulario y la tabla de gestión.</w:t>
+      </w:r>
+    </w:p>
+    <w:p>
+      <w:pPr>
+        <w:ind w:left="720" w:hanging="720"/>
+        <w:jc w:val="both"/>
+        <w:rPr>
+          <w:lang w:val="en-US"/>
+        </w:rPr>
+      </w:pPr>
+      <w:r>
+        <w:t>16</w:t>
+      </w:r>
+      <w:r>
+        <w:rPr>
+          <w:lang w:val="en-US"/>
+        </w:rPr>
+        <w:t>/03/2025</w:t>
+      </w:r>
+    </w:p>
+    <w:p>
+      <w:pPr>
+        <w:ind w:left="720" w:hanging="720"/>
+        <w:jc w:val="both"/>
+        <w:rPr>
+          <w:lang w:val="en-US"/>
+        </w:rPr>
+      </w:pPr>
+      <w:r>
+        <w:rPr>
+          <w:lang w:val="en-US"/>
+        </w:rPr>
+        <w:tab/>
+      </w:r>
+      <w:r>
+        <w:rPr>
+          <w:lang w:val="en-US"/>
+        </w:rPr>
+        <w:t>Desarrollo del hook para la pagina de gestion de pilotos</w:t>
+      </w:r>
+    </w:p>
+    <w:p>
+      <w:pPr>
+        <w:ind w:left="720" w:hanging="720"/>
+        <w:jc w:val="both"/>
+      </w:pPr>
+      <w:r>
+        <w:rPr>
+          <w:lang w:val="en-US"/>
+        </w:rPr>
+        <w:tab/>
+        <w:t>Desarrollo de un middleware para la validaci</w:t>
+      </w:r>
+      <w:r>
+        <w:t>ón de los campos introducidos en el formulario de pilotos.</w:t>
+      </w:r>
+    </w:p>
+    <w:p>
+      <w:pPr>
+        <w:ind w:left="720" w:hanging="720"/>
+        <w:jc w:val="both"/>
+      </w:pPr>
+      <w:r>
+        <w:tab/>
+        <w:t>Ampliación de la API de los pilotos, incluyendo el método GET.</w:t>
+      </w:r>
+    </w:p>
+    <w:p>
+      <w:pPr>
+        <w:ind w:left="720" w:hanging="720"/>
+        <w:jc w:val="both"/>
+      </w:pPr>
+      <w:r>
+        <w:tab/>
+        <w:t>Fusión de los componentes abstraídos en la vista de gestión de pilotos</w:t>
+      </w:r>
+    </w:p>
+    <w:p>
+      <w:pPr>
+        <w:ind w:left="720" w:hanging="720"/>
+        <w:jc w:val="both"/>
+      </w:pPr>
+      <w:r>
+        <w:tab/>
+        <w:t>Pruebas con la codificación de la base de datos.</w:t>
+      </w:r>
+    </w:p>
+    <w:p>
+      <w:pPr>
+        <w:ind w:left="720" w:hanging="720"/>
+        <w:jc w:val="both"/>
+        <w:rPr>
+          <w:lang w:val="en-US"/>
+        </w:rPr>
+      </w:pPr>
+      <w:r>
+        <w:t>17</w:t>
+      </w:r>
+      <w:r>
+        <w:rPr>
+          <w:lang w:val="en-US"/>
+        </w:rPr>
+        <w:t>/03/2025</w:t>
+      </w:r>
+    </w:p>
+    <w:p>
+      <w:pPr>
+        <w:ind w:left="720" w:hanging="720"/>
+        <w:jc w:val="both"/>
+      </w:pPr>
+      <w:r>
+        <w:rPr>
+          <w:lang w:val="en-US"/>
+        </w:rPr>
+        <w:tab/>
+        <w:t>Correcci</w:t>
+      </w:r>
+      <w:r>
+        <w:t>ón de la respuesta de la API y optimización de su código.</w:t>
+      </w:r>
+    </w:p>
+    <w:p>
+      <w:pPr>
+        <w:ind w:left="720" w:hanging="720"/>
+        <w:jc w:val="both"/>
+      </w:pPr>
+      <w:r>
+        <w:tab/>
+        <w:t>Investigación y pruebas sobre la codificación de la base de datos sin resultados.</w:t>
+      </w:r>
+    </w:p>
+    <w:p>
+      <w:pPr>
+        <w:ind w:left="720" w:hanging="720"/>
+        <w:jc w:val="both"/>
+      </w:pPr>
+      <w:r>
+        <w:tab/>
+        <w:t>Intento de desarrollo de mensajes de alerta después de la respuesta de la API.</w:t>
+      </w:r>
+    </w:p>
+    <w:p>
+      <w:pPr>
+        <w:ind w:left="720" w:hanging="720"/>
+        <w:jc w:val="both"/>
+      </w:pPr>
+      <w:r>
+        <w:tab/>
+        <w:t>Finalizada la abstracción de la página de gestión de pilotos.</w:t>
+      </w:r>
+    </w:p>
+    <w:p>
+      <w:pPr>
+        <w:ind w:left="720" w:hanging="720"/>
+        <w:jc w:val="both"/>
+      </w:pPr>
     </w:p>
     <w:p>
       <w:pPr>
@@ -5102,7 +5364,6 @@
       </w:pPr>
       <w:bookmarkStart w:id="32" w:name="_Toc192432813"/>
       <w:r>
-        <w:lastRenderedPageBreak/>
         <w:t>Conclusiones</w:t>
       </w:r>
       <w:bookmarkEnd w:id="32"/>
@@ -5118,6 +5379,8 @@
       </w:r>
       <w:bookmarkEnd w:id="33"/>
     </w:p>
+    <w:p/>
+    <w:p/>
     <w:p>
       <w:pPr>
         <w:pStyle w:val="Ttulo2"/>
@@ -5129,6 +5392,74 @@
       </w:r>
       <w:bookmarkEnd w:id="34"/>
     </w:p>
+    <w:p>
+      <w:pPr>
+        <w:pStyle w:val="Prrafodelista"/>
+        <w:numPr>
+          <w:ilvl w:val="0"/>
+          <w:numId w:val="12"/>
+        </w:numPr>
+      </w:pPr>
+      <w:r>
+        <w:t>I</w:t>
+      </w:r>
+      <w:r>
+        <w:t xml:space="preserve">ncorporar nuevos idiomas además del inglés, incluyendo español, portugués, francés e italiano. Esto permitirá </w:t>
+      </w:r>
+      <w:r>
+        <w:t>mejorar la</w:t>
+      </w:r>
+      <w:r>
+        <w:t xml:space="preserve"> experiencia </w:t>
+      </w:r>
+      <w:r>
+        <w:t xml:space="preserve">de los usuarios </w:t>
+      </w:r>
+      <w:r>
+        <w:t>al ofrecerles una interfaz en su idioma. La implementación incluirá la traducción de la interfaz</w:t>
+      </w:r>
+      <w:r>
+        <w:t xml:space="preserve"> </w:t>
+      </w:r>
+      <w:r>
+        <w:t>y un sistema de selección de idioma en la configuración, asegurando una navegación fluida y adaptada a cada usuario.</w:t>
+      </w:r>
+    </w:p>
+    <w:p>
+      <w:pPr>
+        <w:pStyle w:val="Prrafodelista"/>
+      </w:pPr>
+    </w:p>
+    <w:p>
+      <w:pPr>
+        <w:pStyle w:val="Prrafodelista"/>
+        <w:numPr>
+          <w:ilvl w:val="0"/>
+          <w:numId w:val="12"/>
+        </w:numPr>
+      </w:pPr>
+      <w:r>
+        <w:t>Introducción de categorías de carreras.</w:t>
+      </w:r>
+    </w:p>
+    <w:p>
+      <w:pPr>
+        <w:pStyle w:val="Prrafodelista"/>
+      </w:pPr>
+    </w:p>
+    <w:p>
+      <w:pPr>
+        <w:pStyle w:val="Prrafodelista"/>
+        <w:numPr>
+          <w:ilvl w:val="0"/>
+          <w:numId w:val="12"/>
+        </w:numPr>
+      </w:pPr>
+      <w:r>
+        <w:t>Automatización de la creación y configuración de la aplicación para el despliegue de la misma por terceros.</w:t>
+      </w:r>
+    </w:p>
+    <w:p/>
     <w:p>
       <w:pPr>
         <w:pStyle w:val="Ttulo2"/>
@@ -5339,6 +5670,28 @@
       </w:r>
       <w:r>
         <w:t>canva.com</w:t>
+      </w:r>
+    </w:p>
+    <w:p>
+      <w:pPr>
+        <w:pStyle w:val="Prrafodelista"/>
+        <w:numPr>
+          <w:ilvl w:val="0"/>
+          <w:numId w:val="4"/>
+        </w:numPr>
+        <w:jc w:val="both"/>
+      </w:pPr>
+      <w:r>
+        <w:t xml:space="preserve">Validaciones </w:t>
+      </w:r>
+      <w:r>
+        <w:t>→</w:t>
+      </w:r>
+      <w:r>
+        <w:t xml:space="preserve"> </w:t>
+      </w:r>
+      <w:r>
+        <w:t>zod.dev</w:t>
       </w:r>
     </w:p>
     <w:bookmarkEnd w:id="0"/>
@@ -6487,6 +6840,119 @@
     </w:lvl>
   </w:abstractNum>
   <w:abstractNum w:abstractNumId="9" w15:restartNumberingAfterBreak="0">
+    <w:nsid w:val="60B12438"/>
+    <w:multiLevelType w:val="hybridMultilevel"/>
+    <w:tmpl w:val="7D76BB94"/>
+    <w:lvl w:ilvl="0" w:tplc="0C0A0001">
+      <w:start w:val="1"/>
+      <w:numFmt w:val="bullet"/>
+      <w:lvlText w:val=""/>
+      <w:lvlJc w:val="left"/>
+      <w:pPr>
+        <w:ind w:left="720" w:hanging="360"/>
+      </w:pPr>
+      <w:rPr>
+        <w:rFonts w:ascii="Symbol" w:hAnsi="Symbol" w:hint="default"/>
+      </w:rPr>
+    </w:lvl>
+    <w:lvl w:ilvl="1" w:tplc="0C0A0003" w:tentative="1">
+      <w:start w:val="1"/>
+      <w:numFmt w:val="bullet"/>
+      <w:lvlText w:val="o"/>
+      <w:lvlJc w:val="left"/>
+      <w:pPr>
+        <w:ind w:left="1440" w:hanging="360"/>
+      </w:pPr>
+      <w:rPr>
+        <w:rFonts w:ascii="Courier New" w:hAnsi="Courier New" w:cs="Courier New" w:hint="default"/>
+      </w:rPr>
+    </w:lvl>
+    <w:lvl w:ilvl="2" w:tplc="0C0A0005" w:tentative="1">
+      <w:start w:val="1"/>
+      <w:numFmt w:val="bullet"/>
+      <w:lvlText w:val=""/>
+      <w:lvlJc w:val="left"/>
+      <w:pPr>
+        <w:ind w:left="2160" w:hanging="360"/>
+      </w:pPr>
+      <w:rPr>
+        <w:rFonts w:ascii="Wingdings" w:hAnsi="Wingdings" w:hint="default"/>
+      </w:rPr>
+    </w:lvl>
+    <w:lvl w:ilvl="3" w:tplc="0C0A0001" w:tentative="1">
+      <w:start w:val="1"/>
+      <w:numFmt w:val="bullet"/>
+      <w:lvlText w:val=""/>
+      <w:lvlJc w:val="left"/>
+      <w:pPr>
+        <w:ind w:left="2880" w:hanging="360"/>
+      </w:pPr>
+      <w:rPr>
+        <w:rFonts w:ascii="Symbol" w:hAnsi="Symbol" w:hint="default"/>
+      </w:rPr>
+    </w:lvl>
+    <w:lvl w:ilvl="4" w:tplc="0C0A0003" w:tentative="1">
+      <w:start w:val="1"/>
+      <w:numFmt w:val="bullet"/>
+      <w:lvlText w:val="o"/>
+      <w:lvlJc w:val="left"/>
+      <w:pPr>
+        <w:ind w:left="3600" w:hanging="360"/>
+      </w:pPr>
+      <w:rPr>
+        <w:rFonts w:ascii="Courier New" w:hAnsi="Courier New" w:cs="Courier New" w:hint="default"/>
+      </w:rPr>
+    </w:lvl>
+    <w:lvl w:ilvl="5" w:tplc="0C0A0005" w:tentative="1">
+      <w:start w:val="1"/>
+      <w:numFmt w:val="bullet"/>
+      <w:lvlText w:val=""/>
+      <w:lvlJc w:val="left"/>
+      <w:pPr>
+        <w:ind w:left="4320" w:hanging="360"/>
+      </w:pPr>
+      <w:rPr>
+        <w:rFonts w:ascii="Wingdings" w:hAnsi="Wingdings" w:hint="default"/>
+      </w:rPr>
+    </w:lvl>
+    <w:lvl w:ilvl="6" w:tplc="0C0A0001" w:tentative="1">
+      <w:start w:val="1"/>
+      <w:numFmt w:val="bullet"/>
+      <w:lvlText w:val=""/>
+      <w:lvlJc w:val="left"/>
+      <w:pPr>
+        <w:ind w:left="5040" w:hanging="360"/>
+      </w:pPr>
+      <w:rPr>
+        <w:rFonts w:ascii="Symbol" w:hAnsi="Symbol" w:hint="default"/>
+      </w:rPr>
+    </w:lvl>
+    <w:lvl w:ilvl="7" w:tplc="0C0A0003" w:tentative="1">
+      <w:start w:val="1"/>
+      <w:numFmt w:val="bullet"/>
+      <w:lvlText w:val="o"/>
+      <w:lvlJc w:val="left"/>
+      <w:pPr>
+        <w:ind w:left="5760" w:hanging="360"/>
+      </w:pPr>
+      <w:rPr>
+        <w:rFonts w:ascii="Courier New" w:hAnsi="Courier New" w:cs="Courier New" w:hint="default"/>
+      </w:rPr>
+    </w:lvl>
+    <w:lvl w:ilvl="8" w:tplc="0C0A0005" w:tentative="1">
+      <w:start w:val="1"/>
+      <w:numFmt w:val="bullet"/>
+      <w:lvlText w:val=""/>
+      <w:lvlJc w:val="left"/>
+      <w:pPr>
+        <w:ind w:left="6480" w:hanging="360"/>
+      </w:pPr>
+      <w:rPr>
+        <w:rFonts w:ascii="Wingdings" w:hAnsi="Wingdings" w:hint="default"/>
+      </w:rPr>
+    </w:lvl>
+  </w:abstractNum>
+  <w:abstractNum w:abstractNumId="10" w15:restartNumberingAfterBreak="0">
     <w:nsid w:val="70F961E2"/>
     <w:multiLevelType w:val="hybridMultilevel"/>
     <w:tmpl w:val="E3D89B18"/>
@@ -6599,7 +7065,7 @@
       </w:rPr>
     </w:lvl>
   </w:abstractNum>
-  <w:abstractNum w:abstractNumId="10" w15:restartNumberingAfterBreak="0">
+  <w:abstractNum w:abstractNumId="11" w15:restartNumberingAfterBreak="0">
     <w:nsid w:val="75324F35"/>
     <w:multiLevelType w:val="multilevel"/>
     <w:tmpl w:val="BE8A6C6E"/>
@@ -6716,7 +7182,7 @@
     <w:abstractNumId w:val="8"/>
   </w:num>
   <w:num w:numId="2">
-    <w:abstractNumId w:val="10"/>
+    <w:abstractNumId w:val="11"/>
   </w:num>
   <w:num w:numId="3">
     <w:abstractNumId w:val="5"/>
@@ -6734,7 +7200,7 @@
     <w:abstractNumId w:val="4"/>
   </w:num>
   <w:num w:numId="8">
-    <w:abstractNumId w:val="9"/>
+    <w:abstractNumId w:val="10"/>
   </w:num>
   <w:num w:numId="9">
     <w:abstractNumId w:val="6"/>
@@ -6744,6 +7210,9 @@
   </w:num>
   <w:num w:numId="11">
     <w:abstractNumId w:val="0"/>
+  </w:num>
+  <w:num w:numId="12">
+    <w:abstractNumId w:val="9"/>
   </w:num>
 </w:numbering>
 </file>

</xml_diff>

<commit_message>
Modificado el diagrama entidad-relación y el diagrama relacional en la documentación
</commit_message>
<xml_diff>
--- a/documents/memoria.docx
+++ b/documents/memoria.docx
@@ -277,7 +277,7 @@
         <w:br w:type="page"/>
       </w:r>
     </w:p>
-    <w:bookmarkStart w:id="2" w:name="_Toc195573718" w:displacedByCustomXml="next"/>
+    <w:bookmarkStart w:id="2" w:name="_Toc195660353" w:displacedByCustomXml="next"/>
     <w:sdt>
       <w:sdtPr>
         <w:rPr>
@@ -336,7 +336,7 @@
           <w:r>
             <w:fldChar w:fldCharType="separate"/>
           </w:r>
-          <w:hyperlink w:anchor="_Toc195573718" w:history="1">
+          <w:hyperlink w:anchor="_Toc195660353" w:history="1">
             <w:r>
               <w:rPr>
                 <w:rStyle w:val="Hipervnculo"/>
@@ -363,7 +363,7 @@
                 <w:noProof/>
                 <w:webHidden/>
               </w:rPr>
-              <w:instrText xml:space="preserve"> PAGEREF _Toc195573718 \h </w:instrText>
+              <w:instrText xml:space="preserve"> PAGEREF _Toc195660353 \h </w:instrText>
             </w:r>
             <w:r>
               <w:rPr>
@@ -406,7 +406,7 @@
               <w:sz w:val="22"/>
             </w:rPr>
           </w:pPr>
-          <w:hyperlink w:anchor="_Toc195573719" w:history="1">
+          <w:hyperlink w:anchor="_Toc195660354" w:history="1">
             <w:r>
               <w:rPr>
                 <w:rStyle w:val="Hipervnculo"/>
@@ -433,7 +433,7 @@
                 <w:noProof/>
                 <w:webHidden/>
               </w:rPr>
-              <w:instrText xml:space="preserve"> PAGEREF _Toc195573719 \h </w:instrText>
+              <w:instrText xml:space="preserve"> PAGEREF _Toc195660354 \h </w:instrText>
             </w:r>
             <w:r>
               <w:rPr>
@@ -476,7 +476,7 @@
               <w:sz w:val="22"/>
             </w:rPr>
           </w:pPr>
-          <w:hyperlink w:anchor="_Toc195573720" w:history="1">
+          <w:hyperlink w:anchor="_Toc195660355" w:history="1">
             <w:r>
               <w:rPr>
                 <w:rStyle w:val="Hipervnculo"/>
@@ -503,7 +503,7 @@
                 <w:noProof/>
                 <w:webHidden/>
               </w:rPr>
-              <w:instrText xml:space="preserve"> PAGEREF _Toc195573720 \h </w:instrText>
+              <w:instrText xml:space="preserve"> PAGEREF _Toc195660355 \h </w:instrText>
             </w:r>
             <w:r>
               <w:rPr>
@@ -546,7 +546,7 @@
               <w:sz w:val="22"/>
             </w:rPr>
           </w:pPr>
-          <w:hyperlink w:anchor="_Toc195573721" w:history="1">
+          <w:hyperlink w:anchor="_Toc195660356" w:history="1">
             <w:r>
               <w:rPr>
                 <w:rStyle w:val="Hipervnculo"/>
@@ -573,7 +573,7 @@
                 <w:noProof/>
                 <w:webHidden/>
               </w:rPr>
-              <w:instrText xml:space="preserve"> PAGEREF _Toc195573721 \h </w:instrText>
+              <w:instrText xml:space="preserve"> PAGEREF _Toc195660356 \h </w:instrText>
             </w:r>
             <w:r>
               <w:rPr>
@@ -616,7 +616,7 @@
               <w:sz w:val="22"/>
             </w:rPr>
           </w:pPr>
-          <w:hyperlink w:anchor="_Toc195573722" w:history="1">
+          <w:hyperlink w:anchor="_Toc195660357" w:history="1">
             <w:r>
               <w:rPr>
                 <w:rStyle w:val="Hipervnculo"/>
@@ -643,7 +643,7 @@
                 <w:noProof/>
                 <w:webHidden/>
               </w:rPr>
-              <w:instrText xml:space="preserve"> PAGEREF _Toc195573722 \h </w:instrText>
+              <w:instrText xml:space="preserve"> PAGEREF _Toc195660357 \h </w:instrText>
             </w:r>
             <w:r>
               <w:rPr>
@@ -686,7 +686,7 @@
               <w:sz w:val="22"/>
             </w:rPr>
           </w:pPr>
-          <w:hyperlink w:anchor="_Toc195573723" w:history="1">
+          <w:hyperlink w:anchor="_Toc195660358" w:history="1">
             <w:r>
               <w:rPr>
                 <w:rStyle w:val="Hipervnculo"/>
@@ -713,7 +713,7 @@
                 <w:noProof/>
                 <w:webHidden/>
               </w:rPr>
-              <w:instrText xml:space="preserve"> PAGEREF _Toc195573723 \h </w:instrText>
+              <w:instrText xml:space="preserve"> PAGEREF _Toc195660358 \h </w:instrText>
             </w:r>
             <w:r>
               <w:rPr>
@@ -756,7 +756,7 @@
               <w:sz w:val="22"/>
             </w:rPr>
           </w:pPr>
-          <w:hyperlink w:anchor="_Toc195573724" w:history="1">
+          <w:hyperlink w:anchor="_Toc195660359" w:history="1">
             <w:r>
               <w:rPr>
                 <w:rStyle w:val="Hipervnculo"/>
@@ -783,7 +783,7 @@
                 <w:noProof/>
                 <w:webHidden/>
               </w:rPr>
-              <w:instrText xml:space="preserve"> PAGEREF _Toc195573724 \h </w:instrText>
+              <w:instrText xml:space="preserve"> PAGEREF _Toc195660359 \h </w:instrText>
             </w:r>
             <w:r>
               <w:rPr>
@@ -826,7 +826,7 @@
               <w:sz w:val="22"/>
             </w:rPr>
           </w:pPr>
-          <w:hyperlink w:anchor="_Toc195573725" w:history="1">
+          <w:hyperlink w:anchor="_Toc195660360" w:history="1">
             <w:r>
               <w:rPr>
                 <w:rStyle w:val="Hipervnculo"/>
@@ -853,7 +853,7 @@
                 <w:noProof/>
                 <w:webHidden/>
               </w:rPr>
-              <w:instrText xml:space="preserve"> PAGEREF _Toc195573725 \h </w:instrText>
+              <w:instrText xml:space="preserve"> PAGEREF _Toc195660360 \h </w:instrText>
             </w:r>
             <w:r>
               <w:rPr>
@@ -896,7 +896,7 @@
               <w:sz w:val="22"/>
             </w:rPr>
           </w:pPr>
-          <w:hyperlink w:anchor="_Toc195573726" w:history="1">
+          <w:hyperlink w:anchor="_Toc195660361" w:history="1">
             <w:r>
               <w:rPr>
                 <w:rStyle w:val="Hipervnculo"/>
@@ -923,7 +923,7 @@
                 <w:noProof/>
                 <w:webHidden/>
               </w:rPr>
-              <w:instrText xml:space="preserve"> PAGEREF _Toc195573726 \h </w:instrText>
+              <w:instrText xml:space="preserve"> PAGEREF _Toc195660361 \h </w:instrText>
             </w:r>
             <w:r>
               <w:rPr>
@@ -966,7 +966,7 @@
               <w:sz w:val="22"/>
             </w:rPr>
           </w:pPr>
-          <w:hyperlink w:anchor="_Toc195573727" w:history="1">
+          <w:hyperlink w:anchor="_Toc195660362" w:history="1">
             <w:r>
               <w:rPr>
                 <w:rStyle w:val="Hipervnculo"/>
@@ -993,7 +993,7 @@
                 <w:noProof/>
                 <w:webHidden/>
               </w:rPr>
-              <w:instrText xml:space="preserve"> PAGEREF _Toc195573727 \h </w:instrText>
+              <w:instrText xml:space="preserve"> PAGEREF _Toc195660362 \h </w:instrText>
             </w:r>
             <w:r>
               <w:rPr>
@@ -1036,7 +1036,7 @@
               <w:sz w:val="22"/>
             </w:rPr>
           </w:pPr>
-          <w:hyperlink w:anchor="_Toc195573728" w:history="1">
+          <w:hyperlink w:anchor="_Toc195660363" w:history="1">
             <w:r>
               <w:rPr>
                 <w:rStyle w:val="Hipervnculo"/>
@@ -1063,7 +1063,7 @@
                 <w:noProof/>
                 <w:webHidden/>
               </w:rPr>
-              <w:instrText xml:space="preserve"> PAGEREF _Toc195573728 \h </w:instrText>
+              <w:instrText xml:space="preserve"> PAGEREF _Toc195660363 \h </w:instrText>
             </w:r>
             <w:r>
               <w:rPr>
@@ -1106,7 +1106,7 @@
               <w:sz w:val="22"/>
             </w:rPr>
           </w:pPr>
-          <w:hyperlink w:anchor="_Toc195573729" w:history="1">
+          <w:hyperlink w:anchor="_Toc195660364" w:history="1">
             <w:r>
               <w:rPr>
                 <w:rStyle w:val="Hipervnculo"/>
@@ -1133,7 +1133,7 @@
                 <w:noProof/>
                 <w:webHidden/>
               </w:rPr>
-              <w:instrText xml:space="preserve"> PAGEREF _Toc195573729 \h </w:instrText>
+              <w:instrText xml:space="preserve"> PAGEREF _Toc195660364 \h </w:instrText>
             </w:r>
             <w:r>
               <w:rPr>
@@ -1176,7 +1176,7 @@
               <w:sz w:val="22"/>
             </w:rPr>
           </w:pPr>
-          <w:hyperlink w:anchor="_Toc195573730" w:history="1">
+          <w:hyperlink w:anchor="_Toc195660365" w:history="1">
             <w:r>
               <w:rPr>
                 <w:rStyle w:val="Hipervnculo"/>
@@ -1203,7 +1203,7 @@
                 <w:noProof/>
                 <w:webHidden/>
               </w:rPr>
-              <w:instrText xml:space="preserve"> PAGEREF _Toc195573730 \h </w:instrText>
+              <w:instrText xml:space="preserve"> PAGEREF _Toc195660365 \h </w:instrText>
             </w:r>
             <w:r>
               <w:rPr>
@@ -1246,7 +1246,7 @@
               <w:sz w:val="22"/>
             </w:rPr>
           </w:pPr>
-          <w:hyperlink w:anchor="_Toc195573731" w:history="1">
+          <w:hyperlink w:anchor="_Toc195660366" w:history="1">
             <w:r>
               <w:rPr>
                 <w:rStyle w:val="Hipervnculo"/>
@@ -1273,7 +1273,7 @@
                 <w:noProof/>
                 <w:webHidden/>
               </w:rPr>
-              <w:instrText xml:space="preserve"> PAGEREF _Toc195573731 \h </w:instrText>
+              <w:instrText xml:space="preserve"> PAGEREF _Toc195660366 \h </w:instrText>
             </w:r>
             <w:r>
               <w:rPr>
@@ -1316,7 +1316,7 @@
               <w:sz w:val="22"/>
             </w:rPr>
           </w:pPr>
-          <w:hyperlink w:anchor="_Toc195573732" w:history="1">
+          <w:hyperlink w:anchor="_Toc195660367" w:history="1">
             <w:r>
               <w:rPr>
                 <w:rStyle w:val="Hipervnculo"/>
@@ -1343,7 +1343,7 @@
                 <w:noProof/>
                 <w:webHidden/>
               </w:rPr>
-              <w:instrText xml:space="preserve"> PAGEREF _Toc195573732 \h </w:instrText>
+              <w:instrText xml:space="preserve"> PAGEREF _Toc195660367 \h </w:instrText>
             </w:r>
             <w:r>
               <w:rPr>
@@ -1386,7 +1386,7 @@
               <w:sz w:val="22"/>
             </w:rPr>
           </w:pPr>
-          <w:hyperlink w:anchor="_Toc195573733" w:history="1">
+          <w:hyperlink w:anchor="_Toc195660368" w:history="1">
             <w:r>
               <w:rPr>
                 <w:rStyle w:val="Hipervnculo"/>
@@ -1413,7 +1413,7 @@
                 <w:noProof/>
                 <w:webHidden/>
               </w:rPr>
-              <w:instrText xml:space="preserve"> PAGEREF _Toc195573733 \h </w:instrText>
+              <w:instrText xml:space="preserve"> PAGEREF _Toc195660368 \h </w:instrText>
             </w:r>
             <w:r>
               <w:rPr>
@@ -1456,7 +1456,7 @@
               <w:sz w:val="22"/>
             </w:rPr>
           </w:pPr>
-          <w:hyperlink w:anchor="_Toc195573734" w:history="1">
+          <w:hyperlink w:anchor="_Toc195660369" w:history="1">
             <w:r>
               <w:rPr>
                 <w:rStyle w:val="Hipervnculo"/>
@@ -1483,7 +1483,7 @@
                 <w:noProof/>
                 <w:webHidden/>
               </w:rPr>
-              <w:instrText xml:space="preserve"> PAGEREF _Toc195573734 \h </w:instrText>
+              <w:instrText xml:space="preserve"> PAGEREF _Toc195660369 \h </w:instrText>
             </w:r>
             <w:r>
               <w:rPr>
@@ -1526,7 +1526,7 @@
               <w:sz w:val="22"/>
             </w:rPr>
           </w:pPr>
-          <w:hyperlink w:anchor="_Toc195573735" w:history="1">
+          <w:hyperlink w:anchor="_Toc195660370" w:history="1">
             <w:r>
               <w:rPr>
                 <w:rStyle w:val="Hipervnculo"/>
@@ -1553,7 +1553,7 @@
                 <w:noProof/>
                 <w:webHidden/>
               </w:rPr>
-              <w:instrText xml:space="preserve"> PAGEREF _Toc195573735 \h </w:instrText>
+              <w:instrText xml:space="preserve"> PAGEREF _Toc195660370 \h </w:instrText>
             </w:r>
             <w:r>
               <w:rPr>
@@ -1596,7 +1596,7 @@
               <w:sz w:val="22"/>
             </w:rPr>
           </w:pPr>
-          <w:hyperlink w:anchor="_Toc195573736" w:history="1">
+          <w:hyperlink w:anchor="_Toc195660371" w:history="1">
             <w:r>
               <w:rPr>
                 <w:rStyle w:val="Hipervnculo"/>
@@ -1623,7 +1623,7 @@
                 <w:noProof/>
                 <w:webHidden/>
               </w:rPr>
-              <w:instrText xml:space="preserve"> PAGEREF _Toc195573736 \h </w:instrText>
+              <w:instrText xml:space="preserve"> PAGEREF _Toc195660371 \h </w:instrText>
             </w:r>
             <w:r>
               <w:rPr>
@@ -1666,7 +1666,7 @@
               <w:sz w:val="22"/>
             </w:rPr>
           </w:pPr>
-          <w:hyperlink w:anchor="_Toc195573737" w:history="1">
+          <w:hyperlink w:anchor="_Toc195660372" w:history="1">
             <w:r>
               <w:rPr>
                 <w:rStyle w:val="Hipervnculo"/>
@@ -1693,7 +1693,7 @@
                 <w:noProof/>
                 <w:webHidden/>
               </w:rPr>
-              <w:instrText xml:space="preserve"> PAGEREF _Toc195573737 \h </w:instrText>
+              <w:instrText xml:space="preserve"> PAGEREF _Toc195660372 \h </w:instrText>
             </w:r>
             <w:r>
               <w:rPr>
@@ -1736,7 +1736,7 @@
               <w:sz w:val="22"/>
             </w:rPr>
           </w:pPr>
-          <w:hyperlink w:anchor="_Toc195573738" w:history="1">
+          <w:hyperlink w:anchor="_Toc195660373" w:history="1">
             <w:r>
               <w:rPr>
                 <w:rStyle w:val="Hipervnculo"/>
@@ -1763,7 +1763,7 @@
                 <w:noProof/>
                 <w:webHidden/>
               </w:rPr>
-              <w:instrText xml:space="preserve"> PAGEREF _Toc195573738 \h </w:instrText>
+              <w:instrText xml:space="preserve"> PAGEREF _Toc195660373 \h </w:instrText>
             </w:r>
             <w:r>
               <w:rPr>
@@ -1806,7 +1806,7 @@
               <w:sz w:val="22"/>
             </w:rPr>
           </w:pPr>
-          <w:hyperlink w:anchor="_Toc195573739" w:history="1">
+          <w:hyperlink w:anchor="_Toc195660374" w:history="1">
             <w:r>
               <w:rPr>
                 <w:rStyle w:val="Hipervnculo"/>
@@ -1833,7 +1833,7 @@
                 <w:noProof/>
                 <w:webHidden/>
               </w:rPr>
-              <w:instrText xml:space="preserve"> PAGEREF _Toc195573739 \h </w:instrText>
+              <w:instrText xml:space="preserve"> PAGEREF _Toc195660374 \h </w:instrText>
             </w:r>
             <w:r>
               <w:rPr>
@@ -1876,7 +1876,7 @@
               <w:sz w:val="22"/>
             </w:rPr>
           </w:pPr>
-          <w:hyperlink w:anchor="_Toc195573740" w:history="1">
+          <w:hyperlink w:anchor="_Toc195660375" w:history="1">
             <w:r>
               <w:rPr>
                 <w:rStyle w:val="Hipervnculo"/>
@@ -1903,7 +1903,7 @@
                 <w:noProof/>
                 <w:webHidden/>
               </w:rPr>
-              <w:instrText xml:space="preserve"> PAGEREF _Toc195573740 \h </w:instrText>
+              <w:instrText xml:space="preserve"> PAGEREF _Toc195660375 \h </w:instrText>
             </w:r>
             <w:r>
               <w:rPr>
@@ -1946,7 +1946,7 @@
               <w:sz w:val="22"/>
             </w:rPr>
           </w:pPr>
-          <w:hyperlink w:anchor="_Toc195573741" w:history="1">
+          <w:hyperlink w:anchor="_Toc195660376" w:history="1">
             <w:r>
               <w:rPr>
                 <w:rStyle w:val="Hipervnculo"/>
@@ -1973,7 +1973,7 @@
                 <w:noProof/>
                 <w:webHidden/>
               </w:rPr>
-              <w:instrText xml:space="preserve"> PAGEREF _Toc195573741 \h </w:instrText>
+              <w:instrText xml:space="preserve"> PAGEREF _Toc195660376 \h </w:instrText>
             </w:r>
             <w:r>
               <w:rPr>
@@ -1993,7 +1993,7 @@
                 <w:noProof/>
                 <w:webHidden/>
               </w:rPr>
-              <w:t>9</w:t>
+              <w:t>10</w:t>
             </w:r>
             <w:r>
               <w:rPr>
@@ -2016,7 +2016,7 @@
               <w:sz w:val="22"/>
             </w:rPr>
           </w:pPr>
-          <w:hyperlink w:anchor="_Toc195573742" w:history="1">
+          <w:hyperlink w:anchor="_Toc195660377" w:history="1">
             <w:r>
               <w:rPr>
                 <w:rStyle w:val="Hipervnculo"/>
@@ -2043,7 +2043,7 @@
                 <w:noProof/>
                 <w:webHidden/>
               </w:rPr>
-              <w:instrText xml:space="preserve"> PAGEREF _Toc195573742 \h </w:instrText>
+              <w:instrText xml:space="preserve"> PAGEREF _Toc195660377 \h </w:instrText>
             </w:r>
             <w:r>
               <w:rPr>
@@ -2063,7 +2063,7 @@
                 <w:noProof/>
                 <w:webHidden/>
               </w:rPr>
-              <w:t>9</w:t>
+              <w:t>10</w:t>
             </w:r>
             <w:r>
               <w:rPr>
@@ -2086,7 +2086,7 @@
               <w:sz w:val="22"/>
             </w:rPr>
           </w:pPr>
-          <w:hyperlink w:anchor="_Toc195573743" w:history="1">
+          <w:hyperlink w:anchor="_Toc195660378" w:history="1">
             <w:r>
               <w:rPr>
                 <w:rStyle w:val="Hipervnculo"/>
@@ -2113,7 +2113,7 @@
                 <w:noProof/>
                 <w:webHidden/>
               </w:rPr>
-              <w:instrText xml:space="preserve"> PAGEREF _Toc195573743 \h </w:instrText>
+              <w:instrText xml:space="preserve"> PAGEREF _Toc195660378 \h </w:instrText>
             </w:r>
             <w:r>
               <w:rPr>
@@ -2156,7 +2156,7 @@
               <w:sz w:val="22"/>
             </w:rPr>
           </w:pPr>
-          <w:hyperlink w:anchor="_Toc195573744" w:history="1">
+          <w:hyperlink w:anchor="_Toc195660379" w:history="1">
             <w:r>
               <w:rPr>
                 <w:rStyle w:val="Hipervnculo"/>
@@ -2183,7 +2183,7 @@
                 <w:noProof/>
                 <w:webHidden/>
               </w:rPr>
-              <w:instrText xml:space="preserve"> PAGEREF _Toc195573744 \h </w:instrText>
+              <w:instrText xml:space="preserve"> PAGEREF _Toc195660379 \h </w:instrText>
             </w:r>
             <w:r>
               <w:rPr>
@@ -2203,7 +2203,7 @@
                 <w:noProof/>
                 <w:webHidden/>
               </w:rPr>
-              <w:t>14</w:t>
+              <w:t>15</w:t>
             </w:r>
             <w:r>
               <w:rPr>
@@ -2226,7 +2226,7 @@
               <w:sz w:val="22"/>
             </w:rPr>
           </w:pPr>
-          <w:hyperlink w:anchor="_Toc195573745" w:history="1">
+          <w:hyperlink w:anchor="_Toc195660380" w:history="1">
             <w:r>
               <w:rPr>
                 <w:rStyle w:val="Hipervnculo"/>
@@ -2253,7 +2253,7 @@
                 <w:noProof/>
                 <w:webHidden/>
               </w:rPr>
-              <w:instrText xml:space="preserve"> PAGEREF _Toc195573745 \h </w:instrText>
+              <w:instrText xml:space="preserve"> PAGEREF _Toc195660380 \h </w:instrText>
             </w:r>
             <w:r>
               <w:rPr>
@@ -2273,7 +2273,7 @@
                 <w:noProof/>
                 <w:webHidden/>
               </w:rPr>
-              <w:t>14</w:t>
+              <w:t>15</w:t>
             </w:r>
             <w:r>
               <w:rPr>
@@ -2296,7 +2296,7 @@
               <w:sz w:val="22"/>
             </w:rPr>
           </w:pPr>
-          <w:hyperlink w:anchor="_Toc195573746" w:history="1">
+          <w:hyperlink w:anchor="_Toc195660381" w:history="1">
             <w:r>
               <w:rPr>
                 <w:rStyle w:val="Hipervnculo"/>
@@ -2323,7 +2323,7 @@
                 <w:noProof/>
                 <w:webHidden/>
               </w:rPr>
-              <w:instrText xml:space="preserve"> PAGEREF _Toc195573746 \h </w:instrText>
+              <w:instrText xml:space="preserve"> PAGEREF _Toc195660381 \h </w:instrText>
             </w:r>
             <w:r>
               <w:rPr>
@@ -2343,7 +2343,7 @@
                 <w:noProof/>
                 <w:webHidden/>
               </w:rPr>
-              <w:t>14</w:t>
+              <w:t>15</w:t>
             </w:r>
             <w:r>
               <w:rPr>
@@ -2366,7 +2366,7 @@
               <w:sz w:val="22"/>
             </w:rPr>
           </w:pPr>
-          <w:hyperlink w:anchor="_Toc195573747" w:history="1">
+          <w:hyperlink w:anchor="_Toc195660382" w:history="1">
             <w:r>
               <w:rPr>
                 <w:rStyle w:val="Hipervnculo"/>
@@ -2393,7 +2393,7 @@
                 <w:noProof/>
                 <w:webHidden/>
               </w:rPr>
-              <w:instrText xml:space="preserve"> PAGEREF _Toc195573747 \h </w:instrText>
+              <w:instrText xml:space="preserve"> PAGEREF _Toc195660382 \h </w:instrText>
             </w:r>
             <w:r>
               <w:rPr>
@@ -2413,7 +2413,7 @@
                 <w:noProof/>
                 <w:webHidden/>
               </w:rPr>
-              <w:t>14</w:t>
+              <w:t>15</w:t>
             </w:r>
             <w:r>
               <w:rPr>
@@ -2436,7 +2436,7 @@
               <w:sz w:val="22"/>
             </w:rPr>
           </w:pPr>
-          <w:hyperlink w:anchor="_Toc195573748" w:history="1">
+          <w:hyperlink w:anchor="_Toc195660383" w:history="1">
             <w:r>
               <w:rPr>
                 <w:rStyle w:val="Hipervnculo"/>
@@ -2463,7 +2463,7 @@
                 <w:noProof/>
                 <w:webHidden/>
               </w:rPr>
-              <w:instrText xml:space="preserve"> PAGEREF _Toc195573748 \h </w:instrText>
+              <w:instrText xml:space="preserve"> PAGEREF _Toc195660383 \h </w:instrText>
             </w:r>
             <w:r>
               <w:rPr>
@@ -2483,7 +2483,7 @@
                 <w:noProof/>
                 <w:webHidden/>
               </w:rPr>
-              <w:t>14</w:t>
+              <w:t>15</w:t>
             </w:r>
             <w:r>
               <w:rPr>
@@ -2506,7 +2506,7 @@
               <w:sz w:val="22"/>
             </w:rPr>
           </w:pPr>
-          <w:hyperlink w:anchor="_Toc195573749" w:history="1">
+          <w:hyperlink w:anchor="_Toc195660384" w:history="1">
             <w:r>
               <w:rPr>
                 <w:rStyle w:val="Hipervnculo"/>
@@ -2533,7 +2533,7 @@
                 <w:noProof/>
                 <w:webHidden/>
               </w:rPr>
-              <w:instrText xml:space="preserve"> PAGEREF _Toc195573749 \h </w:instrText>
+              <w:instrText xml:space="preserve"> PAGEREF _Toc195660384 \h </w:instrText>
             </w:r>
             <w:r>
               <w:rPr>
@@ -2553,7 +2553,7 @@
                 <w:noProof/>
                 <w:webHidden/>
               </w:rPr>
-              <w:t>14</w:t>
+              <w:t>15</w:t>
             </w:r>
             <w:r>
               <w:rPr>
@@ -2593,7 +2593,7 @@
       <w:pPr>
         <w:pStyle w:val="Ttulo1"/>
       </w:pPr>
-      <w:bookmarkStart w:id="3" w:name="_Toc195573719"/>
+      <w:bookmarkStart w:id="3" w:name="_Toc195660354"/>
       <w:r>
         <w:lastRenderedPageBreak/>
         <w:t>Índice de ilustraciones</w:t>
@@ -2621,7 +2621,7 @@
       <w:r>
         <w:fldChar w:fldCharType="separate"/>
       </w:r>
-      <w:hyperlink w:anchor="_Toc195573712" w:history="1">
+      <w:hyperlink w:anchor="_Toc195660392" w:history="1">
         <w:r>
           <w:rPr>
             <w:rStyle w:val="Hipervnculo"/>
@@ -2648,7 +2648,7 @@
             <w:noProof/>
             <w:webHidden/>
           </w:rPr>
-          <w:instrText xml:space="preserve"> PAGEREF _Toc195573712 \h </w:instrText>
+          <w:instrText xml:space="preserve"> PAGEREF _Toc195660392 \h </w:instrText>
         </w:r>
         <w:r>
           <w:rPr>
@@ -2691,13 +2691,13 @@
           <w:sz w:val="22"/>
         </w:rPr>
       </w:pPr>
-      <w:hyperlink w:anchor="_Toc195573713" w:history="1">
+      <w:hyperlink w:anchor="_Toc195660393" w:history="1">
         <w:r>
           <w:rPr>
             <w:rStyle w:val="Hipervnculo"/>
             <w:noProof/>
           </w:rPr>
-          <w:t>Ilustración 2: Diagrama Entidad-Relación de la base de datos principal de la aplicación</w:t>
+          <w:t>Ilustración 2: Diagrama Entidad-Relación de la base de datos</w:t>
         </w:r>
         <w:r>
           <w:rPr>
@@ -2718,7 +2718,7 @@
             <w:noProof/>
             <w:webHidden/>
           </w:rPr>
-          <w:instrText xml:space="preserve"> PAGEREF _Toc195573713 \h </w:instrText>
+          <w:instrText xml:space="preserve"> PAGEREF _Toc195660393 \h </w:instrText>
         </w:r>
         <w:r>
           <w:rPr>
@@ -2761,7 +2761,7 @@
           <w:sz w:val="22"/>
         </w:rPr>
       </w:pPr>
-      <w:hyperlink w:anchor="_Toc195573714" w:history="1">
+      <w:hyperlink w:anchor="_Toc195660394" w:history="1">
         <w:r>
           <w:rPr>
             <w:rStyle w:val="Hipervnculo"/>
@@ -2788,7 +2788,7 @@
             <w:noProof/>
             <w:webHidden/>
           </w:rPr>
-          <w:instrText xml:space="preserve"> PAGEREF _Toc195573714 \h </w:instrText>
+          <w:instrText xml:space="preserve"> PAGEREF _Toc195660394 \h </w:instrText>
         </w:r>
         <w:r>
           <w:rPr>
@@ -2831,7 +2831,7 @@
           <w:sz w:val="22"/>
         </w:rPr>
       </w:pPr>
-      <w:hyperlink w:anchor="_Toc195573715" w:history="1">
+      <w:hyperlink w:anchor="_Toc195660395" w:history="1">
         <w:r>
           <w:rPr>
             <w:rStyle w:val="Hipervnculo"/>
@@ -2858,77 +2858,7 @@
             <w:noProof/>
             <w:webHidden/>
           </w:rPr>
-          <w:instrText xml:space="preserve"> PAGEREF _Toc195573715 \h </w:instrText>
-        </w:r>
-        <w:r>
-          <w:rPr>
-            <w:noProof/>
-            <w:webHidden/>
-          </w:rPr>
-        </w:r>
-        <w:r>
-          <w:rPr>
-            <w:noProof/>
-            <w:webHidden/>
-          </w:rPr>
-          <w:fldChar w:fldCharType="separate"/>
-        </w:r>
-        <w:r>
-          <w:rPr>
-            <w:noProof/>
-            <w:webHidden/>
-          </w:rPr>
-          <w:t>8</w:t>
-        </w:r>
-        <w:r>
-          <w:rPr>
-            <w:noProof/>
-            <w:webHidden/>
-          </w:rPr>
-          <w:fldChar w:fldCharType="end"/>
-        </w:r>
-      </w:hyperlink>
-    </w:p>
-    <w:p>
-      <w:pPr>
-        <w:pStyle w:val="Tabladeilustraciones"/>
-        <w:tabs>
-          <w:tab w:val="right" w:leader="dot" w:pos="9016"/>
-        </w:tabs>
-        <w:rPr>
-          <w:rFonts w:asciiTheme="minorHAnsi" w:eastAsiaTheme="minorEastAsia" w:hAnsiTheme="minorHAnsi" w:cstheme="minorBidi"/>
-          <w:noProof/>
-          <w:sz w:val="22"/>
-        </w:rPr>
-      </w:pPr>
-      <w:hyperlink r:id="rId9" w:anchor="_Toc195573716" w:history="1">
-        <w:r>
-          <w:rPr>
-            <w:rStyle w:val="Hipervnculo"/>
-            <w:noProof/>
-          </w:rPr>
-          <w:t>Ilustración 5: Contraste de la paleta de colores</w:t>
-        </w:r>
-        <w:r>
-          <w:rPr>
-            <w:noProof/>
-            <w:webHidden/>
-          </w:rPr>
-          <w:tab/>
-        </w:r>
-        <w:r>
-          <w:rPr>
-            <w:noProof/>
-            <w:webHidden/>
-          </w:rPr>
-          <w:fldChar w:fldCharType="begin"/>
-        </w:r>
-        <w:r>
-          <w:rPr>
-            <w:noProof/>
-            <w:webHidden/>
-          </w:rPr>
-          <w:instrText xml:space="preserve"> PAGEREF _Toc195573716 \h </w:instrText>
+          <w:instrText xml:space="preserve"> PAGEREF _Toc195660395 \h </w:instrText>
         </w:r>
         <w:r>
           <w:rPr>
@@ -2971,13 +2901,13 @@
           <w:sz w:val="22"/>
         </w:rPr>
       </w:pPr>
-      <w:hyperlink r:id="rId10" w:anchor="_Toc195573717" w:history="1">
+      <w:hyperlink r:id="rId9" w:anchor="_Toc195660396" w:history="1">
         <w:r>
           <w:rPr>
             <w:rStyle w:val="Hipervnculo"/>
             <w:noProof/>
           </w:rPr>
-          <w:t>Ilustración 6: Ejemplo gráfico de las tipografías</w:t>
+          <w:t>Ilustración 5: Contraste de la paleta de colores</w:t>
         </w:r>
         <w:r>
           <w:rPr>
@@ -2998,7 +2928,7 @@
             <w:noProof/>
             <w:webHidden/>
           </w:rPr>
-          <w:instrText xml:space="preserve"> PAGEREF _Toc195573717 \h </w:instrText>
+          <w:instrText xml:space="preserve"> PAGEREF _Toc195660396 \h </w:instrText>
         </w:r>
         <w:r>
           <w:rPr>
@@ -3030,6 +2960,76 @@
       </w:hyperlink>
     </w:p>
     <w:p>
+      <w:pPr>
+        <w:pStyle w:val="Tabladeilustraciones"/>
+        <w:tabs>
+          <w:tab w:val="right" w:leader="dot" w:pos="9016"/>
+        </w:tabs>
+        <w:rPr>
+          <w:rFonts w:asciiTheme="minorHAnsi" w:eastAsiaTheme="minorEastAsia" w:hAnsiTheme="minorHAnsi" w:cstheme="minorBidi"/>
+          <w:noProof/>
+          <w:sz w:val="22"/>
+        </w:rPr>
+      </w:pPr>
+      <w:hyperlink r:id="rId10" w:anchor="_Toc195660397" w:history="1">
+        <w:r>
+          <w:rPr>
+            <w:rStyle w:val="Hipervnculo"/>
+            <w:noProof/>
+          </w:rPr>
+          <w:t>Ilustración 6: Ejemplo gráfico de las tipografías</w:t>
+        </w:r>
+        <w:r>
+          <w:rPr>
+            <w:noProof/>
+            <w:webHidden/>
+          </w:rPr>
+          <w:tab/>
+        </w:r>
+        <w:r>
+          <w:rPr>
+            <w:noProof/>
+            <w:webHidden/>
+          </w:rPr>
+          <w:fldChar w:fldCharType="begin"/>
+        </w:r>
+        <w:r>
+          <w:rPr>
+            <w:noProof/>
+            <w:webHidden/>
+          </w:rPr>
+          <w:instrText xml:space="preserve"> PAGEREF _Toc195660397 \h </w:instrText>
+        </w:r>
+        <w:r>
+          <w:rPr>
+            <w:noProof/>
+            <w:webHidden/>
+          </w:rPr>
+        </w:r>
+        <w:r>
+          <w:rPr>
+            <w:noProof/>
+            <w:webHidden/>
+          </w:rPr>
+          <w:fldChar w:fldCharType="separate"/>
+        </w:r>
+        <w:r>
+          <w:rPr>
+            <w:noProof/>
+            <w:webHidden/>
+          </w:rPr>
+          <w:t>10</w:t>
+        </w:r>
+        <w:r>
+          <w:rPr>
+            <w:noProof/>
+            <w:webHidden/>
+          </w:rPr>
+          <w:fldChar w:fldCharType="end"/>
+        </w:r>
+      </w:hyperlink>
+    </w:p>
+    <w:p>
       <w:r>
         <w:fldChar w:fldCharType="end"/>
       </w:r>
@@ -3044,7 +3044,7 @@
         <w:pStyle w:val="Ttulo1"/>
         <w:jc w:val="both"/>
       </w:pPr>
-      <w:bookmarkStart w:id="4" w:name="_Toc195573720"/>
+      <w:bookmarkStart w:id="4" w:name="_Toc195660355"/>
       <w:r>
         <w:lastRenderedPageBreak/>
         <w:t>Planificación</w:t>
@@ -3056,7 +3056,7 @@
         <w:pStyle w:val="Ttulo2"/>
         <w:jc w:val="both"/>
       </w:pPr>
-      <w:bookmarkStart w:id="5" w:name="_Toc195573721"/>
+      <w:bookmarkStart w:id="5" w:name="_Toc195660356"/>
       <w:r>
         <w:t xml:space="preserve">Presentación del problema </w:t>
       </w:r>
@@ -3146,7 +3146,7 @@
         <w:pStyle w:val="Ttulo2"/>
         <w:jc w:val="both"/>
       </w:pPr>
-      <w:bookmarkStart w:id="6" w:name="_Toc195573722"/>
+      <w:bookmarkStart w:id="6" w:name="_Toc195660357"/>
       <w:r>
         <w:t>Objetivos</w:t>
       </w:r>
@@ -3264,7 +3264,7 @@
         <w:pStyle w:val="Ttulo2"/>
         <w:jc w:val="both"/>
       </w:pPr>
-      <w:bookmarkStart w:id="7" w:name="_Toc195573723"/>
+      <w:bookmarkStart w:id="7" w:name="_Toc195660358"/>
       <w:r>
         <w:t>Requisitos</w:t>
       </w:r>
@@ -3275,7 +3275,7 @@
         <w:pStyle w:val="Ttulo3"/>
         <w:jc w:val="both"/>
       </w:pPr>
-      <w:bookmarkStart w:id="8" w:name="_Toc195573724"/>
+      <w:bookmarkStart w:id="8" w:name="_Toc195660359"/>
       <w:r>
         <w:t>Requisitos funcionales</w:t>
       </w:r>
@@ -3403,7 +3403,7 @@
         <w:pStyle w:val="Ttulo3"/>
         <w:jc w:val="both"/>
       </w:pPr>
-      <w:bookmarkStart w:id="9" w:name="_Toc195573725"/>
+      <w:bookmarkStart w:id="9" w:name="_Toc195660360"/>
       <w:r>
         <w:t>Requisitos no funcionales</w:t>
       </w:r>
@@ -3473,7 +3473,7 @@
         <w:pStyle w:val="Ttulo2"/>
         <w:jc w:val="both"/>
       </w:pPr>
-      <w:bookmarkStart w:id="10" w:name="_Toc195573726"/>
+      <w:bookmarkStart w:id="10" w:name="_Toc195660361"/>
       <w:r>
         <w:t>Recursos</w:t>
       </w:r>
@@ -3484,7 +3484,7 @@
         <w:pStyle w:val="Ttulo3"/>
         <w:jc w:val="both"/>
       </w:pPr>
-      <w:bookmarkStart w:id="11" w:name="_Toc195573727"/>
+      <w:bookmarkStart w:id="11" w:name="_Toc195660362"/>
       <w:r>
         <w:t>Recursos</w:t>
       </w:r>
@@ -3535,7 +3535,7 @@
         <w:pStyle w:val="Ttulo3"/>
         <w:jc w:val="both"/>
       </w:pPr>
-      <w:bookmarkStart w:id="12" w:name="_Toc195573728"/>
+      <w:bookmarkStart w:id="12" w:name="_Toc195660363"/>
       <w:r>
         <w:t>Recursos de Software</w:t>
       </w:r>
@@ -3793,7 +3793,7 @@
         <w:pStyle w:val="Ttulo2"/>
         <w:jc w:val="both"/>
       </w:pPr>
-      <w:bookmarkStart w:id="13" w:name="_Toc195573729"/>
+      <w:bookmarkStart w:id="13" w:name="_Toc195660364"/>
       <w:r>
         <w:t>Planificación del trabajo</w:t>
       </w:r>
@@ -3862,7 +3862,7 @@
         <w:pStyle w:val="Descripcin"/>
         <w:jc w:val="both"/>
       </w:pPr>
-      <w:bookmarkStart w:id="14" w:name="_Toc195573712"/>
+      <w:bookmarkStart w:id="14" w:name="_Toc195660392"/>
       <w:r>
         <w:t xml:space="preserve">Ilustración </w:t>
       </w:r>
@@ -3899,7 +3899,7 @@
         <w:pStyle w:val="Ttulo2"/>
         <w:jc w:val="both"/>
       </w:pPr>
-      <w:bookmarkStart w:id="15" w:name="_Toc195573730"/>
+      <w:bookmarkStart w:id="15" w:name="_Toc195660365"/>
       <w:r>
         <w:t>Planificación económica</w:t>
       </w:r>
@@ -3926,7 +3926,7 @@
           <w:lang w:val="en-US"/>
         </w:rPr>
       </w:pPr>
-      <w:bookmarkStart w:id="16" w:name="_Toc195573731"/>
+      <w:bookmarkStart w:id="16" w:name="_Toc195660366"/>
       <w:r>
         <w:t>Análisis</w:t>
       </w:r>
@@ -3937,7 +3937,7 @@
         <w:pStyle w:val="Ttulo2"/>
         <w:jc w:val="both"/>
       </w:pPr>
-      <w:bookmarkStart w:id="17" w:name="_Toc195573732"/>
+      <w:bookmarkStart w:id="17" w:name="_Toc195660367"/>
       <w:r>
         <w:t>Público</w:t>
       </w:r>
@@ -3972,7 +3972,7 @@
         <w:pStyle w:val="Ttulo2"/>
         <w:jc w:val="both"/>
       </w:pPr>
-      <w:bookmarkStart w:id="18" w:name="_Toc195573733"/>
+      <w:bookmarkStart w:id="18" w:name="_Toc195660368"/>
       <w:r>
         <w:t>Nombre de la aplicación</w:t>
       </w:r>
@@ -4034,7 +4034,7 @@
         <w:pStyle w:val="Ttulo2"/>
         <w:jc w:val="both"/>
       </w:pPr>
-      <w:bookmarkStart w:id="19" w:name="_Toc195573734"/>
+      <w:bookmarkStart w:id="19" w:name="_Toc195660369"/>
       <w:r>
         <w:t>Diagrama Entidad-Relación</w:t>
       </w:r>
@@ -4046,9 +4046,9 @@
           <w:noProof/>
         </w:rPr>
         <w:drawing>
-          <wp:inline distT="0" distB="0" distL="0" distR="0" wp14:anchorId="14588C8B" wp14:editId="241471FC">
-            <wp:extent cx="5686425" cy="5090425"/>
-            <wp:effectExtent l="0" t="0" r="0" b="0"/>
+          <wp:inline distT="0" distB="0" distL="0" distR="0" wp14:anchorId="14588C8B" wp14:editId="5553CAC7">
+            <wp:extent cx="5690095" cy="5093711"/>
+            <wp:effectExtent l="0" t="0" r="6350" b="0"/>
             <wp:docPr id="1" name="Imagen 1"/>
             <wp:cNvGraphicFramePr>
               <a:graphicFrameLocks xmlns:a="http://schemas.openxmlformats.org/drawingml/2006/main" noChangeAspect="1"/>
@@ -4077,7 +4077,7 @@
                   <pic:spPr bwMode="auto">
                     <a:xfrm>
                       <a:off x="0" y="0"/>
-                      <a:ext cx="5690096" cy="5093711"/>
+                      <a:ext cx="5690095" cy="5093711"/>
                     </a:xfrm>
                     <a:prstGeom prst="rect">
                       <a:avLst/>
@@ -4099,7 +4099,7 @@
         <w:pStyle w:val="Descripcin"/>
         <w:jc w:val="both"/>
       </w:pPr>
-      <w:bookmarkStart w:id="20" w:name="_Toc195573713"/>
+      <w:bookmarkStart w:id="20" w:name="_Toc195660393"/>
       <w:r>
         <w:t xml:space="preserve">Ilustración </w:t>
       </w:r>
@@ -4122,7 +4122,7 @@
         <w:fldChar w:fldCharType="end"/>
       </w:r>
       <w:r>
-        <w:t>: Diagrama Entidad-Relación de la base de datos principal de la aplicación</w:t>
+        <w:t>: Diagrama Entidad-Relación de la base de datos</w:t>
       </w:r>
       <w:bookmarkEnd w:id="20"/>
     </w:p>
@@ -4136,7 +4136,7 @@
         <w:pStyle w:val="Ttulo2"/>
         <w:jc w:val="both"/>
       </w:pPr>
-      <w:bookmarkStart w:id="21" w:name="_Toc195573735"/>
+      <w:bookmarkStart w:id="21" w:name="_Toc195660370"/>
       <w:r>
         <w:t>Diagrama de la aplicación</w:t>
       </w:r>
@@ -4157,7 +4157,7 @@
         <w:pStyle w:val="Ttulo2"/>
         <w:jc w:val="both"/>
       </w:pPr>
-      <w:bookmarkStart w:id="22" w:name="_Toc195573736"/>
+      <w:bookmarkStart w:id="22" w:name="_Toc195660371"/>
       <w:r>
         <w:lastRenderedPageBreak/>
         <w:t>Diagrama de casos de uso</w:t>
@@ -4174,7 +4174,7 @@
         <w:pStyle w:val="Ttulo1"/>
         <w:jc w:val="both"/>
       </w:pPr>
-      <w:bookmarkStart w:id="23" w:name="_Toc195573737"/>
+      <w:bookmarkStart w:id="23" w:name="_Toc195660372"/>
       <w:r>
         <w:t>Diseño</w:t>
       </w:r>
@@ -4185,7 +4185,7 @@
         <w:pStyle w:val="Ttulo2"/>
         <w:jc w:val="both"/>
       </w:pPr>
-      <w:bookmarkStart w:id="24" w:name="_Toc195573738"/>
+      <w:bookmarkStart w:id="24" w:name="_Toc195660373"/>
       <w:r>
         <w:t>Prototipo de la interfaz</w:t>
       </w:r>
@@ -4201,7 +4201,7 @@
         <w:pStyle w:val="Ttulo2"/>
         <w:jc w:val="both"/>
       </w:pPr>
-      <w:bookmarkStart w:id="25" w:name="_Toc195573739"/>
+      <w:bookmarkStart w:id="25" w:name="_Toc195660374"/>
       <w:r>
         <w:t>Diagrama relacional</w:t>
       </w:r>
@@ -4217,8 +4217,8 @@
           <w:noProof/>
         </w:rPr>
         <w:drawing>
-          <wp:inline distT="0" distB="0" distL="0" distR="0" wp14:anchorId="54F98AE5" wp14:editId="3ED9E633">
-            <wp:extent cx="5695950" cy="2616006"/>
+          <wp:inline distT="0" distB="0" distL="0" distR="0" wp14:anchorId="54F98AE5" wp14:editId="4F4EEFCF">
+            <wp:extent cx="5686425" cy="3162776"/>
             <wp:effectExtent l="0" t="0" r="0" b="0"/>
             <wp:docPr id="3" name="Imagen 3"/>
             <wp:cNvGraphicFramePr>
@@ -4248,7 +4248,7 @@
                   <pic:spPr bwMode="auto">
                     <a:xfrm>
                       <a:off x="0" y="0"/>
-                      <a:ext cx="5702590" cy="2619056"/>
+                      <a:ext cx="5702352" cy="3171634"/>
                     </a:xfrm>
                     <a:prstGeom prst="rect">
                       <a:avLst/>
@@ -4270,7 +4270,7 @@
         <w:pStyle w:val="Descripcin"/>
         <w:jc w:val="both"/>
       </w:pPr>
-      <w:bookmarkStart w:id="26" w:name="_Toc195573714"/>
+      <w:bookmarkStart w:id="26" w:name="_Toc195660394"/>
       <w:r>
         <w:t xml:space="preserve">Ilustración </w:t>
       </w:r>
@@ -4307,7 +4307,7 @@
         <w:pStyle w:val="Ttulo2"/>
         <w:jc w:val="both"/>
       </w:pPr>
-      <w:bookmarkStart w:id="27" w:name="_Toc195573740"/>
+      <w:bookmarkStart w:id="27" w:name="_Toc195660375"/>
       <w:r>
         <w:t>Paleta de colores</w:t>
       </w:r>
@@ -4327,6 +4327,7 @@
         <w:rPr>
           <w:noProof/>
         </w:rPr>
+        <w:lastRenderedPageBreak/>
         <w:drawing>
           <wp:inline distT="0" distB="0" distL="0" distR="0" wp14:anchorId="39E6F8DD" wp14:editId="2363CF6C">
             <wp:extent cx="5695950" cy="2374680"/>
@@ -4382,7 +4383,7 @@
         <w:pStyle w:val="Descripcin"/>
         <w:jc w:val="both"/>
       </w:pPr>
-      <w:bookmarkStart w:id="28" w:name="_Toc195573715"/>
+      <w:bookmarkStart w:id="28" w:name="_Toc195660395"/>
       <w:r>
         <w:t xml:space="preserve">Ilustración </w:t>
       </w:r>
@@ -4417,7 +4418,6 @@
         <w:rPr>
           <w:noProof/>
         </w:rPr>
-        <w:lastRenderedPageBreak/>
         <mc:AlternateContent>
           <mc:Choice Requires="wps">
             <w:drawing>
@@ -4463,7 +4463,7 @@
                                 <w:sz w:val="24"/>
                               </w:rPr>
                             </w:pPr>
-                            <w:bookmarkStart w:id="29" w:name="_Toc195573716"/>
+                            <w:bookmarkStart w:id="29" w:name="_Toc195660396"/>
                             <w:r>
                               <w:t xml:space="preserve">Ilustración </w:t>
                             </w:r>
@@ -4521,7 +4521,7 @@
                           <w:sz w:val="24"/>
                         </w:rPr>
                       </w:pPr>
-                      <w:bookmarkStart w:id="30" w:name="_Toc195573716"/>
+                      <w:bookmarkStart w:id="30" w:name="_Toc195660396"/>
                       <w:r>
                         <w:t xml:space="preserve">Ilustración </w:t>
                       </w:r>
@@ -4707,8 +4707,9 @@
         <w:pStyle w:val="Ttulo2"/>
         <w:jc w:val="both"/>
       </w:pPr>
-      <w:bookmarkStart w:id="31" w:name="_Toc195573741"/>
-      <w:r>
+      <w:bookmarkStart w:id="31" w:name="_Toc195660376"/>
+      <w:r>
+        <w:lastRenderedPageBreak/>
         <w:t>Tipografía</w:t>
       </w:r>
       <w:bookmarkEnd w:id="31"/>
@@ -4770,7 +4771,7 @@
                                 <w:lang w:val="en-US"/>
                               </w:rPr>
                             </w:pPr>
-                            <w:bookmarkStart w:id="32" w:name="_Toc195573717"/>
+                            <w:bookmarkStart w:id="32" w:name="_Toc195660397"/>
                             <w:r>
                               <w:t xml:space="preserve">Ilustración </w:t>
                             </w:r>
@@ -4828,7 +4829,7 @@
                           <w:lang w:val="en-US"/>
                         </w:rPr>
                       </w:pPr>
-                      <w:bookmarkStart w:id="33" w:name="_Toc195573717"/>
+                      <w:bookmarkStart w:id="33" w:name="_Toc195660397"/>
                       <w:r>
                         <w:t xml:space="preserve">Ilustración </w:t>
                       </w:r>
@@ -5257,7 +5258,7 @@
         <w:pStyle w:val="Ttulo1"/>
         <w:jc w:val="both"/>
       </w:pPr>
-      <w:bookmarkStart w:id="34" w:name="_Toc195573742"/>
+      <w:bookmarkStart w:id="34" w:name="_Toc195660377"/>
       <w:r>
         <w:t>Pruebas</w:t>
       </w:r>
@@ -5278,9 +5279,8 @@
         <w:pStyle w:val="Ttulo1"/>
         <w:jc w:val="both"/>
       </w:pPr>
-      <w:bookmarkStart w:id="35" w:name="_Toc195573743"/>
-      <w:r>
-        <w:lastRenderedPageBreak/>
+      <w:bookmarkStart w:id="35" w:name="_Toc195660378"/>
+      <w:r>
         <w:t>Diario de trabajo</w:t>
       </w:r>
       <w:bookmarkEnd w:id="35"/>
@@ -5414,6 +5414,7 @@
         <w:jc w:val="both"/>
       </w:pPr>
       <w:r>
+        <w:lastRenderedPageBreak/>
         <w:t>23/01/2025</w:t>
       </w:r>
     </w:p>
@@ -5747,130 +5748,130 @@
         <w:jc w:val="both"/>
       </w:pPr>
       <w:r>
+        <w:tab/>
+        <w:t xml:space="preserve">Probado que el </w:t>
+      </w:r>
+      <w:r>
+        <w:t>MVC</w:t>
+      </w:r>
+      <w:r>
+        <w:t xml:space="preserve"> funciona correctamente.</w:t>
+      </w:r>
+    </w:p>
+    <w:p>
+      <w:pPr>
+        <w:jc w:val="both"/>
+      </w:pPr>
+      <w:r>
+        <w:t>26/02/2025</w:t>
+      </w:r>
+    </w:p>
+    <w:p>
+      <w:pPr>
+        <w:jc w:val="both"/>
+      </w:pPr>
+      <w:r>
+        <w:tab/>
+        <w:t>Corrección del tipo de dato de la posición en la base de datos</w:t>
+      </w:r>
+      <w:r>
+        <w:t>.</w:t>
+      </w:r>
+    </w:p>
+    <w:p>
+      <w:pPr>
+        <w:jc w:val="both"/>
+      </w:pPr>
+      <w:r>
+        <w:tab/>
+        <w:t>Investigación de la paleta de colores de la aplicación</w:t>
+      </w:r>
+      <w:r>
+        <w:t>.</w:t>
+      </w:r>
+    </w:p>
+    <w:p>
+      <w:pPr>
+        <w:jc w:val="both"/>
+      </w:pPr>
+      <w:r>
+        <w:tab/>
+        <w:t>Documentación de las tecnologías a implementar</w:t>
+      </w:r>
+      <w:r>
+        <w:t>.</w:t>
+      </w:r>
+    </w:p>
+    <w:p>
+      <w:pPr>
+        <w:jc w:val="both"/>
+      </w:pPr>
+      <w:r>
+        <w:t>27/02/2025</w:t>
+      </w:r>
+    </w:p>
+    <w:p>
+      <w:pPr>
+        <w:jc w:val="both"/>
+      </w:pPr>
+      <w:r>
+        <w:tab/>
+        <w:t>Desarrollando funciones sobre las nacionalidades de equipos y pilotos</w:t>
+      </w:r>
+      <w:r>
+        <w:t>.</w:t>
+      </w:r>
+    </w:p>
+    <w:p>
+      <w:pPr>
+        <w:jc w:val="both"/>
+      </w:pPr>
+      <w:r>
+        <w:t>28/02/2025</w:t>
+      </w:r>
+    </w:p>
+    <w:p>
+      <w:pPr>
+        <w:jc w:val="both"/>
+      </w:pPr>
+      <w:r>
+        <w:tab/>
+        <w:t>Inserción de datos de prueba en la base de datos.</w:t>
+      </w:r>
+    </w:p>
+    <w:p>
+      <w:pPr>
+        <w:jc w:val="both"/>
+      </w:pPr>
+      <w:r>
+        <w:tab/>
+        <w:t>Corrección de errores en las vistas para poder visualizar el contenido de la base de datos.</w:t>
+      </w:r>
+    </w:p>
+    <w:p>
+      <w:pPr>
+        <w:jc w:val="both"/>
+      </w:pPr>
+      <w:r>
+        <w:tab/>
+        <w:t>Investigación sobre la codificación de la base de datos y prisma para que los caracteres extraños se mostrasen correctamente.</w:t>
+      </w:r>
+    </w:p>
+    <w:p>
+      <w:pPr>
+        <w:jc w:val="both"/>
+      </w:pPr>
+      <w:r>
+        <w:t>01/03/2025</w:t>
+      </w:r>
+    </w:p>
+    <w:p>
+      <w:pPr>
+        <w:jc w:val="both"/>
+      </w:pPr>
+      <w:r>
         <w:lastRenderedPageBreak/>
         <w:tab/>
-        <w:t xml:space="preserve">Probado que el </w:t>
-      </w:r>
-      <w:r>
-        <w:t>MVC</w:t>
-      </w:r>
-      <w:r>
-        <w:t xml:space="preserve"> funciona correctamente.</w:t>
-      </w:r>
-    </w:p>
-    <w:p>
-      <w:pPr>
-        <w:jc w:val="both"/>
-      </w:pPr>
-      <w:r>
-        <w:t>26/02/2025</w:t>
-      </w:r>
-    </w:p>
-    <w:p>
-      <w:pPr>
-        <w:jc w:val="both"/>
-      </w:pPr>
-      <w:r>
-        <w:tab/>
-        <w:t>Corrección del tipo de dato de la posición en la base de datos</w:t>
-      </w:r>
-      <w:r>
-        <w:t>.</w:t>
-      </w:r>
-    </w:p>
-    <w:p>
-      <w:pPr>
-        <w:jc w:val="both"/>
-      </w:pPr>
-      <w:r>
-        <w:tab/>
-        <w:t>Investigación de la paleta de colores de la aplicación</w:t>
-      </w:r>
-      <w:r>
-        <w:t>.</w:t>
-      </w:r>
-    </w:p>
-    <w:p>
-      <w:pPr>
-        <w:jc w:val="both"/>
-      </w:pPr>
-      <w:r>
-        <w:tab/>
-        <w:t>Documentación de las tecnologías a implementar</w:t>
-      </w:r>
-      <w:r>
-        <w:t>.</w:t>
-      </w:r>
-    </w:p>
-    <w:p>
-      <w:pPr>
-        <w:jc w:val="both"/>
-      </w:pPr>
-      <w:r>
-        <w:t>27/02/2025</w:t>
-      </w:r>
-    </w:p>
-    <w:p>
-      <w:pPr>
-        <w:jc w:val="both"/>
-      </w:pPr>
-      <w:r>
-        <w:tab/>
-        <w:t>Desarrollando funciones sobre las nacionalidades de equipos y pilotos</w:t>
-      </w:r>
-      <w:r>
-        <w:t>.</w:t>
-      </w:r>
-    </w:p>
-    <w:p>
-      <w:pPr>
-        <w:jc w:val="both"/>
-      </w:pPr>
-      <w:r>
-        <w:t>28/02/2025</w:t>
-      </w:r>
-    </w:p>
-    <w:p>
-      <w:pPr>
-        <w:jc w:val="both"/>
-      </w:pPr>
-      <w:r>
-        <w:tab/>
-        <w:t>Inserción de datos de prueba en la base de datos.</w:t>
-      </w:r>
-    </w:p>
-    <w:p>
-      <w:pPr>
-        <w:jc w:val="both"/>
-      </w:pPr>
-      <w:r>
-        <w:tab/>
-        <w:t>Corrección de errores en las vistas para poder visualizar el contenido de la base de datos.</w:t>
-      </w:r>
-    </w:p>
-    <w:p>
-      <w:pPr>
-        <w:jc w:val="both"/>
-      </w:pPr>
-      <w:r>
-        <w:tab/>
-        <w:t>Investigación sobre la codificación de la base de datos y prisma para que los caracteres extraños se mostrasen correctamente.</w:t>
-      </w:r>
-    </w:p>
-    <w:p>
-      <w:pPr>
-        <w:jc w:val="both"/>
-      </w:pPr>
-      <w:r>
-        <w:t>01/03/2025</w:t>
-      </w:r>
-    </w:p>
-    <w:p>
-      <w:pPr>
-        <w:jc w:val="both"/>
-      </w:pPr>
-      <w:r>
-        <w:tab/>
         <w:t>Desarrollado un componente para mostrar el icono de la bandera dependiendo de la nacionalidad e implementado.</w:t>
       </w:r>
     </w:p>
@@ -6349,7 +6350,6 @@
         </w:rPr>
       </w:pPr>
       <w:r>
-        <w:lastRenderedPageBreak/>
         <w:t>13</w:t>
       </w:r>
       <w:r>
@@ -6539,6 +6539,7 @@
         <w:rPr>
           <w:lang w:val="en-US"/>
         </w:rPr>
+        <w:lastRenderedPageBreak/>
         <w:tab/>
         <w:t xml:space="preserve">Desarrollo de un middleware para la </w:t>
       </w:r>
@@ -6991,370 +6992,370 @@
         <w:jc w:val="both"/>
       </w:pPr>
       <w:r>
+        <w:tab/>
+        <w:t xml:space="preserve">Reinicio del proyecto, instalación de Laravel con </w:t>
+      </w:r>
+      <w:proofErr w:type="spellStart"/>
+      <w:r>
+        <w:t>React</w:t>
+      </w:r>
+      <w:proofErr w:type="spellEnd"/>
+    </w:p>
+    <w:p>
+      <w:pPr>
+        <w:ind w:left="720" w:hanging="720"/>
+        <w:jc w:val="both"/>
+      </w:pPr>
+      <w:r>
+        <w:tab/>
+        <w:t xml:space="preserve">Pruebas de instalación de la conexión con la base de datos con </w:t>
+      </w:r>
+      <w:proofErr w:type="spellStart"/>
+      <w:r>
+        <w:t>Turso</w:t>
+      </w:r>
+      <w:proofErr w:type="spellEnd"/>
+      <w:r>
+        <w:t>.</w:t>
+      </w:r>
+    </w:p>
+    <w:p>
+      <w:pPr>
+        <w:ind w:left="720" w:hanging="720"/>
+        <w:jc w:val="both"/>
+      </w:pPr>
+      <w:r>
+        <w:t>27/03/2025</w:t>
+      </w:r>
+    </w:p>
+    <w:p>
+      <w:pPr>
+        <w:ind w:left="720" w:hanging="720"/>
+        <w:jc w:val="both"/>
+        <w:rPr>
+          <w:lang w:val="en-US"/>
+        </w:rPr>
+      </w:pPr>
+      <w:r>
+        <w:tab/>
+        <w:t xml:space="preserve">Instalación de Laravel </w:t>
+      </w:r>
+      <w:r>
+        <w:rPr>
+          <w:lang w:val="en-US"/>
+        </w:rPr>
+        <w:t xml:space="preserve">+ React </w:t>
+      </w:r>
+    </w:p>
+    <w:p>
+      <w:pPr>
+        <w:ind w:left="720" w:hanging="720"/>
+        <w:jc w:val="both"/>
+        <w:rPr>
+          <w:lang w:val="en-US"/>
+        </w:rPr>
+      </w:pPr>
+      <w:r>
+        <w:rPr>
+          <w:lang w:val="en-US"/>
+        </w:rPr>
+        <w:tab/>
+      </w:r>
+      <w:proofErr w:type="spellStart"/>
+      <w:r>
+        <w:rPr>
+          <w:lang w:val="en-US"/>
+        </w:rPr>
+        <w:t>Pruebas</w:t>
+      </w:r>
+      <w:proofErr w:type="spellEnd"/>
+      <w:r>
+        <w:rPr>
+          <w:lang w:val="en-US"/>
+        </w:rPr>
+        <w:t xml:space="preserve"> con </w:t>
+      </w:r>
+      <w:proofErr w:type="spellStart"/>
+      <w:r>
+        <w:rPr>
+          <w:lang w:val="en-US"/>
+        </w:rPr>
+        <w:t>componentes</w:t>
+      </w:r>
+      <w:proofErr w:type="spellEnd"/>
+      <w:r>
+        <w:rPr>
+          <w:lang w:val="en-US"/>
+        </w:rPr>
+        <w:t xml:space="preserve"> </w:t>
+      </w:r>
+      <w:proofErr w:type="spellStart"/>
+      <w:r>
+        <w:rPr>
+          <w:lang w:val="en-US"/>
+        </w:rPr>
+        <w:t>en</w:t>
+      </w:r>
+      <w:proofErr w:type="spellEnd"/>
+      <w:r>
+        <w:rPr>
+          <w:lang w:val="en-US"/>
+        </w:rPr>
+        <w:t xml:space="preserve"> la </w:t>
+      </w:r>
+      <w:proofErr w:type="spellStart"/>
+      <w:r>
+        <w:rPr>
+          <w:lang w:val="en-US"/>
+        </w:rPr>
+        <w:t>p</w:t>
+      </w:r>
+      <w:r>
+        <w:rPr>
+          <w:lang w:val="en-US"/>
+        </w:rPr>
+        <w:t>á</w:t>
+      </w:r>
+      <w:r>
+        <w:rPr>
+          <w:lang w:val="en-US"/>
+        </w:rPr>
+        <w:t>gina</w:t>
+      </w:r>
+      <w:proofErr w:type="spellEnd"/>
+      <w:r>
+        <w:rPr>
+          <w:lang w:val="en-US"/>
+        </w:rPr>
+        <w:t xml:space="preserve"> de dashboard.</w:t>
+      </w:r>
+    </w:p>
+    <w:p>
+      <w:pPr>
+        <w:ind w:left="720" w:hanging="720"/>
+        <w:jc w:val="both"/>
+      </w:pPr>
+      <w:r>
+        <w:t>28/03/2025</w:t>
+      </w:r>
+    </w:p>
+    <w:p>
+      <w:pPr>
+        <w:ind w:left="720" w:hanging="720"/>
+        <w:jc w:val="both"/>
+      </w:pPr>
+      <w:r>
+        <w:tab/>
+        <w:t xml:space="preserve">Editado el diseño del </w:t>
+      </w:r>
+      <w:proofErr w:type="spellStart"/>
+      <w:r>
+        <w:t>header</w:t>
+      </w:r>
+      <w:proofErr w:type="spellEnd"/>
+    </w:p>
+    <w:p>
+      <w:pPr>
+        <w:ind w:left="720" w:hanging="720"/>
+        <w:jc w:val="both"/>
+        <w:rPr>
+          <w:lang w:val="en-US"/>
+        </w:rPr>
+      </w:pPr>
+      <w:r>
+        <w:tab/>
+        <w:t>Modificados los colores de los temas de la aplicación</w:t>
+      </w:r>
+    </w:p>
+    <w:p>
+      <w:pPr>
+        <w:ind w:left="720" w:hanging="720"/>
+        <w:jc w:val="both"/>
+        <w:rPr>
+          <w:lang w:val="en-US"/>
+        </w:rPr>
+      </w:pPr>
+      <w:r>
+        <w:t>29</w:t>
+      </w:r>
+      <w:r>
+        <w:rPr>
+          <w:lang w:val="en-US"/>
+        </w:rPr>
+        <w:t>/03/2025</w:t>
+      </w:r>
+    </w:p>
+    <w:p>
+      <w:pPr>
+        <w:ind w:left="720" w:hanging="720"/>
+        <w:jc w:val="both"/>
+        <w:rPr>
+          <w:lang w:val="en-US"/>
+        </w:rPr>
+      </w:pPr>
+      <w:r>
+        <w:rPr>
+          <w:lang w:val="en-US"/>
+        </w:rPr>
+        <w:tab/>
+      </w:r>
+      <w:proofErr w:type="spellStart"/>
+      <w:r>
+        <w:rPr>
+          <w:lang w:val="en-US"/>
+        </w:rPr>
+        <w:t>Desarrollado</w:t>
+      </w:r>
+      <w:proofErr w:type="spellEnd"/>
+      <w:r>
+        <w:rPr>
+          <w:lang w:val="en-US"/>
+        </w:rPr>
+        <w:t xml:space="preserve"> </w:t>
+      </w:r>
+      <w:proofErr w:type="spellStart"/>
+      <w:r>
+        <w:rPr>
+          <w:lang w:val="en-US"/>
+        </w:rPr>
+        <w:t>el</w:t>
+      </w:r>
+      <w:proofErr w:type="spellEnd"/>
+      <w:r>
+        <w:rPr>
+          <w:lang w:val="en-US"/>
+        </w:rPr>
+        <w:t xml:space="preserve"> header</w:t>
+      </w:r>
+    </w:p>
+    <w:p>
+      <w:pPr>
+        <w:ind w:left="720" w:hanging="720"/>
+        <w:jc w:val="both"/>
+        <w:rPr>
+          <w:lang w:val="en-US"/>
+        </w:rPr>
+      </w:pPr>
+      <w:r>
+        <w:rPr>
+          <w:lang w:val="en-US"/>
+        </w:rPr>
+        <w:tab/>
+      </w:r>
+      <w:proofErr w:type="spellStart"/>
+      <w:r>
+        <w:rPr>
+          <w:lang w:val="en-US"/>
+        </w:rPr>
+        <w:t>Definida</w:t>
+      </w:r>
+      <w:proofErr w:type="spellEnd"/>
+      <w:r>
+        <w:rPr>
+          <w:lang w:val="en-US"/>
+        </w:rPr>
+        <w:t xml:space="preserve"> la </w:t>
+      </w:r>
+      <w:proofErr w:type="spellStart"/>
+      <w:r>
+        <w:rPr>
+          <w:lang w:val="en-US"/>
+        </w:rPr>
+        <w:t>página</w:t>
+      </w:r>
+      <w:proofErr w:type="spellEnd"/>
+      <w:r>
+        <w:rPr>
+          <w:lang w:val="en-US"/>
+        </w:rPr>
+        <w:t xml:space="preserve"> de </w:t>
+      </w:r>
+      <w:proofErr w:type="spellStart"/>
+      <w:r>
+        <w:rPr>
+          <w:lang w:val="en-US"/>
+        </w:rPr>
+        <w:t>inicio</w:t>
+      </w:r>
+      <w:proofErr w:type="spellEnd"/>
+    </w:p>
+    <w:p>
+      <w:pPr>
+        <w:ind w:left="720" w:hanging="720"/>
+        <w:jc w:val="both"/>
+        <w:rPr>
+          <w:lang w:val="en-US"/>
+        </w:rPr>
+      </w:pPr>
+      <w:r>
+        <w:rPr>
+          <w:lang w:val="en-US"/>
+        </w:rPr>
+        <w:t>30/03/2025</w:t>
+      </w:r>
+    </w:p>
+    <w:p>
+      <w:pPr>
+        <w:ind w:left="720" w:hanging="720"/>
+        <w:jc w:val="both"/>
+        <w:rPr>
+          <w:lang w:val="en-US"/>
+        </w:rPr>
+      </w:pPr>
+      <w:r>
+        <w:rPr>
+          <w:lang w:val="en-US"/>
+        </w:rPr>
+        <w:tab/>
+      </w:r>
+      <w:proofErr w:type="spellStart"/>
+      <w:r>
+        <w:rPr>
+          <w:lang w:val="en-US"/>
+        </w:rPr>
+        <w:t>Desarrolladas</w:t>
+      </w:r>
+      <w:proofErr w:type="spellEnd"/>
+      <w:r>
+        <w:rPr>
+          <w:lang w:val="en-US"/>
+        </w:rPr>
+        <w:t xml:space="preserve"> las </w:t>
+      </w:r>
+      <w:proofErr w:type="spellStart"/>
+      <w:r>
+        <w:rPr>
+          <w:lang w:val="en-US"/>
+        </w:rPr>
+        <w:t>migraciones</w:t>
+      </w:r>
+      <w:proofErr w:type="spellEnd"/>
+      <w:r>
+        <w:rPr>
+          <w:lang w:val="en-US"/>
+        </w:rPr>
+        <w:t xml:space="preserve"> de la base de </w:t>
+      </w:r>
+      <w:proofErr w:type="spellStart"/>
+      <w:r>
+        <w:rPr>
+          <w:lang w:val="en-US"/>
+        </w:rPr>
+        <w:t>datos</w:t>
+      </w:r>
+      <w:proofErr w:type="spellEnd"/>
+    </w:p>
+    <w:p>
+      <w:pPr>
+        <w:ind w:left="720" w:hanging="720"/>
+        <w:jc w:val="both"/>
+      </w:pPr>
+      <w:r>
+        <w:rPr>
+          <w:lang w:val="en-US"/>
+        </w:rPr>
         <w:lastRenderedPageBreak/>
         <w:tab/>
-        <w:t xml:space="preserve">Reinicio del proyecto, instalación de Laravel con </w:t>
-      </w:r>
-      <w:proofErr w:type="spellStart"/>
-      <w:r>
-        <w:t>React</w:t>
-      </w:r>
-      <w:proofErr w:type="spellEnd"/>
-    </w:p>
-    <w:p>
-      <w:pPr>
-        <w:ind w:left="720" w:hanging="720"/>
-        <w:jc w:val="both"/>
-      </w:pPr>
-      <w:r>
-        <w:tab/>
-        <w:t xml:space="preserve">Pruebas de instalación de la conexión con la base de datos con </w:t>
-      </w:r>
-      <w:proofErr w:type="spellStart"/>
-      <w:r>
-        <w:t>Turso</w:t>
-      </w:r>
-      <w:proofErr w:type="spellEnd"/>
-      <w:r>
-        <w:t>.</w:t>
-      </w:r>
-    </w:p>
-    <w:p>
-      <w:pPr>
-        <w:ind w:left="720" w:hanging="720"/>
-        <w:jc w:val="both"/>
-      </w:pPr>
-      <w:r>
-        <w:t>27/03/2025</w:t>
-      </w:r>
-    </w:p>
-    <w:p>
-      <w:pPr>
-        <w:ind w:left="720" w:hanging="720"/>
-        <w:jc w:val="both"/>
-        <w:rPr>
-          <w:lang w:val="en-US"/>
-        </w:rPr>
-      </w:pPr>
-      <w:r>
-        <w:tab/>
-        <w:t xml:space="preserve">Instalación de Laravel </w:t>
-      </w:r>
-      <w:r>
-        <w:rPr>
-          <w:lang w:val="en-US"/>
-        </w:rPr>
-        <w:t xml:space="preserve">+ React </w:t>
-      </w:r>
-    </w:p>
-    <w:p>
-      <w:pPr>
-        <w:ind w:left="720" w:hanging="720"/>
-        <w:jc w:val="both"/>
-        <w:rPr>
-          <w:lang w:val="en-US"/>
-        </w:rPr>
-      </w:pPr>
-      <w:r>
-        <w:rPr>
-          <w:lang w:val="en-US"/>
-        </w:rPr>
-        <w:tab/>
-      </w:r>
-      <w:proofErr w:type="spellStart"/>
-      <w:r>
-        <w:rPr>
-          <w:lang w:val="en-US"/>
-        </w:rPr>
-        <w:t>Pruebas</w:t>
-      </w:r>
-      <w:proofErr w:type="spellEnd"/>
-      <w:r>
-        <w:rPr>
-          <w:lang w:val="en-US"/>
-        </w:rPr>
-        <w:t xml:space="preserve"> con </w:t>
-      </w:r>
-      <w:proofErr w:type="spellStart"/>
-      <w:r>
-        <w:rPr>
-          <w:lang w:val="en-US"/>
-        </w:rPr>
-        <w:t>componentes</w:t>
-      </w:r>
-      <w:proofErr w:type="spellEnd"/>
-      <w:r>
-        <w:rPr>
-          <w:lang w:val="en-US"/>
-        </w:rPr>
-        <w:t xml:space="preserve"> </w:t>
-      </w:r>
-      <w:proofErr w:type="spellStart"/>
-      <w:r>
-        <w:rPr>
-          <w:lang w:val="en-US"/>
-        </w:rPr>
-        <w:t>en</w:t>
-      </w:r>
-      <w:proofErr w:type="spellEnd"/>
-      <w:r>
-        <w:rPr>
-          <w:lang w:val="en-US"/>
-        </w:rPr>
-        <w:t xml:space="preserve"> la </w:t>
-      </w:r>
-      <w:proofErr w:type="spellStart"/>
-      <w:r>
-        <w:rPr>
-          <w:lang w:val="en-US"/>
-        </w:rPr>
-        <w:t>p</w:t>
-      </w:r>
-      <w:r>
-        <w:rPr>
-          <w:lang w:val="en-US"/>
-        </w:rPr>
-        <w:t>á</w:t>
-      </w:r>
-      <w:r>
-        <w:rPr>
-          <w:lang w:val="en-US"/>
-        </w:rPr>
-        <w:t>gina</w:t>
-      </w:r>
-      <w:proofErr w:type="spellEnd"/>
-      <w:r>
-        <w:rPr>
-          <w:lang w:val="en-US"/>
-        </w:rPr>
-        <w:t xml:space="preserve"> de dashboard.</w:t>
-      </w:r>
-    </w:p>
-    <w:p>
-      <w:pPr>
-        <w:ind w:left="720" w:hanging="720"/>
-        <w:jc w:val="both"/>
-      </w:pPr>
-      <w:r>
-        <w:t>28/03/2025</w:t>
-      </w:r>
-    </w:p>
-    <w:p>
-      <w:pPr>
-        <w:ind w:left="720" w:hanging="720"/>
-        <w:jc w:val="both"/>
-      </w:pPr>
-      <w:r>
-        <w:tab/>
-        <w:t xml:space="preserve">Editado el diseño del </w:t>
-      </w:r>
-      <w:proofErr w:type="spellStart"/>
-      <w:r>
-        <w:t>header</w:t>
-      </w:r>
-      <w:proofErr w:type="spellEnd"/>
-    </w:p>
-    <w:p>
-      <w:pPr>
-        <w:ind w:left="720" w:hanging="720"/>
-        <w:jc w:val="both"/>
-        <w:rPr>
-          <w:lang w:val="en-US"/>
-        </w:rPr>
-      </w:pPr>
-      <w:r>
-        <w:tab/>
-        <w:t>Modificados los colores de los temas de la aplicación</w:t>
-      </w:r>
-    </w:p>
-    <w:p>
-      <w:pPr>
-        <w:ind w:left="720" w:hanging="720"/>
-        <w:jc w:val="both"/>
-        <w:rPr>
-          <w:lang w:val="en-US"/>
-        </w:rPr>
-      </w:pPr>
-      <w:r>
-        <w:t>29</w:t>
-      </w:r>
-      <w:r>
-        <w:rPr>
-          <w:lang w:val="en-US"/>
-        </w:rPr>
-        <w:t>/03/2025</w:t>
-      </w:r>
-    </w:p>
-    <w:p>
-      <w:pPr>
-        <w:ind w:left="720" w:hanging="720"/>
-        <w:jc w:val="both"/>
-        <w:rPr>
-          <w:lang w:val="en-US"/>
-        </w:rPr>
-      </w:pPr>
-      <w:r>
-        <w:rPr>
-          <w:lang w:val="en-US"/>
-        </w:rPr>
-        <w:tab/>
-      </w:r>
-      <w:proofErr w:type="spellStart"/>
-      <w:r>
-        <w:rPr>
-          <w:lang w:val="en-US"/>
-        </w:rPr>
-        <w:t>Desarrollado</w:t>
-      </w:r>
-      <w:proofErr w:type="spellEnd"/>
-      <w:r>
-        <w:rPr>
-          <w:lang w:val="en-US"/>
-        </w:rPr>
-        <w:t xml:space="preserve"> </w:t>
-      </w:r>
-      <w:proofErr w:type="spellStart"/>
-      <w:r>
-        <w:rPr>
-          <w:lang w:val="en-US"/>
-        </w:rPr>
-        <w:t>el</w:t>
-      </w:r>
-      <w:proofErr w:type="spellEnd"/>
-      <w:r>
-        <w:rPr>
-          <w:lang w:val="en-US"/>
-        </w:rPr>
-        <w:t xml:space="preserve"> header</w:t>
-      </w:r>
-    </w:p>
-    <w:p>
-      <w:pPr>
-        <w:ind w:left="720" w:hanging="720"/>
-        <w:jc w:val="both"/>
-        <w:rPr>
-          <w:lang w:val="en-US"/>
-        </w:rPr>
-      </w:pPr>
-      <w:r>
-        <w:rPr>
-          <w:lang w:val="en-US"/>
-        </w:rPr>
-        <w:tab/>
-      </w:r>
-      <w:proofErr w:type="spellStart"/>
-      <w:r>
-        <w:rPr>
-          <w:lang w:val="en-US"/>
-        </w:rPr>
-        <w:t>Definida</w:t>
-      </w:r>
-      <w:proofErr w:type="spellEnd"/>
-      <w:r>
-        <w:rPr>
-          <w:lang w:val="en-US"/>
-        </w:rPr>
-        <w:t xml:space="preserve"> la </w:t>
-      </w:r>
-      <w:proofErr w:type="spellStart"/>
-      <w:r>
-        <w:rPr>
-          <w:lang w:val="en-US"/>
-        </w:rPr>
-        <w:t>página</w:t>
-      </w:r>
-      <w:proofErr w:type="spellEnd"/>
-      <w:r>
-        <w:rPr>
-          <w:lang w:val="en-US"/>
-        </w:rPr>
-        <w:t xml:space="preserve"> de </w:t>
-      </w:r>
-      <w:proofErr w:type="spellStart"/>
-      <w:r>
-        <w:rPr>
-          <w:lang w:val="en-US"/>
-        </w:rPr>
-        <w:t>inicio</w:t>
-      </w:r>
-      <w:proofErr w:type="spellEnd"/>
-    </w:p>
-    <w:p>
-      <w:pPr>
-        <w:ind w:left="720" w:hanging="720"/>
-        <w:jc w:val="both"/>
-        <w:rPr>
-          <w:lang w:val="en-US"/>
-        </w:rPr>
-      </w:pPr>
-      <w:r>
-        <w:rPr>
-          <w:lang w:val="en-US"/>
-        </w:rPr>
-        <w:t>30/03/2025</w:t>
-      </w:r>
-    </w:p>
-    <w:p>
-      <w:pPr>
-        <w:ind w:left="720" w:hanging="720"/>
-        <w:jc w:val="both"/>
-        <w:rPr>
-          <w:lang w:val="en-US"/>
-        </w:rPr>
-      </w:pPr>
-      <w:r>
-        <w:rPr>
-          <w:lang w:val="en-US"/>
-        </w:rPr>
-        <w:tab/>
-      </w:r>
-      <w:proofErr w:type="spellStart"/>
-      <w:r>
-        <w:rPr>
-          <w:lang w:val="en-US"/>
-        </w:rPr>
-        <w:t>Desarrolladas</w:t>
-      </w:r>
-      <w:proofErr w:type="spellEnd"/>
-      <w:r>
-        <w:rPr>
-          <w:lang w:val="en-US"/>
-        </w:rPr>
-        <w:t xml:space="preserve"> las </w:t>
-      </w:r>
-      <w:proofErr w:type="spellStart"/>
-      <w:r>
-        <w:rPr>
-          <w:lang w:val="en-US"/>
-        </w:rPr>
-        <w:t>migraciones</w:t>
-      </w:r>
-      <w:proofErr w:type="spellEnd"/>
-      <w:r>
-        <w:rPr>
-          <w:lang w:val="en-US"/>
-        </w:rPr>
-        <w:t xml:space="preserve"> de la base de </w:t>
-      </w:r>
-      <w:proofErr w:type="spellStart"/>
-      <w:r>
-        <w:rPr>
-          <w:lang w:val="en-US"/>
-        </w:rPr>
-        <w:t>datos</w:t>
-      </w:r>
-      <w:proofErr w:type="spellEnd"/>
-    </w:p>
-    <w:p>
-      <w:pPr>
-        <w:ind w:left="720" w:hanging="720"/>
-        <w:jc w:val="both"/>
-      </w:pPr>
-      <w:r>
-        <w:rPr>
-          <w:lang w:val="en-US"/>
-        </w:rPr>
-        <w:tab/>
       </w:r>
       <w:proofErr w:type="spellStart"/>
       <w:r>
@@ -8676,7 +8677,6 @@
         <w:rPr>
           <w:lang w:val="en-US"/>
         </w:rPr>
-        <w:lastRenderedPageBreak/>
         <w:t>13/04/2025</w:t>
       </w:r>
     </w:p>
@@ -9009,13 +9009,7 @@
       </w:pPr>
       <w:r>
         <w:tab/>
-        <w:t>C</w:t>
-      </w:r>
-      <w:r>
-        <w:t>orrección del</w:t>
-      </w:r>
-      <w:r>
-        <w:t xml:space="preserve"> logo del </w:t>
+        <w:t xml:space="preserve">Corrección del logo del </w:t>
       </w:r>
       <w:proofErr w:type="spellStart"/>
       <w:r>
@@ -9028,10 +9022,54 @@
     </w:p>
     <w:p>
       <w:pPr>
+        <w:ind w:left="720" w:hanging="720"/>
+        <w:jc w:val="both"/>
+      </w:pPr>
+      <w:r>
+        <w:t>16/04/2025</w:t>
+      </w:r>
+    </w:p>
+    <w:p>
+      <w:pPr>
+        <w:ind w:left="720" w:hanging="720"/>
+        <w:jc w:val="both"/>
+      </w:pPr>
+      <w:r>
+        <w:tab/>
+        <w:t>Añadidos atributos de estado para las tablas de pilotos y escuderías.</w:t>
+      </w:r>
+    </w:p>
+    <w:p>
+      <w:pPr>
+        <w:ind w:left="720" w:hanging="720"/>
+        <w:jc w:val="both"/>
+        <w:rPr>
+          <w:lang w:val="en-US"/>
+        </w:rPr>
+      </w:pPr>
+      <w:r>
+        <w:tab/>
+        <w:t>Configurados los CRUD de pilotos y escuderías para configurar el nuevo atributo.</w:t>
+      </w:r>
+    </w:p>
+    <w:p>
+      <w:pPr>
+        <w:ind w:left="720" w:hanging="720"/>
+        <w:jc w:val="both"/>
+      </w:pPr>
+    </w:p>
+    <w:p>
+      <w:pPr>
+        <w:ind w:left="720" w:hanging="720"/>
+        <w:jc w:val="both"/>
+      </w:pPr>
+    </w:p>
+    <w:p>
+      <w:pPr>
         <w:pStyle w:val="Ttulo1"/>
         <w:jc w:val="both"/>
       </w:pPr>
-      <w:bookmarkStart w:id="36" w:name="_Toc195573744"/>
+      <w:bookmarkStart w:id="36" w:name="_Toc195660379"/>
       <w:r>
         <w:t>Conclusiones</w:t>
       </w:r>
@@ -9042,7 +9080,7 @@
         <w:pStyle w:val="Ttulo2"/>
         <w:jc w:val="both"/>
       </w:pPr>
-      <w:bookmarkStart w:id="37" w:name="_Toc195573745"/>
+      <w:bookmarkStart w:id="37" w:name="_Toc195660380"/>
       <w:r>
         <w:t>Objetivos cumplidos</w:t>
       </w:r>
@@ -9055,7 +9093,7 @@
         <w:pStyle w:val="Ttulo2"/>
         <w:jc w:val="both"/>
       </w:pPr>
-      <w:bookmarkStart w:id="38" w:name="_Toc195573746"/>
+      <w:bookmarkStart w:id="38" w:name="_Toc195660381"/>
       <w:r>
         <w:t>Propuestas de mejora y ampliaciones futuras</w:t>
       </w:r>
@@ -9137,7 +9175,7 @@
         <w:pStyle w:val="Ttulo2"/>
         <w:jc w:val="both"/>
       </w:pPr>
-      <w:bookmarkStart w:id="39" w:name="_Toc195573747"/>
+      <w:bookmarkStart w:id="39" w:name="_Toc195660382"/>
       <w:r>
         <w:t>Reflexiones sobre el proyecto</w:t>
       </w:r>
@@ -9158,7 +9196,7 @@
         <w:pStyle w:val="Ttulo1"/>
         <w:jc w:val="both"/>
       </w:pPr>
-      <w:bookmarkStart w:id="40" w:name="_Toc195573748"/>
+      <w:bookmarkStart w:id="40" w:name="_Toc195660383"/>
       <w:r>
         <w:t>Guía</w:t>
       </w:r>
@@ -9169,7 +9207,7 @@
         <w:pStyle w:val="Ttulo1"/>
         <w:jc w:val="both"/>
       </w:pPr>
-      <w:bookmarkStart w:id="41" w:name="_Toc195573749"/>
+      <w:bookmarkStart w:id="41" w:name="_Toc195660384"/>
       <w:r>
         <w:t>Bibliografía</w:t>
       </w:r>
@@ -9304,7 +9342,6 @@
         <w:jc w:val="both"/>
       </w:pPr>
       <w:r>
-        <w:lastRenderedPageBreak/>
         <w:t xml:space="preserve">Iconos </w:t>
       </w:r>
       <w:r>

</xml_diff>

<commit_message>
Documentación actualizada y diagrama de aplicación
</commit_message>
<xml_diff>
--- a/documents/memoria.docx
+++ b/documents/memoria.docx
@@ -340,7 +340,7 @@
         <w:br w:type="page"/>
       </w:r>
     </w:p>
-    <w:bookmarkStart w:id="2" w:name="_Toc196428809" w:displacedByCustomXml="next"/>
+    <w:bookmarkStart w:id="2" w:name="_Toc196577883" w:displacedByCustomXml="next"/>
     <w:sdt>
       <w:sdtPr>
         <w:rPr>
@@ -399,7 +399,7 @@
           <w:r>
             <w:fldChar w:fldCharType="separate"/>
           </w:r>
-          <w:hyperlink w:anchor="_Toc196428809" w:history="1">
+          <w:hyperlink w:anchor="_Toc196577883" w:history="1">
             <w:r>
               <w:rPr>
                 <w:rStyle w:val="Hipervnculo"/>
@@ -426,7 +426,7 @@
                 <w:noProof/>
                 <w:webHidden/>
               </w:rPr>
-              <w:instrText xml:space="preserve"> PAGEREF _Toc196428809 \h </w:instrText>
+              <w:instrText xml:space="preserve"> PAGEREF _Toc196577883 \h </w:instrText>
             </w:r>
             <w:r>
               <w:rPr>
@@ -469,7 +469,7 @@
               <w:sz w:val="22"/>
             </w:rPr>
           </w:pPr>
-          <w:hyperlink w:anchor="_Toc196428810" w:history="1">
+          <w:hyperlink w:anchor="_Toc196577884" w:history="1">
             <w:r>
               <w:rPr>
                 <w:rStyle w:val="Hipervnculo"/>
@@ -496,7 +496,7 @@
                 <w:noProof/>
                 <w:webHidden/>
               </w:rPr>
-              <w:instrText xml:space="preserve"> PAGEREF _Toc196428810 \h </w:instrText>
+              <w:instrText xml:space="preserve"> PAGEREF _Toc196577884 \h </w:instrText>
             </w:r>
             <w:r>
               <w:rPr>
@@ -516,7 +516,7 @@
                 <w:noProof/>
                 <w:webHidden/>
               </w:rPr>
-              <w:t>3</w:t>
+              <w:t>4</w:t>
             </w:r>
             <w:r>
               <w:rPr>
@@ -539,7 +539,7 @@
               <w:sz w:val="22"/>
             </w:rPr>
           </w:pPr>
-          <w:hyperlink w:anchor="_Toc196428811" w:history="1">
+          <w:hyperlink w:anchor="_Toc196577885" w:history="1">
             <w:r>
               <w:rPr>
                 <w:rStyle w:val="Hipervnculo"/>
@@ -566,7 +566,7 @@
                 <w:noProof/>
                 <w:webHidden/>
               </w:rPr>
-              <w:instrText xml:space="preserve"> PAGEREF _Toc196428811 \h </w:instrText>
+              <w:instrText xml:space="preserve"> PAGEREF _Toc196577885 \h </w:instrText>
             </w:r>
             <w:r>
               <w:rPr>
@@ -586,7 +586,7 @@
                 <w:noProof/>
                 <w:webHidden/>
               </w:rPr>
-              <w:t>3</w:t>
+              <w:t>5</w:t>
             </w:r>
             <w:r>
               <w:rPr>
@@ -609,7 +609,7 @@
               <w:sz w:val="22"/>
             </w:rPr>
           </w:pPr>
-          <w:hyperlink w:anchor="_Toc196428812" w:history="1">
+          <w:hyperlink w:anchor="_Toc196577886" w:history="1">
             <w:r>
               <w:rPr>
                 <w:rStyle w:val="Hipervnculo"/>
@@ -636,7 +636,7 @@
                 <w:noProof/>
                 <w:webHidden/>
               </w:rPr>
-              <w:instrText xml:space="preserve"> PAGEREF _Toc196428812 \h </w:instrText>
+              <w:instrText xml:space="preserve"> PAGEREF _Toc196577886 \h </w:instrText>
             </w:r>
             <w:r>
               <w:rPr>
@@ -656,7 +656,7 @@
                 <w:noProof/>
                 <w:webHidden/>
               </w:rPr>
-              <w:t>4</w:t>
+              <w:t>6</w:t>
             </w:r>
             <w:r>
               <w:rPr>
@@ -679,7 +679,7 @@
               <w:sz w:val="22"/>
             </w:rPr>
           </w:pPr>
-          <w:hyperlink w:anchor="_Toc196428813" w:history="1">
+          <w:hyperlink w:anchor="_Toc196577887" w:history="1">
             <w:r>
               <w:rPr>
                 <w:rStyle w:val="Hipervnculo"/>
@@ -706,7 +706,7 @@
                 <w:noProof/>
                 <w:webHidden/>
               </w:rPr>
-              <w:instrText xml:space="preserve"> PAGEREF _Toc196428813 \h </w:instrText>
+              <w:instrText xml:space="preserve"> PAGEREF _Toc196577887 \h </w:instrText>
             </w:r>
             <w:r>
               <w:rPr>
@@ -726,7 +726,7 @@
                 <w:noProof/>
                 <w:webHidden/>
               </w:rPr>
-              <w:t>4</w:t>
+              <w:t>6</w:t>
             </w:r>
             <w:r>
               <w:rPr>
@@ -749,7 +749,7 @@
               <w:sz w:val="22"/>
             </w:rPr>
           </w:pPr>
-          <w:hyperlink w:anchor="_Toc196428814" w:history="1">
+          <w:hyperlink w:anchor="_Toc196577888" w:history="1">
             <w:r>
               <w:rPr>
                 <w:rStyle w:val="Hipervnculo"/>
@@ -776,7 +776,7 @@
                 <w:noProof/>
                 <w:webHidden/>
               </w:rPr>
-              <w:instrText xml:space="preserve"> PAGEREF _Toc196428814 \h </w:instrText>
+              <w:instrText xml:space="preserve"> PAGEREF _Toc196577888 \h </w:instrText>
             </w:r>
             <w:r>
               <w:rPr>
@@ -796,7 +796,7 @@
                 <w:noProof/>
                 <w:webHidden/>
               </w:rPr>
-              <w:t>4</w:t>
+              <w:t>6</w:t>
             </w:r>
             <w:r>
               <w:rPr>
@@ -819,7 +819,7 @@
               <w:sz w:val="22"/>
             </w:rPr>
           </w:pPr>
-          <w:hyperlink w:anchor="_Toc196428815" w:history="1">
+          <w:hyperlink w:anchor="_Toc196577889" w:history="1">
             <w:r>
               <w:rPr>
                 <w:rStyle w:val="Hipervnculo"/>
@@ -846,7 +846,7 @@
                 <w:noProof/>
                 <w:webHidden/>
               </w:rPr>
-              <w:instrText xml:space="preserve"> PAGEREF _Toc196428815 \h </w:instrText>
+              <w:instrText xml:space="preserve"> PAGEREF _Toc196577889 \h </w:instrText>
             </w:r>
             <w:r>
               <w:rPr>
@@ -866,7 +866,7 @@
                 <w:noProof/>
                 <w:webHidden/>
               </w:rPr>
-              <w:t>5</w:t>
+              <w:t>7</w:t>
             </w:r>
             <w:r>
               <w:rPr>
@@ -889,7 +889,7 @@
               <w:sz w:val="22"/>
             </w:rPr>
           </w:pPr>
-          <w:hyperlink w:anchor="_Toc196428816" w:history="1">
+          <w:hyperlink w:anchor="_Toc196577890" w:history="1">
             <w:r>
               <w:rPr>
                 <w:rStyle w:val="Hipervnculo"/>
@@ -916,7 +916,7 @@
                 <w:noProof/>
                 <w:webHidden/>
               </w:rPr>
-              <w:instrText xml:space="preserve"> PAGEREF _Toc196428816 \h </w:instrText>
+              <w:instrText xml:space="preserve"> PAGEREF _Toc196577890 \h </w:instrText>
             </w:r>
             <w:r>
               <w:rPr>
@@ -936,7 +936,7 @@
                 <w:noProof/>
                 <w:webHidden/>
               </w:rPr>
-              <w:t>5</w:t>
+              <w:t>7</w:t>
             </w:r>
             <w:r>
               <w:rPr>
@@ -959,7 +959,7 @@
               <w:sz w:val="22"/>
             </w:rPr>
           </w:pPr>
-          <w:hyperlink w:anchor="_Toc196428817" w:history="1">
+          <w:hyperlink w:anchor="_Toc196577891" w:history="1">
             <w:r>
               <w:rPr>
                 <w:rStyle w:val="Hipervnculo"/>
@@ -986,7 +986,7 @@
                 <w:noProof/>
                 <w:webHidden/>
               </w:rPr>
-              <w:instrText xml:space="preserve"> PAGEREF _Toc196428817 \h </w:instrText>
+              <w:instrText xml:space="preserve"> PAGEREF _Toc196577891 \h </w:instrText>
             </w:r>
             <w:r>
               <w:rPr>
@@ -1006,7 +1006,7 @@
                 <w:noProof/>
                 <w:webHidden/>
               </w:rPr>
-              <w:t>5</w:t>
+              <w:t>7</w:t>
             </w:r>
             <w:r>
               <w:rPr>
@@ -1029,7 +1029,7 @@
               <w:sz w:val="22"/>
             </w:rPr>
           </w:pPr>
-          <w:hyperlink w:anchor="_Toc196428818" w:history="1">
+          <w:hyperlink w:anchor="_Toc196577892" w:history="1">
             <w:r>
               <w:rPr>
                 <w:rStyle w:val="Hipervnculo"/>
@@ -1056,7 +1056,7 @@
                 <w:noProof/>
                 <w:webHidden/>
               </w:rPr>
-              <w:instrText xml:space="preserve"> PAGEREF _Toc196428818 \h </w:instrText>
+              <w:instrText xml:space="preserve"> PAGEREF _Toc196577892 \h </w:instrText>
             </w:r>
             <w:r>
               <w:rPr>
@@ -1076,7 +1076,7 @@
                 <w:noProof/>
                 <w:webHidden/>
               </w:rPr>
-              <w:t>5</w:t>
+              <w:t>7</w:t>
             </w:r>
             <w:r>
               <w:rPr>
@@ -1099,7 +1099,7 @@
               <w:sz w:val="22"/>
             </w:rPr>
           </w:pPr>
-          <w:hyperlink w:anchor="_Toc196428819" w:history="1">
+          <w:hyperlink w:anchor="_Toc196577893" w:history="1">
             <w:r>
               <w:rPr>
                 <w:rStyle w:val="Hipervnculo"/>
@@ -1126,7 +1126,7 @@
                 <w:noProof/>
                 <w:webHidden/>
               </w:rPr>
-              <w:instrText xml:space="preserve"> PAGEREF _Toc196428819 \h </w:instrText>
+              <w:instrText xml:space="preserve"> PAGEREF _Toc196577893 \h </w:instrText>
             </w:r>
             <w:r>
               <w:rPr>
@@ -1146,7 +1146,7 @@
                 <w:noProof/>
                 <w:webHidden/>
               </w:rPr>
-              <w:t>5</w:t>
+              <w:t>7</w:t>
             </w:r>
             <w:r>
               <w:rPr>
@@ -1169,7 +1169,7 @@
               <w:sz w:val="22"/>
             </w:rPr>
           </w:pPr>
-          <w:hyperlink w:anchor="_Toc196428820" w:history="1">
+          <w:hyperlink w:anchor="_Toc196577894" w:history="1">
             <w:r>
               <w:rPr>
                 <w:rStyle w:val="Hipervnculo"/>
@@ -1196,7 +1196,7 @@
                 <w:noProof/>
                 <w:webHidden/>
               </w:rPr>
-              <w:instrText xml:space="preserve"> PAGEREF _Toc196428820 \h </w:instrText>
+              <w:instrText xml:space="preserve"> PAGEREF _Toc196577894 \h </w:instrText>
             </w:r>
             <w:r>
               <w:rPr>
@@ -1216,7 +1216,77 @@
                 <w:noProof/>
                 <w:webHidden/>
               </w:rPr>
-              <w:t>5</w:t>
+              <w:t>7</w:t>
+            </w:r>
+            <w:r>
+              <w:rPr>
+                <w:noProof/>
+                <w:webHidden/>
+              </w:rPr>
+              <w:fldChar w:fldCharType="end"/>
+            </w:r>
+          </w:hyperlink>
+        </w:p>
+        <w:p>
+          <w:pPr>
+            <w:pStyle w:val="TDC3"/>
+            <w:tabs>
+              <w:tab w:val="right" w:leader="dot" w:pos="9016"/>
+            </w:tabs>
+            <w:rPr>
+              <w:rFonts w:asciiTheme="minorHAnsi" w:eastAsiaTheme="minorEastAsia" w:hAnsiTheme="minorHAnsi" w:cstheme="minorBidi"/>
+              <w:noProof/>
+              <w:sz w:val="22"/>
+            </w:rPr>
+          </w:pPr>
+          <w:hyperlink w:anchor="_Toc196577895" w:history="1">
+            <w:r>
+              <w:rPr>
+                <w:rStyle w:val="Hipervnculo"/>
+                <w:noProof/>
+              </w:rPr>
+              <w:t>Tecnologías</w:t>
+            </w:r>
+            <w:r>
+              <w:rPr>
+                <w:noProof/>
+                <w:webHidden/>
+              </w:rPr>
+              <w:tab/>
+            </w:r>
+            <w:r>
+              <w:rPr>
+                <w:noProof/>
+                <w:webHidden/>
+              </w:rPr>
+              <w:fldChar w:fldCharType="begin"/>
+            </w:r>
+            <w:r>
+              <w:rPr>
+                <w:noProof/>
+                <w:webHidden/>
+              </w:rPr>
+              <w:instrText xml:space="preserve"> PAGEREF _Toc196577895 \h </w:instrText>
+            </w:r>
+            <w:r>
+              <w:rPr>
+                <w:noProof/>
+                <w:webHidden/>
+              </w:rPr>
+            </w:r>
+            <w:r>
+              <w:rPr>
+                <w:noProof/>
+                <w:webHidden/>
+              </w:rPr>
+              <w:fldChar w:fldCharType="separate"/>
+            </w:r>
+            <w:r>
+              <w:rPr>
+                <w:noProof/>
+                <w:webHidden/>
+              </w:rPr>
+              <w:t>8</w:t>
             </w:r>
             <w:r>
               <w:rPr>
@@ -1239,7 +1309,7 @@
               <w:sz w:val="22"/>
             </w:rPr>
           </w:pPr>
-          <w:hyperlink w:anchor="_Toc196428821" w:history="1">
+          <w:hyperlink w:anchor="_Toc196577896" w:history="1">
             <w:r>
               <w:rPr>
                 <w:rStyle w:val="Hipervnculo"/>
@@ -1266,7 +1336,7 @@
                 <w:noProof/>
                 <w:webHidden/>
               </w:rPr>
-              <w:instrText xml:space="preserve"> PAGEREF _Toc196428821 \h </w:instrText>
+              <w:instrText xml:space="preserve"> PAGEREF _Toc196577896 \h </w:instrText>
             </w:r>
             <w:r>
               <w:rPr>
@@ -1286,7 +1356,7 @@
                 <w:noProof/>
                 <w:webHidden/>
               </w:rPr>
-              <w:t>6</w:t>
+              <w:t>9</w:t>
             </w:r>
             <w:r>
               <w:rPr>
@@ -1309,7 +1379,7 @@
               <w:sz w:val="22"/>
             </w:rPr>
           </w:pPr>
-          <w:hyperlink w:anchor="_Toc196428822" w:history="1">
+          <w:hyperlink w:anchor="_Toc196577897" w:history="1">
             <w:r>
               <w:rPr>
                 <w:rStyle w:val="Hipervnculo"/>
@@ -1336,7 +1406,7 @@
                 <w:noProof/>
                 <w:webHidden/>
               </w:rPr>
-              <w:instrText xml:space="preserve"> PAGEREF _Toc196428822 \h </w:instrText>
+              <w:instrText xml:space="preserve"> PAGEREF _Toc196577897 \h </w:instrText>
             </w:r>
             <w:r>
               <w:rPr>
@@ -1356,7 +1426,7 @@
                 <w:noProof/>
                 <w:webHidden/>
               </w:rPr>
-              <w:t>6</w:t>
+              <w:t>9</w:t>
             </w:r>
             <w:r>
               <w:rPr>
@@ -1379,7 +1449,7 @@
               <w:sz w:val="22"/>
             </w:rPr>
           </w:pPr>
-          <w:hyperlink w:anchor="_Toc196428823" w:history="1">
+          <w:hyperlink w:anchor="_Toc196577898" w:history="1">
             <w:r>
               <w:rPr>
                 <w:rStyle w:val="Hipervnculo"/>
@@ -1406,7 +1476,7 @@
                 <w:noProof/>
                 <w:webHidden/>
               </w:rPr>
-              <w:instrText xml:space="preserve"> PAGEREF _Toc196428823 \h </w:instrText>
+              <w:instrText xml:space="preserve"> PAGEREF _Toc196577898 \h </w:instrText>
             </w:r>
             <w:r>
               <w:rPr>
@@ -1426,7 +1496,7 @@
                 <w:noProof/>
                 <w:webHidden/>
               </w:rPr>
-              <w:t>6</w:t>
+              <w:t>9</w:t>
             </w:r>
             <w:r>
               <w:rPr>
@@ -1449,7 +1519,7 @@
               <w:sz w:val="22"/>
             </w:rPr>
           </w:pPr>
-          <w:hyperlink w:anchor="_Toc196428824" w:history="1">
+          <w:hyperlink w:anchor="_Toc196577899" w:history="1">
             <w:r>
               <w:rPr>
                 <w:rStyle w:val="Hipervnculo"/>
@@ -1476,7 +1546,7 @@
                 <w:noProof/>
                 <w:webHidden/>
               </w:rPr>
-              <w:instrText xml:space="preserve"> PAGEREF _Toc196428824 \h </w:instrText>
+              <w:instrText xml:space="preserve"> PAGEREF _Toc196577899 \h </w:instrText>
             </w:r>
             <w:r>
               <w:rPr>
@@ -1496,7 +1566,7 @@
                 <w:noProof/>
                 <w:webHidden/>
               </w:rPr>
-              <w:t>6</w:t>
+              <w:t>9</w:t>
             </w:r>
             <w:r>
               <w:rPr>
@@ -1519,7 +1589,7 @@
               <w:sz w:val="22"/>
             </w:rPr>
           </w:pPr>
-          <w:hyperlink w:anchor="_Toc196428825" w:history="1">
+          <w:hyperlink w:anchor="_Toc196577900" w:history="1">
             <w:r>
               <w:rPr>
                 <w:rStyle w:val="Hipervnculo"/>
@@ -1546,7 +1616,7 @@
                 <w:noProof/>
                 <w:webHidden/>
               </w:rPr>
-              <w:instrText xml:space="preserve"> PAGEREF _Toc196428825 \h </w:instrText>
+              <w:instrText xml:space="preserve"> PAGEREF _Toc196577900 \h </w:instrText>
             </w:r>
             <w:r>
               <w:rPr>
@@ -1566,7 +1636,7 @@
                 <w:noProof/>
                 <w:webHidden/>
               </w:rPr>
-              <w:t>7</w:t>
+              <w:t>10</w:t>
             </w:r>
             <w:r>
               <w:rPr>
@@ -1589,7 +1659,7 @@
               <w:sz w:val="22"/>
             </w:rPr>
           </w:pPr>
-          <w:hyperlink w:anchor="_Toc196428826" w:history="1">
+          <w:hyperlink w:anchor="_Toc196577901" w:history="1">
             <w:r>
               <w:rPr>
                 <w:rStyle w:val="Hipervnculo"/>
@@ -1616,7 +1686,7 @@
                 <w:noProof/>
                 <w:webHidden/>
               </w:rPr>
-              <w:instrText xml:space="preserve"> PAGEREF _Toc196428826 \h </w:instrText>
+              <w:instrText xml:space="preserve"> PAGEREF _Toc196577901 \h </w:instrText>
             </w:r>
             <w:r>
               <w:rPr>
@@ -1636,7 +1706,7 @@
                 <w:noProof/>
                 <w:webHidden/>
               </w:rPr>
-              <w:t>7</w:t>
+              <w:t>10</w:t>
             </w:r>
             <w:r>
               <w:rPr>
@@ -1659,7 +1729,7 @@
               <w:sz w:val="22"/>
             </w:rPr>
           </w:pPr>
-          <w:hyperlink w:anchor="_Toc196428827" w:history="1">
+          <w:hyperlink w:anchor="_Toc196577902" w:history="1">
             <w:r>
               <w:rPr>
                 <w:rStyle w:val="Hipervnculo"/>
@@ -1686,7 +1756,7 @@
                 <w:noProof/>
                 <w:webHidden/>
               </w:rPr>
-              <w:instrText xml:space="preserve"> PAGEREF _Toc196428827 \h </w:instrText>
+              <w:instrText xml:space="preserve"> PAGEREF _Toc196577902 \h </w:instrText>
             </w:r>
             <w:r>
               <w:rPr>
@@ -1706,7 +1776,7 @@
                 <w:noProof/>
                 <w:webHidden/>
               </w:rPr>
-              <w:t>7</w:t>
+              <w:t>10</w:t>
             </w:r>
             <w:r>
               <w:rPr>
@@ -1729,7 +1799,7 @@
               <w:sz w:val="22"/>
             </w:rPr>
           </w:pPr>
-          <w:hyperlink w:anchor="_Toc196428828" w:history="1">
+          <w:hyperlink w:anchor="_Toc196577903" w:history="1">
             <w:r>
               <w:rPr>
                 <w:rStyle w:val="Hipervnculo"/>
@@ -1756,7 +1826,7 @@
                 <w:noProof/>
                 <w:webHidden/>
               </w:rPr>
-              <w:instrText xml:space="preserve"> PAGEREF _Toc196428828 \h </w:instrText>
+              <w:instrText xml:space="preserve"> PAGEREF _Toc196577903 \h </w:instrText>
             </w:r>
             <w:r>
               <w:rPr>
@@ -1776,7 +1846,7 @@
                 <w:noProof/>
                 <w:webHidden/>
               </w:rPr>
-              <w:t>8</w:t>
+              <w:t>10</w:t>
             </w:r>
             <w:r>
               <w:rPr>
@@ -1799,7 +1869,7 @@
               <w:sz w:val="22"/>
             </w:rPr>
           </w:pPr>
-          <w:hyperlink w:anchor="_Toc196428829" w:history="1">
+          <w:hyperlink w:anchor="_Toc196577904" w:history="1">
             <w:r>
               <w:rPr>
                 <w:rStyle w:val="Hipervnculo"/>
@@ -1826,7 +1896,7 @@
                 <w:noProof/>
                 <w:webHidden/>
               </w:rPr>
-              <w:instrText xml:space="preserve"> PAGEREF _Toc196428829 \h </w:instrText>
+              <w:instrText xml:space="preserve"> PAGEREF _Toc196577904 \h </w:instrText>
             </w:r>
             <w:r>
               <w:rPr>
@@ -1846,7 +1916,7 @@
                 <w:noProof/>
                 <w:webHidden/>
               </w:rPr>
-              <w:t>8</w:t>
+              <w:t>11</w:t>
             </w:r>
             <w:r>
               <w:rPr>
@@ -1869,7 +1939,7 @@
               <w:sz w:val="22"/>
             </w:rPr>
           </w:pPr>
-          <w:hyperlink w:anchor="_Toc196428830" w:history="1">
+          <w:hyperlink w:anchor="_Toc196577905" w:history="1">
             <w:r>
               <w:rPr>
                 <w:rStyle w:val="Hipervnculo"/>
@@ -1896,7 +1966,7 @@
                 <w:noProof/>
                 <w:webHidden/>
               </w:rPr>
-              <w:instrText xml:space="preserve"> PAGEREF _Toc196428830 \h </w:instrText>
+              <w:instrText xml:space="preserve"> PAGEREF _Toc196577905 \h </w:instrText>
             </w:r>
             <w:r>
               <w:rPr>
@@ -1916,7 +1986,7 @@
                 <w:noProof/>
                 <w:webHidden/>
               </w:rPr>
-              <w:t>8</w:t>
+              <w:t>11</w:t>
             </w:r>
             <w:r>
               <w:rPr>
@@ -1939,7 +2009,7 @@
               <w:sz w:val="22"/>
             </w:rPr>
           </w:pPr>
-          <w:hyperlink w:anchor="_Toc196428831" w:history="1">
+          <w:hyperlink w:anchor="_Toc196577906" w:history="1">
             <w:r>
               <w:rPr>
                 <w:rStyle w:val="Hipervnculo"/>
@@ -1966,7 +2036,7 @@
                 <w:noProof/>
                 <w:webHidden/>
               </w:rPr>
-              <w:instrText xml:space="preserve"> PAGEREF _Toc196428831 \h </w:instrText>
+              <w:instrText xml:space="preserve"> PAGEREF _Toc196577906 \h </w:instrText>
             </w:r>
             <w:r>
               <w:rPr>
@@ -1986,7 +2056,7 @@
                 <w:noProof/>
                 <w:webHidden/>
               </w:rPr>
-              <w:t>8</w:t>
+              <w:t>11</w:t>
             </w:r>
             <w:r>
               <w:rPr>
@@ -2009,7 +2079,7 @@
               <w:sz w:val="22"/>
             </w:rPr>
           </w:pPr>
-          <w:hyperlink w:anchor="_Toc196428832" w:history="1">
+          <w:hyperlink w:anchor="_Toc196577907" w:history="1">
             <w:r>
               <w:rPr>
                 <w:rStyle w:val="Hipervnculo"/>
@@ -2036,7 +2106,7 @@
                 <w:noProof/>
                 <w:webHidden/>
               </w:rPr>
-              <w:instrText xml:space="preserve"> PAGEREF _Toc196428832 \h </w:instrText>
+              <w:instrText xml:space="preserve"> PAGEREF _Toc196577907 \h </w:instrText>
             </w:r>
             <w:r>
               <w:rPr>
@@ -2056,7 +2126,7 @@
                 <w:noProof/>
                 <w:webHidden/>
               </w:rPr>
-              <w:t>10</w:t>
+              <w:t>13</w:t>
             </w:r>
             <w:r>
               <w:rPr>
@@ -2079,7 +2149,7 @@
               <w:sz w:val="22"/>
             </w:rPr>
           </w:pPr>
-          <w:hyperlink w:anchor="_Toc196428833" w:history="1">
+          <w:hyperlink w:anchor="_Toc196577908" w:history="1">
             <w:r>
               <w:rPr>
                 <w:rStyle w:val="Hipervnculo"/>
@@ -2106,7 +2176,7 @@
                 <w:noProof/>
                 <w:webHidden/>
               </w:rPr>
-              <w:instrText xml:space="preserve"> PAGEREF _Toc196428833 \h </w:instrText>
+              <w:instrText xml:space="preserve"> PAGEREF _Toc196577908 \h </w:instrText>
             </w:r>
             <w:r>
               <w:rPr>
@@ -2126,7 +2196,7 @@
                 <w:noProof/>
                 <w:webHidden/>
               </w:rPr>
-              <w:t>12</w:t>
+              <w:t>15</w:t>
             </w:r>
             <w:r>
               <w:rPr>
@@ -2149,7 +2219,7 @@
               <w:sz w:val="22"/>
             </w:rPr>
           </w:pPr>
-          <w:hyperlink w:anchor="_Toc196428834" w:history="1">
+          <w:hyperlink w:anchor="_Toc196577909" w:history="1">
             <w:r>
               <w:rPr>
                 <w:rStyle w:val="Hipervnculo"/>
@@ -2176,7 +2246,7 @@
                 <w:noProof/>
                 <w:webHidden/>
               </w:rPr>
-              <w:instrText xml:space="preserve"> PAGEREF _Toc196428834 \h </w:instrText>
+              <w:instrText xml:space="preserve"> PAGEREF _Toc196577909 \h </w:instrText>
             </w:r>
             <w:r>
               <w:rPr>
@@ -2196,7 +2266,7 @@
                 <w:noProof/>
                 <w:webHidden/>
               </w:rPr>
-              <w:t>13</w:t>
+              <w:t>16</w:t>
             </w:r>
             <w:r>
               <w:rPr>
@@ -2219,7 +2289,7 @@
               <w:sz w:val="22"/>
             </w:rPr>
           </w:pPr>
-          <w:hyperlink w:anchor="_Toc196428835" w:history="1">
+          <w:hyperlink w:anchor="_Toc196577910" w:history="1">
             <w:r>
               <w:rPr>
                 <w:rStyle w:val="Hipervnculo"/>
@@ -2246,7 +2316,7 @@
                 <w:noProof/>
                 <w:webHidden/>
               </w:rPr>
-              <w:instrText xml:space="preserve"> PAGEREF _Toc196428835 \h </w:instrText>
+              <w:instrText xml:space="preserve"> PAGEREF _Toc196577910 \h </w:instrText>
             </w:r>
             <w:r>
               <w:rPr>
@@ -2266,7 +2336,7 @@
                 <w:noProof/>
                 <w:webHidden/>
               </w:rPr>
-              <w:t>14</w:t>
+              <w:t>17</w:t>
             </w:r>
             <w:r>
               <w:rPr>
@@ -2289,7 +2359,7 @@
               <w:sz w:val="22"/>
             </w:rPr>
           </w:pPr>
-          <w:hyperlink w:anchor="_Toc196428836" w:history="1">
+          <w:hyperlink w:anchor="_Toc196577911" w:history="1">
             <w:r>
               <w:rPr>
                 <w:rStyle w:val="Hipervnculo"/>
@@ -2316,7 +2386,7 @@
                 <w:noProof/>
                 <w:webHidden/>
               </w:rPr>
-              <w:instrText xml:space="preserve"> PAGEREF _Toc196428836 \h </w:instrText>
+              <w:instrText xml:space="preserve"> PAGEREF _Toc196577911 \h </w:instrText>
             </w:r>
             <w:r>
               <w:rPr>
@@ -2336,7 +2406,7 @@
                 <w:noProof/>
                 <w:webHidden/>
               </w:rPr>
-              <w:t>14</w:t>
+              <w:t>17</w:t>
             </w:r>
             <w:r>
               <w:rPr>
@@ -2359,7 +2429,7 @@
               <w:sz w:val="22"/>
             </w:rPr>
           </w:pPr>
-          <w:hyperlink w:anchor="_Toc196428837" w:history="1">
+          <w:hyperlink w:anchor="_Toc196577912" w:history="1">
             <w:r>
               <w:rPr>
                 <w:rStyle w:val="Hipervnculo"/>
@@ -2386,7 +2456,7 @@
                 <w:noProof/>
                 <w:webHidden/>
               </w:rPr>
-              <w:instrText xml:space="preserve"> PAGEREF _Toc196428837 \h </w:instrText>
+              <w:instrText xml:space="preserve"> PAGEREF _Toc196577912 \h </w:instrText>
             </w:r>
             <w:r>
               <w:rPr>
@@ -2406,7 +2476,7 @@
                 <w:noProof/>
                 <w:webHidden/>
               </w:rPr>
-              <w:t>15</w:t>
+              <w:t>18</w:t>
             </w:r>
             <w:r>
               <w:rPr>
@@ -2429,7 +2499,7 @@
               <w:sz w:val="22"/>
             </w:rPr>
           </w:pPr>
-          <w:hyperlink w:anchor="_Toc196428838" w:history="1">
+          <w:hyperlink w:anchor="_Toc196577913" w:history="1">
             <w:r>
               <w:rPr>
                 <w:rStyle w:val="Hipervnculo"/>
@@ -2456,7 +2526,7 @@
                 <w:noProof/>
                 <w:webHidden/>
               </w:rPr>
-              <w:instrText xml:space="preserve"> PAGEREF _Toc196428838 \h </w:instrText>
+              <w:instrText xml:space="preserve"> PAGEREF _Toc196577913 \h </w:instrText>
             </w:r>
             <w:r>
               <w:rPr>
@@ -2476,7 +2546,7 @@
                 <w:noProof/>
                 <w:webHidden/>
               </w:rPr>
-              <w:t>20</w:t>
+              <w:t>23</w:t>
             </w:r>
             <w:r>
               <w:rPr>
@@ -2499,7 +2569,7 @@
               <w:sz w:val="22"/>
             </w:rPr>
           </w:pPr>
-          <w:hyperlink w:anchor="_Toc196428839" w:history="1">
+          <w:hyperlink w:anchor="_Toc196577914" w:history="1">
             <w:r>
               <w:rPr>
                 <w:rStyle w:val="Hipervnculo"/>
@@ -2526,7 +2596,7 @@
                 <w:noProof/>
                 <w:webHidden/>
               </w:rPr>
-              <w:instrText xml:space="preserve"> PAGEREF _Toc196428839 \h </w:instrText>
+              <w:instrText xml:space="preserve"> PAGEREF _Toc196577914 \h </w:instrText>
             </w:r>
             <w:r>
               <w:rPr>
@@ -2546,7 +2616,7 @@
                 <w:noProof/>
                 <w:webHidden/>
               </w:rPr>
-              <w:t>20</w:t>
+              <w:t>23</w:t>
             </w:r>
             <w:r>
               <w:rPr>
@@ -2569,7 +2639,7 @@
               <w:sz w:val="22"/>
             </w:rPr>
           </w:pPr>
-          <w:hyperlink w:anchor="_Toc196428840" w:history="1">
+          <w:hyperlink w:anchor="_Toc196577915" w:history="1">
             <w:r>
               <w:rPr>
                 <w:rStyle w:val="Hipervnculo"/>
@@ -2596,7 +2666,7 @@
                 <w:noProof/>
                 <w:webHidden/>
               </w:rPr>
-              <w:instrText xml:space="preserve"> PAGEREF _Toc196428840 \h </w:instrText>
+              <w:instrText xml:space="preserve"> PAGEREF _Toc196577915 \h </w:instrText>
             </w:r>
             <w:r>
               <w:rPr>
@@ -2616,7 +2686,7 @@
                 <w:noProof/>
                 <w:webHidden/>
               </w:rPr>
-              <w:t>20</w:t>
+              <w:t>23</w:t>
             </w:r>
             <w:r>
               <w:rPr>
@@ -2639,7 +2709,7 @@
               <w:sz w:val="22"/>
             </w:rPr>
           </w:pPr>
-          <w:hyperlink w:anchor="_Toc196428841" w:history="1">
+          <w:hyperlink w:anchor="_Toc196577916" w:history="1">
             <w:r>
               <w:rPr>
                 <w:rStyle w:val="Hipervnculo"/>
@@ -2666,7 +2736,7 @@
                 <w:noProof/>
                 <w:webHidden/>
               </w:rPr>
-              <w:instrText xml:space="preserve"> PAGEREF _Toc196428841 \h </w:instrText>
+              <w:instrText xml:space="preserve"> PAGEREF _Toc196577916 \h </w:instrText>
             </w:r>
             <w:r>
               <w:rPr>
@@ -2686,7 +2756,7 @@
                 <w:noProof/>
                 <w:webHidden/>
               </w:rPr>
-              <w:t>20</w:t>
+              <w:t>24</w:t>
             </w:r>
             <w:r>
               <w:rPr>
@@ -2709,7 +2779,7 @@
               <w:sz w:val="22"/>
             </w:rPr>
           </w:pPr>
-          <w:hyperlink w:anchor="_Toc196428842" w:history="1">
+          <w:hyperlink w:anchor="_Toc196577917" w:history="1">
             <w:r>
               <w:rPr>
                 <w:rStyle w:val="Hipervnculo"/>
@@ -2736,7 +2806,7 @@
                 <w:noProof/>
                 <w:webHidden/>
               </w:rPr>
-              <w:instrText xml:space="preserve"> PAGEREF _Toc196428842 \h </w:instrText>
+              <w:instrText xml:space="preserve"> PAGEREF _Toc196577917 \h </w:instrText>
             </w:r>
             <w:r>
               <w:rPr>
@@ -2756,7 +2826,217 @@
                 <w:noProof/>
                 <w:webHidden/>
               </w:rPr>
-              <w:t>21</w:t>
+              <w:t>24</w:t>
+            </w:r>
+            <w:r>
+              <w:rPr>
+                <w:noProof/>
+                <w:webHidden/>
+              </w:rPr>
+              <w:fldChar w:fldCharType="end"/>
+            </w:r>
+          </w:hyperlink>
+        </w:p>
+        <w:p>
+          <w:pPr>
+            <w:pStyle w:val="TDC2"/>
+            <w:tabs>
+              <w:tab w:val="right" w:leader="dot" w:pos="9016"/>
+            </w:tabs>
+            <w:rPr>
+              <w:rFonts w:asciiTheme="minorHAnsi" w:eastAsiaTheme="minorEastAsia" w:hAnsiTheme="minorHAnsi" w:cstheme="minorBidi"/>
+              <w:noProof/>
+              <w:sz w:val="22"/>
+            </w:rPr>
+          </w:pPr>
+          <w:hyperlink w:anchor="_Toc196577918" w:history="1">
+            <w:r>
+              <w:rPr>
+                <w:rStyle w:val="Hipervnculo"/>
+                <w:noProof/>
+              </w:rPr>
+              <w:t>Despliegue</w:t>
+            </w:r>
+            <w:r>
+              <w:rPr>
+                <w:noProof/>
+                <w:webHidden/>
+              </w:rPr>
+              <w:tab/>
+            </w:r>
+            <w:r>
+              <w:rPr>
+                <w:noProof/>
+                <w:webHidden/>
+              </w:rPr>
+              <w:fldChar w:fldCharType="begin"/>
+            </w:r>
+            <w:r>
+              <w:rPr>
+                <w:noProof/>
+                <w:webHidden/>
+              </w:rPr>
+              <w:instrText xml:space="preserve"> PAGEREF _Toc196577918 \h </w:instrText>
+            </w:r>
+            <w:r>
+              <w:rPr>
+                <w:noProof/>
+                <w:webHidden/>
+              </w:rPr>
+            </w:r>
+            <w:r>
+              <w:rPr>
+                <w:noProof/>
+                <w:webHidden/>
+              </w:rPr>
+              <w:fldChar w:fldCharType="separate"/>
+            </w:r>
+            <w:r>
+              <w:rPr>
+                <w:noProof/>
+                <w:webHidden/>
+              </w:rPr>
+              <w:t>24</w:t>
+            </w:r>
+            <w:r>
+              <w:rPr>
+                <w:noProof/>
+                <w:webHidden/>
+              </w:rPr>
+              <w:fldChar w:fldCharType="end"/>
+            </w:r>
+          </w:hyperlink>
+        </w:p>
+        <w:p>
+          <w:pPr>
+            <w:pStyle w:val="TDC2"/>
+            <w:tabs>
+              <w:tab w:val="right" w:leader="dot" w:pos="9016"/>
+            </w:tabs>
+            <w:rPr>
+              <w:rFonts w:asciiTheme="minorHAnsi" w:eastAsiaTheme="minorEastAsia" w:hAnsiTheme="minorHAnsi" w:cstheme="minorBidi"/>
+              <w:noProof/>
+              <w:sz w:val="22"/>
+            </w:rPr>
+          </w:pPr>
+          <w:hyperlink w:anchor="_Toc196577919" w:history="1">
+            <w:r>
+              <w:rPr>
+                <w:rStyle w:val="Hipervnculo"/>
+                <w:noProof/>
+              </w:rPr>
+              <w:t>Guía de administración</w:t>
+            </w:r>
+            <w:r>
+              <w:rPr>
+                <w:noProof/>
+                <w:webHidden/>
+              </w:rPr>
+              <w:tab/>
+            </w:r>
+            <w:r>
+              <w:rPr>
+                <w:noProof/>
+                <w:webHidden/>
+              </w:rPr>
+              <w:fldChar w:fldCharType="begin"/>
+            </w:r>
+            <w:r>
+              <w:rPr>
+                <w:noProof/>
+                <w:webHidden/>
+              </w:rPr>
+              <w:instrText xml:space="preserve"> PAGEREF _Toc196577919 \h </w:instrText>
+            </w:r>
+            <w:r>
+              <w:rPr>
+                <w:noProof/>
+                <w:webHidden/>
+              </w:rPr>
+            </w:r>
+            <w:r>
+              <w:rPr>
+                <w:noProof/>
+                <w:webHidden/>
+              </w:rPr>
+              <w:fldChar w:fldCharType="separate"/>
+            </w:r>
+            <w:r>
+              <w:rPr>
+                <w:noProof/>
+                <w:webHidden/>
+              </w:rPr>
+              <w:t>24</w:t>
+            </w:r>
+            <w:r>
+              <w:rPr>
+                <w:noProof/>
+                <w:webHidden/>
+              </w:rPr>
+              <w:fldChar w:fldCharType="end"/>
+            </w:r>
+          </w:hyperlink>
+        </w:p>
+        <w:p>
+          <w:pPr>
+            <w:pStyle w:val="TDC2"/>
+            <w:tabs>
+              <w:tab w:val="right" w:leader="dot" w:pos="9016"/>
+            </w:tabs>
+            <w:rPr>
+              <w:rFonts w:asciiTheme="minorHAnsi" w:eastAsiaTheme="minorEastAsia" w:hAnsiTheme="minorHAnsi" w:cstheme="minorBidi"/>
+              <w:noProof/>
+              <w:sz w:val="22"/>
+            </w:rPr>
+          </w:pPr>
+          <w:hyperlink w:anchor="_Toc196577920" w:history="1">
+            <w:r>
+              <w:rPr>
+                <w:rStyle w:val="Hipervnculo"/>
+                <w:noProof/>
+              </w:rPr>
+              <w:t>Guía de usuario</w:t>
+            </w:r>
+            <w:r>
+              <w:rPr>
+                <w:noProof/>
+                <w:webHidden/>
+              </w:rPr>
+              <w:tab/>
+            </w:r>
+            <w:r>
+              <w:rPr>
+                <w:noProof/>
+                <w:webHidden/>
+              </w:rPr>
+              <w:fldChar w:fldCharType="begin"/>
+            </w:r>
+            <w:r>
+              <w:rPr>
+                <w:noProof/>
+                <w:webHidden/>
+              </w:rPr>
+              <w:instrText xml:space="preserve"> PAGEREF _Toc196577920 \h </w:instrText>
+            </w:r>
+            <w:r>
+              <w:rPr>
+                <w:noProof/>
+                <w:webHidden/>
+              </w:rPr>
+            </w:r>
+            <w:r>
+              <w:rPr>
+                <w:noProof/>
+                <w:webHidden/>
+              </w:rPr>
+              <w:fldChar w:fldCharType="separate"/>
+            </w:r>
+            <w:r>
+              <w:rPr>
+                <w:noProof/>
+                <w:webHidden/>
+              </w:rPr>
+              <w:t>24</w:t>
             </w:r>
             <w:r>
               <w:rPr>
@@ -2779,7 +3059,7 @@
               <w:sz w:val="22"/>
             </w:rPr>
           </w:pPr>
-          <w:hyperlink w:anchor="_Toc196428843" w:history="1">
+          <w:hyperlink w:anchor="_Toc196577921" w:history="1">
             <w:r>
               <w:rPr>
                 <w:rStyle w:val="Hipervnculo"/>
@@ -2806,7 +3086,7 @@
                 <w:noProof/>
                 <w:webHidden/>
               </w:rPr>
-              <w:instrText xml:space="preserve"> PAGEREF _Toc196428843 \h </w:instrText>
+              <w:instrText xml:space="preserve"> PAGEREF _Toc196577921 \h </w:instrText>
             </w:r>
             <w:r>
               <w:rPr>
@@ -2826,7 +3106,7 @@
                 <w:noProof/>
                 <w:webHidden/>
               </w:rPr>
-              <w:t>21</w:t>
+              <w:t>24</w:t>
             </w:r>
             <w:r>
               <w:rPr>
@@ -2855,29 +3135,27 @@
       </w:sdtContent>
     </w:sdt>
     <w:p>
+      <w:r>
+        <w:br w:type="page"/>
+      </w:r>
+    </w:p>
+    <w:p>
+      <w:pPr>
+        <w:pStyle w:val="Ttulo1"/>
+      </w:pPr>
+      <w:bookmarkStart w:id="3" w:name="_Toc196577884"/>
+      <w:r>
+        <w:lastRenderedPageBreak/>
+        <w:t>Índice de ilustraciones</w:t>
+      </w:r>
+      <w:bookmarkEnd w:id="3"/>
+    </w:p>
+    <w:p>
       <w:pPr>
         <w:pStyle w:val="Tabladeilustraciones"/>
         <w:tabs>
           <w:tab w:val="right" w:leader="dot" w:pos="9016"/>
         </w:tabs>
-      </w:pPr>
-    </w:p>
-    <w:p>
-      <w:pPr>
-        <w:pStyle w:val="Ttulo1"/>
-      </w:pPr>
-      <w:bookmarkStart w:id="3" w:name="_Toc196428810"/>
-      <w:r>
-        <w:t>Índice de ilustraciones</w:t>
-      </w:r>
-      <w:bookmarkEnd w:id="3"/>
-    </w:p>
-    <w:p>
-      <w:pPr>
-        <w:pStyle w:val="Tabladeilustraciones"/>
-        <w:tabs>
-          <w:tab w:val="right" w:leader="dot" w:pos="9016"/>
-        </w:tabs>
         <w:rPr>
           <w:rFonts w:asciiTheme="minorHAnsi" w:eastAsiaTheme="minorEastAsia" w:hAnsiTheme="minorHAnsi" w:cstheme="minorBidi"/>
           <w:noProof/>
@@ -2893,7 +3171,7 @@
       <w:r>
         <w:fldChar w:fldCharType="separate"/>
       </w:r>
-      <w:hyperlink w:anchor="_Toc196416266" w:history="1">
+      <w:hyperlink w:anchor="_Toc196769686" w:history="1">
         <w:r>
           <w:rPr>
             <w:rStyle w:val="Hipervnculo"/>
@@ -2920,217 +3198,7 @@
             <w:noProof/>
             <w:webHidden/>
           </w:rPr>
-          <w:instrText xml:space="preserve"> PAGEREF _Toc196416266 \h </w:instrText>
-        </w:r>
-        <w:r>
-          <w:rPr>
-            <w:noProof/>
-            <w:webHidden/>
-          </w:rPr>
-        </w:r>
-        <w:r>
-          <w:rPr>
-            <w:noProof/>
-            <w:webHidden/>
-          </w:rPr>
-          <w:fldChar w:fldCharType="separate"/>
-        </w:r>
-        <w:r>
-          <w:rPr>
-            <w:noProof/>
-            <w:webHidden/>
-          </w:rPr>
-          <w:t>6</w:t>
-        </w:r>
-        <w:r>
-          <w:rPr>
-            <w:noProof/>
-            <w:webHidden/>
-          </w:rPr>
-          <w:fldChar w:fldCharType="end"/>
-        </w:r>
-      </w:hyperlink>
-    </w:p>
-    <w:p>
-      <w:pPr>
-        <w:pStyle w:val="Tabladeilustraciones"/>
-        <w:tabs>
-          <w:tab w:val="right" w:leader="dot" w:pos="9016"/>
-        </w:tabs>
-        <w:rPr>
-          <w:rFonts w:asciiTheme="minorHAnsi" w:eastAsiaTheme="minorEastAsia" w:hAnsiTheme="minorHAnsi" w:cstheme="minorBidi"/>
-          <w:noProof/>
-          <w:sz w:val="22"/>
-        </w:rPr>
-      </w:pPr>
-      <w:hyperlink w:anchor="_Toc196416267" w:history="1">
-        <w:r>
-          <w:rPr>
-            <w:rStyle w:val="Hipervnculo"/>
-            <w:noProof/>
-          </w:rPr>
-          <w:t>Ilustración 2: Diagrama Entidad-Relación de la base de datos.</w:t>
-        </w:r>
-        <w:r>
-          <w:rPr>
-            <w:noProof/>
-            <w:webHidden/>
-          </w:rPr>
-          <w:tab/>
-        </w:r>
-        <w:r>
-          <w:rPr>
-            <w:noProof/>
-            <w:webHidden/>
-          </w:rPr>
-          <w:fldChar w:fldCharType="begin"/>
-        </w:r>
-        <w:r>
-          <w:rPr>
-            <w:noProof/>
-            <w:webHidden/>
-          </w:rPr>
-          <w:instrText xml:space="preserve"> PAGEREF _Toc196416267 \h </w:instrText>
-        </w:r>
-        <w:r>
-          <w:rPr>
-            <w:noProof/>
-            <w:webHidden/>
-          </w:rPr>
-        </w:r>
-        <w:r>
-          <w:rPr>
-            <w:noProof/>
-            <w:webHidden/>
-          </w:rPr>
-          <w:fldChar w:fldCharType="separate"/>
-        </w:r>
-        <w:r>
-          <w:rPr>
-            <w:noProof/>
-            <w:webHidden/>
-          </w:rPr>
-          <w:t>7</w:t>
-        </w:r>
-        <w:r>
-          <w:rPr>
-            <w:noProof/>
-            <w:webHidden/>
-          </w:rPr>
-          <w:fldChar w:fldCharType="end"/>
-        </w:r>
-      </w:hyperlink>
-    </w:p>
-    <w:p>
-      <w:pPr>
-        <w:pStyle w:val="Tabladeilustraciones"/>
-        <w:tabs>
-          <w:tab w:val="right" w:leader="dot" w:pos="9016"/>
-        </w:tabs>
-        <w:rPr>
-          <w:rFonts w:asciiTheme="minorHAnsi" w:eastAsiaTheme="minorEastAsia" w:hAnsiTheme="minorHAnsi" w:cstheme="minorBidi"/>
-          <w:noProof/>
-          <w:sz w:val="22"/>
-        </w:rPr>
-      </w:pPr>
-      <w:hyperlink w:anchor="_Toc196416268" w:history="1">
-        <w:r>
-          <w:rPr>
-            <w:rStyle w:val="Hipervnculo"/>
-            <w:noProof/>
-          </w:rPr>
-          <w:t>Ilustración 3: Boceto de la página de pilotos y su perfil.</w:t>
-        </w:r>
-        <w:r>
-          <w:rPr>
-            <w:noProof/>
-            <w:webHidden/>
-          </w:rPr>
-          <w:tab/>
-        </w:r>
-        <w:r>
-          <w:rPr>
-            <w:noProof/>
-            <w:webHidden/>
-          </w:rPr>
-          <w:fldChar w:fldCharType="begin"/>
-        </w:r>
-        <w:r>
-          <w:rPr>
-            <w:noProof/>
-            <w:webHidden/>
-          </w:rPr>
-          <w:instrText xml:space="preserve"> PAGEREF _Toc196416268 \h </w:instrText>
-        </w:r>
-        <w:r>
-          <w:rPr>
-            <w:noProof/>
-            <w:webHidden/>
-          </w:rPr>
-        </w:r>
-        <w:r>
-          <w:rPr>
-            <w:noProof/>
-            <w:webHidden/>
-          </w:rPr>
-          <w:fldChar w:fldCharType="separate"/>
-        </w:r>
-        <w:r>
-          <w:rPr>
-            <w:noProof/>
-            <w:webHidden/>
-          </w:rPr>
-          <w:t>8</w:t>
-        </w:r>
-        <w:r>
-          <w:rPr>
-            <w:noProof/>
-            <w:webHidden/>
-          </w:rPr>
-          <w:fldChar w:fldCharType="end"/>
-        </w:r>
-      </w:hyperlink>
-    </w:p>
-    <w:p>
-      <w:pPr>
-        <w:pStyle w:val="Tabladeilustraciones"/>
-        <w:tabs>
-          <w:tab w:val="right" w:leader="dot" w:pos="9016"/>
-        </w:tabs>
-        <w:rPr>
-          <w:rFonts w:asciiTheme="minorHAnsi" w:eastAsiaTheme="minorEastAsia" w:hAnsiTheme="minorHAnsi" w:cstheme="minorBidi"/>
-          <w:noProof/>
-          <w:sz w:val="22"/>
-        </w:rPr>
-      </w:pPr>
-      <w:hyperlink w:anchor="_Toc196416269" w:history="1">
-        <w:r>
-          <w:rPr>
-            <w:rStyle w:val="Hipervnculo"/>
-            <w:noProof/>
-          </w:rPr>
-          <w:t>Ilustración 4: Boceto de la página de escuderías y su perfil.</w:t>
-        </w:r>
-        <w:r>
-          <w:rPr>
-            <w:noProof/>
-            <w:webHidden/>
-          </w:rPr>
-          <w:tab/>
-        </w:r>
-        <w:r>
-          <w:rPr>
-            <w:noProof/>
-            <w:webHidden/>
-          </w:rPr>
-          <w:fldChar w:fldCharType="begin"/>
-        </w:r>
-        <w:r>
-          <w:rPr>
-            <w:noProof/>
-            <w:webHidden/>
-          </w:rPr>
-          <w:instrText xml:space="preserve"> PAGEREF _Toc196416269 \h </w:instrText>
+          <w:instrText xml:space="preserve"> PAGEREF _Toc196769686 \h </w:instrText>
         </w:r>
         <w:r>
           <w:rPr>
@@ -3173,13 +3241,13 @@
           <w:sz w:val="22"/>
         </w:rPr>
       </w:pPr>
-      <w:hyperlink w:anchor="_Toc196416270" w:history="1">
+      <w:hyperlink w:anchor="_Toc196769687" w:history="1">
         <w:r>
           <w:rPr>
             <w:rStyle w:val="Hipervnculo"/>
             <w:noProof/>
           </w:rPr>
-          <w:t>Ilustración 5: Boceto del funcionamiento del menú de navegación.</w:t>
+          <w:t>Ilustración 2: Diagrama Entidad-Relación de la base de datos.</w:t>
         </w:r>
         <w:r>
           <w:rPr>
@@ -3200,7 +3268,7 @@
             <w:noProof/>
             <w:webHidden/>
           </w:rPr>
-          <w:instrText xml:space="preserve"> PAGEREF _Toc196416270 \h </w:instrText>
+          <w:instrText xml:space="preserve"> PAGEREF _Toc196769687 \h </w:instrText>
         </w:r>
         <w:r>
           <w:rPr>
@@ -3243,13 +3311,13 @@
           <w:sz w:val="22"/>
         </w:rPr>
       </w:pPr>
-      <w:hyperlink w:anchor="_Toc196416271" w:history="1">
+      <w:hyperlink w:anchor="_Toc196769688" w:history="1">
         <w:r>
           <w:rPr>
             <w:rStyle w:val="Hipervnculo"/>
             <w:noProof/>
           </w:rPr>
-          <w:t>Ilustración 6: Boceto de la página de inicio.</w:t>
+          <w:t>Ilustración 3: Diagrama de aplicación</w:t>
         </w:r>
         <w:r>
           <w:rPr>
@@ -3270,7 +3338,7 @@
             <w:noProof/>
             <w:webHidden/>
           </w:rPr>
-          <w:instrText xml:space="preserve"> PAGEREF _Toc196416271 \h </w:instrText>
+          <w:instrText xml:space="preserve"> PAGEREF _Toc196769688 \h </w:instrText>
         </w:r>
         <w:r>
           <w:rPr>
@@ -3313,13 +3381,13 @@
           <w:sz w:val="22"/>
         </w:rPr>
       </w:pPr>
-      <w:hyperlink w:anchor="_Toc196416272" w:history="1">
+      <w:hyperlink w:anchor="_Toc196769689" w:history="1">
         <w:r>
           <w:rPr>
             <w:rStyle w:val="Hipervnculo"/>
             <w:noProof/>
           </w:rPr>
-          <w:t>Ilustración 7: Boceto de la página de pilotos.</w:t>
+          <w:t>Ilustración 4: Boceto de la página de pilotos y su perfil.</w:t>
         </w:r>
         <w:r>
           <w:rPr>
@@ -3340,7 +3408,7 @@
             <w:noProof/>
             <w:webHidden/>
           </w:rPr>
-          <w:instrText xml:space="preserve"> PAGEREF _Toc196416272 \h </w:instrText>
+          <w:instrText xml:space="preserve"> PAGEREF _Toc196769689 \h </w:instrText>
         </w:r>
         <w:r>
           <w:rPr>
@@ -3383,13 +3451,13 @@
           <w:sz w:val="22"/>
         </w:rPr>
       </w:pPr>
-      <w:hyperlink w:anchor="_Toc196416273" w:history="1">
+      <w:hyperlink w:anchor="_Toc196769690" w:history="1">
         <w:r>
           <w:rPr>
             <w:rStyle w:val="Hipervnculo"/>
             <w:noProof/>
           </w:rPr>
-          <w:t>Ilustración 8: Diagrama relacional de la base de datos.</w:t>
+          <w:t>Ilustración 5: Boceto de la página de escuderías y su perfil.</w:t>
         </w:r>
         <w:r>
           <w:rPr>
@@ -3410,77 +3478,7 @@
             <w:noProof/>
             <w:webHidden/>
           </w:rPr>
-          <w:instrText xml:space="preserve"> PAGEREF _Toc196416273 \h </w:instrText>
-        </w:r>
-        <w:r>
-          <w:rPr>
-            <w:noProof/>
-            <w:webHidden/>
-          </w:rPr>
-        </w:r>
-        <w:r>
-          <w:rPr>
-            <w:noProof/>
-            <w:webHidden/>
-          </w:rPr>
-          <w:fldChar w:fldCharType="separate"/>
-        </w:r>
-        <w:r>
-          <w:rPr>
-            <w:noProof/>
-            <w:webHidden/>
-          </w:rPr>
-          <w:t>12</w:t>
-        </w:r>
-        <w:r>
-          <w:rPr>
-            <w:noProof/>
-            <w:webHidden/>
-          </w:rPr>
-          <w:fldChar w:fldCharType="end"/>
-        </w:r>
-      </w:hyperlink>
-    </w:p>
-    <w:p>
-      <w:pPr>
-        <w:pStyle w:val="Tabladeilustraciones"/>
-        <w:tabs>
-          <w:tab w:val="right" w:leader="dot" w:pos="9016"/>
-        </w:tabs>
-        <w:rPr>
-          <w:rFonts w:asciiTheme="minorHAnsi" w:eastAsiaTheme="minorEastAsia" w:hAnsiTheme="minorHAnsi" w:cstheme="minorBidi"/>
-          <w:noProof/>
-          <w:sz w:val="22"/>
-        </w:rPr>
-      </w:pPr>
-      <w:hyperlink w:anchor="_Toc196416274" w:history="1">
-        <w:r>
-          <w:rPr>
-            <w:rStyle w:val="Hipervnculo"/>
-            <w:noProof/>
-          </w:rPr>
-          <w:t>Ilustración 9: Paleta de colores.</w:t>
-        </w:r>
-        <w:r>
-          <w:rPr>
-            <w:noProof/>
-            <w:webHidden/>
-          </w:rPr>
-          <w:tab/>
-        </w:r>
-        <w:r>
-          <w:rPr>
-            <w:noProof/>
-            <w:webHidden/>
-          </w:rPr>
-          <w:fldChar w:fldCharType="begin"/>
-        </w:r>
-        <w:r>
-          <w:rPr>
-            <w:noProof/>
-            <w:webHidden/>
-          </w:rPr>
-          <w:instrText xml:space="preserve"> PAGEREF _Toc196416274 \h </w:instrText>
+          <w:instrText xml:space="preserve"> PAGEREF _Toc196769690 \h </w:instrText>
         </w:r>
         <w:r>
           <w:rPr>
@@ -3523,13 +3521,13 @@
           <w:sz w:val="22"/>
         </w:rPr>
       </w:pPr>
-      <w:hyperlink r:id="rId11" w:anchor="_Toc196416275" w:history="1">
+      <w:hyperlink w:anchor="_Toc196769691" w:history="1">
         <w:r>
           <w:rPr>
             <w:rStyle w:val="Hipervnculo"/>
             <w:noProof/>
           </w:rPr>
-          <w:t>Ilustración 10: Contraste de la paleta de colores.</w:t>
+          <w:t>Ilustración 6: Boceto del funcionamiento del menú de navegación.</w:t>
         </w:r>
         <w:r>
           <w:rPr>
@@ -3550,77 +3548,7 @@
             <w:noProof/>
             <w:webHidden/>
           </w:rPr>
-          <w:instrText xml:space="preserve"> PAGEREF _Toc196416275 \h </w:instrText>
-        </w:r>
-        <w:r>
-          <w:rPr>
-            <w:noProof/>
-            <w:webHidden/>
-          </w:rPr>
-        </w:r>
-        <w:r>
-          <w:rPr>
-            <w:noProof/>
-            <w:webHidden/>
-          </w:rPr>
-          <w:fldChar w:fldCharType="separate"/>
-        </w:r>
-        <w:r>
-          <w:rPr>
-            <w:noProof/>
-            <w:webHidden/>
-          </w:rPr>
-          <w:t>13</w:t>
-        </w:r>
-        <w:r>
-          <w:rPr>
-            <w:noProof/>
-            <w:webHidden/>
-          </w:rPr>
-          <w:fldChar w:fldCharType="end"/>
-        </w:r>
-      </w:hyperlink>
-    </w:p>
-    <w:p>
-      <w:pPr>
-        <w:pStyle w:val="Tabladeilustraciones"/>
-        <w:tabs>
-          <w:tab w:val="right" w:leader="dot" w:pos="9016"/>
-        </w:tabs>
-        <w:rPr>
-          <w:rFonts w:asciiTheme="minorHAnsi" w:eastAsiaTheme="minorEastAsia" w:hAnsiTheme="minorHAnsi" w:cstheme="minorBidi"/>
-          <w:noProof/>
-          <w:sz w:val="22"/>
-        </w:rPr>
-      </w:pPr>
-      <w:hyperlink r:id="rId12" w:anchor="_Toc196416276" w:history="1">
-        <w:r>
-          <w:rPr>
-            <w:rStyle w:val="Hipervnculo"/>
-            <w:noProof/>
-          </w:rPr>
-          <w:t>Ilustración 11: Ejemplo gráfico de las tipografías.</w:t>
-        </w:r>
-        <w:r>
-          <w:rPr>
-            <w:noProof/>
-            <w:webHidden/>
-          </w:rPr>
-          <w:tab/>
-        </w:r>
-        <w:r>
-          <w:rPr>
-            <w:noProof/>
-            <w:webHidden/>
-          </w:rPr>
-          <w:fldChar w:fldCharType="begin"/>
-        </w:r>
-        <w:r>
-          <w:rPr>
-            <w:noProof/>
-            <w:webHidden/>
-          </w:rPr>
-          <w:instrText xml:space="preserve"> PAGEREF _Toc196416276 \h </w:instrText>
+          <w:instrText xml:space="preserve"> PAGEREF _Toc196769691 \h </w:instrText>
         </w:r>
         <w:r>
           <w:rPr>
@@ -3652,21 +3580,6 @@
       </w:hyperlink>
     </w:p>
     <w:p>
-      <w:r>
-        <w:fldChar w:fldCharType="end"/>
-      </w:r>
-    </w:p>
-    <w:p>
-      <w:pPr>
-        <w:pStyle w:val="Ttulo1"/>
-      </w:pPr>
-      <w:bookmarkStart w:id="4" w:name="_Toc196428811"/>
-      <w:r>
-        <w:t>Índice de tablas</w:t>
-      </w:r>
-      <w:bookmarkEnd w:id="4"/>
-    </w:p>
-    <w:p>
       <w:pPr>
         <w:pStyle w:val="Tabladeilustraciones"/>
         <w:tabs>
@@ -3678,22 +3591,13 @@
           <w:sz w:val="22"/>
         </w:rPr>
       </w:pPr>
-      <w:r>
-        <w:fldChar w:fldCharType="begin"/>
-      </w:r>
-      <w:r>
-        <w:instrText xml:space="preserve"> TOC \h \z \c "Figura" </w:instrText>
-      </w:r>
-      <w:r>
-        <w:fldChar w:fldCharType="separate"/>
-      </w:r>
-      <w:hyperlink w:anchor="_Toc196416262" w:history="1">
+      <w:hyperlink w:anchor="_Toc196769692" w:history="1">
         <w:r>
           <w:rPr>
             <w:rStyle w:val="Hipervnculo"/>
             <w:noProof/>
           </w:rPr>
-          <w:t>Tabla 1: Tabla de las pruebas realizadas.</w:t>
+          <w:t>Ilustración 7: Boceto de la página de inicio.</w:t>
         </w:r>
         <w:r>
           <w:rPr>
@@ -3714,7 +3618,7 @@
             <w:noProof/>
             <w:webHidden/>
           </w:rPr>
-          <w:instrText xml:space="preserve"> PAGEREF _Toc196416262 \h </w:instrText>
+          <w:instrText xml:space="preserve"> PAGEREF _Toc196769692 \h </w:instrText>
         </w:r>
         <w:r>
           <w:rPr>
@@ -3746,10 +3650,460 @@
       </w:hyperlink>
     </w:p>
     <w:p>
+      <w:pPr>
+        <w:pStyle w:val="Tabladeilustraciones"/>
+        <w:tabs>
+          <w:tab w:val="right" w:leader="dot" w:pos="9016"/>
+        </w:tabs>
+        <w:rPr>
+          <w:rFonts w:asciiTheme="minorHAnsi" w:eastAsiaTheme="minorEastAsia" w:hAnsiTheme="minorHAnsi" w:cstheme="minorBidi"/>
+          <w:noProof/>
+          <w:sz w:val="22"/>
+        </w:rPr>
+      </w:pPr>
+      <w:hyperlink w:anchor="_Toc196769693" w:history="1">
+        <w:r>
+          <w:rPr>
+            <w:rStyle w:val="Hipervnculo"/>
+            <w:noProof/>
+          </w:rPr>
+          <w:t>Ilustración 8: Boceto de la página de pilotos.</w:t>
+        </w:r>
+        <w:r>
+          <w:rPr>
+            <w:noProof/>
+            <w:webHidden/>
+          </w:rPr>
+          <w:tab/>
+        </w:r>
+        <w:r>
+          <w:rPr>
+            <w:noProof/>
+            <w:webHidden/>
+          </w:rPr>
+          <w:fldChar w:fldCharType="begin"/>
+        </w:r>
+        <w:r>
+          <w:rPr>
+            <w:noProof/>
+            <w:webHidden/>
+          </w:rPr>
+          <w:instrText xml:space="preserve"> PAGEREF _Toc196769693 \h </w:instrText>
+        </w:r>
+        <w:r>
+          <w:rPr>
+            <w:noProof/>
+            <w:webHidden/>
+          </w:rPr>
+        </w:r>
+        <w:r>
+          <w:rPr>
+            <w:noProof/>
+            <w:webHidden/>
+          </w:rPr>
+          <w:fldChar w:fldCharType="separate"/>
+        </w:r>
+        <w:r>
+          <w:rPr>
+            <w:noProof/>
+            <w:webHidden/>
+          </w:rPr>
+          <w:t>16</w:t>
+        </w:r>
+        <w:r>
+          <w:rPr>
+            <w:noProof/>
+            <w:webHidden/>
+          </w:rPr>
+          <w:fldChar w:fldCharType="end"/>
+        </w:r>
+      </w:hyperlink>
+    </w:p>
+    <w:p>
+      <w:pPr>
+        <w:pStyle w:val="Tabladeilustraciones"/>
+        <w:tabs>
+          <w:tab w:val="right" w:leader="dot" w:pos="9016"/>
+        </w:tabs>
+        <w:rPr>
+          <w:rFonts w:asciiTheme="minorHAnsi" w:eastAsiaTheme="minorEastAsia" w:hAnsiTheme="minorHAnsi" w:cstheme="minorBidi"/>
+          <w:noProof/>
+          <w:sz w:val="22"/>
+        </w:rPr>
+      </w:pPr>
+      <w:hyperlink w:anchor="_Toc196769694" w:history="1">
+        <w:r>
+          <w:rPr>
+            <w:rStyle w:val="Hipervnculo"/>
+            <w:noProof/>
+          </w:rPr>
+          <w:t>Ilustración 9: Diagrama relacional de la base de datos.</w:t>
+        </w:r>
+        <w:r>
+          <w:rPr>
+            <w:noProof/>
+            <w:webHidden/>
+          </w:rPr>
+          <w:tab/>
+        </w:r>
+        <w:r>
+          <w:rPr>
+            <w:noProof/>
+            <w:webHidden/>
+          </w:rPr>
+          <w:fldChar w:fldCharType="begin"/>
+        </w:r>
+        <w:r>
+          <w:rPr>
+            <w:noProof/>
+            <w:webHidden/>
+          </w:rPr>
+          <w:instrText xml:space="preserve"> PAGEREF _Toc196769694 \h </w:instrText>
+        </w:r>
+        <w:r>
+          <w:rPr>
+            <w:noProof/>
+            <w:webHidden/>
+          </w:rPr>
+        </w:r>
+        <w:r>
+          <w:rPr>
+            <w:noProof/>
+            <w:webHidden/>
+          </w:rPr>
+          <w:fldChar w:fldCharType="separate"/>
+        </w:r>
+        <w:r>
+          <w:rPr>
+            <w:noProof/>
+            <w:webHidden/>
+          </w:rPr>
+          <w:t>16</w:t>
+        </w:r>
+        <w:r>
+          <w:rPr>
+            <w:noProof/>
+            <w:webHidden/>
+          </w:rPr>
+          <w:fldChar w:fldCharType="end"/>
+        </w:r>
+      </w:hyperlink>
+    </w:p>
+    <w:p>
+      <w:pPr>
+        <w:pStyle w:val="Tabladeilustraciones"/>
+        <w:tabs>
+          <w:tab w:val="right" w:leader="dot" w:pos="9016"/>
+        </w:tabs>
+        <w:rPr>
+          <w:rFonts w:asciiTheme="minorHAnsi" w:eastAsiaTheme="minorEastAsia" w:hAnsiTheme="minorHAnsi" w:cstheme="minorBidi"/>
+          <w:noProof/>
+          <w:sz w:val="22"/>
+        </w:rPr>
+      </w:pPr>
+      <w:hyperlink w:anchor="_Toc196769695" w:history="1">
+        <w:r>
+          <w:rPr>
+            <w:rStyle w:val="Hipervnculo"/>
+            <w:noProof/>
+          </w:rPr>
+          <w:t>Ilustración 10: Paleta de colores.</w:t>
+        </w:r>
+        <w:r>
+          <w:rPr>
+            <w:noProof/>
+            <w:webHidden/>
+          </w:rPr>
+          <w:tab/>
+        </w:r>
+        <w:r>
+          <w:rPr>
+            <w:noProof/>
+            <w:webHidden/>
+          </w:rPr>
+          <w:fldChar w:fldCharType="begin"/>
+        </w:r>
+        <w:r>
+          <w:rPr>
+            <w:noProof/>
+            <w:webHidden/>
+          </w:rPr>
+          <w:instrText xml:space="preserve"> PAGEREF _Toc196769695 \h </w:instrText>
+        </w:r>
+        <w:r>
+          <w:rPr>
+            <w:noProof/>
+            <w:webHidden/>
+          </w:rPr>
+        </w:r>
+        <w:r>
+          <w:rPr>
+            <w:noProof/>
+            <w:webHidden/>
+          </w:rPr>
+          <w:fldChar w:fldCharType="separate"/>
+        </w:r>
+        <w:r>
+          <w:rPr>
+            <w:noProof/>
+            <w:webHidden/>
+          </w:rPr>
+          <w:t>17</w:t>
+        </w:r>
+        <w:r>
+          <w:rPr>
+            <w:noProof/>
+            <w:webHidden/>
+          </w:rPr>
+          <w:fldChar w:fldCharType="end"/>
+        </w:r>
+      </w:hyperlink>
+    </w:p>
+    <w:p>
+      <w:pPr>
+        <w:pStyle w:val="Tabladeilustraciones"/>
+        <w:tabs>
+          <w:tab w:val="right" w:leader="dot" w:pos="9016"/>
+        </w:tabs>
+        <w:rPr>
+          <w:rFonts w:asciiTheme="minorHAnsi" w:eastAsiaTheme="minorEastAsia" w:hAnsiTheme="minorHAnsi" w:cstheme="minorBidi"/>
+          <w:noProof/>
+          <w:sz w:val="22"/>
+        </w:rPr>
+      </w:pPr>
+      <w:hyperlink r:id="rId11" w:anchor="_Toc196769696" w:history="1">
+        <w:r>
+          <w:rPr>
+            <w:rStyle w:val="Hipervnculo"/>
+            <w:noProof/>
+          </w:rPr>
+          <w:t>Ilustración 11: Contraste de la paleta de colores.</w:t>
+        </w:r>
+        <w:r>
+          <w:rPr>
+            <w:noProof/>
+            <w:webHidden/>
+          </w:rPr>
+          <w:tab/>
+        </w:r>
+        <w:r>
+          <w:rPr>
+            <w:noProof/>
+            <w:webHidden/>
+          </w:rPr>
+          <w:fldChar w:fldCharType="begin"/>
+        </w:r>
+        <w:r>
+          <w:rPr>
+            <w:noProof/>
+            <w:webHidden/>
+          </w:rPr>
+          <w:instrText xml:space="preserve"> PAGEREF _Toc196769696 \h </w:instrText>
+        </w:r>
+        <w:r>
+          <w:rPr>
+            <w:noProof/>
+            <w:webHidden/>
+          </w:rPr>
+        </w:r>
+        <w:r>
+          <w:rPr>
+            <w:noProof/>
+            <w:webHidden/>
+          </w:rPr>
+          <w:fldChar w:fldCharType="separate"/>
+        </w:r>
+        <w:r>
+          <w:rPr>
+            <w:noProof/>
+            <w:webHidden/>
+          </w:rPr>
+          <w:t>17</w:t>
+        </w:r>
+        <w:r>
+          <w:rPr>
+            <w:noProof/>
+            <w:webHidden/>
+          </w:rPr>
+          <w:fldChar w:fldCharType="end"/>
+        </w:r>
+      </w:hyperlink>
+    </w:p>
+    <w:p>
+      <w:pPr>
+        <w:pStyle w:val="Tabladeilustraciones"/>
+        <w:tabs>
+          <w:tab w:val="right" w:leader="dot" w:pos="9016"/>
+        </w:tabs>
+        <w:rPr>
+          <w:rFonts w:asciiTheme="minorHAnsi" w:eastAsiaTheme="minorEastAsia" w:hAnsiTheme="minorHAnsi" w:cstheme="minorBidi"/>
+          <w:noProof/>
+          <w:sz w:val="22"/>
+        </w:rPr>
+      </w:pPr>
+      <w:hyperlink r:id="rId12" w:anchor="_Toc196769697" w:history="1">
+        <w:r>
+          <w:rPr>
+            <w:rStyle w:val="Hipervnculo"/>
+            <w:noProof/>
+          </w:rPr>
+          <w:t>Ilustración 12: Ejemplo gráfico de las tipografías.</w:t>
+        </w:r>
+        <w:r>
+          <w:rPr>
+            <w:noProof/>
+            <w:webHidden/>
+          </w:rPr>
+          <w:tab/>
+        </w:r>
+        <w:r>
+          <w:rPr>
+            <w:noProof/>
+            <w:webHidden/>
+          </w:rPr>
+          <w:fldChar w:fldCharType="begin"/>
+        </w:r>
+        <w:r>
+          <w:rPr>
+            <w:noProof/>
+            <w:webHidden/>
+          </w:rPr>
+          <w:instrText xml:space="preserve"> PAGEREF _Toc196769697 \h </w:instrText>
+        </w:r>
+        <w:r>
+          <w:rPr>
+            <w:noProof/>
+            <w:webHidden/>
+          </w:rPr>
+        </w:r>
+        <w:r>
+          <w:rPr>
+            <w:noProof/>
+            <w:webHidden/>
+          </w:rPr>
+          <w:fldChar w:fldCharType="separate"/>
+        </w:r>
+        <w:r>
+          <w:rPr>
+            <w:noProof/>
+            <w:webHidden/>
+          </w:rPr>
+          <w:t>18</w:t>
+        </w:r>
+        <w:r>
+          <w:rPr>
+            <w:noProof/>
+            <w:webHidden/>
+          </w:rPr>
+          <w:fldChar w:fldCharType="end"/>
+        </w:r>
+      </w:hyperlink>
+    </w:p>
+    <w:p>
       <w:r>
         <w:fldChar w:fldCharType="end"/>
       </w:r>
     </w:p>
+    <w:p>
+      <w:r>
+        <w:br w:type="page"/>
+      </w:r>
+    </w:p>
+    <w:p>
+      <w:pPr>
+        <w:pStyle w:val="Ttulo1"/>
+      </w:pPr>
+      <w:bookmarkStart w:id="4" w:name="_Toc196577885"/>
+      <w:r>
+        <w:lastRenderedPageBreak/>
+        <w:t>Índice de tablas</w:t>
+      </w:r>
+      <w:bookmarkEnd w:id="4"/>
+    </w:p>
+    <w:p>
+      <w:pPr>
+        <w:pStyle w:val="Tabladeilustraciones"/>
+        <w:tabs>
+          <w:tab w:val="right" w:leader="dot" w:pos="9016"/>
+        </w:tabs>
+        <w:rPr>
+          <w:rFonts w:asciiTheme="minorHAnsi" w:eastAsiaTheme="minorEastAsia" w:hAnsiTheme="minorHAnsi" w:cstheme="minorBidi"/>
+          <w:noProof/>
+          <w:sz w:val="22"/>
+        </w:rPr>
+      </w:pPr>
+      <w:r>
+        <w:fldChar w:fldCharType="begin"/>
+      </w:r>
+      <w:r>
+        <w:instrText xml:space="preserve"> TOC \h \z \c "Figura" </w:instrText>
+      </w:r>
+      <w:r>
+        <w:fldChar w:fldCharType="separate"/>
+      </w:r>
+      <w:hyperlink w:anchor="_Toc196578533" w:history="1">
+        <w:r>
+          <w:rPr>
+            <w:rStyle w:val="Hipervnculo"/>
+            <w:noProof/>
+          </w:rPr>
+          <w:t>Tabla 1: Tabla de las pruebas realizadas.</w:t>
+        </w:r>
+        <w:r>
+          <w:rPr>
+            <w:noProof/>
+            <w:webHidden/>
+          </w:rPr>
+          <w:tab/>
+        </w:r>
+        <w:r>
+          <w:rPr>
+            <w:noProof/>
+            <w:webHidden/>
+          </w:rPr>
+          <w:fldChar w:fldCharType="begin"/>
+        </w:r>
+        <w:r>
+          <w:rPr>
+            <w:noProof/>
+            <w:webHidden/>
+          </w:rPr>
+          <w:instrText xml:space="preserve"> PAGEREF _Toc196578533 \h </w:instrText>
+        </w:r>
+        <w:r>
+          <w:rPr>
+            <w:noProof/>
+            <w:webHidden/>
+          </w:rPr>
+        </w:r>
+        <w:r>
+          <w:rPr>
+            <w:noProof/>
+            <w:webHidden/>
+          </w:rPr>
+          <w:fldChar w:fldCharType="separate"/>
+        </w:r>
+        <w:r>
+          <w:rPr>
+            <w:noProof/>
+            <w:webHidden/>
+          </w:rPr>
+          <w:t>18</w:t>
+        </w:r>
+        <w:r>
+          <w:rPr>
+            <w:noProof/>
+            <w:webHidden/>
+          </w:rPr>
+          <w:fldChar w:fldCharType="end"/>
+        </w:r>
+      </w:hyperlink>
+    </w:p>
+    <w:p>
+      <w:r>
+        <w:fldChar w:fldCharType="end"/>
+      </w:r>
+    </w:p>
     <w:p/>
     <w:p>
       <w:r>
@@ -3761,7 +4115,7 @@
         <w:pStyle w:val="Ttulo1"/>
         <w:jc w:val="both"/>
       </w:pPr>
-      <w:bookmarkStart w:id="5" w:name="_Toc196428812"/>
+      <w:bookmarkStart w:id="5" w:name="_Toc196577886"/>
       <w:r>
         <w:lastRenderedPageBreak/>
         <w:t>Planificación</w:t>
@@ -3773,7 +4127,7 @@
         <w:pStyle w:val="Ttulo2"/>
         <w:jc w:val="both"/>
       </w:pPr>
-      <w:bookmarkStart w:id="6" w:name="_Toc196428813"/>
+      <w:bookmarkStart w:id="6" w:name="_Toc196577887"/>
       <w:r>
         <w:t xml:space="preserve">Presentación del problema </w:t>
       </w:r>
@@ -3863,7 +4217,7 @@
         <w:pStyle w:val="Ttulo2"/>
         <w:jc w:val="both"/>
       </w:pPr>
-      <w:bookmarkStart w:id="7" w:name="_Toc196428814"/>
+      <w:bookmarkStart w:id="7" w:name="_Toc196577888"/>
       <w:r>
         <w:t>Objetivos</w:t>
       </w:r>
@@ -3981,7 +4335,7 @@
         <w:pStyle w:val="Ttulo2"/>
         <w:jc w:val="both"/>
       </w:pPr>
-      <w:bookmarkStart w:id="8" w:name="_Toc196428815"/>
+      <w:bookmarkStart w:id="8" w:name="_Toc196577889"/>
       <w:r>
         <w:t>Requisitos</w:t>
       </w:r>
@@ -3992,7 +4346,7 @@
         <w:pStyle w:val="Ttulo3"/>
         <w:jc w:val="both"/>
       </w:pPr>
-      <w:bookmarkStart w:id="9" w:name="_Toc196428816"/>
+      <w:bookmarkStart w:id="9" w:name="_Toc196577890"/>
       <w:r>
         <w:t>Requisitos funcionales</w:t>
       </w:r>
@@ -4120,7 +4474,7 @@
         <w:pStyle w:val="Ttulo3"/>
         <w:jc w:val="both"/>
       </w:pPr>
-      <w:bookmarkStart w:id="10" w:name="_Toc196428817"/>
+      <w:bookmarkStart w:id="10" w:name="_Toc196577891"/>
       <w:r>
         <w:t>Requisitos no funcionales</w:t>
       </w:r>
@@ -4190,7 +4544,7 @@
         <w:pStyle w:val="Ttulo2"/>
         <w:jc w:val="both"/>
       </w:pPr>
-      <w:bookmarkStart w:id="11" w:name="_Toc196428818"/>
+      <w:bookmarkStart w:id="11" w:name="_Toc196577892"/>
       <w:r>
         <w:t>Recursos</w:t>
       </w:r>
@@ -4201,7 +4555,7 @@
         <w:pStyle w:val="Ttulo3"/>
         <w:jc w:val="both"/>
       </w:pPr>
-      <w:bookmarkStart w:id="12" w:name="_Toc196428819"/>
+      <w:bookmarkStart w:id="12" w:name="_Toc196577893"/>
       <w:r>
         <w:t>Recursos</w:t>
       </w:r>
@@ -4252,7 +4606,7 @@
         <w:pStyle w:val="Ttulo3"/>
         <w:jc w:val="both"/>
       </w:pPr>
-      <w:bookmarkStart w:id="13" w:name="_Toc196428820"/>
+      <w:bookmarkStart w:id="13" w:name="_Toc196577894"/>
       <w:r>
         <w:t>Recursos de Software</w:t>
       </w:r>
@@ -4266,26 +4620,66 @@
           <w:numId w:val="8"/>
         </w:numPr>
         <w:jc w:val="both"/>
-      </w:pPr>
-      <w:r>
-        <w:t>E</w:t>
-      </w:r>
-      <w:r>
-        <w:t xml:space="preserve">ntorno de ejecución de </w:t>
-      </w:r>
-      <w:proofErr w:type="spellStart"/>
-      <w:r>
-        <w:t>Javascript</w:t>
-      </w:r>
-      <w:proofErr w:type="spellEnd"/>
-      <w:r>
-        <w:t xml:space="preserve">: </w:t>
-      </w:r>
-      <w:proofErr w:type="spellStart"/>
-      <w:r>
-        <w:t>NodeJS</w:t>
-      </w:r>
-      <w:proofErr w:type="spellEnd"/>
+        <w:rPr>
+          <w:rStyle w:val="yh5dpc"/>
+        </w:rPr>
+      </w:pPr>
+      <w:r>
+        <w:rPr>
+          <w:rStyle w:val="yh5dpc"/>
+          <w:b/>
+          <w:bCs/>
+        </w:rPr>
+        <w:t xml:space="preserve">Visual Studio </w:t>
+      </w:r>
+      <w:proofErr w:type="spellStart"/>
+      <w:r>
+        <w:rPr>
+          <w:rStyle w:val="yh5dpc"/>
+          <w:b/>
+          <w:bCs/>
+        </w:rPr>
+        <w:t>Code</w:t>
+      </w:r>
+      <w:proofErr w:type="spellEnd"/>
+      <w:r>
+        <w:rPr>
+          <w:rStyle w:val="yh5dpc"/>
+        </w:rPr>
+        <w:t>: E</w:t>
+      </w:r>
+      <w:r>
+        <w:rPr>
+          <w:rStyle w:val="yh5dpc"/>
+        </w:rPr>
+        <w:t xml:space="preserve">ditor de código desarrollado por Microsoft. </w:t>
+      </w:r>
+      <w:r>
+        <w:rPr>
+          <w:rStyle w:val="yh5dpc"/>
+        </w:rPr>
+        <w:t>I</w:t>
+      </w:r>
+      <w:r>
+        <w:rPr>
+          <w:rStyle w:val="yh5dpc"/>
+        </w:rPr>
+        <w:t xml:space="preserve">ncluye características como autocompletado de código, control de versiones con Git integrado, y una gran cantidad de extensiones que mejoran su funcionalidad, como soporte para </w:t>
+      </w:r>
+      <w:proofErr w:type="spellStart"/>
+      <w:r>
+        <w:rPr>
+          <w:rStyle w:val="yh5dpc"/>
+        </w:rPr>
+        <w:t>frameworks</w:t>
+      </w:r>
+      <w:proofErr w:type="spellEnd"/>
+      <w:r>
+        <w:rPr>
+          <w:rStyle w:val="yh5dpc"/>
+        </w:rPr>
+        <w:t xml:space="preserve"> y herramientas de desarrollo.</w:t>
+      </w:r>
     </w:p>
     <w:p>
       <w:pPr>
@@ -4297,17 +4691,45 @@
         <w:jc w:val="both"/>
       </w:pPr>
       <w:r>
-        <w:t>S</w:t>
-      </w:r>
-      <w:r>
-        <w:t>istema de gestión de bases de datos</w:t>
-      </w:r>
-      <w:r>
-        <w:t xml:space="preserve">: </w:t>
-      </w:r>
-      <w:r>
-        <w:t>SQLite</w:t>
-      </w:r>
+        <w:rPr>
+          <w:b/>
+          <w:bCs/>
+        </w:rPr>
+        <w:t>Firefox</w:t>
+      </w:r>
+      <w:r>
+        <w:rPr>
+          <w:b/>
+          <w:bCs/>
+        </w:rPr>
+        <w:t xml:space="preserve"> y</w:t>
+      </w:r>
+      <w:r>
+        <w:rPr>
+          <w:b/>
+          <w:bCs/>
+        </w:rPr>
+        <w:t xml:space="preserve"> Chrome</w:t>
+      </w:r>
+      <w:r>
+        <w:t>: Navegadores web.</w:t>
+      </w:r>
+    </w:p>
+    <w:p>
+      <w:pPr>
+        <w:jc w:val="both"/>
+      </w:pPr>
+    </w:p>
+    <w:p>
+      <w:pPr>
+        <w:pStyle w:val="Ttulo3"/>
+      </w:pPr>
+      <w:bookmarkStart w:id="14" w:name="_Toc196577895"/>
+      <w:r>
+        <w:lastRenderedPageBreak/>
+        <w:t>Tecnologías</w:t>
+      </w:r>
+      <w:bookmarkEnd w:id="14"/>
     </w:p>
     <w:p>
       <w:pPr>
@@ -4320,23 +4742,24 @@
       </w:pPr>
       <w:proofErr w:type="spellStart"/>
       <w:r>
-        <w:t>Framework</w:t>
-      </w:r>
-      <w:r>
-        <w:t>s</w:t>
-      </w:r>
-      <w:proofErr w:type="spellEnd"/>
-      <w:r>
-        <w:t xml:space="preserve">: </w:t>
-      </w:r>
-      <w:r>
-        <w:t xml:space="preserve">Laravel </w:t>
-      </w:r>
-      <w:r>
-        <w:rPr>
-          <w:lang w:val="en-US"/>
-        </w:rPr>
-        <w:t>+ React</w:t>
+        <w:rPr>
+          <w:b/>
+          <w:bCs/>
+        </w:rPr>
+        <w:t>NodeJS</w:t>
+      </w:r>
+      <w:proofErr w:type="spellEnd"/>
+      <w:r>
+        <w:t>: E</w:t>
+      </w:r>
+      <w:r>
+        <w:t xml:space="preserve">ntorno de ejecución de JavaScript que permite ejecutar código </w:t>
+      </w:r>
+      <w:r>
+        <w:t>desde el</w:t>
+      </w:r>
+      <w:r>
+        <w:t xml:space="preserve"> servidor.</w:t>
       </w:r>
     </w:p>
     <w:p>
@@ -4348,25 +4771,33 @@
         </w:numPr>
         <w:jc w:val="both"/>
       </w:pPr>
-      <w:proofErr w:type="spellStart"/>
-      <w:r>
-        <w:t>M</w:t>
-      </w:r>
-      <w:r>
-        <w:t>apeador</w:t>
-      </w:r>
-      <w:proofErr w:type="spellEnd"/>
-      <w:r>
-        <w:t xml:space="preserve"> relacional de objetos</w:t>
-      </w:r>
-      <w:r>
-        <w:t xml:space="preserve"> (ORM): </w:t>
-      </w:r>
-      <w:proofErr w:type="spellStart"/>
-      <w:r>
-        <w:t>Eloquent</w:t>
-      </w:r>
-      <w:proofErr w:type="spellEnd"/>
+      <w:r>
+        <w:rPr>
+          <w:b/>
+          <w:bCs/>
+        </w:rPr>
+        <w:t>SQLite</w:t>
+      </w:r>
+      <w:r>
+        <w:t>: S</w:t>
+      </w:r>
+      <w:r>
+        <w:t>istema de gestión de bases de datos relacional ligero y autónomo, que se utiliza para almacenar datos de manera estructurada en aplicaciones</w:t>
+      </w:r>
+      <w:r>
+        <w:t xml:space="preserve"> sin la necesidad de </w:t>
+      </w:r>
+      <w:proofErr w:type="spellStart"/>
+      <w:r>
+        <w:t>requier</w:t>
+      </w:r>
+      <w:r>
+        <w:t>ir</w:t>
+      </w:r>
+      <w:proofErr w:type="spellEnd"/>
+      <w:r>
+        <w:t xml:space="preserve"> un servidor separado para funcionar; los datos se guardan directamente en un archivo en el sistema de archivos del dispositivo.</w:t>
+      </w:r>
     </w:p>
     <w:p>
       <w:pPr>
@@ -4379,17 +4810,70 @@
       </w:pPr>
       <w:r>
         <w:rPr>
-          <w:rStyle w:val="yh5dpc"/>
-        </w:rPr>
-        <w:t xml:space="preserve">Framework de CSS: </w:t>
-      </w:r>
-      <w:proofErr w:type="spellStart"/>
-      <w:r>
-        <w:t>Tailwind</w:t>
-      </w:r>
-      <w:proofErr w:type="spellEnd"/>
-      <w:r>
-        <w:t xml:space="preserve"> CSS</w:t>
+          <w:b/>
+          <w:bCs/>
+        </w:rPr>
+        <w:t xml:space="preserve">Laravel + </w:t>
+      </w:r>
+      <w:proofErr w:type="spellStart"/>
+      <w:r>
+        <w:rPr>
+          <w:b/>
+          <w:bCs/>
+        </w:rPr>
+        <w:t>React</w:t>
+      </w:r>
+      <w:proofErr w:type="spellEnd"/>
+      <w:r>
+        <w:t xml:space="preserve">: Combinación de Laravel, un </w:t>
+      </w:r>
+      <w:proofErr w:type="spellStart"/>
+      <w:r>
+        <w:t>framework</w:t>
+      </w:r>
+      <w:proofErr w:type="spellEnd"/>
+      <w:r>
+        <w:t xml:space="preserve"> PHP (</w:t>
+      </w:r>
+      <w:proofErr w:type="spellStart"/>
+      <w:r>
+        <w:t>backend</w:t>
+      </w:r>
+      <w:proofErr w:type="spellEnd"/>
+      <w:r>
+        <w:t xml:space="preserve">), y </w:t>
+      </w:r>
+      <w:proofErr w:type="spellStart"/>
+      <w:r>
+        <w:t>React</w:t>
+      </w:r>
+      <w:proofErr w:type="spellEnd"/>
+      <w:r>
+        <w:t>, una biblioteca de JavaScript (</w:t>
+      </w:r>
+      <w:proofErr w:type="spellStart"/>
+      <w:r>
+        <w:t>frontend</w:t>
+      </w:r>
+      <w:proofErr w:type="spellEnd"/>
+      <w:r>
+        <w:t xml:space="preserve">). Laravel se encarga de la lógica del servidor, la gestión de bases de datos y la autenticación, mientras que </w:t>
+      </w:r>
+      <w:proofErr w:type="spellStart"/>
+      <w:r>
+        <w:t>React</w:t>
+      </w:r>
+      <w:proofErr w:type="spellEnd"/>
+      <w:r>
+        <w:t xml:space="preserve"> maneja la interfaz de usuario. Proporciona herramientas y configuraciones prediseñadas para facilitar el desarrollo del </w:t>
+      </w:r>
+      <w:proofErr w:type="spellStart"/>
+      <w:r>
+        <w:t>frontend</w:t>
+      </w:r>
+      <w:proofErr w:type="spellEnd"/>
+      <w:r>
+        <w:t>, permitiendo una integración eficiente entre ambos.</w:t>
       </w:r>
     </w:p>
     <w:p>
@@ -4400,24 +4884,28 @@
           <w:numId w:val="8"/>
         </w:numPr>
         <w:jc w:val="both"/>
-        <w:rPr>
-          <w:rStyle w:val="yh5dpc"/>
-        </w:rPr>
-      </w:pPr>
-      <w:r>
-        <w:rPr>
-          <w:rStyle w:val="yh5dpc"/>
-        </w:rPr>
-        <w:t xml:space="preserve">Editor de código: Visual Studio </w:t>
-      </w:r>
-      <w:proofErr w:type="spellStart"/>
-      <w:r>
-        <w:rPr>
-          <w:rStyle w:val="yh5dpc"/>
-        </w:rPr>
-        <w:t>Code</w:t>
-      </w:r>
-      <w:proofErr w:type="spellEnd"/>
+      </w:pPr>
+      <w:proofErr w:type="spellStart"/>
+      <w:r>
+        <w:rPr>
+          <w:b/>
+          <w:bCs/>
+        </w:rPr>
+        <w:t>Eloquent</w:t>
+      </w:r>
+      <w:proofErr w:type="spellEnd"/>
+      <w:r>
+        <w:t>: S</w:t>
+      </w:r>
+      <w:r>
+        <w:t>istema ORM de Laravel que permite interactuar con bases de datos</w:t>
+      </w:r>
+      <w:r>
+        <w:t xml:space="preserve"> </w:t>
+      </w:r>
+      <w:r>
+        <w:t>usando PHP. Convierte las filas de la base de datos en objetos sin necesidad de escribir SQL.</w:t>
+      </w:r>
     </w:p>
     <w:p>
       <w:pPr>
@@ -4428,57 +4916,43 @@
         </w:numPr>
         <w:jc w:val="both"/>
       </w:pPr>
-      <w:r>
-        <w:rPr>
-          <w:rStyle w:val="yh5dpc"/>
-        </w:rPr>
-        <w:t>Lenguajes</w:t>
-      </w:r>
-      <w:r>
-        <w:rPr>
-          <w:rStyle w:val="yh5dpc"/>
-        </w:rPr>
-        <w:t xml:space="preserve"> de programación:</w:t>
-      </w:r>
-      <w:r>
-        <w:rPr>
-          <w:rStyle w:val="yh5dpc"/>
-        </w:rPr>
-        <w:t xml:space="preserve"> </w:t>
-      </w:r>
-      <w:r>
-        <w:rPr>
-          <w:rStyle w:val="yh5dpc"/>
-        </w:rPr>
-        <w:t xml:space="preserve">PHP, </w:t>
-      </w:r>
-      <w:proofErr w:type="spellStart"/>
-      <w:r>
-        <w:rPr>
-          <w:rStyle w:val="yh5dpc"/>
-        </w:rPr>
-        <w:t>TypeScript</w:t>
-      </w:r>
-      <w:proofErr w:type="spellEnd"/>
-      <w:r>
-        <w:rPr>
-          <w:rStyle w:val="yh5dpc"/>
-        </w:rPr>
-        <w:t xml:space="preserve"> y TSX (JSX de </w:t>
-      </w:r>
-      <w:proofErr w:type="spellStart"/>
-      <w:r>
-        <w:rPr>
-          <w:rStyle w:val="yh5dpc"/>
-        </w:rPr>
-        <w:t>TypeScript</w:t>
-      </w:r>
-      <w:proofErr w:type="spellEnd"/>
-      <w:r>
-        <w:rPr>
-          <w:rStyle w:val="yh5dpc"/>
-        </w:rPr>
-        <w:t>)</w:t>
+      <w:proofErr w:type="spellStart"/>
+      <w:r>
+        <w:rPr>
+          <w:b/>
+          <w:bCs/>
+        </w:rPr>
+        <w:t>Tailwind</w:t>
+      </w:r>
+      <w:proofErr w:type="spellEnd"/>
+      <w:r>
+        <w:rPr>
+          <w:b/>
+          <w:bCs/>
+        </w:rPr>
+        <w:t xml:space="preserve"> CSS</w:t>
+      </w:r>
+      <w:r>
+        <w:t>: F</w:t>
+      </w:r>
+      <w:r>
+        <w:t xml:space="preserve">ramework de CSS de bajo nivel que permite crear diseños mediante clases predefinidas. A diferencia de otros </w:t>
+      </w:r>
+      <w:proofErr w:type="spellStart"/>
+      <w:r>
+        <w:t>frameworks</w:t>
+      </w:r>
+      <w:proofErr w:type="spellEnd"/>
+      <w:r>
+        <w:t xml:space="preserve">, </w:t>
+      </w:r>
+      <w:proofErr w:type="spellStart"/>
+      <w:r>
+        <w:t>Tailwind</w:t>
+      </w:r>
+      <w:proofErr w:type="spellEnd"/>
+      <w:r>
+        <w:t xml:space="preserve"> no ofrece componentes listos para usar, sino que proporciona un conjunto de clases que se pueden combinar.</w:t>
       </w:r>
     </w:p>
     <w:p>
@@ -4489,15 +4963,161 @@
           <w:numId w:val="8"/>
         </w:numPr>
         <w:jc w:val="both"/>
-      </w:pPr>
-      <w:r>
-        <w:t>Navegadores: Firefox</w:t>
-      </w:r>
-      <w:r>
-        <w:t xml:space="preserve"> y</w:t>
-      </w:r>
-      <w:r>
-        <w:t xml:space="preserve"> Chrome entre otros</w:t>
+        <w:rPr>
+          <w:rStyle w:val="yh5dpc"/>
+        </w:rPr>
+      </w:pPr>
+      <w:r>
+        <w:rPr>
+          <w:rStyle w:val="yh5dpc"/>
+          <w:b/>
+          <w:bCs/>
+        </w:rPr>
+        <w:t>PHP</w:t>
+      </w:r>
+      <w:r>
+        <w:rPr>
+          <w:rStyle w:val="yh5dpc"/>
+        </w:rPr>
+        <w:t xml:space="preserve">: </w:t>
+      </w:r>
+      <w:r>
+        <w:t>Lenguaje de programación diseñado para el desarrollo web. Se ejecuta en el servidor.</w:t>
+      </w:r>
+    </w:p>
+    <w:p>
+      <w:pPr>
+        <w:pStyle w:val="Prrafodelista"/>
+        <w:numPr>
+          <w:ilvl w:val="0"/>
+          <w:numId w:val="8"/>
+        </w:numPr>
+        <w:jc w:val="both"/>
+        <w:rPr>
+          <w:rStyle w:val="yh5dpc"/>
+        </w:rPr>
+      </w:pPr>
+      <w:proofErr w:type="spellStart"/>
+      <w:r>
+        <w:rPr>
+          <w:rStyle w:val="yh5dpc"/>
+          <w:b/>
+          <w:bCs/>
+        </w:rPr>
+        <w:t>TypeScript</w:t>
+      </w:r>
+      <w:proofErr w:type="spellEnd"/>
+      <w:r>
+        <w:rPr>
+          <w:rStyle w:val="yh5dpc"/>
+        </w:rPr>
+        <w:t xml:space="preserve">: </w:t>
+      </w:r>
+      <w:proofErr w:type="spellStart"/>
+      <w:r>
+        <w:rPr>
+          <w:rStyle w:val="yh5dpc"/>
+        </w:rPr>
+        <w:t>S</w:t>
+      </w:r>
+      <w:r>
+        <w:rPr>
+          <w:rStyle w:val="yh5dpc"/>
+        </w:rPr>
+        <w:t>uperset</w:t>
+      </w:r>
+      <w:proofErr w:type="spellEnd"/>
+      <w:r>
+        <w:rPr>
+          <w:rStyle w:val="yh5dpc"/>
+        </w:rPr>
+        <w:t xml:space="preserve"> de JavaScript que añade tipado estático y características de programación orientada a objetos.</w:t>
+      </w:r>
+    </w:p>
+    <w:p>
+      <w:pPr>
+        <w:pStyle w:val="Prrafodelista"/>
+        <w:numPr>
+          <w:ilvl w:val="0"/>
+          <w:numId w:val="8"/>
+        </w:numPr>
+        <w:jc w:val="both"/>
+      </w:pPr>
+      <w:r>
+        <w:rPr>
+          <w:rStyle w:val="yh5dpc"/>
+          <w:b/>
+          <w:bCs/>
+        </w:rPr>
+        <w:t>TSX</w:t>
+      </w:r>
+      <w:r>
+        <w:rPr>
+          <w:rStyle w:val="yh5dpc"/>
+        </w:rPr>
+        <w:t>: E</w:t>
+      </w:r>
+      <w:r>
+        <w:rPr>
+          <w:rStyle w:val="yh5dpc"/>
+        </w:rPr>
+        <w:t xml:space="preserve">xtensión de sintaxis que se usa en </w:t>
+      </w:r>
+      <w:proofErr w:type="spellStart"/>
+      <w:r>
+        <w:rPr>
+          <w:rStyle w:val="yh5dpc"/>
+        </w:rPr>
+        <w:t>TypeScript</w:t>
+      </w:r>
+      <w:proofErr w:type="spellEnd"/>
+      <w:r>
+        <w:rPr>
+          <w:rStyle w:val="yh5dpc"/>
+        </w:rPr>
+        <w:t xml:space="preserve"> para trabajar con JSX, un formato de sintaxis similar a HTML utilizado en </w:t>
+      </w:r>
+      <w:proofErr w:type="spellStart"/>
+      <w:r>
+        <w:rPr>
+          <w:rStyle w:val="yh5dpc"/>
+        </w:rPr>
+        <w:t>React</w:t>
+      </w:r>
+      <w:proofErr w:type="spellEnd"/>
+      <w:r>
+        <w:rPr>
+          <w:rStyle w:val="yh5dpc"/>
+        </w:rPr>
+        <w:t xml:space="preserve">. TSX permite escribir componentes </w:t>
+      </w:r>
+      <w:proofErr w:type="spellStart"/>
+      <w:r>
+        <w:rPr>
+          <w:rStyle w:val="yh5dpc"/>
+        </w:rPr>
+        <w:t>React</w:t>
+      </w:r>
+      <w:proofErr w:type="spellEnd"/>
+      <w:r>
+        <w:rPr>
+          <w:rStyle w:val="yh5dpc"/>
+        </w:rPr>
+        <w:t xml:space="preserve"> dentro de archivos </w:t>
+      </w:r>
+      <w:proofErr w:type="spellStart"/>
+      <w:r>
+        <w:rPr>
+          <w:rStyle w:val="yh5dpc"/>
+        </w:rPr>
+        <w:t>TypeScript</w:t>
+      </w:r>
+      <w:proofErr w:type="spellEnd"/>
+      <w:r>
+        <w:rPr>
+          <w:rStyle w:val="yh5dpc"/>
+        </w:rPr>
+        <w:t>.</w:t>
       </w:r>
     </w:p>
     <w:p>
@@ -4510,11 +5130,12 @@
         <w:pStyle w:val="Ttulo2"/>
         <w:jc w:val="both"/>
       </w:pPr>
-      <w:bookmarkStart w:id="14" w:name="_Toc196428821"/>
-      <w:r>
+      <w:bookmarkStart w:id="15" w:name="_Toc196577896"/>
+      <w:r>
+        <w:lastRenderedPageBreak/>
         <w:t>Planificación del trabajo</w:t>
       </w:r>
-      <w:bookmarkEnd w:id="14"/>
+      <w:bookmarkEnd w:id="15"/>
     </w:p>
     <w:p>
       <w:pPr>
@@ -4582,7 +5203,7 @@
         <w:pStyle w:val="Descripcin"/>
         <w:jc w:val="both"/>
       </w:pPr>
-      <w:bookmarkStart w:id="15" w:name="_Toc196416266"/>
+      <w:bookmarkStart w:id="16" w:name="_Toc196769686"/>
       <w:r>
         <w:t xml:space="preserve">Ilustración </w:t>
       </w:r>
@@ -4610,7 +5231,7 @@
       <w:r>
         <w:t>.</w:t>
       </w:r>
-      <w:bookmarkEnd w:id="15"/>
+      <w:bookmarkEnd w:id="16"/>
     </w:p>
     <w:p>
       <w:pPr>
@@ -4622,11 +5243,11 @@
         <w:pStyle w:val="Ttulo2"/>
         <w:jc w:val="both"/>
       </w:pPr>
-      <w:bookmarkStart w:id="16" w:name="_Toc196428822"/>
+      <w:bookmarkStart w:id="17" w:name="_Toc196577897"/>
       <w:r>
         <w:t>Planificación económica</w:t>
       </w:r>
-      <w:bookmarkEnd w:id="16"/>
+      <w:bookmarkEnd w:id="17"/>
     </w:p>
     <w:p>
       <w:pPr>
@@ -4649,25 +5270,25 @@
           <w:lang w:val="en-US"/>
         </w:rPr>
       </w:pPr>
-      <w:bookmarkStart w:id="17" w:name="_Toc196428823"/>
+      <w:bookmarkStart w:id="18" w:name="_Toc196577898"/>
       <w:r>
         <w:t>Análisis</w:t>
       </w:r>
-      <w:bookmarkEnd w:id="17"/>
+      <w:bookmarkEnd w:id="18"/>
     </w:p>
     <w:p>
       <w:pPr>
         <w:pStyle w:val="Ttulo2"/>
         <w:jc w:val="both"/>
       </w:pPr>
-      <w:bookmarkStart w:id="18" w:name="_Toc196428824"/>
+      <w:bookmarkStart w:id="19" w:name="_Toc196577899"/>
       <w:r>
         <w:t>Público</w:t>
       </w:r>
       <w:r>
         <w:t xml:space="preserve"> objetivo</w:t>
       </w:r>
-      <w:bookmarkEnd w:id="18"/>
+      <w:bookmarkEnd w:id="19"/>
     </w:p>
     <w:p>
       <w:pPr>
@@ -4682,8 +5303,70 @@
         <w:jc w:val="both"/>
       </w:pPr>
       <w:r>
+        <w:t>En segundo lugar, está orientada a aficionados que desean seguir el desempeño de sus pilotos o equipos favoritos, así como a pilotos y equipos que usan la plataforma para ver su puntuación, analizar su rendimiento y compararse con otros competidores.</w:t>
+      </w:r>
+    </w:p>
+    <w:p>
+      <w:pPr>
+        <w:jc w:val="both"/>
+      </w:pPr>
+    </w:p>
+    <w:p>
+      <w:pPr>
+        <w:pStyle w:val="Ttulo2"/>
+        <w:jc w:val="both"/>
+      </w:pPr>
+      <w:bookmarkStart w:id="20" w:name="_Toc196577900"/>
+      <w:r>
         <w:lastRenderedPageBreak/>
-        <w:t>En segundo lugar, está orientada a aficionados que desean seguir el desempeño de sus pilotos o equipos favoritos, así como a pilotos y equipos que usan la plataforma para ver su puntuación, analizar su rendimiento y compararse con otros competidores.</w:t>
+        <w:t>Nombre de la aplicación</w:t>
+      </w:r>
+      <w:bookmarkEnd w:id="20"/>
+    </w:p>
+    <w:p>
+      <w:pPr>
+        <w:jc w:val="both"/>
+      </w:pPr>
+      <w:r>
+        <w:t xml:space="preserve">El nombre de la aplicación, </w:t>
+      </w:r>
+      <w:proofErr w:type="spellStart"/>
+      <w:r>
+        <w:t>RacingTracker</w:t>
+      </w:r>
+      <w:proofErr w:type="spellEnd"/>
+      <w:r>
+        <w:t xml:space="preserve">, </w:t>
+      </w:r>
+      <w:r>
+        <w:t>es</w:t>
+      </w:r>
+      <w:r>
+        <w:t xml:space="preserve"> simpl</w:t>
+      </w:r>
+      <w:r>
+        <w:t>e y</w:t>
+      </w:r>
+      <w:r>
+        <w:t xml:space="preserve"> clar</w:t>
+      </w:r>
+      <w:r>
+        <w:t>a, reflejando</w:t>
+      </w:r>
+      <w:r>
+        <w:t xml:space="preserve"> las principales funcionalidades de</w:t>
+      </w:r>
+      <w:r>
+        <w:t xml:space="preserve"> la</w:t>
+      </w:r>
+      <w:r>
+        <w:t xml:space="preserve"> </w:t>
+      </w:r>
+      <w:r>
+        <w:t>aplicación</w:t>
+      </w:r>
+      <w:r>
+        <w:t>, la gestión y consulta de información relacionada con carreras.</w:t>
       </w:r>
     </w:p>
     <w:p>
@@ -4696,73 +5379,11 @@
         <w:pStyle w:val="Ttulo2"/>
         <w:jc w:val="both"/>
       </w:pPr>
-      <w:bookmarkStart w:id="19" w:name="_Toc196428825"/>
-      <w:r>
-        <w:t>Nombre de la aplicación</w:t>
-      </w:r>
-      <w:bookmarkEnd w:id="19"/>
-    </w:p>
-    <w:p>
-      <w:pPr>
-        <w:jc w:val="both"/>
-      </w:pPr>
-      <w:r>
-        <w:t xml:space="preserve">El nombre de la aplicación, </w:t>
-      </w:r>
-      <w:proofErr w:type="spellStart"/>
-      <w:r>
-        <w:t>RacingTracker</w:t>
-      </w:r>
-      <w:proofErr w:type="spellEnd"/>
-      <w:r>
-        <w:t xml:space="preserve">, </w:t>
-      </w:r>
-      <w:r>
-        <w:t>es</w:t>
-      </w:r>
-      <w:r>
-        <w:t xml:space="preserve"> simpl</w:t>
-      </w:r>
-      <w:r>
-        <w:t>e y</w:t>
-      </w:r>
-      <w:r>
-        <w:t xml:space="preserve"> clar</w:t>
-      </w:r>
-      <w:r>
-        <w:t>a, reflejando</w:t>
-      </w:r>
-      <w:r>
-        <w:t xml:space="preserve"> las principales funcionalidades de</w:t>
-      </w:r>
-      <w:r>
-        <w:t xml:space="preserve"> la</w:t>
-      </w:r>
-      <w:r>
-        <w:t xml:space="preserve"> </w:t>
-      </w:r>
-      <w:r>
-        <w:t>aplicación</w:t>
-      </w:r>
-      <w:r>
-        <w:t>, la gestión y consulta de información relacionada con carreras.</w:t>
-      </w:r>
-    </w:p>
-    <w:p>
-      <w:pPr>
-        <w:jc w:val="both"/>
-      </w:pPr>
-    </w:p>
-    <w:p>
-      <w:pPr>
-        <w:pStyle w:val="Ttulo2"/>
-        <w:jc w:val="both"/>
-      </w:pPr>
-      <w:bookmarkStart w:id="20" w:name="_Toc196428826"/>
+      <w:bookmarkStart w:id="21" w:name="_Toc196577901"/>
       <w:r>
         <w:t>Diagrama Entidad-Relación</w:t>
       </w:r>
-      <w:bookmarkEnd w:id="20"/>
+      <w:bookmarkEnd w:id="21"/>
     </w:p>
     <w:p>
       <w:pPr>
@@ -4826,7 +5447,7 @@
         <w:pStyle w:val="Descripcin"/>
         <w:jc w:val="both"/>
       </w:pPr>
-      <w:bookmarkStart w:id="21" w:name="_Toc196416267"/>
+      <w:bookmarkStart w:id="22" w:name="_Toc196769687"/>
       <w:r>
         <w:t xml:space="preserve">Ilustración </w:t>
       </w:r>
@@ -4854,7 +5475,7 @@
       <w:r>
         <w:t>.</w:t>
       </w:r>
-      <w:bookmarkEnd w:id="21"/>
+      <w:bookmarkEnd w:id="22"/>
     </w:p>
     <w:p>
       <w:pPr>
@@ -4866,16 +5487,103 @@
         <w:pStyle w:val="Ttulo2"/>
         <w:jc w:val="both"/>
       </w:pPr>
-      <w:bookmarkStart w:id="22" w:name="_Toc196428827"/>
-      <w:r>
+      <w:bookmarkStart w:id="23" w:name="_Toc196577902"/>
+      <w:r>
+        <w:lastRenderedPageBreak/>
         <w:t>Diagrama de la aplicación</w:t>
       </w:r>
-      <w:bookmarkEnd w:id="22"/>
-    </w:p>
-    <w:p>
-      <w:pPr>
-        <w:jc w:val="both"/>
-      </w:pPr>
+      <w:bookmarkEnd w:id="23"/>
+    </w:p>
+    <w:p>
+      <w:pPr>
+        <w:keepNext/>
+        <w:jc w:val="both"/>
+      </w:pPr>
+      <w:r>
+        <w:rPr>
+          <w:noProof/>
+        </w:rPr>
+        <w:drawing>
+          <wp:inline distT="0" distB="0" distL="0" distR="0" wp14:anchorId="3C22995C" wp14:editId="54592532">
+            <wp:extent cx="5695950" cy="2791811"/>
+            <wp:effectExtent l="0" t="0" r="0" b="8890"/>
+            <wp:docPr id="20" name="Imagen 20"/>
+            <wp:cNvGraphicFramePr>
+              <a:graphicFrameLocks xmlns:a="http://schemas.openxmlformats.org/drawingml/2006/main" noChangeAspect="1"/>
+            </wp:cNvGraphicFramePr>
+            <a:graphic xmlns:a="http://schemas.openxmlformats.org/drawingml/2006/main">
+              <a:graphicData uri="http://schemas.openxmlformats.org/drawingml/2006/picture">
+                <pic:pic xmlns:pic="http://schemas.openxmlformats.org/drawingml/2006/picture">
+                  <pic:nvPicPr>
+                    <pic:cNvPr id="0" name="Picture 1"/>
+                    <pic:cNvPicPr>
+                      <a:picLocks noChangeAspect="1" noChangeArrowheads="1"/>
+                    </pic:cNvPicPr>
+                  </pic:nvPicPr>
+                  <pic:blipFill>
+                    <a:blip r:embed="rId15" cstate="print">
+                      <a:extLst>
+                        <a:ext uri="{28A0092B-C50C-407E-A947-70E740481C1C}">
+                          <a14:useLocalDpi xmlns:a14="http://schemas.microsoft.com/office/drawing/2010/main" val="0"/>
+                        </a:ext>
+                      </a:extLst>
+                    </a:blip>
+                    <a:srcRect/>
+                    <a:stretch>
+                      <a:fillRect/>
+                    </a:stretch>
+                  </pic:blipFill>
+                  <pic:spPr bwMode="auto">
+                    <a:xfrm>
+                      <a:off x="0" y="0"/>
+                      <a:ext cx="5700037" cy="2793814"/>
+                    </a:xfrm>
+                    <a:prstGeom prst="rect">
+                      <a:avLst/>
+                    </a:prstGeom>
+                    <a:noFill/>
+                    <a:ln>
+                      <a:noFill/>
+                    </a:ln>
+                  </pic:spPr>
+                </pic:pic>
+              </a:graphicData>
+            </a:graphic>
+          </wp:inline>
+        </w:drawing>
+      </w:r>
+    </w:p>
+    <w:p>
+      <w:pPr>
+        <w:pStyle w:val="Descripcin"/>
+        <w:jc w:val="both"/>
+      </w:pPr>
+      <w:bookmarkStart w:id="24" w:name="_Toc196769688"/>
+      <w:r>
+        <w:t xml:space="preserve">Ilustración </w:t>
+      </w:r>
+      <w:r>
+        <w:fldChar w:fldCharType="begin"/>
+      </w:r>
+      <w:r>
+        <w:instrText xml:space="preserve"> SEQ Ilustración \* ARABIC </w:instrText>
+      </w:r>
+      <w:r>
+        <w:fldChar w:fldCharType="separate"/>
+      </w:r>
+      <w:r>
+        <w:rPr>
+          <w:noProof/>
+        </w:rPr>
+        <w:t>3</w:t>
+      </w:r>
+      <w:r>
+        <w:fldChar w:fldCharType="end"/>
+      </w:r>
+      <w:r>
+        <w:t>: Diagrama de aplicación</w:t>
+      </w:r>
+      <w:bookmarkEnd w:id="24"/>
     </w:p>
     <w:p>
       <w:pPr>
@@ -4887,11 +5595,11 @@
         <w:pStyle w:val="Ttulo2"/>
         <w:jc w:val="both"/>
       </w:pPr>
-      <w:bookmarkStart w:id="23" w:name="_Toc196428828"/>
+      <w:bookmarkStart w:id="25" w:name="_Toc196577903"/>
       <w:r>
         <w:t>Diagrama de casos de uso</w:t>
       </w:r>
-      <w:bookmarkEnd w:id="23"/>
+      <w:bookmarkEnd w:id="25"/>
     </w:p>
     <w:p>
       <w:pPr>
@@ -4903,35 +5611,36 @@
         <w:pStyle w:val="Ttulo1"/>
         <w:jc w:val="both"/>
       </w:pPr>
-      <w:bookmarkStart w:id="24" w:name="_Toc196428829"/>
-      <w:r>
+      <w:bookmarkStart w:id="26" w:name="_Toc196577904"/>
+      <w:r>
+        <w:lastRenderedPageBreak/>
         <w:t>Diseño</w:t>
       </w:r>
-      <w:bookmarkEnd w:id="24"/>
+      <w:bookmarkEnd w:id="26"/>
     </w:p>
     <w:p>
       <w:pPr>
         <w:pStyle w:val="Ttulo2"/>
         <w:jc w:val="both"/>
       </w:pPr>
-      <w:bookmarkStart w:id="25" w:name="_Toc196428830"/>
+      <w:bookmarkStart w:id="27" w:name="_Toc196577905"/>
       <w:r>
         <w:t>Prototipo de la interfaz</w:t>
       </w:r>
-      <w:bookmarkEnd w:id="25"/>
+      <w:bookmarkEnd w:id="27"/>
     </w:p>
     <w:p>
       <w:pPr>
         <w:pStyle w:val="Ttulo3"/>
       </w:pPr>
-      <w:bookmarkStart w:id="26" w:name="_Toc196428831"/>
+      <w:bookmarkStart w:id="28" w:name="_Toc196577906"/>
       <w:r>
         <w:t xml:space="preserve">Primeros </w:t>
       </w:r>
       <w:r>
         <w:t>prototipos</w:t>
       </w:r>
-      <w:bookmarkEnd w:id="26"/>
+      <w:bookmarkEnd w:id="28"/>
     </w:p>
     <w:p>
       <w:pPr>
@@ -4960,7 +5669,7 @@
                     </pic:cNvPicPr>
                   </pic:nvPicPr>
                   <pic:blipFill>
-                    <a:blip r:embed="rId15" cstate="print">
+                    <a:blip r:embed="rId16" cstate="print">
                       <a:extLst>
                         <a:ext uri="{28A0092B-C50C-407E-A947-70E740481C1C}">
                           <a14:useLocalDpi xmlns:a14="http://schemas.microsoft.com/office/drawing/2010/main" val="0"/>
@@ -4996,7 +5705,7 @@
       <w:pPr>
         <w:pStyle w:val="Descripcin"/>
       </w:pPr>
-      <w:bookmarkStart w:id="27" w:name="_Toc196416268"/>
+      <w:bookmarkStart w:id="29" w:name="_Toc196769689"/>
       <w:r>
         <w:t xml:space="preserve">Ilustración </w:t>
       </w:r>
@@ -5013,7 +5722,7 @@
         <w:rPr>
           <w:noProof/>
         </w:rPr>
-        <w:t>3</w:t>
+        <w:t>4</w:t>
       </w:r>
       <w:r>
         <w:fldChar w:fldCharType="end"/>
@@ -5021,7 +5730,7 @@
       <w:r>
         <w:t>: Boceto de la página de pilotos y su perfil.</w:t>
       </w:r>
-      <w:bookmarkEnd w:id="27"/>
+      <w:bookmarkEnd w:id="29"/>
     </w:p>
     <w:p/>
     <w:p/>
@@ -5053,7 +5762,7 @@
                     </pic:cNvPicPr>
                   </pic:nvPicPr>
                   <pic:blipFill>
-                    <a:blip r:embed="rId16" cstate="print">
+                    <a:blip r:embed="rId17" cstate="print">
                       <a:extLst>
                         <a:ext uri="{28A0092B-C50C-407E-A947-70E740481C1C}">
                           <a14:useLocalDpi xmlns:a14="http://schemas.microsoft.com/office/drawing/2010/main" val="0"/>
@@ -5089,7 +5798,7 @@
       <w:pPr>
         <w:pStyle w:val="Descripcin"/>
       </w:pPr>
-      <w:bookmarkStart w:id="28" w:name="_Toc196416269"/>
+      <w:bookmarkStart w:id="30" w:name="_Toc196769690"/>
       <w:r>
         <w:t xml:space="preserve">Ilustración </w:t>
       </w:r>
@@ -5106,7 +5815,7 @@
         <w:rPr>
           <w:noProof/>
         </w:rPr>
-        <w:t>4</w:t>
+        <w:t>5</w:t>
       </w:r>
       <w:r>
         <w:fldChar w:fldCharType="end"/>
@@ -5114,14 +5823,14 @@
       <w:r>
         <w:t>: Boceto de la página de escuderías y su perfil.</w:t>
       </w:r>
-      <w:bookmarkEnd w:id="28"/>
+      <w:bookmarkEnd w:id="30"/>
     </w:p>
     <w:p/>
     <w:p>
       <w:pPr>
         <w:pStyle w:val="Ttulo3"/>
       </w:pPr>
-      <w:bookmarkStart w:id="29" w:name="_Toc196428832"/>
+      <w:bookmarkStart w:id="31" w:name="_Toc196577907"/>
       <w:r>
         <w:lastRenderedPageBreak/>
         <w:t>Prototipos</w:t>
@@ -5129,7 +5838,7 @@
       <w:r>
         <w:t xml:space="preserve"> finales</w:t>
       </w:r>
-      <w:bookmarkEnd w:id="29"/>
+      <w:bookmarkEnd w:id="31"/>
     </w:p>
     <w:p>
       <w:pPr>
@@ -5157,7 +5866,7 @@
                     </pic:cNvPicPr>
                   </pic:nvPicPr>
                   <pic:blipFill>
-                    <a:blip r:embed="rId17" cstate="print">
+                    <a:blip r:embed="rId18" cstate="print">
                       <a:extLst>
                         <a:ext uri="{28A0092B-C50C-407E-A947-70E740481C1C}">
                           <a14:useLocalDpi xmlns:a14="http://schemas.microsoft.com/office/drawing/2010/main" val="0"/>
@@ -5193,7 +5902,7 @@
       <w:pPr>
         <w:pStyle w:val="Descripcin"/>
       </w:pPr>
-      <w:bookmarkStart w:id="30" w:name="_Toc196416270"/>
+      <w:bookmarkStart w:id="32" w:name="_Toc196769691"/>
       <w:r>
         <w:t xml:space="preserve">Ilustración </w:t>
       </w:r>
@@ -5210,7 +5919,7 @@
         <w:rPr>
           <w:noProof/>
         </w:rPr>
-        <w:t>5</w:t>
+        <w:t>6</w:t>
       </w:r>
       <w:r>
         <w:fldChar w:fldCharType="end"/>
@@ -5218,7 +5927,7 @@
       <w:r>
         <w:t>: Boceto del funcionamiento del menú de navegación.</w:t>
       </w:r>
-      <w:bookmarkEnd w:id="30"/>
+      <w:bookmarkEnd w:id="32"/>
     </w:p>
     <w:p>
       <w:pPr>
@@ -5253,7 +5962,7 @@
                     </pic:cNvPicPr>
                   </pic:nvPicPr>
                   <pic:blipFill>
-                    <a:blip r:embed="rId18" cstate="print">
+                    <a:blip r:embed="rId19" cstate="print">
                       <a:extLst>
                         <a:ext uri="{28A0092B-C50C-407E-A947-70E740481C1C}">
                           <a14:useLocalDpi xmlns:a14="http://schemas.microsoft.com/office/drawing/2010/main" val="0"/>
@@ -5290,7 +5999,7 @@
         <w:pStyle w:val="Descripcin"/>
         <w:jc w:val="center"/>
       </w:pPr>
-      <w:bookmarkStart w:id="31" w:name="_Toc196416271"/>
+      <w:bookmarkStart w:id="33" w:name="_Toc196769692"/>
       <w:r>
         <w:t xml:space="preserve">Ilustración </w:t>
       </w:r>
@@ -5307,7 +6016,7 @@
         <w:rPr>
           <w:noProof/>
         </w:rPr>
-        <w:t>6</w:t>
+        <w:t>7</w:t>
       </w:r>
       <w:r>
         <w:fldChar w:fldCharType="end"/>
@@ -5315,7 +6024,7 @@
       <w:r>
         <w:t>: Boceto de la página de inicio.</w:t>
       </w:r>
-      <w:bookmarkEnd w:id="31"/>
+      <w:bookmarkEnd w:id="33"/>
     </w:p>
     <w:p>
       <w:pPr>
@@ -5350,7 +6059,7 @@
                     </pic:cNvPicPr>
                   </pic:nvPicPr>
                   <pic:blipFill rotWithShape="1">
-                    <a:blip r:embed="rId19" cstate="print">
+                    <a:blip r:embed="rId20" cstate="print">
                       <a:extLst>
                         <a:ext uri="{28A0092B-C50C-407E-A947-70E740481C1C}">
                           <a14:useLocalDpi xmlns:a14="http://schemas.microsoft.com/office/drawing/2010/main" val="0"/>
@@ -5390,7 +6099,7 @@
         <w:pStyle w:val="Descripcin"/>
         <w:jc w:val="both"/>
       </w:pPr>
-      <w:bookmarkStart w:id="32" w:name="_Toc196416272"/>
+      <w:bookmarkStart w:id="34" w:name="_Toc196769693"/>
       <w:r>
         <w:t xml:space="preserve">Ilustración </w:t>
       </w:r>
@@ -5407,7 +6116,7 @@
         <w:rPr>
           <w:noProof/>
         </w:rPr>
-        <w:t>7</w:t>
+        <w:t>8</w:t>
       </w:r>
       <w:r>
         <w:fldChar w:fldCharType="end"/>
@@ -5415,7 +6124,7 @@
       <w:r>
         <w:t>: Boceto de la página de pilotos.</w:t>
       </w:r>
-      <w:bookmarkEnd w:id="32"/>
+      <w:bookmarkEnd w:id="34"/>
     </w:p>
     <w:p>
       <w:pPr>
@@ -5427,11 +6136,11 @@
         <w:pStyle w:val="Ttulo2"/>
         <w:jc w:val="both"/>
       </w:pPr>
-      <w:bookmarkStart w:id="33" w:name="_Toc196428833"/>
+      <w:bookmarkStart w:id="35" w:name="_Toc196577908"/>
       <w:r>
         <w:t>Diagrama relacional</w:t>
       </w:r>
-      <w:bookmarkEnd w:id="33"/>
+      <w:bookmarkEnd w:id="35"/>
     </w:p>
     <w:p>
       <w:pPr>
@@ -5460,7 +6169,7 @@
                     </pic:cNvPicPr>
                   </pic:nvPicPr>
                   <pic:blipFill>
-                    <a:blip r:embed="rId20" cstate="print">
+                    <a:blip r:embed="rId21" cstate="print">
                       <a:extLst>
                         <a:ext uri="{28A0092B-C50C-407E-A947-70E740481C1C}">
                           <a14:useLocalDpi xmlns:a14="http://schemas.microsoft.com/office/drawing/2010/main" val="0"/>
@@ -5496,7 +6205,7 @@
         <w:pStyle w:val="Descripcin"/>
         <w:jc w:val="both"/>
       </w:pPr>
-      <w:bookmarkStart w:id="34" w:name="_Toc196416273"/>
+      <w:bookmarkStart w:id="36" w:name="_Toc196769694"/>
       <w:r>
         <w:t xml:space="preserve">Ilustración </w:t>
       </w:r>
@@ -5513,7 +6222,7 @@
         <w:rPr>
           <w:noProof/>
         </w:rPr>
-        <w:t>8</w:t>
+        <w:t>9</w:t>
       </w:r>
       <w:r>
         <w:fldChar w:fldCharType="end"/>
@@ -5524,7 +6233,7 @@
       <w:r>
         <w:t>.</w:t>
       </w:r>
-      <w:bookmarkEnd w:id="34"/>
+      <w:bookmarkEnd w:id="36"/>
     </w:p>
     <w:p>
       <w:pPr>
@@ -5536,12 +6245,12 @@
         <w:pStyle w:val="Ttulo2"/>
         <w:jc w:val="both"/>
       </w:pPr>
-      <w:bookmarkStart w:id="35" w:name="_Toc196428834"/>
+      <w:bookmarkStart w:id="37" w:name="_Toc196577909"/>
       <w:r>
         <w:lastRenderedPageBreak/>
         <w:t>Paleta de colores</w:t>
       </w:r>
-      <w:bookmarkEnd w:id="35"/>
+      <w:bookmarkEnd w:id="37"/>
     </w:p>
     <w:p>
       <w:r>
@@ -5575,7 +6284,7 @@
                     </pic:cNvPicPr>
                   </pic:nvPicPr>
                   <pic:blipFill>
-                    <a:blip r:embed="rId21" cstate="print">
+                    <a:blip r:embed="rId22" cstate="print">
                       <a:extLst>
                         <a:ext uri="{28A0092B-C50C-407E-A947-70E740481C1C}">
                           <a14:useLocalDpi xmlns:a14="http://schemas.microsoft.com/office/drawing/2010/main" val="0"/>
@@ -5612,7 +6321,7 @@
         <w:pStyle w:val="Descripcin"/>
         <w:jc w:val="both"/>
       </w:pPr>
-      <w:bookmarkStart w:id="36" w:name="_Toc196416274"/>
+      <w:bookmarkStart w:id="38" w:name="_Toc196769695"/>
       <w:r>
         <w:t xml:space="preserve">Ilustración </w:t>
       </w:r>
@@ -5629,7 +6338,7 @@
         <w:rPr>
           <w:noProof/>
         </w:rPr>
-        <w:t>9</w:t>
+        <w:t>10</w:t>
       </w:r>
       <w:r>
         <w:fldChar w:fldCharType="end"/>
@@ -5640,7 +6349,7 @@
       <w:r>
         <w:t>.</w:t>
       </w:r>
-      <w:bookmarkEnd w:id="36"/>
+      <w:bookmarkEnd w:id="38"/>
     </w:p>
     <w:p>
       <w:pPr>
@@ -5695,7 +6404,7 @@
                                 <w:sz w:val="24"/>
                               </w:rPr>
                             </w:pPr>
-                            <w:bookmarkStart w:id="37" w:name="_Toc196416275"/>
+                            <w:bookmarkStart w:id="39" w:name="_Toc196769696"/>
                             <w:r>
                               <w:t xml:space="preserve">Ilustración </w:t>
                             </w:r>
@@ -5712,7 +6421,7 @@
                               <w:rPr>
                                 <w:noProof/>
                               </w:rPr>
-                              <w:t>10</w:t>
+                              <w:t>11</w:t>
                             </w:r>
                             <w:r>
                               <w:fldChar w:fldCharType="end"/>
@@ -5723,7 +6432,7 @@
                             <w:r>
                               <w:t>.</w:t>
                             </w:r>
-                            <w:bookmarkEnd w:id="37"/>
+                            <w:bookmarkEnd w:id="39"/>
                           </w:p>
                         </w:txbxContent>
                       </wps:txbx>
@@ -5756,7 +6465,7 @@
                           <w:sz w:val="24"/>
                         </w:rPr>
                       </w:pPr>
-                      <w:bookmarkStart w:id="38" w:name="_Toc196416275"/>
+                      <w:bookmarkStart w:id="40" w:name="_Toc196769696"/>
                       <w:r>
                         <w:t xml:space="preserve">Ilustración </w:t>
                       </w:r>
@@ -5773,7 +6482,7 @@
                         <w:rPr>
                           <w:noProof/>
                         </w:rPr>
-                        <w:t>10</w:t>
+                        <w:t>11</w:t>
                       </w:r>
                       <w:r>
                         <w:fldChar w:fldCharType="end"/>
@@ -5784,7 +6493,7 @@
                       <w:r>
                         <w:t>.</w:t>
                       </w:r>
-                      <w:bookmarkEnd w:id="38"/>
+                      <w:bookmarkEnd w:id="40"/>
                     </w:p>
                   </w:txbxContent>
                 </v:textbox>
@@ -5834,7 +6543,7 @@
                           </pic:cNvPicPr>
                         </pic:nvPicPr>
                         <pic:blipFill>
-                          <a:blip r:embed="rId22">
+                          <a:blip r:embed="rId23">
                             <a:extLst>
                               <a:ext uri="{28A0092B-C50C-407E-A947-70E740481C1C}">
                                 <a14:useLocalDpi xmlns:a14="http://schemas.microsoft.com/office/drawing/2010/main" val="0"/>
@@ -5868,7 +6577,7 @@
                           </pic:cNvPicPr>
                         </pic:nvPicPr>
                         <pic:blipFill>
-                          <a:blip r:embed="rId23">
+                          <a:blip r:embed="rId24">
                             <a:extLst>
                               <a:ext uri="{28A0092B-C50C-407E-A947-70E740481C1C}">
                                 <a14:useLocalDpi xmlns:a14="http://schemas.microsoft.com/office/drawing/2010/main" val="0"/>
@@ -5923,10 +6632,10 @@
                   <o:lock v:ext="edit" aspectratio="t"/>
                 </v:shapetype>
                 <v:shape id="Imagen 8" o:spid="_x0000_s1027" type="#_x0000_t75" style="position:absolute;width:28670;height:19018;visibility:visible;mso-wrap-style:square" o:gfxdata="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">
-                  <v:imagedata r:id="rId24" o:title=""/>
+                  <v:imagedata r:id="rId25" o:title=""/>
                 </v:shape>
                 <v:shape id="Imagen 7" o:spid="_x0000_s1028" type="#_x0000_t75" style="position:absolute;left:28956;width:27400;height:19145;visibility:visible;mso-wrap-style:square" o:gfxdata="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">
-                  <v:imagedata r:id="rId25" o:title=""/>
+                  <v:imagedata r:id="rId26" o:title=""/>
                 </v:shape>
                 <w10:wrap type="square"/>
               </v:group>
@@ -5945,12 +6654,12 @@
         <w:pStyle w:val="Ttulo2"/>
         <w:jc w:val="both"/>
       </w:pPr>
-      <w:bookmarkStart w:id="39" w:name="_Toc196428835"/>
+      <w:bookmarkStart w:id="41" w:name="_Toc196577910"/>
       <w:r>
         <w:lastRenderedPageBreak/>
         <w:t>Tipografía</w:t>
       </w:r>
-      <w:bookmarkEnd w:id="39"/>
+      <w:bookmarkEnd w:id="41"/>
     </w:p>
     <w:p>
       <w:pPr>
@@ -6009,7 +6718,7 @@
                                 <w:lang w:val="en-US"/>
                               </w:rPr>
                             </w:pPr>
-                            <w:bookmarkStart w:id="40" w:name="_Toc196416276"/>
+                            <w:bookmarkStart w:id="42" w:name="_Toc196769697"/>
                             <w:r>
                               <w:t xml:space="preserve">Ilustración </w:t>
                             </w:r>
@@ -6026,7 +6735,7 @@
                               <w:rPr>
                                 <w:noProof/>
                               </w:rPr>
-                              <w:t>11</w:t>
+                              <w:t>12</w:t>
                             </w:r>
                             <w:r>
                               <w:fldChar w:fldCharType="end"/>
@@ -6040,7 +6749,7 @@
                             <w:r>
                               <w:t>.</w:t>
                             </w:r>
-                            <w:bookmarkEnd w:id="40"/>
+                            <w:bookmarkEnd w:id="42"/>
                           </w:p>
                         </w:txbxContent>
                       </wps:txbx>
@@ -6070,7 +6779,7 @@
                           <w:lang w:val="en-US"/>
                         </w:rPr>
                       </w:pPr>
-                      <w:bookmarkStart w:id="41" w:name="_Toc196416276"/>
+                      <w:bookmarkStart w:id="43" w:name="_Toc196769697"/>
                       <w:r>
                         <w:t xml:space="preserve">Ilustración </w:t>
                       </w:r>
@@ -6087,7 +6796,7 @@
                         <w:rPr>
                           <w:noProof/>
                         </w:rPr>
-                        <w:t>11</w:t>
+                        <w:t>12</w:t>
                       </w:r>
                       <w:r>
                         <w:fldChar w:fldCharType="end"/>
@@ -6101,7 +6810,7 @@
                       <w:r>
                         <w:t>.</w:t>
                       </w:r>
-                      <w:bookmarkEnd w:id="41"/>
+                      <w:bookmarkEnd w:id="43"/>
                     </w:p>
                   </w:txbxContent>
                 </v:textbox>
@@ -6152,7 +6861,7 @@
                           </pic:cNvPicPr>
                         </pic:nvPicPr>
                         <pic:blipFill>
-                          <a:blip r:embed="rId26" cstate="print">
+                          <a:blip r:embed="rId27" cstate="print">
                             <a:extLst>
                               <a:ext uri="{28A0092B-C50C-407E-A947-70E740481C1C}">
                                 <a14:useLocalDpi xmlns:a14="http://schemas.microsoft.com/office/drawing/2010/main" val="0"/>
@@ -6186,7 +6895,7 @@
                           </pic:cNvPicPr>
                         </pic:nvPicPr>
                         <pic:blipFill>
-                          <a:blip r:embed="rId27" cstate="print">
+                          <a:blip r:embed="rId28" cstate="print">
                             <a:extLst>
                               <a:ext uri="{28A0092B-C50C-407E-A947-70E740481C1C}">
                                 <a14:useLocalDpi xmlns:a14="http://schemas.microsoft.com/office/drawing/2010/main" val="0"/>
@@ -6222,10 +6931,10 @@
             <w:pict>
               <v:group w14:anchorId="46539AC6" id="Grupo 12" o:spid="_x0000_s1026" style="position:absolute;margin-left:0;margin-top:54.3pt;width:435.75pt;height:263.25pt;z-index:251663360;mso-position-horizontal:left;mso-position-horizontal-relative:margin" coordsize="55340,33432" o:gfxdata="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">
                 <v:shape id="Imagen 11" o:spid="_x0000_s1027" type="#_x0000_t75" style="position:absolute;width:25844;height:33432;visibility:visible;mso-wrap-style:square" o:gfxdata="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">
-                  <v:imagedata r:id="rId28" o:title=""/>
+                  <v:imagedata r:id="rId29" o:title=""/>
                 </v:shape>
                 <v:shape id="Imagen 6" o:spid="_x0000_s1028" type="#_x0000_t75" style="position:absolute;left:27051;width:28289;height:33426;visibility:visible;mso-wrap-style:square" o:gfxdata="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">
-                  <v:imagedata r:id="rId29" o:title=""/>
+                  <v:imagedata r:id="rId30" o:title=""/>
                 </v:shape>
                 <w10:wrap type="square" anchorx="margin"/>
               </v:group>
@@ -6502,11 +7211,11 @@
         <w:pStyle w:val="Ttulo1"/>
         <w:jc w:val="both"/>
       </w:pPr>
-      <w:bookmarkStart w:id="42" w:name="_Toc196428836"/>
+      <w:bookmarkStart w:id="44" w:name="_Toc196577911"/>
       <w:r>
         <w:t>Pruebas</w:t>
       </w:r>
-      <w:bookmarkEnd w:id="42"/>
+      <w:bookmarkEnd w:id="44"/>
     </w:p>
     <w:tbl>
       <w:tblPr>
@@ -7311,7 +8020,7 @@
       <w:pPr>
         <w:pStyle w:val="Descripcin"/>
       </w:pPr>
-      <w:bookmarkStart w:id="43" w:name="_Toc196416262"/>
+      <w:bookmarkStart w:id="45" w:name="_Toc196578533"/>
       <w:r>
         <w:t xml:space="preserve">Tabla </w:t>
       </w:r>
@@ -7336,7 +8045,7 @@
       <w:r>
         <w:t>: Tabla de las pruebas realizadas.</w:t>
       </w:r>
-      <w:bookmarkEnd w:id="43"/>
+      <w:bookmarkEnd w:id="45"/>
     </w:p>
     <w:p>
       <w:pPr>
@@ -7348,11 +8057,11 @@
         <w:pStyle w:val="Ttulo1"/>
         <w:jc w:val="both"/>
       </w:pPr>
-      <w:bookmarkStart w:id="44" w:name="_Toc196428837"/>
+      <w:bookmarkStart w:id="46" w:name="_Toc196577912"/>
       <w:r>
         <w:t>Diario de trabajo</w:t>
       </w:r>
-      <w:bookmarkEnd w:id="44"/>
+      <w:bookmarkEnd w:id="46"/>
     </w:p>
     <w:p>
       <w:pPr>
@@ -11663,34 +12372,272 @@
         <w:ind w:left="720" w:hanging="720"/>
         <w:jc w:val="both"/>
       </w:pPr>
+      <w:r>
+        <w:t>24/04/2025</w:t>
+      </w:r>
     </w:p>
     <w:p>
       <w:pPr>
         <w:ind w:left="720" w:hanging="720"/>
         <w:jc w:val="both"/>
       </w:pPr>
+      <w:r>
+        <w:tab/>
+        <w:t>Implementado el perfil de los pilotos.</w:t>
+      </w:r>
+    </w:p>
+    <w:p>
+      <w:pPr>
+        <w:ind w:left="720" w:hanging="720"/>
+        <w:jc w:val="both"/>
+      </w:pPr>
+      <w:r>
+        <w:tab/>
+        <w:t>Añadidos gráficos al perfil de los pilotos.</w:t>
+      </w:r>
+    </w:p>
+    <w:p>
+      <w:pPr>
+        <w:ind w:left="720" w:hanging="720"/>
+        <w:jc w:val="both"/>
+        <w:rPr>
+          <w:lang w:val="en-US"/>
+        </w:rPr>
+      </w:pPr>
+      <w:r>
+        <w:t>25</w:t>
+      </w:r>
+      <w:r>
+        <w:rPr>
+          <w:lang w:val="en-US"/>
+        </w:rPr>
+        <w:t>/04/2025</w:t>
+      </w:r>
+    </w:p>
+    <w:p>
+      <w:pPr>
+        <w:ind w:left="720" w:hanging="720"/>
+        <w:jc w:val="both"/>
+      </w:pPr>
+      <w:r>
+        <w:rPr>
+          <w:lang w:val="en-US"/>
+        </w:rPr>
+        <w:tab/>
+        <w:t xml:space="preserve">Probando a </w:t>
+      </w:r>
+      <w:proofErr w:type="spellStart"/>
+      <w:r>
+        <w:rPr>
+          <w:lang w:val="en-US"/>
+        </w:rPr>
+        <w:t>desplegar</w:t>
+      </w:r>
+      <w:proofErr w:type="spellEnd"/>
+      <w:r>
+        <w:rPr>
+          <w:lang w:val="en-US"/>
+        </w:rPr>
+        <w:t xml:space="preserve"> la </w:t>
+      </w:r>
+      <w:proofErr w:type="spellStart"/>
+      <w:r>
+        <w:rPr>
+          <w:lang w:val="en-US"/>
+        </w:rPr>
+        <w:t>aplicaci</w:t>
+      </w:r>
+      <w:r>
+        <w:t>ón</w:t>
+      </w:r>
+      <w:proofErr w:type="spellEnd"/>
+      <w:r>
+        <w:t xml:space="preserve"> en diferentes plataformas como Laravel Cloud, </w:t>
+      </w:r>
+      <w:proofErr w:type="spellStart"/>
+      <w:r>
+        <w:t>Railway</w:t>
+      </w:r>
+      <w:proofErr w:type="spellEnd"/>
+      <w:r>
+        <w:t>, Render, sin éxito.</w:t>
+      </w:r>
+    </w:p>
+    <w:p>
+      <w:pPr>
+        <w:ind w:left="720" w:hanging="720"/>
+        <w:jc w:val="both"/>
+      </w:pPr>
+      <w:r>
+        <w:tab/>
+        <w:t>Optimizado el código del modelo de pilotos.</w:t>
+      </w:r>
+    </w:p>
+    <w:p>
+      <w:pPr>
+        <w:ind w:left="720" w:hanging="720"/>
+        <w:jc w:val="both"/>
+      </w:pPr>
+      <w:r>
+        <w:t>26/04/2025</w:t>
+      </w:r>
+    </w:p>
+    <w:p>
+      <w:pPr>
+        <w:ind w:left="720" w:hanging="720"/>
+        <w:jc w:val="both"/>
+      </w:pPr>
+      <w:r>
+        <w:tab/>
+        <w:t xml:space="preserve">Desarrollado el </w:t>
+      </w:r>
+      <w:proofErr w:type="spellStart"/>
+      <w:r>
+        <w:t>readme</w:t>
+      </w:r>
+      <w:proofErr w:type="spellEnd"/>
+      <w:r>
+        <w:t>.</w:t>
+      </w:r>
+    </w:p>
+    <w:p>
+      <w:pPr>
+        <w:ind w:left="720" w:hanging="720"/>
+        <w:jc w:val="both"/>
+      </w:pPr>
+      <w:r>
+        <w:tab/>
+        <w:t>Desarrollada la documentación para el despliegue en local.</w:t>
+      </w:r>
+    </w:p>
+    <w:p>
+      <w:pPr>
+        <w:ind w:left="720" w:hanging="720"/>
+        <w:jc w:val="both"/>
+      </w:pPr>
+      <w:r>
+        <w:tab/>
+        <w:t>Desarrollada la documentación para el despliegue en AWS.</w:t>
+      </w:r>
+    </w:p>
+    <w:p>
+      <w:pPr>
+        <w:ind w:left="720" w:hanging="720"/>
+        <w:jc w:val="both"/>
+        <w:rPr>
+          <w:lang w:val="en-US"/>
+        </w:rPr>
+      </w:pPr>
+      <w:r>
+        <w:t>27</w:t>
+      </w:r>
+      <w:r>
+        <w:rPr>
+          <w:lang w:val="en-US"/>
+        </w:rPr>
+        <w:t>/04/2025</w:t>
+      </w:r>
+    </w:p>
+    <w:p>
+      <w:pPr>
+        <w:ind w:left="720" w:hanging="720"/>
+        <w:jc w:val="both"/>
+      </w:pPr>
+      <w:r>
+        <w:rPr>
+          <w:lang w:val="en-US"/>
+        </w:rPr>
+        <w:tab/>
+      </w:r>
+      <w:proofErr w:type="spellStart"/>
+      <w:r>
+        <w:rPr>
+          <w:lang w:val="en-US"/>
+        </w:rPr>
+        <w:t>Correcci</w:t>
+      </w:r>
+      <w:r>
+        <w:t>ón</w:t>
+      </w:r>
+      <w:proofErr w:type="spellEnd"/>
+      <w:r>
+        <w:t xml:space="preserve"> de la formula para calcular los puntos de las participaciones.</w:t>
+      </w:r>
+    </w:p>
+    <w:p>
+      <w:pPr>
+        <w:ind w:left="720" w:hanging="720"/>
+        <w:jc w:val="both"/>
+        <w:rPr>
+          <w:lang w:val="en-US"/>
+        </w:rPr>
+      </w:pPr>
+      <w:r>
+        <w:t>28</w:t>
+      </w:r>
+      <w:r>
+        <w:rPr>
+          <w:lang w:val="en-US"/>
+        </w:rPr>
+        <w:t>/04/2025</w:t>
+      </w:r>
+    </w:p>
+    <w:p>
+      <w:pPr>
+        <w:ind w:left="720" w:hanging="720"/>
+        <w:jc w:val="both"/>
+        <w:rPr>
+          <w:lang w:val="en-US"/>
+        </w:rPr>
+      </w:pPr>
+      <w:r>
+        <w:rPr>
+          <w:lang w:val="en-US"/>
+        </w:rPr>
+        <w:tab/>
+      </w:r>
+      <w:proofErr w:type="spellStart"/>
+      <w:r>
+        <w:rPr>
+          <w:lang w:val="en-US"/>
+        </w:rPr>
+        <w:t>Dise</w:t>
+      </w:r>
+      <w:r>
+        <w:t>ñado</w:t>
+      </w:r>
+      <w:proofErr w:type="spellEnd"/>
+      <w:r>
+        <w:t xml:space="preserve"> el diagrama de aplicación.</w:t>
+      </w:r>
+    </w:p>
+    <w:p>
+      <w:pPr>
+        <w:ind w:left="720" w:hanging="720"/>
+        <w:jc w:val="both"/>
+      </w:pPr>
     </w:p>
     <w:p>
       <w:pPr>
         <w:pStyle w:val="Ttulo1"/>
         <w:jc w:val="both"/>
       </w:pPr>
-      <w:bookmarkStart w:id="45" w:name="_Toc196428838"/>
+      <w:bookmarkStart w:id="47" w:name="_Toc196577913"/>
       <w:r>
         <w:t>Conclusiones</w:t>
       </w:r>
-      <w:bookmarkEnd w:id="45"/>
+      <w:bookmarkEnd w:id="47"/>
     </w:p>
     <w:p>
       <w:pPr>
         <w:pStyle w:val="Ttulo2"/>
         <w:jc w:val="both"/>
       </w:pPr>
-      <w:bookmarkStart w:id="46" w:name="_Toc196428839"/>
+      <w:bookmarkStart w:id="48" w:name="_Toc196577914"/>
       <w:r>
         <w:t>Objetivos cumplidos</w:t>
       </w:r>
-      <w:bookmarkEnd w:id="46"/>
+      <w:bookmarkEnd w:id="48"/>
     </w:p>
     <w:p/>
     <w:p/>
@@ -11699,11 +12646,11 @@
         <w:pStyle w:val="Ttulo2"/>
         <w:jc w:val="both"/>
       </w:pPr>
-      <w:bookmarkStart w:id="47" w:name="_Toc196428840"/>
+      <w:bookmarkStart w:id="49" w:name="_Toc196577915"/>
       <w:r>
         <w:t>Propuestas de mejora y ampliaciones futuras</w:t>
       </w:r>
-      <w:bookmarkEnd w:id="47"/>
+      <w:bookmarkEnd w:id="49"/>
     </w:p>
     <w:p>
       <w:pPr>
@@ -11781,11 +12728,11 @@
         <w:pStyle w:val="Ttulo2"/>
         <w:jc w:val="both"/>
       </w:pPr>
-      <w:bookmarkStart w:id="48" w:name="_Toc196428841"/>
+      <w:bookmarkStart w:id="50" w:name="_Toc196577916"/>
       <w:r>
         <w:t>Reflexiones sobre el proyecto</w:t>
       </w:r>
-      <w:bookmarkEnd w:id="48"/>
+      <w:bookmarkEnd w:id="50"/>
     </w:p>
     <w:p>
       <w:pPr>
@@ -11802,23 +12749,59 @@
         <w:pStyle w:val="Ttulo1"/>
         <w:jc w:val="both"/>
       </w:pPr>
-      <w:bookmarkStart w:id="49" w:name="_Toc196428842"/>
-      <w:r>
-        <w:lastRenderedPageBreak/>
+      <w:bookmarkStart w:id="51" w:name="_Toc196577917"/>
+      <w:r>
         <w:t>Guía</w:t>
       </w:r>
-      <w:bookmarkEnd w:id="49"/>
-    </w:p>
+      <w:bookmarkEnd w:id="51"/>
+    </w:p>
+    <w:p>
+      <w:pPr>
+        <w:pStyle w:val="Ttulo2"/>
+      </w:pPr>
+      <w:bookmarkStart w:id="52" w:name="_Toc196577918"/>
+      <w:r>
+        <w:t>Despliegue</w:t>
+      </w:r>
+      <w:bookmarkEnd w:id="52"/>
+    </w:p>
+    <w:p/>
+    <w:p/>
+    <w:p>
+      <w:pPr>
+        <w:pStyle w:val="Ttulo2"/>
+      </w:pPr>
+      <w:bookmarkStart w:id="53" w:name="_Toc196577919"/>
+      <w:r>
+        <w:t>Guía de administración</w:t>
+      </w:r>
+      <w:bookmarkEnd w:id="53"/>
+    </w:p>
+    <w:p/>
+    <w:p/>
+    <w:p>
+      <w:pPr>
+        <w:pStyle w:val="Ttulo2"/>
+      </w:pPr>
+      <w:bookmarkStart w:id="54" w:name="_Toc196577920"/>
+      <w:r>
+        <w:t>Guía de usuario</w:t>
+      </w:r>
+      <w:bookmarkEnd w:id="54"/>
+    </w:p>
+    <w:p/>
+    <w:p/>
+    <w:p/>
     <w:p>
       <w:pPr>
         <w:pStyle w:val="Ttulo1"/>
         <w:jc w:val="both"/>
       </w:pPr>
-      <w:bookmarkStart w:id="50" w:name="_Toc196428843"/>
+      <w:bookmarkStart w:id="55" w:name="_Toc196577921"/>
       <w:r>
         <w:t>Bibliografía</w:t>
       </w:r>
-      <w:bookmarkEnd w:id="50"/>
+      <w:bookmarkEnd w:id="55"/>
     </w:p>
     <w:p>
       <w:pPr>
@@ -11886,13 +12869,13 @@
         <w:t xml:space="preserve"> </w:t>
       </w:r>
       <w:r>
-        <w:t>chat.deepseek.com</w:t>
-      </w:r>
-      <w:r>
-        <w:t xml:space="preserve">, </w:t>
-      </w:r>
-      <w:r>
         <w:t>chatgpt.com</w:t>
+      </w:r>
+      <w:r>
+        <w:t xml:space="preserve"> y </w:t>
+      </w:r>
+      <w:r>
+        <w:t>perplexity.ai</w:t>
       </w:r>
     </w:p>
     <w:p>
@@ -11908,6 +12891,9 @@
         <w:t xml:space="preserve">Editor de prototipos </w:t>
       </w:r>
       <w:r>
+        <w:t xml:space="preserve">y diagrama de aplicación </w:t>
+      </w:r>
+      <w:r>
         <w:t>→</w:t>
       </w:r>
       <w:r>
@@ -12137,6 +13123,7 @@
         <w:jc w:val="both"/>
       </w:pPr>
       <w:r>
+        <w:lastRenderedPageBreak/>
         <w:t>Ensayo</w:t>
       </w:r>
       <w:r>
@@ -12174,12 +13161,43 @@
     </w:p>
     <w:p>
       <w:pPr>
+        <w:pStyle w:val="Prrafodelista"/>
+        <w:numPr>
+          <w:ilvl w:val="0"/>
+          <w:numId w:val="4"/>
+        </w:numPr>
+        <w:jc w:val="both"/>
+      </w:pPr>
+      <w:r>
+        <w:t>Tutorial de d</w:t>
+      </w:r>
+      <w:r>
+        <w:t xml:space="preserve">espliegue </w:t>
+      </w:r>
+      <w:r>
+        <w:t xml:space="preserve">de Laravel </w:t>
+      </w:r>
+      <w:r>
+        <w:t xml:space="preserve">en AWS </w:t>
+      </w:r>
+      <w:r>
+        <w:t>→</w:t>
+      </w:r>
+      <w:r>
+        <w:t xml:space="preserve"> </w:t>
+      </w:r>
+      <w:r>
+        <w:t>www.youtube.com/watch?v=IgJWK4aQ2jQ&amp;list=PL1tt6av2E5dZyI15I658u_lVhKg3jbtjS</w:t>
+      </w:r>
+    </w:p>
+    <w:p>
+      <w:pPr>
         <w:jc w:val="both"/>
       </w:pPr>
     </w:p>
     <w:sectPr>
-      <w:headerReference w:type="default" r:id="rId30"/>
-      <w:footerReference w:type="default" r:id="rId31"/>
+      <w:headerReference w:type="default" r:id="rId31"/>
+      <w:footerReference w:type="default" r:id="rId32"/>
       <w:pgSz w:w="11906" w:h="16838"/>
       <w:pgMar w:top="1276" w:right="1440" w:bottom="1135" w:left="1440" w:header="430" w:footer="395" w:gutter="0"/>
       <w:pgNumType w:start="1"/>

</xml_diff>